<commit_message>
pequeno add na 1.2
</commit_message>
<xml_diff>
--- a/Relatório.docx
+++ b/Relatório.docx
@@ -544,14 +544,7 @@
                                 <w:rFonts w:ascii="Calibri" w:hAnsi="Calibri" w:cs="Arial"/>
                                 <w:lang w:val="pt-PT"/>
                               </w:rPr>
-                              <w:t>Ano Lectivo</w:t>
-                            </w:r>
-                            <w:r>
-                              <w:rPr>
-                                <w:rFonts w:ascii="Calibri" w:hAnsi="Calibri" w:cs="Arial"/>
-                                <w:lang w:val="pt-PT"/>
-                              </w:rPr>
-                              <w:t xml:space="preserve"> de 2018/2019</w:t>
+                              <w:t>Ano Lectivo de 2018/2019</w:t>
                             </w:r>
                           </w:p>
                         </w:txbxContent>
@@ -1497,12 +1490,6 @@
                               <w:gridCol w:w="2002"/>
                             </w:tblGrid>
                             <w:tr>
-                              <w:tblPrEx>
-                                <w:tblCellMar>
-                                  <w:top w:w="0" w:type="dxa"/>
-                                  <w:bottom w:w="0" w:type="dxa"/>
-                                </w:tblCellMar>
-                              </w:tblPrEx>
                               <w:tc>
                                 <w:tcPr>
                                   <w:tcW w:w="2088" w:type="dxa"/>
@@ -1538,12 +1525,6 @@
                               </w:tc>
                             </w:tr>
                             <w:tr>
-                              <w:tblPrEx>
-                                <w:tblCellMar>
-                                  <w:top w:w="0" w:type="dxa"/>
-                                  <w:bottom w:w="0" w:type="dxa"/>
-                                </w:tblCellMar>
-                              </w:tblPrEx>
                               <w:tc>
                                 <w:tcPr>
                                   <w:tcW w:w="2088" w:type="dxa"/>
@@ -1579,12 +1560,6 @@
                               </w:tc>
                             </w:tr>
                             <w:tr>
-                              <w:tblPrEx>
-                                <w:tblCellMar>
-                                  <w:top w:w="0" w:type="dxa"/>
-                                  <w:bottom w:w="0" w:type="dxa"/>
-                                </w:tblCellMar>
-                              </w:tblPrEx>
                               <w:tc>
                                 <w:tcPr>
                                   <w:tcW w:w="2088" w:type="dxa"/>
@@ -1620,12 +1595,6 @@
                               </w:tc>
                             </w:tr>
                             <w:tr>
-                              <w:tblPrEx>
-                                <w:tblCellMar>
-                                  <w:top w:w="0" w:type="dxa"/>
-                                  <w:bottom w:w="0" w:type="dxa"/>
-                                </w:tblCellMar>
-                              </w:tblPrEx>
                               <w:tc>
                                 <w:tcPr>
                                   <w:tcW w:w="2088" w:type="dxa"/>
@@ -1713,6 +1682,10 @@
           </mc:Choice>
           <mc:Fallback>
             <w:pict>
+              <v:shapetype id="_x0000_t202" coordsize="21600,21600" o:spt="202" path="m,l,21600r21600,l21600,xe">
+                <v:stroke joinstyle="miter"/>
+                <v:path gradientshapeok="t" o:connecttype="rect"/>
+              </v:shapetype>
               <v:shape id="Text Box 16" o:spid="_x0000_s1030" type="#_x0000_t202" style="position:absolute;left:0;text-align:left;margin-left:210.75pt;margin-top:-17.55pt;width:3in;height:94.5pt;z-index:251658752;visibility:visible;mso-wrap-style:square;mso-width-percent:0;mso-height-percent:0;mso-wrap-distance-left:9pt;mso-wrap-distance-top:0;mso-wrap-distance-right:9pt;mso-wrap-distance-bottom:0;mso-position-horizontal:absolute;mso-position-horizontal-relative:text;mso-position-vertical:absolute;mso-position-vertical-relative:text;mso-width-percent:0;mso-height-percent:0;mso-width-relative:page;mso-height-relative:page;v-text-anchor:top" o:gfxdata="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" filled="f" stroked="f">
                 <v:textbox>
                   <w:txbxContent>
@@ -1734,12 +1707,6 @@
                         <w:gridCol w:w="2002"/>
                       </w:tblGrid>
                       <w:tr>
-                        <w:tblPrEx>
-                          <w:tblCellMar>
-                            <w:top w:w="0" w:type="dxa"/>
-                            <w:bottom w:w="0" w:type="dxa"/>
-                          </w:tblCellMar>
-                        </w:tblPrEx>
                         <w:tc>
                           <w:tcPr>
                             <w:tcW w:w="2088" w:type="dxa"/>
@@ -1775,12 +1742,6 @@
                         </w:tc>
                       </w:tr>
                       <w:tr>
-                        <w:tblPrEx>
-                          <w:tblCellMar>
-                            <w:top w:w="0" w:type="dxa"/>
-                            <w:bottom w:w="0" w:type="dxa"/>
-                          </w:tblCellMar>
-                        </w:tblPrEx>
                         <w:tc>
                           <w:tcPr>
                             <w:tcW w:w="2088" w:type="dxa"/>
@@ -1816,12 +1777,6 @@
                         </w:tc>
                       </w:tr>
                       <w:tr>
-                        <w:tblPrEx>
-                          <w:tblCellMar>
-                            <w:top w:w="0" w:type="dxa"/>
-                            <w:bottom w:w="0" w:type="dxa"/>
-                          </w:tblCellMar>
-                        </w:tblPrEx>
                         <w:tc>
                           <w:tcPr>
                             <w:tcW w:w="2088" w:type="dxa"/>
@@ -1857,12 +1812,6 @@
                         </w:tc>
                       </w:tr>
                       <w:tr>
-                        <w:tblPrEx>
-                          <w:tblCellMar>
-                            <w:top w:w="0" w:type="dxa"/>
-                            <w:bottom w:w="0" w:type="dxa"/>
-                          </w:tblCellMar>
-                        </w:tblPrEx>
                         <w:tc>
                           <w:tcPr>
                             <w:tcW w:w="2088" w:type="dxa"/>
@@ -2361,17 +2310,7 @@
                                 <w:sz w:val="36"/>
                                 <w:lang w:val="pt-PT"/>
                               </w:rPr>
-                              <w:t>&lt;&lt;</w:t>
-                            </w:r>
-                            <w:r>
-                              <w:rPr>
-                                <w:rFonts w:ascii="Calibri" w:hAnsi="Calibri" w:cs="Arial"/>
-                                <w:b/>
-                                <w:bCs/>
-                                <w:sz w:val="36"/>
-                                <w:lang w:val="pt-PT"/>
-                              </w:rPr>
-                              <w:t>Título&gt;&gt;</w:t>
+                              <w:t>&lt;&lt;Título&gt;&gt;</w:t>
                             </w:r>
                           </w:p>
                         </w:txbxContent>
@@ -6371,8 +6310,6 @@
         <w:lastRenderedPageBreak/>
         <w:fldChar w:fldCharType="end"/>
       </w:r>
-      <w:bookmarkStart w:id="2" w:name="_GoBack"/>
-      <w:bookmarkEnd w:id="2"/>
     </w:p>
     <w:p>
       <w:pPr>
@@ -6381,7 +6318,7 @@
           <w:rFonts w:ascii="Calibri" w:hAnsi="Calibri"/>
         </w:rPr>
       </w:pPr>
-      <w:bookmarkStart w:id="3" w:name="_Toc530086513"/>
+      <w:bookmarkStart w:id="2" w:name="_Toc530086513"/>
       <w:r>
         <w:rPr>
           <w:rFonts w:ascii="Calibri" w:hAnsi="Calibri"/>
@@ -6389,7 +6326,7 @@
         <w:lastRenderedPageBreak/>
         <w:t>Índice de Figuras</w:t>
       </w:r>
-      <w:bookmarkEnd w:id="3"/>
+      <w:bookmarkEnd w:id="2"/>
     </w:p>
     <w:p>
       <w:pPr>
@@ -6475,6 +6412,7 @@
           <w:rPr>
             <w:rFonts w:ascii="Calibri" w:hAnsi="Calibri"/>
             <w:noProof/>
+            <w:webHidden/>
           </w:rPr>
         </w:r>
         <w:r>
@@ -6530,7 +6468,7 @@
           <w:rFonts w:ascii="Calibri" w:hAnsi="Calibri"/>
         </w:rPr>
       </w:pPr>
-      <w:bookmarkStart w:id="4" w:name="_Toc530086514"/>
+      <w:bookmarkStart w:id="3" w:name="_Toc530086514"/>
       <w:r>
         <w:rPr>
           <w:rFonts w:ascii="Calibri" w:hAnsi="Calibri"/>
@@ -6538,7 +6476,7 @@
         <w:lastRenderedPageBreak/>
         <w:t>Índice de Tabelas</w:t>
       </w:r>
-      <w:bookmarkEnd w:id="4"/>
+      <w:bookmarkEnd w:id="3"/>
     </w:p>
     <w:p>
       <w:pPr>
@@ -6624,6 +6562,7 @@
           <w:rPr>
             <w:rFonts w:ascii="Calibri" w:hAnsi="Calibri"/>
             <w:noProof/>
+            <w:webHidden/>
           </w:rPr>
         </w:r>
         <w:r>
@@ -6704,7 +6643,7 @@
           <w:rFonts w:ascii="Calibri" w:hAnsi="Calibri"/>
         </w:rPr>
       </w:pPr>
-      <w:bookmarkStart w:id="5" w:name="_Toc530086515"/>
+      <w:bookmarkStart w:id="4" w:name="_Toc530086515"/>
       <w:r>
         <w:rPr>
           <w:rFonts w:ascii="Calibri" w:hAnsi="Calibri"/>
@@ -6712,7 +6651,7 @@
         <w:lastRenderedPageBreak/>
         <w:t>Definição do Sistema</w:t>
       </w:r>
-      <w:bookmarkEnd w:id="5"/>
+      <w:bookmarkEnd w:id="4"/>
     </w:p>
     <w:p>
       <w:pPr>
@@ -6769,7 +6708,7 @@
           <w:rFonts w:ascii="Calibri" w:hAnsi="Calibri"/>
         </w:rPr>
       </w:pPr>
-      <w:bookmarkStart w:id="6" w:name="_Toc530086516"/>
+      <w:bookmarkStart w:id="5" w:name="_Toc530086516"/>
       <w:r>
         <w:rPr>
           <w:rFonts w:ascii="Calibri" w:hAnsi="Calibri"/>
@@ -6782,7 +6721,7 @@
         </w:rPr>
         <w:t>to da aplicação do sistema</w:t>
       </w:r>
-      <w:bookmarkEnd w:id="6"/>
+      <w:bookmarkEnd w:id="5"/>
     </w:p>
     <w:p>
       <w:pPr>
@@ -7025,19 +6964,7 @@
         <w:rPr>
           <w:lang w:val="pt-PT" w:eastAsia="pt-PT"/>
         </w:rPr>
-        <w:t xml:space="preserve">A participação do “nome de empresa” no mercado português teve </w:t>
-      </w:r>
-      <w:r>
-        <w:rPr>
-          <w:lang w:val="pt-PT" w:eastAsia="pt-PT"/>
-        </w:rPr>
-        <w:t>início</w:t>
-      </w:r>
-      <w:r>
-        <w:rPr>
-          <w:lang w:val="pt-PT" w:eastAsia="pt-PT"/>
-        </w:rPr>
-        <w:t xml:space="preserve"> em 2016. Na Ilustração 1 são apresentadas as linhas em que a empresa fornece serviços. </w:t>
+        <w:t xml:space="preserve">A participação do “nome de empresa” no mercado português teve início em 2016. Na Ilustração 1 são apresentadas as linhas em que a empresa fornece serviços. </w:t>
       </w:r>
     </w:p>
     <w:p>
@@ -7168,14 +7095,14 @@
           <w:rFonts w:ascii="Calibri" w:hAnsi="Calibri"/>
         </w:rPr>
       </w:pPr>
-      <w:bookmarkStart w:id="7" w:name="_Toc530086517"/>
+      <w:bookmarkStart w:id="6" w:name="_Toc530086517"/>
       <w:r>
         <w:rPr>
           <w:rFonts w:ascii="Calibri" w:hAnsi="Calibri"/>
         </w:rPr>
         <w:t>Fundamentação da implementação da base de dados</w:t>
       </w:r>
-      <w:bookmarkEnd w:id="7"/>
+      <w:bookmarkEnd w:id="6"/>
     </w:p>
     <w:p>
       <w:pPr>
@@ -7215,19 +7142,31 @@
           <w:lang w:val="pt-PT" w:eastAsia="pt-PT"/>
         </w:rPr>
         <w:tab/>
-        <w:t xml:space="preserve">Com o objetivo de tornar as suas viagens ainda mais amigas do ambiente, e desta forma atrair ainda mais clientes, a companhia ferroviária pretende passar a vender ingressos exclusivamente por via online, sendo o respetivo bilhete validado mediante a sua apresentação num telemóvel, já a bordo do comboio. Esta medida representa um importante passo no combate aos incómodos associados à compra de bilhetes, verificados até então. Por outro lado, integra uma estratégia de marketing que procura cativar clientes que realizam as suas escolhas com base em critérios ambientais e/ou tecnológicos. Apresenta ainda uma vertente económica visto que permitirá reduzir, justificadamente, o número de postos de trabalho mantidos pela empresa, em </w:t>
+        <w:t>Com o objetivo de tornar as suas viagens ainda mais amigas do ambiente, e desta forma atrair ainda mais clientes, a companhia ferroviária pretende passar a vender ingressos exclusivamente por via online, sendo o respetivo bilhete validado mediante a sua apresentação num telemóvel, já a bordo do comboio. Esta medida representa um importante passo no combate aos incómodos associados à compra de bilhetes, verificados até então. Por outro lado, integra uma estratégia de marketing que procura cativar clientes que realizam as suas escolhas com base em critérios ambientais e/ou tecnológicos. Apresenta ainda uma vertente económica visto que permitirá reduzir, justificadamente, o número de postos de trabalho mantidos pela empresa, em específico, os que estão associados à venda física de bilhetes, assim como eliminar os gastos inerentes à exploração e manutenção dos pontos de venda. Por fim, aliviará o tratamento dos dados que passarão a ser analisados de forma eletrónica.</w:t>
       </w:r>
       <w:r>
         <w:rPr>
           <w:lang w:val="pt-PT" w:eastAsia="pt-PT"/>
         </w:rPr>
-        <w:t>específico</w:t>
+        <w:t xml:space="preserve"> Desta maneira, a implementação de um sistema de gestão de base de dados torna-se uma medida necessária para a empresa melhor controlar a venda de bilhetes para as viagens de comboio e para processar e armazenar as informações relativas a estes. Os clientes poderão, então, por exemplo, consultar os bilhetes por si adquiridos e o dinheiro </w:t>
       </w:r>
       <w:r>
         <w:rPr>
           <w:lang w:val="pt-PT" w:eastAsia="pt-PT"/>
         </w:rPr>
-        <w:t>, os que estão associados à venda física de bilhetes, assim como eliminar os gastos inerentes à exploração e manutenção dos pontos de venda. Por fim, aliviará o tratamento dos dados que passarão a ser analisados de forma eletrónica.</w:t>
+        <w:t xml:space="preserve">gasto em viagens, consultar as viagens que pode fazer consoante o seu orçamento e visualizar </w:t>
+      </w:r>
+      <w:r>
+        <w:rPr>
+          <w:lang w:val="pt-PT"/>
+        </w:rPr>
+        <w:t>a origem, destino, duração, percurso, preço e data da viagem associada ao seu bilhete</w:t>
+      </w:r>
+      <w:r>
+        <w:rPr>
+          <w:lang w:val="pt-PT"/>
+        </w:rPr>
+        <w:t>.</w:t>
       </w:r>
     </w:p>
     <w:p>
@@ -7237,29 +7176,31 @@
           <w:rFonts w:ascii="Calibri" w:hAnsi="Calibri"/>
         </w:rPr>
       </w:pPr>
-      <w:bookmarkStart w:id="8" w:name="_Toc530086518"/>
+      <w:bookmarkStart w:id="7" w:name="_Toc530086518"/>
       <w:r>
         <w:rPr>
           <w:rFonts w:ascii="Calibri" w:hAnsi="Calibri"/>
         </w:rPr>
         <w:t>Análise da viabilidade do processo</w:t>
       </w:r>
+      <w:bookmarkEnd w:id="7"/>
+    </w:p>
+    <w:p>
+      <w:pPr>
+        <w:rPr>
+          <w:rFonts w:ascii="Calibri" w:hAnsi="Calibri"/>
+          <w:lang w:val="pt-PT"/>
+        </w:rPr>
+      </w:pPr>
+      <w:r>
+        <w:rPr>
+          <w:rFonts w:ascii="Calibri" w:hAnsi="Calibri"/>
+          <w:lang w:val="pt-PT"/>
+        </w:rPr>
+        <w:t>&lt;&lt;Esta secção acolherá os diversos motivos, acompanhados por uma breve descrição, que conduziram à proposta e ao desenvolvimento do trabalho, assim como a apresentação detalhada dos diversos objectivos a alcançar com a sua realização.&gt;&gt;</w:t>
+      </w:r>
+      <w:bookmarkStart w:id="8" w:name="_GoBack"/>
       <w:bookmarkEnd w:id="8"/>
-    </w:p>
-    <w:p>
-      <w:pPr>
-        <w:rPr>
-          <w:rFonts w:ascii="Calibri" w:hAnsi="Calibri"/>
-          <w:lang w:val="pt-PT"/>
-        </w:rPr>
-      </w:pPr>
-      <w:r>
-        <w:rPr>
-          <w:rFonts w:ascii="Calibri" w:hAnsi="Calibri"/>
-          <w:lang w:val="pt-PT"/>
-        </w:rPr>
-        <w:t>&lt;&lt;Esta secção acolherá os diversos motivos, acompanhados por uma breve descrição, que conduziram à proposta e ao desenvolvimento do trabalho, assim como a apresentação detalhada dos diversos objectivos a alcançar com a sua realização.&gt;&gt;</w:t>
-      </w:r>
     </w:p>
     <w:p>
       <w:pPr>
@@ -7332,7 +7273,6 @@
         <w:t xml:space="preserve">&lt;&lt;O tipo de letra a utilizar deverá ser </w:t>
       </w:r>
       <w:proofErr w:type="spellStart"/>
-      <w:proofErr w:type="gramStart"/>
       <w:r>
         <w:rPr>
           <w:rFonts w:ascii="Calibri" w:hAnsi="Calibri"/>
@@ -7346,15 +7286,7 @@
           <w:rFonts w:ascii="Calibri" w:hAnsi="Calibri"/>
           <w:lang w:val="pt-PT"/>
         </w:rPr>
-        <w:t>..</w:t>
-      </w:r>
-      <w:proofErr w:type="gramEnd"/>
-      <w:r>
-        <w:rPr>
-          <w:rFonts w:ascii="Calibri" w:hAnsi="Calibri"/>
-          <w:lang w:val="pt-PT"/>
-        </w:rPr>
-        <w:t xml:space="preserve"> Porém recomenda-se em situações de escrita de excertos de programas a utilização do tipo de letra </w:t>
+        <w:t xml:space="preserve">.. Porém recomenda-se em situações de escrita de excertos de programas a utilização do tipo de letra </w:t>
       </w:r>
       <w:proofErr w:type="spellStart"/>
       <w:r>
@@ -7794,12 +7726,6 @@
         <w:gridCol w:w="1484"/>
       </w:tblGrid>
       <w:tr>
-        <w:tblPrEx>
-          <w:tblCellMar>
-            <w:top w:w="0" w:type="dxa"/>
-            <w:bottom w:w="0" w:type="dxa"/>
-          </w:tblCellMar>
-        </w:tblPrEx>
         <w:tc>
           <w:tcPr>
             <w:tcW w:w="1744" w:type="dxa"/>
@@ -8003,12 +7929,6 @@
         </w:tc>
       </w:tr>
       <w:tr>
-        <w:tblPrEx>
-          <w:tblCellMar>
-            <w:top w:w="0" w:type="dxa"/>
-            <w:bottom w:w="0" w:type="dxa"/>
-          </w:tblCellMar>
-        </w:tblPrEx>
         <w:tc>
           <w:tcPr>
             <w:tcW w:w="1744" w:type="dxa"/>
@@ -8091,12 +8011,6 @@
         </w:tc>
       </w:tr>
       <w:tr>
-        <w:tblPrEx>
-          <w:tblCellMar>
-            <w:top w:w="0" w:type="dxa"/>
-            <w:bottom w:w="0" w:type="dxa"/>
-          </w:tblCellMar>
-        </w:tblPrEx>
         <w:tc>
           <w:tcPr>
             <w:tcW w:w="1744" w:type="dxa"/>
@@ -8179,12 +8093,6 @@
         </w:tc>
       </w:tr>
       <w:tr>
-        <w:tblPrEx>
-          <w:tblCellMar>
-            <w:top w:w="0" w:type="dxa"/>
-            <w:bottom w:w="0" w:type="dxa"/>
-          </w:tblCellMar>
-        </w:tblPrEx>
         <w:tc>
           <w:tcPr>
             <w:tcW w:w="1744" w:type="dxa"/>
@@ -8267,12 +8175,6 @@
         </w:tc>
       </w:tr>
       <w:tr>
-        <w:tblPrEx>
-          <w:tblCellMar>
-            <w:top w:w="0" w:type="dxa"/>
-            <w:bottom w:w="0" w:type="dxa"/>
-          </w:tblCellMar>
-        </w:tblPrEx>
         <w:tc>
           <w:tcPr>
             <w:tcW w:w="1744" w:type="dxa"/>
@@ -8355,12 +8257,6 @@
         </w:tc>
       </w:tr>
       <w:tr>
-        <w:tblPrEx>
-          <w:tblCellMar>
-            <w:top w:w="0" w:type="dxa"/>
-            <w:bottom w:w="0" w:type="dxa"/>
-          </w:tblCellMar>
-        </w:tblPrEx>
         <w:tc>
           <w:tcPr>
             <w:tcW w:w="1744" w:type="dxa"/>
@@ -11084,6 +10980,50 @@
     <w:lsdException w:name="Hyperlink" w:uiPriority="99"/>
     <w:lsdException w:name="Strong" w:qFormat="1"/>
     <w:lsdException w:name="Emphasis" w:qFormat="1"/>
+    <w:lsdException w:name="Normal Table" w:semiHidden="1" w:unhideWhenUsed="1"/>
+    <w:lsdException w:name="Table Simple 1" w:semiHidden="1" w:unhideWhenUsed="1"/>
+    <w:lsdException w:name="Table Simple 2" w:semiHidden="1" w:unhideWhenUsed="1"/>
+    <w:lsdException w:name="Table Simple 3" w:semiHidden="1" w:unhideWhenUsed="1"/>
+    <w:lsdException w:name="Table Classic 1" w:semiHidden="1" w:unhideWhenUsed="1"/>
+    <w:lsdException w:name="Table Classic 2" w:semiHidden="1" w:unhideWhenUsed="1"/>
+    <w:lsdException w:name="Table Classic 3" w:semiHidden="1" w:unhideWhenUsed="1"/>
+    <w:lsdException w:name="Table Classic 4" w:semiHidden="1" w:unhideWhenUsed="1"/>
+    <w:lsdException w:name="Table Colorful 1" w:semiHidden="1" w:unhideWhenUsed="1"/>
+    <w:lsdException w:name="Table Colorful 2" w:semiHidden="1" w:unhideWhenUsed="1"/>
+    <w:lsdException w:name="Table Colorful 3" w:semiHidden="1" w:unhideWhenUsed="1"/>
+    <w:lsdException w:name="Table Columns 1" w:semiHidden="1" w:unhideWhenUsed="1"/>
+    <w:lsdException w:name="Table Columns 2" w:semiHidden="1" w:unhideWhenUsed="1"/>
+    <w:lsdException w:name="Table Columns 3" w:semiHidden="1" w:unhideWhenUsed="1"/>
+    <w:lsdException w:name="Table Columns 4" w:semiHidden="1" w:unhideWhenUsed="1"/>
+    <w:lsdException w:name="Table Columns 5" w:semiHidden="1" w:unhideWhenUsed="1"/>
+    <w:lsdException w:name="Table Grid 1" w:semiHidden="1" w:unhideWhenUsed="1"/>
+    <w:lsdException w:name="Table Grid 2" w:semiHidden="1" w:unhideWhenUsed="1"/>
+    <w:lsdException w:name="Table Grid 3" w:semiHidden="1" w:unhideWhenUsed="1"/>
+    <w:lsdException w:name="Table Grid 4" w:semiHidden="1" w:unhideWhenUsed="1"/>
+    <w:lsdException w:name="Table Grid 5" w:semiHidden="1" w:unhideWhenUsed="1"/>
+    <w:lsdException w:name="Table Grid 6" w:semiHidden="1" w:unhideWhenUsed="1"/>
+    <w:lsdException w:name="Table Grid 7" w:semiHidden="1" w:unhideWhenUsed="1"/>
+    <w:lsdException w:name="Table Grid 8" w:semiHidden="1" w:unhideWhenUsed="1"/>
+    <w:lsdException w:name="Table List 1" w:semiHidden="1" w:unhideWhenUsed="1"/>
+    <w:lsdException w:name="Table List 2" w:semiHidden="1" w:unhideWhenUsed="1"/>
+    <w:lsdException w:name="Table List 3" w:semiHidden="1" w:unhideWhenUsed="1"/>
+    <w:lsdException w:name="Table List 4" w:semiHidden="1" w:unhideWhenUsed="1"/>
+    <w:lsdException w:name="Table List 5" w:semiHidden="1" w:unhideWhenUsed="1"/>
+    <w:lsdException w:name="Table List 6" w:semiHidden="1" w:unhideWhenUsed="1"/>
+    <w:lsdException w:name="Table List 7" w:semiHidden="1" w:unhideWhenUsed="1"/>
+    <w:lsdException w:name="Table List 8" w:semiHidden="1" w:unhideWhenUsed="1"/>
+    <w:lsdException w:name="Table 3D effects 1" w:semiHidden="1" w:unhideWhenUsed="1"/>
+    <w:lsdException w:name="Table 3D effects 2" w:semiHidden="1" w:unhideWhenUsed="1"/>
+    <w:lsdException w:name="Table 3D effects 3" w:semiHidden="1" w:unhideWhenUsed="1"/>
+    <w:lsdException w:name="Table Contemporary" w:semiHidden="1" w:unhideWhenUsed="1"/>
+    <w:lsdException w:name="Table Elegant" w:semiHidden="1" w:unhideWhenUsed="1"/>
+    <w:lsdException w:name="Table Professional" w:semiHidden="1" w:unhideWhenUsed="1"/>
+    <w:lsdException w:name="Table Subtle 1" w:semiHidden="1" w:unhideWhenUsed="1"/>
+    <w:lsdException w:name="Table Subtle 2" w:semiHidden="1" w:unhideWhenUsed="1"/>
+    <w:lsdException w:name="Table Web 1" w:semiHidden="1" w:unhideWhenUsed="1"/>
+    <w:lsdException w:name="Table Web 2" w:semiHidden="1" w:unhideWhenUsed="1"/>
+    <w:lsdException w:name="Table Web 3" w:semiHidden="1" w:unhideWhenUsed="1"/>
+    <w:lsdException w:name="Table Theme" w:semiHidden="1" w:unhideWhenUsed="1"/>
     <w:lsdException w:name="Placeholder Text" w:semiHidden="1" w:uiPriority="99" w:unhideWhenUsed="1"/>
     <w:lsdException w:name="No Spacing" w:uiPriority="99" w:qFormat="1"/>
     <w:lsdException w:name="Light Shading" w:uiPriority="99"/>
@@ -11202,8 +11142,8 @@
     <w:lsdException w:name="Plain Table 5" w:uiPriority="31" w:qFormat="1"/>
     <w:lsdException w:name="Grid Table Light" w:uiPriority="32" w:qFormat="1"/>
     <w:lsdException w:name="Grid Table 1 Light" w:uiPriority="33" w:qFormat="1"/>
-    <w:lsdException w:name="Grid Table 2" w:semiHidden="1" w:uiPriority="37" w:unhideWhenUsed="1"/>
-    <w:lsdException w:name="Grid Table 3" w:semiHidden="1" w:uiPriority="39" w:unhideWhenUsed="1" w:qFormat="1"/>
+    <w:lsdException w:name="Grid Table 2" w:uiPriority="37"/>
+    <w:lsdException w:name="Grid Table 3" w:uiPriority="39" w:qFormat="1"/>
     <w:lsdException w:name="Grid Table 4" w:uiPriority="49"/>
     <w:lsdException w:name="Grid Table 5 Dark" w:uiPriority="50"/>
     <w:lsdException w:name="Grid Table 6 Colorful" w:uiPriority="51"/>
@@ -11501,11 +11441,15 @@
   </w:style>
   <w:style w:type="character" w:default="1" w:styleId="Tipodeletrapredefinidodopargrafo">
     <w:name w:val="Default Paragraph Font"/>
+    <w:uiPriority w:val="1"/>
     <w:semiHidden/>
+    <w:unhideWhenUsed/>
   </w:style>
   <w:style w:type="table" w:default="1" w:styleId="Tabelanormal">
     <w:name w:val="Normal Table"/>
+    <w:uiPriority w:val="99"/>
     <w:semiHidden/>
+    <w:unhideWhenUsed/>
     <w:tblPr>
       <w:tblInd w:w="0" w:type="dxa"/>
       <w:tblCellMar>
@@ -11518,7 +11462,9 @@
   </w:style>
   <w:style w:type="numbering" w:default="1" w:styleId="Semlista">
     <w:name w:val="No List"/>
+    <w:uiPriority w:val="99"/>
     <w:semiHidden/>
+    <w:unhideWhenUsed/>
   </w:style>
   <w:style w:type="paragraph" w:styleId="Cabealho">
     <w:name w:val="header"/>
@@ -12002,7 +11948,7 @@
 </file>
 
 <file path=customXml/itemProps1.xml><?xml version="1.0" encoding="utf-8"?>
-<ds:datastoreItem xmlns:ds="http://schemas.openxmlformats.org/officeDocument/2006/customXml" ds:itemID="{5833EF60-7E35-4A51-83E7-1C126372DC1B}">
+<ds:datastoreItem xmlns:ds="http://schemas.openxmlformats.org/officeDocument/2006/customXml" ds:itemID="{2362E0E5-D1F5-496E-9044-45CD8D84FC47}">
   <ds:schemaRefs>
     <ds:schemaRef ds:uri="http://schemas.openxmlformats.org/officeDocument/2006/bibliography"/>
   </ds:schemaRefs>

</xml_diff>

<commit_message>
Não me lixem a análise agora sff
</commit_message>
<xml_diff>
--- a/Relatório.docx
+++ b/Relatório.docx
@@ -1,6 +1,6 @@
 
 <file path=word/document.xml><?xml version="1.0" encoding="utf-8"?>
-<w:document xmlns:wpc="http://schemas.microsoft.com/office/word/2010/wordprocessingCanvas" xmlns:cx="http://schemas.microsoft.com/office/drawing/2014/chartex" xmlns:cx1="http://schemas.microsoft.com/office/drawing/2015/9/8/chartex" xmlns:cx2="http://schemas.microsoft.com/office/drawing/2015/10/21/chartex" xmlns:cx3="http://schemas.microsoft.com/office/drawing/2016/5/9/chartex" xmlns:cx4="http://schemas.microsoft.com/office/drawing/2016/5/10/chartex" xmlns:cx5="http://schemas.microsoft.com/office/drawing/2016/5/11/chartex" xmlns:cx6="http://schemas.microsoft.com/office/drawing/2016/5/12/chartex" xmlns:cx7="http://schemas.microsoft.com/office/drawing/2016/5/13/chartex" xmlns:cx8="http://schemas.microsoft.com/office/drawing/2016/5/14/chartex" xmlns:mc="http://schemas.openxmlformats.org/markup-compatibility/2006" xmlns:aink="http://schemas.microsoft.com/office/drawing/2016/ink" xmlns:am3d="http://schemas.microsoft.com/office/drawing/2017/model3d" xmlns:o="urn:schemas-microsoft-com:office:office" xmlns:r="http://schemas.openxmlformats.org/officeDocument/2006/relationships" xmlns:m="http://schemas.openxmlformats.org/officeDocument/2006/math" xmlns:v="urn:schemas-microsoft-com:vml" xmlns:wp14="http://schemas.microsoft.com/office/word/2010/wordprocessingDrawing" xmlns:wp="http://schemas.openxmlformats.org/drawingml/2006/wordprocessingDrawing" xmlns:w10="urn:schemas-microsoft-com:office:word" xmlns:w="http://schemas.openxmlformats.org/wordprocessingml/2006/main" xmlns:w14="http://schemas.microsoft.com/office/word/2010/wordml" xmlns:w15="http://schemas.microsoft.com/office/word/2012/wordml" xmlns:w16cid="http://schemas.microsoft.com/office/word/2016/wordml/cid" xmlns:w16se="http://schemas.microsoft.com/office/word/2015/wordml/symex" xmlns:wpg="http://schemas.microsoft.com/office/word/2010/wordprocessingGroup" xmlns:wpi="http://schemas.microsoft.com/office/word/2010/wordprocessingInk" xmlns:wne="http://schemas.microsoft.com/office/word/2006/wordml" xmlns:wps="http://schemas.microsoft.com/office/word/2010/wordprocessingShape" mc:Ignorable="w14 w15 w16se w16cid wp14">
+<w:document xmlns:wpc="http://schemas.microsoft.com/office/word/2010/wordprocessingCanvas" xmlns:mo="http://schemas.microsoft.com/office/mac/office/2008/main" xmlns:mc="http://schemas.openxmlformats.org/markup-compatibility/2006" xmlns:mv="urn:schemas-microsoft-com:mac:vml" xmlns:o="urn:schemas-microsoft-com:office:office" xmlns:r="http://schemas.openxmlformats.org/officeDocument/2006/relationships" xmlns:m="http://schemas.openxmlformats.org/officeDocument/2006/math" xmlns:v="urn:schemas-microsoft-com:vml" xmlns:wp14="http://schemas.microsoft.com/office/word/2010/wordprocessingDrawing" xmlns:wp="http://schemas.openxmlformats.org/drawingml/2006/wordprocessingDrawing" xmlns:w10="urn:schemas-microsoft-com:office:word" xmlns:w="http://schemas.openxmlformats.org/wordprocessingml/2006/main" xmlns:w14="http://schemas.microsoft.com/office/word/2010/wordml" xmlns:w15="http://schemas.microsoft.com/office/word/2012/wordml" xmlns:wpg="http://schemas.microsoft.com/office/word/2010/wordprocessingGroup" xmlns:wpi="http://schemas.microsoft.com/office/word/2010/wordprocessingInk" xmlns:wne="http://schemas.microsoft.com/office/word/2006/wordml" xmlns:wps="http://schemas.microsoft.com/office/word/2010/wordprocessingShape" mc:Ignorable="w14 w15 wp14">
   <w:body>
     <w:p>
       <w:pPr>
@@ -18,11 +18,12 @@
       <w:r>
         <w:rPr>
           <w:noProof/>
+          <w:lang w:val="pt-PT" w:eastAsia="pt-PT"/>
         </w:rPr>
         <mc:AlternateContent>
           <mc:Choice Requires="wps">
             <w:drawing>
-              <wp:anchor distT="0" distB="0" distL="114300" distR="114300" simplePos="0" relativeHeight="251660800" behindDoc="1" locked="0" layoutInCell="1" allowOverlap="1">
+              <wp:anchor distT="0" distB="0" distL="114300" distR="114300" simplePos="0" relativeHeight="251660800" behindDoc="1" locked="0" layoutInCell="1" allowOverlap="1" wp14:anchorId="7A275183" wp14:editId="516F196E">
                 <wp:simplePos x="0" y="0"/>
                 <wp:positionH relativeFrom="column">
                   <wp:posOffset>-1143000</wp:posOffset>
@@ -92,7 +93,7 @@
               </wp:anchor>
             </w:drawing>
           </mc:Choice>
-          <mc:Fallback>
+          <mc:Fallback xmlns:w16se="http://schemas.microsoft.com/office/word/2015/wordml/symex" xmlns:w16cid="http://schemas.microsoft.com/office/word/2016/wordml/cid" xmlns:am3d="http://schemas.microsoft.com/office/drawing/2017/model3d" xmlns:aink="http://schemas.microsoft.com/office/drawing/2016/ink" xmlns:cx8="http://schemas.microsoft.com/office/drawing/2016/5/14/chartex" xmlns:cx7="http://schemas.microsoft.com/office/drawing/2016/5/13/chartex" xmlns:cx6="http://schemas.microsoft.com/office/drawing/2016/5/12/chartex" xmlns:cx5="http://schemas.microsoft.com/office/drawing/2016/5/11/chartex" xmlns:cx4="http://schemas.microsoft.com/office/drawing/2016/5/10/chartex" xmlns:cx3="http://schemas.microsoft.com/office/drawing/2016/5/9/chartex" xmlns:cx2="http://schemas.microsoft.com/office/drawing/2015/10/21/chartex" xmlns:cx1="http://schemas.microsoft.com/office/drawing/2015/9/8/chartex" xmlns:cx="http://schemas.microsoft.com/office/drawing/2014/chartex">
             <w:pict>
               <v:rect w14:anchorId="298E8454" id="Rectangle 1" o:spid="_x0000_s1026" style="position:absolute;margin-left:-90pt;margin-top:-117pt;width:2in;height:900pt;z-index:-251655680;visibility:visible;mso-wrap-style:square;mso-width-percent:0;mso-height-percent:0;mso-wrap-distance-left:9pt;mso-wrap-distance-top:0;mso-wrap-distance-right:9pt;mso-wrap-distance-bottom:0;mso-position-horizontal:absolute;mso-position-horizontal-relative:text;mso-position-vertical:absolute;mso-position-vertical-relative:text;mso-width-percent:0;mso-height-percent:0;mso-width-relative:page;mso-height-relative:page;v-text-anchor:middle" o:gfxdata="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" fillcolor="#31849b" stroked="f" strokecolor="#4a7ebb">
                 <v:shadow on="t" opacity="22936f" origin=",.5" offset="0,.63889mm"/>
@@ -121,9 +122,10 @@
         <w:rPr>
           <w:rFonts w:ascii="Calibri" w:hAnsi="Calibri"/>
           <w:noProof/>
+          <w:lang w:val="pt-PT" w:eastAsia="pt-PT"/>
         </w:rPr>
         <w:drawing>
-          <wp:anchor distT="0" distB="0" distL="114300" distR="114300" simplePos="0" relativeHeight="251659776" behindDoc="0" locked="0" layoutInCell="1" allowOverlap="1">
+          <wp:anchor distT="0" distB="0" distL="114300" distR="114300" simplePos="0" relativeHeight="251659776" behindDoc="0" locked="0" layoutInCell="1" allowOverlap="1" wp14:anchorId="2E2F8121" wp14:editId="6F79A59A">
             <wp:simplePos x="0" y="0"/>
             <wp:positionH relativeFrom="column">
               <wp:posOffset>1238250</wp:posOffset>
@@ -189,12 +191,12 @@
         <w:rPr>
           <w:rFonts w:ascii="Calibri" w:hAnsi="Calibri"/>
           <w:noProof/>
-          <w:lang w:val="pt-PT"/>
+          <w:lang w:val="pt-PT" w:eastAsia="pt-PT"/>
         </w:rPr>
         <mc:AlternateContent>
           <mc:Choice Requires="wps">
             <w:drawing>
-              <wp:anchor distT="0" distB="0" distL="114300" distR="114300" simplePos="0" relativeHeight="251654656" behindDoc="0" locked="0" layoutInCell="1" allowOverlap="1">
+              <wp:anchor distT="0" distB="0" distL="114300" distR="114300" simplePos="0" relativeHeight="251654656" behindDoc="0" locked="0" layoutInCell="1" allowOverlap="1" wp14:anchorId="28D30440" wp14:editId="4256D61B">
                 <wp:simplePos x="0" y="0"/>
                 <wp:positionH relativeFrom="column">
                   <wp:posOffset>1143000</wp:posOffset>
@@ -291,11 +293,11 @@
           </mc:Choice>
           <mc:Fallback>
             <w:pict>
-              <v:shapetype id="_x0000_t202" coordsize="21600,21600" o:spt="202" path="m,l,21600r21600,l21600,xe">
+              <v:shapetype w14:anchorId="28D30440" id="_x0000_t202" coordsize="21600,21600" o:spt="202" path="m0,0l0,21600,21600,21600,21600,0xe">
                 <v:stroke joinstyle="miter"/>
                 <v:path gradientshapeok="t" o:connecttype="rect"/>
               </v:shapetype>
-              <v:shape id="Text Box 9" o:spid="_x0000_s1026" type="#_x0000_t202" style="position:absolute;left:0;text-align:left;margin-left:90pt;margin-top:372.95pt;width:342pt;height:27pt;z-index:251654656;visibility:visible;mso-wrap-style:square;mso-width-percent:0;mso-height-percent:0;mso-wrap-distance-left:9pt;mso-wrap-distance-top:0;mso-wrap-distance-right:9pt;mso-wrap-distance-bottom:0;mso-position-horizontal:absolute;mso-position-horizontal-relative:text;mso-position-vertical:absolute;mso-position-vertical-relative:text;mso-width-percent:0;mso-height-percent:0;mso-width-relative:page;mso-height-relative:page;v-text-anchor:top" o:gfxdata="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" filled="f" stroked="f">
+              <v:shape id="Text Box 9" o:spid="_x0000_s1026" type="#_x0000_t202" style="position:absolute;left:0;text-align:left;margin-left:90pt;margin-top:372.95pt;width:342pt;height:27pt;z-index:251654656;visibility:visible;mso-wrap-style:square;mso-width-percent:0;mso-height-percent:0;mso-wrap-distance-left:9pt;mso-wrap-distance-top:0;mso-wrap-distance-right:9pt;mso-wrap-distance-bottom:0;mso-position-horizontal:absolute;mso-position-horizontal-relative:text;mso-position-vertical:absolute;mso-position-vertical-relative:text;mso-width-percent:0;mso-height-percent:0;mso-width-relative:page;mso-height-relative:page;v-text-anchor:top" o:gfxdata="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" filled="f" stroked="f">
                 <v:textbox>
                   <w:txbxContent>
                     <w:p>
@@ -332,12 +334,12 @@
         <w:rPr>
           <w:rFonts w:ascii="Calibri" w:hAnsi="Calibri"/>
           <w:noProof/>
-          <w:lang w:val="pt-PT"/>
+          <w:lang w:val="pt-PT" w:eastAsia="pt-PT"/>
         </w:rPr>
         <mc:AlternateContent>
           <mc:Choice Requires="wps">
             <w:drawing>
-              <wp:anchor distT="0" distB="0" distL="114300" distR="114300" simplePos="0" relativeHeight="251653632" behindDoc="0" locked="0" layoutInCell="1" allowOverlap="1">
+              <wp:anchor distT="0" distB="0" distL="114300" distR="114300" simplePos="0" relativeHeight="251653632" behindDoc="0" locked="0" layoutInCell="1" allowOverlap="1" wp14:anchorId="18608EE5" wp14:editId="4B56ACCD">
                 <wp:simplePos x="0" y="0"/>
                 <wp:positionH relativeFrom="column">
                   <wp:posOffset>1143000</wp:posOffset>
@@ -566,7 +568,7 @@
           </mc:Choice>
           <mc:Fallback>
             <w:pict>
-              <v:shape id="Text Box 8" o:spid="_x0000_s1027" type="#_x0000_t202" style="position:absolute;left:0;text-align:left;margin-left:90pt;margin-top:71.4pt;width:315pt;height:162.75pt;z-index:251653632;visibility:visible;mso-wrap-style:square;mso-width-percent:0;mso-height-percent:0;mso-wrap-distance-left:9pt;mso-wrap-distance-top:0;mso-wrap-distance-right:9pt;mso-wrap-distance-bottom:0;mso-position-horizontal:absolute;mso-position-horizontal-relative:text;mso-position-vertical:absolute;mso-position-vertical-relative:text;mso-width-percent:0;mso-height-percent:0;mso-width-relative:page;mso-height-relative:page;v-text-anchor:top" o:gfxdata="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" filled="f" stroked="f">
+              <v:shape w14:anchorId="18608EE5" id="Text Box 8" o:spid="_x0000_s1027" type="#_x0000_t202" style="position:absolute;left:0;text-align:left;margin-left:90pt;margin-top:71.4pt;width:315pt;height:162.75pt;z-index:251653632;visibility:visible;mso-wrap-style:square;mso-width-percent:0;mso-height-percent:0;mso-wrap-distance-left:9pt;mso-wrap-distance-top:0;mso-wrap-distance-right:9pt;mso-wrap-distance-bottom:0;mso-position-horizontal:absolute;mso-position-horizontal-relative:text;mso-position-vertical:absolute;mso-position-vertical-relative:text;mso-width-percent:0;mso-height-percent:0;mso-width-relative:page;mso-height-relative:page;v-text-anchor:top" o:gfxdata="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" filled="f" stroked="f">
                 <v:textbox>
                   <w:txbxContent>
                     <w:p>
@@ -721,14 +723,7 @@
                           <w:rFonts w:ascii="Calibri" w:hAnsi="Calibri" w:cs="Arial"/>
                           <w:lang w:val="pt-PT"/>
                         </w:rPr>
-                        <w:t>Ano Lectivo</w:t>
-                      </w:r>
-                      <w:r>
-                        <w:rPr>
-                          <w:rFonts w:ascii="Calibri" w:hAnsi="Calibri" w:cs="Arial"/>
-                          <w:lang w:val="pt-PT"/>
-                        </w:rPr>
-                        <w:t xml:space="preserve"> de 2018/2019</w:t>
+                        <w:t>Ano Lectivo de 2018/2019</w:t>
                       </w:r>
                     </w:p>
                   </w:txbxContent>
@@ -934,12 +929,12 @@
         <w:rPr>
           <w:rFonts w:ascii="Calibri" w:hAnsi="Calibri"/>
           <w:noProof/>
-          <w:lang w:val="pt-PT"/>
+          <w:lang w:val="pt-PT" w:eastAsia="pt-PT"/>
         </w:rPr>
         <mc:AlternateContent>
           <mc:Choice Requires="wps">
             <w:drawing>
-              <wp:anchor distT="0" distB="0" distL="114300" distR="114300" simplePos="0" relativeHeight="251655680" behindDoc="0" locked="0" layoutInCell="1" allowOverlap="1">
+              <wp:anchor distT="0" distB="0" distL="114300" distR="114300" simplePos="0" relativeHeight="251655680" behindDoc="0" locked="0" layoutInCell="1" allowOverlap="1" wp14:anchorId="5730047F" wp14:editId="682955AD">
                 <wp:simplePos x="0" y="0"/>
                 <wp:positionH relativeFrom="column">
                   <wp:posOffset>1143000</wp:posOffset>
@@ -1012,29 +1007,7 @@
                                 <w:sz w:val="24"/>
                                 <w:lang w:val="pt-PT"/>
                               </w:rPr>
-                              <w:t>&lt;&lt;</w:t>
-                            </w:r>
-                            <w:proofErr w:type="gramStart"/>
-                            <w:r>
-                              <w:rPr>
-                                <w:rFonts w:ascii="Calibri" w:hAnsi="Calibri" w:cs="Arial"/>
-                                <w:b/>
-                                <w:bCs/>
-                                <w:sz w:val="24"/>
-                                <w:lang w:val="pt-PT"/>
-                              </w:rPr>
-                              <w:t>Autor(</w:t>
-                            </w:r>
-                            <w:proofErr w:type="gramEnd"/>
-                            <w:r>
-                              <w:rPr>
-                                <w:rFonts w:ascii="Calibri" w:hAnsi="Calibri" w:cs="Arial"/>
-                                <w:b/>
-                                <w:bCs/>
-                                <w:sz w:val="24"/>
-                                <w:lang w:val="pt-PT"/>
-                              </w:rPr>
-                              <w:t>1), Autor(2), Autor(3), ... &gt;&gt;</w:t>
+                              <w:t>&lt;&lt;Autor(1), Autor(2), Autor(3), ... &gt;&gt;</w:t>
                             </w:r>
                           </w:p>
                           <w:p>
@@ -1093,7 +1066,7 @@
           </mc:Choice>
           <mc:Fallback>
             <w:pict>
-              <v:shape id="Text Box 10" o:spid="_x0000_s1028" type="#_x0000_t202" style="position:absolute;left:0;text-align:left;margin-left:90pt;margin-top:14.5pt;width:261pt;height:85.45pt;z-index:251655680;visibility:visible;mso-wrap-style:square;mso-width-percent:0;mso-height-percent:0;mso-wrap-distance-left:9pt;mso-wrap-distance-top:0;mso-wrap-distance-right:9pt;mso-wrap-distance-bottom:0;mso-position-horizontal:absolute;mso-position-horizontal-relative:text;mso-position-vertical:absolute;mso-position-vertical-relative:text;mso-width-percent:0;mso-height-percent:0;mso-width-relative:page;mso-height-relative:page;v-text-anchor:top" o:gfxdata="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" filled="f" stroked="f">
+              <v:shape w14:anchorId="5730047F" id="Text Box 10" o:spid="_x0000_s1028" type="#_x0000_t202" style="position:absolute;left:0;text-align:left;margin-left:90pt;margin-top:14.5pt;width:261pt;height:85.45pt;z-index:251655680;visibility:visible;mso-wrap-style:square;mso-width-percent:0;mso-height-percent:0;mso-wrap-distance-left:9pt;mso-wrap-distance-top:0;mso-wrap-distance-right:9pt;mso-wrap-distance-bottom:0;mso-position-horizontal:absolute;mso-position-horizontal-relative:text;mso-position-vertical:absolute;mso-position-vertical-relative:text;mso-width-percent:0;mso-height-percent:0;mso-width-relative:page;mso-height-relative:page;v-text-anchor:top" o:gfxdata="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" filled="f" stroked="f">
                 <v:textbox>
                   <w:txbxContent>
                     <w:p>
@@ -1114,29 +1087,7 @@
                           <w:sz w:val="24"/>
                           <w:lang w:val="pt-PT"/>
                         </w:rPr>
-                        <w:t>&lt;&lt;</w:t>
-                      </w:r>
-                      <w:proofErr w:type="gramStart"/>
-                      <w:r>
-                        <w:rPr>
-                          <w:rFonts w:ascii="Calibri" w:hAnsi="Calibri" w:cs="Arial"/>
-                          <w:b/>
-                          <w:bCs/>
-                          <w:sz w:val="24"/>
-                          <w:lang w:val="pt-PT"/>
-                        </w:rPr>
-                        <w:t>Autor(</w:t>
-                      </w:r>
-                      <w:proofErr w:type="gramEnd"/>
-                      <w:r>
-                        <w:rPr>
-                          <w:rFonts w:ascii="Calibri" w:hAnsi="Calibri" w:cs="Arial"/>
-                          <w:b/>
-                          <w:bCs/>
-                          <w:sz w:val="24"/>
-                          <w:lang w:val="pt-PT"/>
-                        </w:rPr>
-                        <w:t>1), Autor(2), Autor(3), ... &gt;&gt;</w:t>
+                        <w:t>&lt;&lt;Autor(1), Autor(2), Autor(3), ... &gt;&gt;</w:t>
                       </w:r>
                     </w:p>
                     <w:p>
@@ -1211,11 +1162,12 @@
         <w:rPr>
           <w:rFonts w:ascii="Calibri" w:hAnsi="Calibri"/>
           <w:noProof/>
+          <w:lang w:val="pt-PT" w:eastAsia="pt-PT"/>
         </w:rPr>
         <mc:AlternateContent>
           <mc:Choice Requires="wps">
             <w:drawing>
-              <wp:anchor distT="0" distB="0" distL="114300" distR="114300" simplePos="0" relativeHeight="251661824" behindDoc="0" locked="0" layoutInCell="1" allowOverlap="1">
+              <wp:anchor distT="0" distB="0" distL="114300" distR="114300" simplePos="0" relativeHeight="251661824" behindDoc="0" locked="0" layoutInCell="1" allowOverlap="1" wp14:anchorId="14C8AA03" wp14:editId="712EF899">
                 <wp:simplePos x="0" y="0"/>
                 <wp:positionH relativeFrom="column">
                   <wp:posOffset>-286385</wp:posOffset>
@@ -1327,7 +1279,7 @@
           </mc:Choice>
           <mc:Fallback>
             <w:pict>
-              <v:shape id="Text Box 25" o:spid="_x0000_s1029" type="#_x0000_t202" style="position:absolute;left:0;text-align:left;margin-left:-22.55pt;margin-top:17.05pt;width:180pt;height:2in;z-index:251661824;visibility:visible;mso-wrap-style:square;mso-width-percent:0;mso-height-percent:0;mso-wrap-distance-left:9pt;mso-wrap-distance-top:0;mso-wrap-distance-right:9pt;mso-wrap-distance-bottom:0;mso-position-horizontal:absolute;mso-position-horizontal-relative:text;mso-position-vertical:absolute;mso-position-vertical-relative:text;mso-width-percent:0;mso-height-percent:0;mso-width-relative:page;mso-height-relative:page;v-text-anchor:top" o:gfxdata="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" filled="f" stroked="f">
+              <v:shape w14:anchorId="14C8AA03" id="Text Box 25" o:spid="_x0000_s1029" type="#_x0000_t202" style="position:absolute;left:0;text-align:left;margin-left:-22.55pt;margin-top:17.05pt;width:180pt;height:2in;z-index:251661824;visibility:visible;mso-wrap-style:square;mso-width-percent:0;mso-height-percent:0;mso-wrap-distance-left:9pt;mso-wrap-distance-top:0;mso-wrap-distance-right:9pt;mso-wrap-distance-bottom:0;mso-position-horizontal:absolute;mso-position-horizontal-relative:text;mso-position-vertical:absolute;mso-position-vertical-relative:text;mso-width-percent:0;mso-height-percent:0;mso-width-relative:page;mso-height-relative:page;v-text-anchor:top" o:gfxdata="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" filled="f" stroked="f">
                 <v:textbox inset=",7.2pt,,7.2pt">
                   <w:txbxContent>
                     <w:p>
@@ -1411,13 +1363,13 @@
         <w:rPr>
           <w:rFonts w:ascii="Calibri" w:hAnsi="Calibri"/>
           <w:noProof/>
-          <w:lang w:val="pt-PT"/>
+          <w:lang w:val="pt-PT" w:eastAsia="pt-PT"/>
         </w:rPr>
         <w:lastRenderedPageBreak/>
         <mc:AlternateContent>
           <mc:Choice Requires="wps">
             <w:drawing>
-              <wp:anchor distT="0" distB="0" distL="114300" distR="114300" simplePos="0" relativeHeight="251658752" behindDoc="0" locked="0" layoutInCell="1" allowOverlap="1">
+              <wp:anchor distT="0" distB="0" distL="114300" distR="114300" simplePos="0" relativeHeight="251658752" behindDoc="0" locked="0" layoutInCell="1" allowOverlap="1" wp14:anchorId="3203F8AC" wp14:editId="5D67B852">
                 <wp:simplePos x="0" y="0"/>
                 <wp:positionH relativeFrom="column">
                   <wp:posOffset>2676525</wp:posOffset>
@@ -1682,11 +1634,7 @@
           </mc:Choice>
           <mc:Fallback>
             <w:pict>
-              <v:shapetype id="_x0000_t202" coordsize="21600,21600" o:spt="202" path="m,l,21600r21600,l21600,xe">
-                <v:stroke joinstyle="miter"/>
-                <v:path gradientshapeok="t" o:connecttype="rect"/>
-              </v:shapetype>
-              <v:shape id="Text Box 16" o:spid="_x0000_s1030" type="#_x0000_t202" style="position:absolute;left:0;text-align:left;margin-left:210.75pt;margin-top:-17.55pt;width:3in;height:94.5pt;z-index:251658752;visibility:visible;mso-wrap-style:square;mso-width-percent:0;mso-height-percent:0;mso-wrap-distance-left:9pt;mso-wrap-distance-top:0;mso-wrap-distance-right:9pt;mso-wrap-distance-bottom:0;mso-position-horizontal:absolute;mso-position-horizontal-relative:text;mso-position-vertical:absolute;mso-position-vertical-relative:text;mso-width-percent:0;mso-height-percent:0;mso-width-relative:page;mso-height-relative:page;v-text-anchor:top" o:gfxdata="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" filled="f" stroked="f">
+              <v:shape w14:anchorId="3203F8AC" id="Text Box 16" o:spid="_x0000_s1030" type="#_x0000_t202" style="position:absolute;left:0;text-align:left;margin-left:210.75pt;margin-top:-17.5pt;width:3in;height:94.5pt;z-index:251658752;visibility:visible;mso-wrap-style:square;mso-width-percent:0;mso-height-percent:0;mso-wrap-distance-left:9pt;mso-wrap-distance-top:0;mso-wrap-distance-right:9pt;mso-wrap-distance-bottom:0;mso-position-horizontal:absolute;mso-position-horizontal-relative:text;mso-position-vertical:absolute;mso-position-vertical-relative:text;mso-width-percent:0;mso-height-percent:0;mso-width-relative:page;mso-height-relative:page;v-text-anchor:top" o:gfxdata="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" filled="f" stroked="f">
                 <v:textbox>
                   <w:txbxContent>
                     <w:tbl>
@@ -1931,12 +1879,12 @@
         <w:rPr>
           <w:rFonts w:ascii="Calibri" w:hAnsi="Calibri"/>
           <w:noProof/>
-          <w:lang w:val="pt-PT"/>
+          <w:lang w:val="pt-PT" w:eastAsia="pt-PT"/>
         </w:rPr>
         <mc:AlternateContent>
           <mc:Choice Requires="wps">
             <w:drawing>
-              <wp:anchor distT="0" distB="0" distL="114300" distR="114300" simplePos="0" relativeHeight="251657728" behindDoc="0" locked="0" layoutInCell="1" allowOverlap="1">
+              <wp:anchor distT="0" distB="0" distL="114300" distR="114300" simplePos="0" relativeHeight="251657728" behindDoc="0" locked="0" layoutInCell="1" allowOverlap="1" wp14:anchorId="6F1719D2" wp14:editId="64468D0A">
                 <wp:simplePos x="0" y="0"/>
                 <wp:positionH relativeFrom="column">
                   <wp:posOffset>152400</wp:posOffset>
@@ -2009,29 +1957,7 @@
                                 <w:sz w:val="24"/>
                                 <w:lang w:val="pt-PT"/>
                               </w:rPr>
-                              <w:t>&lt;&lt;</w:t>
-                            </w:r>
-                            <w:proofErr w:type="gramStart"/>
-                            <w:r>
-                              <w:rPr>
-                                <w:rFonts w:ascii="Calibri" w:hAnsi="Calibri" w:cs="Arial"/>
-                                <w:b/>
-                                <w:bCs/>
-                                <w:sz w:val="24"/>
-                                <w:lang w:val="pt-PT"/>
-                              </w:rPr>
-                              <w:t>Autor(</w:t>
-                            </w:r>
-                            <w:proofErr w:type="gramEnd"/>
-                            <w:r>
-                              <w:rPr>
-                                <w:rFonts w:ascii="Calibri" w:hAnsi="Calibri" w:cs="Arial"/>
-                                <w:b/>
-                                <w:bCs/>
-                                <w:sz w:val="24"/>
-                                <w:lang w:val="pt-PT"/>
-                              </w:rPr>
-                              <w:t>1), Autor(2), Autor(3), ... &gt;&gt;</w:t>
+                              <w:t>&lt;&lt;Autor(1), Autor(2), Autor(3), ... &gt;&gt;</w:t>
                             </w:r>
                           </w:p>
                           <w:p>
@@ -2114,7 +2040,7 @@
           </mc:Choice>
           <mc:Fallback>
             <w:pict>
-              <v:shape id="Text Box 13" o:spid="_x0000_s1031" type="#_x0000_t202" style="position:absolute;left:0;text-align:left;margin-left:12pt;margin-top:425.4pt;width:261pt;height:83.85pt;z-index:251657728;visibility:visible;mso-wrap-style:square;mso-width-percent:0;mso-height-percent:0;mso-wrap-distance-left:9pt;mso-wrap-distance-top:0;mso-wrap-distance-right:9pt;mso-wrap-distance-bottom:0;mso-position-horizontal:absolute;mso-position-horizontal-relative:text;mso-position-vertical:absolute;mso-position-vertical-relative:text;mso-width-percent:0;mso-height-percent:0;mso-width-relative:page;mso-height-relative:page;v-text-anchor:top" o:gfxdata="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" filled="f" stroked="f">
+              <v:shape w14:anchorId="6F1719D2" id="Text Box 13" o:spid="_x0000_s1031" type="#_x0000_t202" style="position:absolute;left:0;text-align:left;margin-left:12pt;margin-top:425.4pt;width:261pt;height:83.85pt;z-index:251657728;visibility:visible;mso-wrap-style:square;mso-width-percent:0;mso-height-percent:0;mso-wrap-distance-left:9pt;mso-wrap-distance-top:0;mso-wrap-distance-right:9pt;mso-wrap-distance-bottom:0;mso-position-horizontal:absolute;mso-position-horizontal-relative:text;mso-position-vertical:absolute;mso-position-vertical-relative:text;mso-width-percent:0;mso-height-percent:0;mso-width-relative:page;mso-height-relative:page;v-text-anchor:top" o:gfxdata="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" filled="f" stroked="f">
                 <v:textbox>
                   <w:txbxContent>
                     <w:p>
@@ -2135,29 +2061,7 @@
                           <w:sz w:val="24"/>
                           <w:lang w:val="pt-PT"/>
                         </w:rPr>
-                        <w:t>&lt;&lt;</w:t>
-                      </w:r>
-                      <w:proofErr w:type="gramStart"/>
-                      <w:r>
-                        <w:rPr>
-                          <w:rFonts w:ascii="Calibri" w:hAnsi="Calibri" w:cs="Arial"/>
-                          <w:b/>
-                          <w:bCs/>
-                          <w:sz w:val="24"/>
-                          <w:lang w:val="pt-PT"/>
-                        </w:rPr>
-                        <w:t>Autor(</w:t>
-                      </w:r>
-                      <w:proofErr w:type="gramEnd"/>
-                      <w:r>
-                        <w:rPr>
-                          <w:rFonts w:ascii="Calibri" w:hAnsi="Calibri" w:cs="Arial"/>
-                          <w:b/>
-                          <w:bCs/>
-                          <w:sz w:val="24"/>
-                          <w:lang w:val="pt-PT"/>
-                        </w:rPr>
-                        <w:t>1), Autor(2), Autor(3), ... &gt;&gt;</w:t>
+                        <w:t>&lt;&lt;Autor(1), Autor(2), Autor(3), ... &gt;&gt;</w:t>
                       </w:r>
                     </w:p>
                     <w:p>
@@ -2232,12 +2136,12 @@
         <w:rPr>
           <w:rFonts w:ascii="Calibri" w:hAnsi="Calibri"/>
           <w:noProof/>
-          <w:lang w:val="pt-PT"/>
+          <w:lang w:val="pt-PT" w:eastAsia="pt-PT"/>
         </w:rPr>
         <mc:AlternateContent>
           <mc:Choice Requires="wps">
             <w:drawing>
-              <wp:anchor distT="0" distB="0" distL="114300" distR="114300" simplePos="0" relativeHeight="251656704" behindDoc="0" locked="0" layoutInCell="1" allowOverlap="1">
+              <wp:anchor distT="0" distB="0" distL="114300" distR="114300" simplePos="0" relativeHeight="251656704" behindDoc="0" locked="0" layoutInCell="1" allowOverlap="1" wp14:anchorId="019DAD4D" wp14:editId="190E0F55">
                 <wp:simplePos x="0" y="0"/>
                 <wp:positionH relativeFrom="column">
                   <wp:posOffset>152400</wp:posOffset>
@@ -2332,7 +2236,7 @@
           </mc:Choice>
           <mc:Fallback>
             <w:pict>
-              <v:shape id="Text Box 12" o:spid="_x0000_s1032" type="#_x0000_t202" style="position:absolute;left:0;text-align:left;margin-left:12pt;margin-top:344.4pt;width:342pt;height:27pt;z-index:251656704;visibility:visible;mso-wrap-style:square;mso-width-percent:0;mso-height-percent:0;mso-wrap-distance-left:9pt;mso-wrap-distance-top:0;mso-wrap-distance-right:9pt;mso-wrap-distance-bottom:0;mso-position-horizontal:absolute;mso-position-horizontal-relative:text;mso-position-vertical:absolute;mso-position-vertical-relative:text;mso-width-percent:0;mso-height-percent:0;mso-width-relative:page;mso-height-relative:page;v-text-anchor:top" o:gfxdata="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" filled="f" stroked="f">
+              <v:shape w14:anchorId="019DAD4D" id="Text Box 12" o:spid="_x0000_s1032" type="#_x0000_t202" style="position:absolute;left:0;text-align:left;margin-left:12pt;margin-top:344.4pt;width:342pt;height:27pt;z-index:251656704;visibility:visible;mso-wrap-style:square;mso-width-percent:0;mso-height-percent:0;mso-wrap-distance-left:9pt;mso-wrap-distance-top:0;mso-wrap-distance-right:9pt;mso-wrap-distance-bottom:0;mso-position-horizontal:absolute;mso-position-horizontal-relative:text;mso-position-vertical:absolute;mso-position-vertical-relative:text;mso-width-percent:0;mso-height-percent:0;mso-width-relative:page;mso-height-relative:page;v-text-anchor:top" o:gfxdata="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" filled="f" stroked="f">
                 <v:textbox>
                   <w:txbxContent>
                     <w:p>
@@ -2353,17 +2257,7 @@
                           <w:sz w:val="36"/>
                           <w:lang w:val="pt-PT"/>
                         </w:rPr>
-                        <w:t>&lt;&lt;</w:t>
-                      </w:r>
-                      <w:r>
-                        <w:rPr>
-                          <w:rFonts w:ascii="Calibri" w:hAnsi="Calibri" w:cs="Arial"/>
-                          <w:b/>
-                          <w:bCs/>
-                          <w:sz w:val="36"/>
-                          <w:lang w:val="pt-PT"/>
-                        </w:rPr>
-                        <w:t>Título&gt;&gt;</w:t>
+                        <w:t>&lt;&lt;Título&gt;&gt;</w:t>
                       </w:r>
                     </w:p>
                   </w:txbxContent>
@@ -2599,7 +2493,7 @@
     </w:p>
     <w:p>
       <w:pPr>
-        <w:pStyle w:val="Ttulo3"/>
+        <w:pStyle w:val="Cabealho3"/>
         <w:rPr>
           <w:rFonts w:ascii="Calibri" w:hAnsi="Calibri"/>
         </w:rPr>
@@ -2614,7 +2508,7 @@
     </w:p>
     <w:p>
       <w:pPr>
-        <w:pStyle w:val="Ttulo1"/>
+        <w:pStyle w:val="Cabealho1"/>
         <w:rPr>
           <w:rFonts w:ascii="Calibri" w:hAnsi="Calibri"/>
         </w:rPr>
@@ -2710,7 +2604,7 @@
     </w:p>
     <w:p>
       <w:pPr>
-        <w:pStyle w:val="Ttulo1"/>
+        <w:pStyle w:val="Cabealho1"/>
         <w:rPr>
           <w:noProof/>
         </w:rPr>
@@ -6298,7 +6192,7 @@
     </w:p>
     <w:p>
       <w:pPr>
-        <w:pStyle w:val="Ttulo1"/>
+        <w:pStyle w:val="Cabealho1"/>
         <w:rPr>
           <w:rFonts w:ascii="Calibri" w:hAnsi="Calibri"/>
         </w:rPr>
@@ -6313,7 +6207,7 @@
     </w:p>
     <w:p>
       <w:pPr>
-        <w:pStyle w:val="Ttulo1"/>
+        <w:pStyle w:val="Cabealho1"/>
         <w:rPr>
           <w:rFonts w:ascii="Calibri" w:hAnsi="Calibri"/>
         </w:rPr>
@@ -6343,7 +6237,7 @@
     </w:p>
     <w:p>
       <w:pPr>
-        <w:pStyle w:val="ndicedeilustraes"/>
+        <w:pStyle w:val="ndicedeIlustraes"/>
         <w:tabs>
           <w:tab w:val="right" w:pos="-2340"/>
         </w:tabs>
@@ -6463,7 +6357,7 @@
     </w:p>
     <w:p>
       <w:pPr>
-        <w:pStyle w:val="Ttulo1"/>
+        <w:pStyle w:val="Cabealho1"/>
         <w:rPr>
           <w:rFonts w:ascii="Calibri" w:hAnsi="Calibri"/>
         </w:rPr>
@@ -6493,7 +6387,7 @@
     </w:p>
     <w:p>
       <w:pPr>
-        <w:pStyle w:val="ndicedeilustraes"/>
+        <w:pStyle w:val="ndicedeIlustraes"/>
         <w:tabs>
           <w:tab w:val="right" w:pos="-2340"/>
         </w:tabs>
@@ -6859,21 +6753,7 @@
         <w:rPr>
           <w:lang w:val="pt-PT" w:eastAsia="pt-PT"/>
         </w:rPr>
-        <w:t xml:space="preserve"> e, já por </w:t>
-      </w:r>
-      <w:proofErr w:type="gramStart"/>
-      <w:r>
-        <w:rPr>
-          <w:lang w:val="pt-PT" w:eastAsia="pt-PT"/>
-        </w:rPr>
-        <w:t>varias</w:t>
-      </w:r>
-      <w:proofErr w:type="gramEnd"/>
-      <w:r>
-        <w:rPr>
-          <w:lang w:val="pt-PT" w:eastAsia="pt-PT"/>
-        </w:rPr>
-        <w:t xml:space="preserve"> vezes, demonstrou ter um apurado sentido de responsabilidade social, procurando, por exemplo, reduzir a poluição causada pelos serviços que disponibiliza</w:t>
+        <w:t xml:space="preserve"> e, já por varias vezes, demonstrou ter um apurado sentido de responsabilidade social, procurando, por exemplo, reduzir a poluição causada pelos serviços que disponibiliza</w:t>
       </w:r>
       <w:r>
         <w:rPr>
@@ -6978,7 +6858,7 @@
           <w:lang w:val="pt-PT" w:eastAsia="pt-PT"/>
         </w:rPr>
         <w:drawing>
-          <wp:inline distT="0" distB="0" distL="0" distR="0">
+          <wp:inline distT="0" distB="0" distL="0" distR="0" wp14:anchorId="4B6EF7BC" wp14:editId="7B22D40D">
             <wp:extent cx="2524125" cy="3733800"/>
             <wp:effectExtent l="0" t="0" r="0" b="0"/>
             <wp:docPr id="42" name="Imagem 9"/>
@@ -7164,16 +7044,229 @@
     <w:p>
       <w:pPr>
         <w:rPr>
-          <w:rFonts w:ascii="Calibri" w:hAnsi="Calibri"/>
-          <w:lang w:val="pt-PT"/>
-        </w:rPr>
-      </w:pPr>
-      <w:r>
-        <w:rPr>
-          <w:rFonts w:ascii="Calibri" w:hAnsi="Calibri"/>
-          <w:lang w:val="pt-PT"/>
-        </w:rPr>
-        <w:t>&lt;&lt;Esta secção acolherá os diversos motivos, acompanhados por uma breve descrição, que conduziram à proposta e ao desenvolvimento do trabalho, assim como a apresentação detalhada dos diversos objectivos a alcançar com a sua realização.&gt;&gt;</w:t>
+          <w:lang w:val="pt-PT"/>
+        </w:rPr>
+      </w:pPr>
+      <w:r>
+        <w:rPr>
+          <w:lang w:val="pt-PT"/>
+        </w:rPr>
+        <w:t>A “Nome da Empresa” é uma empresa responsável e, como tal, não pode deixar que a sua obrigação para com os clientes e para com o mundo desapareça. No entanto, é, acima de tudo, uma empresa, e, por isso todos os seus projetos têm de ser devidamente analisados e justificados, de modo a garantir a sobrevivência da empresa.</w:t>
+      </w:r>
+    </w:p>
+    <w:p>
+      <w:pPr>
+        <w:rPr>
+          <w:lang w:val="pt-PT"/>
+        </w:rPr>
+      </w:pPr>
+      <w:r>
+        <w:rPr>
+          <w:lang w:val="pt-PT"/>
+        </w:rPr>
+        <w:tab/>
+        <w:t>A análise da viabilidade deste processo passou sobretudo pela análise da parte financeira e da parte relacionada com os recursos humanos.</w:t>
+      </w:r>
+    </w:p>
+    <w:p>
+      <w:pPr>
+        <w:rPr>
+          <w:lang w:val="pt-PT"/>
+        </w:rPr>
+      </w:pPr>
+      <w:r>
+        <w:rPr>
+          <w:lang w:val="pt-PT"/>
+        </w:rPr>
+        <w:tab/>
+        <w:t>Do ponto de vista financeiro:</w:t>
+      </w:r>
+    </w:p>
+    <w:p>
+      <w:pPr>
+        <w:pStyle w:val="PargrafodaLista"/>
+        <w:numPr>
+          <w:ilvl w:val="0"/>
+          <w:numId w:val="44"/>
+        </w:numPr>
+        <w:rPr>
+          <w:lang w:val="pt-PT"/>
+        </w:rPr>
+      </w:pPr>
+      <w:r>
+        <w:rPr>
+          <w:lang w:val="pt-PT"/>
+        </w:rPr>
+        <w:t>O custo inicial da implementação será rapidamente recuperado, visto que a sua implementação levará a uma redução nas despesas com os funcionários traduzindo-se assim em retorno do investimento.</w:t>
+      </w:r>
+    </w:p>
+    <w:p>
+      <w:pPr>
+        <w:pStyle w:val="PargrafodaLista"/>
+        <w:numPr>
+          <w:ilvl w:val="0"/>
+          <w:numId w:val="44"/>
+        </w:numPr>
+        <w:rPr>
+          <w:lang w:val="pt-PT"/>
+        </w:rPr>
+      </w:pPr>
+      <w:r>
+        <w:rPr>
+          <w:lang w:val="pt-PT"/>
+        </w:rPr>
+        <w:t>A base de dados permitirá uma redução na despesa e no número de erros humanos associados ao atendimento tornando-a assim ótimo</w:t>
+      </w:r>
+      <w:r>
+        <w:rPr>
+          <w:lang w:val="pt-PT"/>
+        </w:rPr>
+        <w:t>.</w:t>
+      </w:r>
+    </w:p>
+    <w:p>
+      <w:pPr>
+        <w:pStyle w:val="PargrafodaLista"/>
+        <w:numPr>
+          <w:ilvl w:val="0"/>
+          <w:numId w:val="44"/>
+        </w:numPr>
+        <w:rPr>
+          <w:lang w:val="pt-PT"/>
+        </w:rPr>
+      </w:pPr>
+      <w:r>
+        <w:rPr>
+          <w:lang w:val="pt-PT"/>
+        </w:rPr>
+        <w:t>Os custos operacionais da base de dados não superarão os antigos custos do atendimento.</w:t>
+      </w:r>
+    </w:p>
+    <w:p>
+      <w:pPr>
+        <w:pStyle w:val="PargrafodaLista"/>
+        <w:numPr>
+          <w:ilvl w:val="0"/>
+          <w:numId w:val="44"/>
+        </w:numPr>
+        <w:rPr>
+          <w:lang w:val="pt-PT"/>
+        </w:rPr>
+      </w:pPr>
+      <w:r>
+        <w:rPr>
+          <w:lang w:val="pt-PT"/>
+        </w:rPr>
+        <w:t>A curto prazo não se necessário um segundo investimento.</w:t>
+      </w:r>
+    </w:p>
+    <w:p>
+      <w:pPr>
+        <w:rPr>
+          <w:lang w:val="pt-PT"/>
+        </w:rPr>
+      </w:pPr>
+    </w:p>
+    <w:p>
+      <w:pPr>
+        <w:ind w:left="720"/>
+        <w:rPr>
+          <w:lang w:val="pt-PT"/>
+        </w:rPr>
+      </w:pPr>
+      <w:r>
+        <w:rPr>
+          <w:lang w:val="pt-PT"/>
+        </w:rPr>
+        <w:t>Do ponto de vista dos Recursos Humanos:</w:t>
+      </w:r>
+    </w:p>
+    <w:p>
+      <w:pPr>
+        <w:pStyle w:val="PargrafodaLista"/>
+        <w:numPr>
+          <w:ilvl w:val="0"/>
+          <w:numId w:val="46"/>
+        </w:numPr>
+        <w:rPr>
+          <w:lang w:val="pt-PT"/>
+        </w:rPr>
+      </w:pPr>
+      <w:r>
+        <w:rPr>
+          <w:lang w:val="pt-PT"/>
+        </w:rPr>
+        <w:t>A povoação inicial não deverá ser, uma vez que a empresa não está a pensar em inserir qualquer informação sobre o tempo antes da base de dados ser implementada.</w:t>
+      </w:r>
+    </w:p>
+    <w:p>
+      <w:pPr>
+        <w:pStyle w:val="PargrafodaLista"/>
+        <w:numPr>
+          <w:ilvl w:val="0"/>
+          <w:numId w:val="46"/>
+        </w:numPr>
+        <w:rPr>
+          <w:lang w:val="pt-PT"/>
+        </w:rPr>
+      </w:pPr>
+      <w:r>
+        <w:rPr>
+          <w:lang w:val="pt-PT"/>
+        </w:rPr>
+        <w:t>Uma vez que a povoação inicial será pequena</w:t>
+      </w:r>
+      <w:r>
+        <w:rPr>
+          <w:lang w:val="pt-PT"/>
+        </w:rPr>
+        <w:t>, o tempo requerido para o processo de implementação será pequeno.</w:t>
+      </w:r>
+    </w:p>
+    <w:p>
+      <w:pPr>
+        <w:pStyle w:val="PargrafodaLista"/>
+        <w:numPr>
+          <w:ilvl w:val="0"/>
+          <w:numId w:val="46"/>
+        </w:numPr>
+        <w:rPr>
+          <w:lang w:val="pt-PT"/>
+        </w:rPr>
+      </w:pPr>
+      <w:r>
+        <w:rPr>
+          <w:lang w:val="pt-PT"/>
+        </w:rPr>
+        <w:t>Após a sua implementação, não será necessário um grande número de pessoas para a sua manutenção.</w:t>
+      </w:r>
+    </w:p>
+    <w:p>
+      <w:pPr>
+        <w:ind w:left="720"/>
+        <w:rPr>
+          <w:lang w:val="pt-PT"/>
+        </w:rPr>
+      </w:pPr>
+      <w:r>
+        <w:rPr>
+          <w:lang w:val="pt-PT"/>
+        </w:rPr>
+        <w:t>Todas as razões previam</w:t>
+      </w:r>
+      <w:r>
+        <w:rPr>
+          <w:lang w:val="pt-PT"/>
+        </w:rPr>
+        <w:t>ente inseridas tornam o processo</w:t>
+      </w:r>
+      <w:bookmarkStart w:id="8" w:name="_GoBack"/>
+      <w:bookmarkEnd w:id="8"/>
+      <w:r>
+        <w:rPr>
+          <w:lang w:val="pt-PT"/>
+        </w:rPr>
+        <w:t xml:space="preserve"> viável.</w:t>
       </w:r>
     </w:p>
     <w:p>
@@ -7183,7 +7276,7 @@
           <w:rFonts w:ascii="Calibri" w:hAnsi="Calibri"/>
         </w:rPr>
       </w:pPr>
-      <w:bookmarkStart w:id="8" w:name="_Toc530086519"/>
+      <w:bookmarkStart w:id="9" w:name="_Toc530086519"/>
       <w:r>
         <w:rPr>
           <w:rFonts w:ascii="Calibri" w:hAnsi="Calibri"/>
@@ -7191,7 +7284,7 @@
         <w:lastRenderedPageBreak/>
         <w:t>Levantamento e Análise de Requisitos</w:t>
       </w:r>
-      <w:bookmarkEnd w:id="8"/>
+      <w:bookmarkEnd w:id="9"/>
     </w:p>
     <w:p>
       <w:pPr>
@@ -7200,14 +7293,14 @@
           <w:rFonts w:ascii="Calibri" w:hAnsi="Calibri"/>
         </w:rPr>
       </w:pPr>
-      <w:bookmarkStart w:id="9" w:name="_Toc530086520"/>
+      <w:bookmarkStart w:id="10" w:name="_Toc530086520"/>
       <w:r>
         <w:rPr>
           <w:rFonts w:ascii="Calibri" w:hAnsi="Calibri"/>
         </w:rPr>
         <w:t>Método de levantamento e de análise de requisitos adotado</w:t>
       </w:r>
-      <w:bookmarkEnd w:id="9"/>
+      <w:bookmarkEnd w:id="10"/>
     </w:p>
     <w:p>
       <w:pPr>
@@ -7244,48 +7337,14 @@
           <w:rFonts w:ascii="Calibri" w:hAnsi="Calibri"/>
           <w:lang w:val="pt-PT"/>
         </w:rPr>
-        <w:t xml:space="preserve">&lt;&lt;O tipo de letra a utilizar deverá ser </w:t>
-      </w:r>
-      <w:proofErr w:type="spellStart"/>
-      <w:proofErr w:type="gramStart"/>
-      <w:r>
-        <w:rPr>
-          <w:rFonts w:ascii="Calibri" w:hAnsi="Calibri"/>
-          <w:lang w:val="pt-PT"/>
-        </w:rPr>
-        <w:t>Arial</w:t>
-      </w:r>
-      <w:proofErr w:type="spellEnd"/>
-      <w:r>
-        <w:rPr>
-          <w:rFonts w:ascii="Calibri" w:hAnsi="Calibri"/>
-          <w:lang w:val="pt-PT"/>
-        </w:rPr>
-        <w:t>..</w:t>
-      </w:r>
-      <w:proofErr w:type="gramEnd"/>
-      <w:r>
-        <w:rPr>
-          <w:rFonts w:ascii="Calibri" w:hAnsi="Calibri"/>
-          <w:lang w:val="pt-PT"/>
-        </w:rPr>
-        <w:t xml:space="preserve"> Porém recomenda-se em situações de escrita de excertos de programas a utilização do tipo de letra </w:t>
-      </w:r>
-      <w:proofErr w:type="spellStart"/>
+        <w:t xml:space="preserve">&lt;&lt;O tipo de letra a utilizar deverá ser Arial.. Porém recomenda-se em situações de escrita de excertos de programas a utilização do tipo de letra </w:t>
+      </w:r>
       <w:r>
         <w:rPr>
           <w:rFonts w:ascii="Calibri" w:hAnsi="Calibri" w:cs="Courier New"/>
           <w:lang w:val="pt-PT"/>
         </w:rPr>
-        <w:t>Courier</w:t>
-      </w:r>
-      <w:proofErr w:type="spellEnd"/>
-      <w:r>
-        <w:rPr>
-          <w:rFonts w:ascii="Calibri" w:hAnsi="Calibri" w:cs="Courier New"/>
-          <w:lang w:val="pt-PT"/>
-        </w:rPr>
-        <w:t xml:space="preserve"> New</w:t>
+        <w:t>Courier New</w:t>
       </w:r>
       <w:r>
         <w:rPr>
@@ -7315,39 +7374,7 @@
           <w:rFonts w:ascii="Calibri" w:hAnsi="Calibri"/>
           <w:lang w:val="pt-PT"/>
         </w:rPr>
-        <w:t xml:space="preserve">&lt;&lt; Alguns estilos documento: Heading1, Heading2, Heading3, Normal e </w:t>
-      </w:r>
-      <w:proofErr w:type="spellStart"/>
-      <w:r>
-        <w:rPr>
-          <w:rFonts w:ascii="Calibri" w:hAnsi="Calibri"/>
-          <w:lang w:val="pt-PT"/>
-        </w:rPr>
-        <w:t>Footnote</w:t>
-      </w:r>
-      <w:proofErr w:type="spellEnd"/>
-      <w:r>
-        <w:rPr>
-          <w:rFonts w:ascii="Calibri" w:hAnsi="Calibri"/>
-          <w:lang w:val="pt-PT"/>
-        </w:rPr>
-        <w:t xml:space="preserve"> </w:t>
-      </w:r>
-      <w:proofErr w:type="spellStart"/>
-      <w:r>
-        <w:rPr>
-          <w:rFonts w:ascii="Calibri" w:hAnsi="Calibri"/>
-          <w:lang w:val="pt-PT"/>
-        </w:rPr>
-        <w:t>Text</w:t>
-      </w:r>
-      <w:proofErr w:type="spellEnd"/>
-      <w:r>
-        <w:rPr>
-          <w:rFonts w:ascii="Calibri" w:hAnsi="Calibri"/>
-          <w:lang w:val="pt-PT"/>
-        </w:rPr>
-        <w:t>; foram especialmente modificados para os relatórios da presente disciplina.&gt;&gt;</w:t>
+        <w:t>&lt;&lt; Alguns estilos documento: Heading1, Heading2, Heading3, Normal e Footnote Text; foram especialmente modificados para os relatórios da presente disciplina.&gt;&gt;</w:t>
       </w:r>
     </w:p>
     <w:p>
@@ -7380,14 +7407,14 @@
           <w:rFonts w:ascii="Calibri" w:hAnsi="Calibri"/>
         </w:rPr>
       </w:pPr>
-      <w:bookmarkStart w:id="10" w:name="_Toc530086521"/>
+      <w:bookmarkStart w:id="11" w:name="_Toc530086521"/>
       <w:r>
         <w:rPr>
           <w:rFonts w:ascii="Calibri" w:hAnsi="Calibri"/>
         </w:rPr>
         <w:t>Requisitos levantados</w:t>
       </w:r>
-      <w:bookmarkEnd w:id="10"/>
+      <w:bookmarkEnd w:id="11"/>
     </w:p>
     <w:p>
       <w:pPr>
@@ -7431,14 +7458,14 @@
           <w:rFonts w:ascii="Calibri" w:hAnsi="Calibri"/>
         </w:rPr>
       </w:pPr>
-      <w:bookmarkStart w:id="11" w:name="_Toc530086522"/>
+      <w:bookmarkStart w:id="12" w:name="_Toc530086522"/>
       <w:r>
         <w:rPr>
           <w:rFonts w:ascii="Calibri" w:hAnsi="Calibri"/>
         </w:rPr>
         <w:t>Requisitos de descrição</w:t>
       </w:r>
-      <w:bookmarkEnd w:id="11"/>
+      <w:bookmarkEnd w:id="12"/>
     </w:p>
     <w:p>
       <w:pPr>
@@ -7474,29 +7501,27 @@
           <w:rFonts w:ascii="Calibri" w:hAnsi="Calibri"/>
         </w:rPr>
       </w:pPr>
-      <w:bookmarkStart w:id="12" w:name="_Toc530086523"/>
+      <w:bookmarkStart w:id="13" w:name="_Toc530086523"/>
       <w:r>
         <w:rPr>
           <w:rFonts w:ascii="Calibri" w:hAnsi="Calibri"/>
         </w:rPr>
         <w:t>Requisitos de exploração</w:t>
       </w:r>
-      <w:bookmarkEnd w:id="12"/>
-    </w:p>
-    <w:p>
-      <w:pPr>
-        <w:rPr>
-          <w:lang w:val="pt-PT"/>
-        </w:rPr>
-      </w:pPr>
-      <w:proofErr w:type="spellStart"/>
+      <w:bookmarkEnd w:id="13"/>
+    </w:p>
+    <w:p>
+      <w:pPr>
+        <w:rPr>
+          <w:lang w:val="pt-PT"/>
+        </w:rPr>
+      </w:pPr>
       <w:r>
         <w:rPr>
           <w:lang w:val="pt-PT"/>
         </w:rPr>
         <w:t>Sdf</w:t>
       </w:r>
-      <w:proofErr w:type="spellEnd"/>
     </w:p>
     <w:p>
       <w:pPr>
@@ -7509,7 +7534,7 @@
           <w:rFonts w:ascii="Calibri" w:hAnsi="Calibri"/>
         </w:rPr>
       </w:pPr>
-      <w:bookmarkStart w:id="13" w:name="_Toc530086524"/>
+      <w:bookmarkStart w:id="14" w:name="_Toc530086524"/>
       <w:r>
         <w:rPr>
           <w:rFonts w:ascii="Calibri" w:hAnsi="Calibri"/>
@@ -7517,7 +7542,7 @@
         <w:lastRenderedPageBreak/>
         <w:t>Requisitos de controlo</w:t>
       </w:r>
-      <w:bookmarkEnd w:id="13"/>
+      <w:bookmarkEnd w:id="14"/>
     </w:p>
     <w:p>
       <w:pPr>
@@ -7540,10 +7565,10 @@
         <w:rPr>
           <w:rFonts w:ascii="Calibri" w:hAnsi="Calibri"/>
           <w:noProof/>
-          <w:lang w:val="pt-PT"/>
+          <w:lang w:val="pt-PT" w:eastAsia="pt-PT"/>
         </w:rPr>
         <w:drawing>
-          <wp:inline distT="0" distB="0" distL="0" distR="0">
+          <wp:inline distT="0" distB="0" distL="0" distR="0" wp14:anchorId="022DFCB3" wp14:editId="394409D0">
             <wp:extent cx="3971925" cy="2066925"/>
             <wp:effectExtent l="0" t="0" r="0" b="0"/>
             <wp:docPr id="34" name="Imagem 34" descr="img"/>
@@ -7600,8 +7625,8 @@
           <w:lang w:val="pt-PT"/>
         </w:rPr>
       </w:pPr>
-      <w:bookmarkStart w:id="14" w:name="_Toc535433268"/>
-      <w:bookmarkStart w:id="15" w:name="_Toc535433491"/>
+      <w:bookmarkStart w:id="15" w:name="_Toc535433268"/>
+      <w:bookmarkStart w:id="16" w:name="_Toc535433491"/>
       <w:r>
         <w:rPr>
           <w:rFonts w:ascii="Calibri" w:hAnsi="Calibri"/>
@@ -7668,8 +7693,8 @@
         </w:rPr>
         <w:t>Ilustração de inserção de uma figura e legenda.</w:t>
       </w:r>
-      <w:bookmarkEnd w:id="14"/>
       <w:bookmarkEnd w:id="15"/>
+      <w:bookmarkEnd w:id="16"/>
     </w:p>
     <w:p>
       <w:pPr>
@@ -7734,29 +7759,7 @@
                 <w:sz w:val="16"/>
                 <w:lang w:val="pt-PT"/>
               </w:rPr>
-              <w:t>&lt;</w:t>
-            </w:r>
-            <w:proofErr w:type="gramStart"/>
-            <w:r>
-              <w:rPr>
-                <w:rFonts w:ascii="Calibri" w:hAnsi="Calibri"/>
-                <w:b/>
-                <w:bCs/>
-                <w:sz w:val="16"/>
-                <w:lang w:val="pt-PT"/>
-              </w:rPr>
-              <w:t>Coluna(</w:t>
-            </w:r>
-            <w:proofErr w:type="gramEnd"/>
-            <w:r>
-              <w:rPr>
-                <w:rFonts w:ascii="Calibri" w:hAnsi="Calibri"/>
-                <w:b/>
-                <w:bCs/>
-                <w:sz w:val="16"/>
-                <w:lang w:val="pt-PT"/>
-              </w:rPr>
-              <w:t>1)&gt;</w:t>
+              <w:t>&lt;Coluna(1)&gt;</w:t>
             </w:r>
           </w:p>
         </w:tc>
@@ -7785,29 +7788,7 @@
                 <w:sz w:val="16"/>
                 <w:lang w:val="pt-PT"/>
               </w:rPr>
-              <w:t>&lt;</w:t>
-            </w:r>
-            <w:proofErr w:type="gramStart"/>
-            <w:r>
-              <w:rPr>
-                <w:rFonts w:ascii="Calibri" w:hAnsi="Calibri"/>
-                <w:b/>
-                <w:bCs/>
-                <w:sz w:val="16"/>
-                <w:lang w:val="pt-PT"/>
-              </w:rPr>
-              <w:t>Coluna(</w:t>
-            </w:r>
-            <w:proofErr w:type="gramEnd"/>
-            <w:r>
-              <w:rPr>
-                <w:rFonts w:ascii="Calibri" w:hAnsi="Calibri"/>
-                <w:b/>
-                <w:bCs/>
-                <w:sz w:val="16"/>
-                <w:lang w:val="pt-PT"/>
-              </w:rPr>
-              <w:t>2)&gt;</w:t>
+              <w:t>&lt;Coluna(2)&gt;</w:t>
             </w:r>
           </w:p>
         </w:tc>
@@ -7836,29 +7817,7 @@
                 <w:sz w:val="16"/>
                 <w:lang w:val="pt-PT"/>
               </w:rPr>
-              <w:t>&lt;</w:t>
-            </w:r>
-            <w:proofErr w:type="gramStart"/>
-            <w:r>
-              <w:rPr>
-                <w:rFonts w:ascii="Calibri" w:hAnsi="Calibri"/>
-                <w:b/>
-                <w:bCs/>
-                <w:sz w:val="16"/>
-                <w:lang w:val="pt-PT"/>
-              </w:rPr>
-              <w:t>Coluna(</w:t>
-            </w:r>
-            <w:proofErr w:type="gramEnd"/>
-            <w:r>
-              <w:rPr>
-                <w:rFonts w:ascii="Calibri" w:hAnsi="Calibri"/>
-                <w:b/>
-                <w:bCs/>
-                <w:sz w:val="16"/>
-                <w:lang w:val="pt-PT"/>
-              </w:rPr>
-              <w:t>3)&gt;</w:t>
+              <w:t>&lt;Coluna(3)&gt;</w:t>
             </w:r>
           </w:p>
         </w:tc>
@@ -7934,8 +7893,6 @@
               </w:rPr>
               <w:t>id</w:t>
             </w:r>
-            <w:bookmarkStart w:id="16" w:name="_GoBack"/>
-            <w:bookmarkEnd w:id="16"/>
           </w:p>
         </w:tc>
         <w:tc>
@@ -8952,7 +8909,7 @@
     </w:p>
     <w:p>
       <w:pPr>
-        <w:pStyle w:val="Ttulo10"/>
+        <w:pStyle w:val="Ttulo1"/>
         <w:rPr>
           <w:rFonts w:ascii="Calibri" w:hAnsi="Calibri"/>
         </w:rPr>
@@ -9090,7 +9047,7 @@
     </w:p>
     <w:p>
       <w:pPr>
-        <w:pStyle w:val="Ttulo1"/>
+        <w:pStyle w:val="Cabealho1"/>
         <w:rPr>
           <w:rFonts w:ascii="Calibri" w:hAnsi="Calibri"/>
         </w:rPr>
@@ -9166,7 +9123,7 @@
 </file>
 
 <file path=word/endnotes.xml><?xml version="1.0" encoding="utf-8"?>
-<w:endnotes xmlns:wpc="http://schemas.microsoft.com/office/word/2010/wordprocessingCanvas" xmlns:cx="http://schemas.microsoft.com/office/drawing/2014/chartex" xmlns:cx1="http://schemas.microsoft.com/office/drawing/2015/9/8/chartex" xmlns:cx2="http://schemas.microsoft.com/office/drawing/2015/10/21/chartex" xmlns:cx3="http://schemas.microsoft.com/office/drawing/2016/5/9/chartex" xmlns:cx4="http://schemas.microsoft.com/office/drawing/2016/5/10/chartex" xmlns:cx5="http://schemas.microsoft.com/office/drawing/2016/5/11/chartex" xmlns:cx6="http://schemas.microsoft.com/office/drawing/2016/5/12/chartex" xmlns:cx7="http://schemas.microsoft.com/office/drawing/2016/5/13/chartex" xmlns:cx8="http://schemas.microsoft.com/office/drawing/2016/5/14/chartex" xmlns:mc="http://schemas.openxmlformats.org/markup-compatibility/2006" xmlns:aink="http://schemas.microsoft.com/office/drawing/2016/ink" xmlns:am3d="http://schemas.microsoft.com/office/drawing/2017/model3d" xmlns:o="urn:schemas-microsoft-com:office:office" xmlns:r="http://schemas.openxmlformats.org/officeDocument/2006/relationships" xmlns:m="http://schemas.openxmlformats.org/officeDocument/2006/math" xmlns:v="urn:schemas-microsoft-com:vml" xmlns:wp14="http://schemas.microsoft.com/office/word/2010/wordprocessingDrawing" xmlns:wp="http://schemas.openxmlformats.org/drawingml/2006/wordprocessingDrawing" xmlns:w10="urn:schemas-microsoft-com:office:word" xmlns:w="http://schemas.openxmlformats.org/wordprocessingml/2006/main" xmlns:w14="http://schemas.microsoft.com/office/word/2010/wordml" xmlns:w15="http://schemas.microsoft.com/office/word/2012/wordml" xmlns:w16cid="http://schemas.microsoft.com/office/word/2016/wordml/cid" xmlns:w16se="http://schemas.microsoft.com/office/word/2015/wordml/symex" xmlns:wpg="http://schemas.microsoft.com/office/word/2010/wordprocessingGroup" xmlns:wpi="http://schemas.microsoft.com/office/word/2010/wordprocessingInk" xmlns:wne="http://schemas.microsoft.com/office/word/2006/wordml" xmlns:wps="http://schemas.microsoft.com/office/word/2010/wordprocessingShape" mc:Ignorable="w14 w15 w16se w16cid wp14">
+<w:endnotes xmlns:wpc="http://schemas.microsoft.com/office/word/2010/wordprocessingCanvas" xmlns:mo="http://schemas.microsoft.com/office/mac/office/2008/main" xmlns:mc="http://schemas.openxmlformats.org/markup-compatibility/2006" xmlns:mv="urn:schemas-microsoft-com:mac:vml" xmlns:o="urn:schemas-microsoft-com:office:office" xmlns:r="http://schemas.openxmlformats.org/officeDocument/2006/relationships" xmlns:m="http://schemas.openxmlformats.org/officeDocument/2006/math" xmlns:v="urn:schemas-microsoft-com:vml" xmlns:wp14="http://schemas.microsoft.com/office/word/2010/wordprocessingDrawing" xmlns:wp="http://schemas.openxmlformats.org/drawingml/2006/wordprocessingDrawing" xmlns:w10="urn:schemas-microsoft-com:office:word" xmlns:w="http://schemas.openxmlformats.org/wordprocessingml/2006/main" xmlns:w14="http://schemas.microsoft.com/office/word/2010/wordml" xmlns:w15="http://schemas.microsoft.com/office/word/2012/wordml" xmlns:wpg="http://schemas.microsoft.com/office/word/2010/wordprocessingGroup" xmlns:wpi="http://schemas.microsoft.com/office/word/2010/wordprocessingInk" xmlns:wne="http://schemas.microsoft.com/office/word/2006/wordml" xmlns:wps="http://schemas.microsoft.com/office/word/2010/wordprocessingShape" mc:Ignorable="w14 w15 wp14">
   <w:endnote w:type="separator" w:id="-1">
     <w:p>
       <w:r>
@@ -9185,7 +9142,7 @@
 </file>
 
 <file path=word/footer1.xml><?xml version="1.0" encoding="utf-8"?>
-<w:ftr xmlns:wpc="http://schemas.microsoft.com/office/word/2010/wordprocessingCanvas" xmlns:cx="http://schemas.microsoft.com/office/drawing/2014/chartex" xmlns:cx1="http://schemas.microsoft.com/office/drawing/2015/9/8/chartex" xmlns:cx2="http://schemas.microsoft.com/office/drawing/2015/10/21/chartex" xmlns:cx3="http://schemas.microsoft.com/office/drawing/2016/5/9/chartex" xmlns:cx4="http://schemas.microsoft.com/office/drawing/2016/5/10/chartex" xmlns:cx5="http://schemas.microsoft.com/office/drawing/2016/5/11/chartex" xmlns:cx6="http://schemas.microsoft.com/office/drawing/2016/5/12/chartex" xmlns:cx7="http://schemas.microsoft.com/office/drawing/2016/5/13/chartex" xmlns:cx8="http://schemas.microsoft.com/office/drawing/2016/5/14/chartex" xmlns:mc="http://schemas.openxmlformats.org/markup-compatibility/2006" xmlns:aink="http://schemas.microsoft.com/office/drawing/2016/ink" xmlns:am3d="http://schemas.microsoft.com/office/drawing/2017/model3d" xmlns:o="urn:schemas-microsoft-com:office:office" xmlns:r="http://schemas.openxmlformats.org/officeDocument/2006/relationships" xmlns:m="http://schemas.openxmlformats.org/officeDocument/2006/math" xmlns:v="urn:schemas-microsoft-com:vml" xmlns:wp14="http://schemas.microsoft.com/office/word/2010/wordprocessingDrawing" xmlns:wp="http://schemas.openxmlformats.org/drawingml/2006/wordprocessingDrawing" xmlns:w10="urn:schemas-microsoft-com:office:word" xmlns:w="http://schemas.openxmlformats.org/wordprocessingml/2006/main" xmlns:w14="http://schemas.microsoft.com/office/word/2010/wordml" xmlns:w15="http://schemas.microsoft.com/office/word/2012/wordml" xmlns:w16cid="http://schemas.microsoft.com/office/word/2016/wordml/cid" xmlns:w16se="http://schemas.microsoft.com/office/word/2015/wordml/symex" xmlns:wpg="http://schemas.microsoft.com/office/word/2010/wordprocessingGroup" xmlns:wpi="http://schemas.microsoft.com/office/word/2010/wordprocessingInk" xmlns:wne="http://schemas.microsoft.com/office/word/2006/wordml" xmlns:wps="http://schemas.microsoft.com/office/word/2010/wordprocessingShape" mc:Ignorable="w14 w15 w16se w16cid wp14">
+<w:ftr xmlns:wpc="http://schemas.microsoft.com/office/word/2010/wordprocessingCanvas" xmlns:mo="http://schemas.microsoft.com/office/mac/office/2008/main" xmlns:mc="http://schemas.openxmlformats.org/markup-compatibility/2006" xmlns:mv="urn:schemas-microsoft-com:mac:vml" xmlns:o="urn:schemas-microsoft-com:office:office" xmlns:r="http://schemas.openxmlformats.org/officeDocument/2006/relationships" xmlns:m="http://schemas.openxmlformats.org/officeDocument/2006/math" xmlns:v="urn:schemas-microsoft-com:vml" xmlns:wp14="http://schemas.microsoft.com/office/word/2010/wordprocessingDrawing" xmlns:wp="http://schemas.openxmlformats.org/drawingml/2006/wordprocessingDrawing" xmlns:w10="urn:schemas-microsoft-com:office:word" xmlns:w="http://schemas.openxmlformats.org/wordprocessingml/2006/main" xmlns:w14="http://schemas.microsoft.com/office/word/2010/wordml" xmlns:w15="http://schemas.microsoft.com/office/word/2012/wordml" xmlns:wpg="http://schemas.microsoft.com/office/word/2010/wordprocessingGroup" xmlns:wpi="http://schemas.microsoft.com/office/word/2010/wordprocessingInk" xmlns:wne="http://schemas.microsoft.com/office/word/2006/wordml" xmlns:wps="http://schemas.microsoft.com/office/word/2010/wordprocessingShape" mc:Ignorable="w14 w15 wp14">
   <w:p>
     <w:pPr>
       <w:pStyle w:val="Rodap"/>
@@ -9222,7 +9179,7 @@
 </file>
 
 <file path=word/footer2.xml><?xml version="1.0" encoding="utf-8"?>
-<w:ftr xmlns:wpc="http://schemas.microsoft.com/office/word/2010/wordprocessingCanvas" xmlns:cx="http://schemas.microsoft.com/office/drawing/2014/chartex" xmlns:cx1="http://schemas.microsoft.com/office/drawing/2015/9/8/chartex" xmlns:cx2="http://schemas.microsoft.com/office/drawing/2015/10/21/chartex" xmlns:cx3="http://schemas.microsoft.com/office/drawing/2016/5/9/chartex" xmlns:cx4="http://schemas.microsoft.com/office/drawing/2016/5/10/chartex" xmlns:cx5="http://schemas.microsoft.com/office/drawing/2016/5/11/chartex" xmlns:cx6="http://schemas.microsoft.com/office/drawing/2016/5/12/chartex" xmlns:cx7="http://schemas.microsoft.com/office/drawing/2016/5/13/chartex" xmlns:cx8="http://schemas.microsoft.com/office/drawing/2016/5/14/chartex" xmlns:mc="http://schemas.openxmlformats.org/markup-compatibility/2006" xmlns:aink="http://schemas.microsoft.com/office/drawing/2016/ink" xmlns:am3d="http://schemas.microsoft.com/office/drawing/2017/model3d" xmlns:o="urn:schemas-microsoft-com:office:office" xmlns:r="http://schemas.openxmlformats.org/officeDocument/2006/relationships" xmlns:m="http://schemas.openxmlformats.org/officeDocument/2006/math" xmlns:v="urn:schemas-microsoft-com:vml" xmlns:wp14="http://schemas.microsoft.com/office/word/2010/wordprocessingDrawing" xmlns:wp="http://schemas.openxmlformats.org/drawingml/2006/wordprocessingDrawing" xmlns:w10="urn:schemas-microsoft-com:office:word" xmlns:w="http://schemas.openxmlformats.org/wordprocessingml/2006/main" xmlns:w14="http://schemas.microsoft.com/office/word/2010/wordml" xmlns:w15="http://schemas.microsoft.com/office/word/2012/wordml" xmlns:w16cid="http://schemas.microsoft.com/office/word/2016/wordml/cid" xmlns:w16se="http://schemas.microsoft.com/office/word/2015/wordml/symex" xmlns:wpg="http://schemas.microsoft.com/office/word/2010/wordprocessingGroup" xmlns:wpi="http://schemas.microsoft.com/office/word/2010/wordprocessingInk" xmlns:wne="http://schemas.microsoft.com/office/word/2006/wordml" xmlns:wps="http://schemas.microsoft.com/office/word/2010/wordprocessingShape" mc:Ignorable="w14 w15 w16se w16cid wp14">
+<w:ftr xmlns:wpc="http://schemas.microsoft.com/office/word/2010/wordprocessingCanvas" xmlns:mo="http://schemas.microsoft.com/office/mac/office/2008/main" xmlns:mc="http://schemas.openxmlformats.org/markup-compatibility/2006" xmlns:mv="urn:schemas-microsoft-com:mac:vml" xmlns:o="urn:schemas-microsoft-com:office:office" xmlns:r="http://schemas.openxmlformats.org/officeDocument/2006/relationships" xmlns:m="http://schemas.openxmlformats.org/officeDocument/2006/math" xmlns:v="urn:schemas-microsoft-com:vml" xmlns:wp14="http://schemas.microsoft.com/office/word/2010/wordprocessingDrawing" xmlns:wp="http://schemas.openxmlformats.org/drawingml/2006/wordprocessingDrawing" xmlns:w10="urn:schemas-microsoft-com:office:word" xmlns:w="http://schemas.openxmlformats.org/wordprocessingml/2006/main" xmlns:w14="http://schemas.microsoft.com/office/word/2010/wordml" xmlns:w15="http://schemas.microsoft.com/office/word/2012/wordml" xmlns:wpg="http://schemas.microsoft.com/office/word/2010/wordprocessingGroup" xmlns:wpi="http://schemas.microsoft.com/office/word/2010/wordprocessingInk" xmlns:wne="http://schemas.microsoft.com/office/word/2006/wordml" xmlns:wps="http://schemas.microsoft.com/office/word/2010/wordprocessingShape" mc:Ignorable="w14 w15 wp14">
   <w:p>
     <w:pPr>
       <w:pStyle w:val="Rodap"/>
@@ -9254,7 +9211,7 @@
         <w:rStyle w:val="Nmerodepgina"/>
         <w:noProof/>
       </w:rPr>
-      <w:t>iv</w:t>
+      <w:t>vi</w:t>
     </w:r>
     <w:r>
       <w:rPr>
@@ -9272,7 +9229,7 @@
 </file>
 
 <file path=word/footer3.xml><?xml version="1.0" encoding="utf-8"?>
-<w:ftr xmlns:wpc="http://schemas.microsoft.com/office/word/2010/wordprocessingCanvas" xmlns:cx="http://schemas.microsoft.com/office/drawing/2014/chartex" xmlns:cx1="http://schemas.microsoft.com/office/drawing/2015/9/8/chartex" xmlns:cx2="http://schemas.microsoft.com/office/drawing/2015/10/21/chartex" xmlns:cx3="http://schemas.microsoft.com/office/drawing/2016/5/9/chartex" xmlns:cx4="http://schemas.microsoft.com/office/drawing/2016/5/10/chartex" xmlns:cx5="http://schemas.microsoft.com/office/drawing/2016/5/11/chartex" xmlns:cx6="http://schemas.microsoft.com/office/drawing/2016/5/12/chartex" xmlns:cx7="http://schemas.microsoft.com/office/drawing/2016/5/13/chartex" xmlns:cx8="http://schemas.microsoft.com/office/drawing/2016/5/14/chartex" xmlns:mc="http://schemas.openxmlformats.org/markup-compatibility/2006" xmlns:aink="http://schemas.microsoft.com/office/drawing/2016/ink" xmlns:am3d="http://schemas.microsoft.com/office/drawing/2017/model3d" xmlns:o="urn:schemas-microsoft-com:office:office" xmlns:r="http://schemas.openxmlformats.org/officeDocument/2006/relationships" xmlns:m="http://schemas.openxmlformats.org/officeDocument/2006/math" xmlns:v="urn:schemas-microsoft-com:vml" xmlns:wp14="http://schemas.microsoft.com/office/word/2010/wordprocessingDrawing" xmlns:wp="http://schemas.openxmlformats.org/drawingml/2006/wordprocessingDrawing" xmlns:w10="urn:schemas-microsoft-com:office:word" xmlns:w="http://schemas.openxmlformats.org/wordprocessingml/2006/main" xmlns:w14="http://schemas.microsoft.com/office/word/2010/wordml" xmlns:w15="http://schemas.microsoft.com/office/word/2012/wordml" xmlns:w16cid="http://schemas.microsoft.com/office/word/2016/wordml/cid" xmlns:w16se="http://schemas.microsoft.com/office/word/2015/wordml/symex" xmlns:wpg="http://schemas.microsoft.com/office/word/2010/wordprocessingGroup" xmlns:wpi="http://schemas.microsoft.com/office/word/2010/wordprocessingInk" xmlns:wne="http://schemas.microsoft.com/office/word/2006/wordml" xmlns:wps="http://schemas.microsoft.com/office/word/2010/wordprocessingShape" mc:Ignorable="w14 w15 w16se w16cid wp14">
+<w:ftr xmlns:wpc="http://schemas.microsoft.com/office/word/2010/wordprocessingCanvas" xmlns:mo="http://schemas.microsoft.com/office/mac/office/2008/main" xmlns:mc="http://schemas.openxmlformats.org/markup-compatibility/2006" xmlns:mv="urn:schemas-microsoft-com:mac:vml" xmlns:o="urn:schemas-microsoft-com:office:office" xmlns:r="http://schemas.openxmlformats.org/officeDocument/2006/relationships" xmlns:m="http://schemas.openxmlformats.org/officeDocument/2006/math" xmlns:v="urn:schemas-microsoft-com:vml" xmlns:wp14="http://schemas.microsoft.com/office/word/2010/wordprocessingDrawing" xmlns:wp="http://schemas.openxmlformats.org/drawingml/2006/wordprocessingDrawing" xmlns:w10="urn:schemas-microsoft-com:office:word" xmlns:w="http://schemas.openxmlformats.org/wordprocessingml/2006/main" xmlns:w14="http://schemas.microsoft.com/office/word/2010/wordml" xmlns:w15="http://schemas.microsoft.com/office/word/2012/wordml" xmlns:wpg="http://schemas.microsoft.com/office/word/2010/wordprocessingGroup" xmlns:wpi="http://schemas.microsoft.com/office/word/2010/wordprocessingInk" xmlns:wne="http://schemas.microsoft.com/office/word/2006/wordml" xmlns:wps="http://schemas.microsoft.com/office/word/2010/wordprocessingShape" mc:Ignorable="w14 w15 wp14">
   <w:p>
     <w:pPr>
       <w:pStyle w:val="Rodap"/>
@@ -9304,7 +9261,7 @@
         <w:rStyle w:val="Nmerodepgina"/>
         <w:noProof/>
       </w:rPr>
-      <w:t>8</w:t>
+      <w:t>3</w:t>
     </w:r>
     <w:r>
       <w:rPr>
@@ -9326,7 +9283,7 @@
 </file>
 
 <file path=word/footnotes.xml><?xml version="1.0" encoding="utf-8"?>
-<w:footnotes xmlns:wpc="http://schemas.microsoft.com/office/word/2010/wordprocessingCanvas" xmlns:cx="http://schemas.microsoft.com/office/drawing/2014/chartex" xmlns:cx1="http://schemas.microsoft.com/office/drawing/2015/9/8/chartex" xmlns:cx2="http://schemas.microsoft.com/office/drawing/2015/10/21/chartex" xmlns:cx3="http://schemas.microsoft.com/office/drawing/2016/5/9/chartex" xmlns:cx4="http://schemas.microsoft.com/office/drawing/2016/5/10/chartex" xmlns:cx5="http://schemas.microsoft.com/office/drawing/2016/5/11/chartex" xmlns:cx6="http://schemas.microsoft.com/office/drawing/2016/5/12/chartex" xmlns:cx7="http://schemas.microsoft.com/office/drawing/2016/5/13/chartex" xmlns:cx8="http://schemas.microsoft.com/office/drawing/2016/5/14/chartex" xmlns:mc="http://schemas.openxmlformats.org/markup-compatibility/2006" xmlns:aink="http://schemas.microsoft.com/office/drawing/2016/ink" xmlns:am3d="http://schemas.microsoft.com/office/drawing/2017/model3d" xmlns:o="urn:schemas-microsoft-com:office:office" xmlns:r="http://schemas.openxmlformats.org/officeDocument/2006/relationships" xmlns:m="http://schemas.openxmlformats.org/officeDocument/2006/math" xmlns:v="urn:schemas-microsoft-com:vml" xmlns:wp14="http://schemas.microsoft.com/office/word/2010/wordprocessingDrawing" xmlns:wp="http://schemas.openxmlformats.org/drawingml/2006/wordprocessingDrawing" xmlns:w10="urn:schemas-microsoft-com:office:word" xmlns:w="http://schemas.openxmlformats.org/wordprocessingml/2006/main" xmlns:w14="http://schemas.microsoft.com/office/word/2010/wordml" xmlns:w15="http://schemas.microsoft.com/office/word/2012/wordml" xmlns:w16cid="http://schemas.microsoft.com/office/word/2016/wordml/cid" xmlns:w16se="http://schemas.microsoft.com/office/word/2015/wordml/symex" xmlns:wpg="http://schemas.microsoft.com/office/word/2010/wordprocessingGroup" xmlns:wpi="http://schemas.microsoft.com/office/word/2010/wordprocessingInk" xmlns:wne="http://schemas.microsoft.com/office/word/2006/wordml" xmlns:wps="http://schemas.microsoft.com/office/word/2010/wordprocessingShape" mc:Ignorable="w14 w15 w16se w16cid wp14">
+<w:footnotes xmlns:wpc="http://schemas.microsoft.com/office/word/2010/wordprocessingCanvas" xmlns:mo="http://schemas.microsoft.com/office/mac/office/2008/main" xmlns:mc="http://schemas.openxmlformats.org/markup-compatibility/2006" xmlns:mv="urn:schemas-microsoft-com:mac:vml" xmlns:o="urn:schemas-microsoft-com:office:office" xmlns:r="http://schemas.openxmlformats.org/officeDocument/2006/relationships" xmlns:m="http://schemas.openxmlformats.org/officeDocument/2006/math" xmlns:v="urn:schemas-microsoft-com:vml" xmlns:wp14="http://schemas.microsoft.com/office/word/2010/wordprocessingDrawing" xmlns:wp="http://schemas.openxmlformats.org/drawingml/2006/wordprocessingDrawing" xmlns:w10="urn:schemas-microsoft-com:office:word" xmlns:w="http://schemas.openxmlformats.org/wordprocessingml/2006/main" xmlns:w14="http://schemas.microsoft.com/office/word/2010/wordml" xmlns:w15="http://schemas.microsoft.com/office/word/2012/wordml" xmlns:wpg="http://schemas.microsoft.com/office/word/2010/wordprocessingGroup" xmlns:wpi="http://schemas.microsoft.com/office/word/2010/wordprocessingInk" xmlns:wne="http://schemas.microsoft.com/office/word/2006/wordml" xmlns:wps="http://schemas.microsoft.com/office/word/2010/wordprocessingShape" mc:Ignorable="w14 w15 wp14">
   <w:footnote w:type="separator" w:id="-1">
     <w:p>
       <w:r>
@@ -9345,7 +9302,7 @@
 </file>
 
 <file path=word/header1.xml><?xml version="1.0" encoding="utf-8"?>
-<w:hdr xmlns:wpc="http://schemas.microsoft.com/office/word/2010/wordprocessingCanvas" xmlns:cx="http://schemas.microsoft.com/office/drawing/2014/chartex" xmlns:cx1="http://schemas.microsoft.com/office/drawing/2015/9/8/chartex" xmlns:cx2="http://schemas.microsoft.com/office/drawing/2015/10/21/chartex" xmlns:cx3="http://schemas.microsoft.com/office/drawing/2016/5/9/chartex" xmlns:cx4="http://schemas.microsoft.com/office/drawing/2016/5/10/chartex" xmlns:cx5="http://schemas.microsoft.com/office/drawing/2016/5/11/chartex" xmlns:cx6="http://schemas.microsoft.com/office/drawing/2016/5/12/chartex" xmlns:cx7="http://schemas.microsoft.com/office/drawing/2016/5/13/chartex" xmlns:cx8="http://schemas.microsoft.com/office/drawing/2016/5/14/chartex" xmlns:mc="http://schemas.openxmlformats.org/markup-compatibility/2006" xmlns:aink="http://schemas.microsoft.com/office/drawing/2016/ink" xmlns:am3d="http://schemas.microsoft.com/office/drawing/2017/model3d" xmlns:o="urn:schemas-microsoft-com:office:office" xmlns:r="http://schemas.openxmlformats.org/officeDocument/2006/relationships" xmlns:m="http://schemas.openxmlformats.org/officeDocument/2006/math" xmlns:v="urn:schemas-microsoft-com:vml" xmlns:wp14="http://schemas.microsoft.com/office/word/2010/wordprocessingDrawing" xmlns:wp="http://schemas.openxmlformats.org/drawingml/2006/wordprocessingDrawing" xmlns:w10="urn:schemas-microsoft-com:office:word" xmlns:w="http://schemas.openxmlformats.org/wordprocessingml/2006/main" xmlns:w14="http://schemas.microsoft.com/office/word/2010/wordml" xmlns:w15="http://schemas.microsoft.com/office/word/2012/wordml" xmlns:w16cid="http://schemas.microsoft.com/office/word/2016/wordml/cid" xmlns:w16se="http://schemas.microsoft.com/office/word/2015/wordml/symex" xmlns:wpg="http://schemas.microsoft.com/office/word/2010/wordprocessingGroup" xmlns:wpi="http://schemas.microsoft.com/office/word/2010/wordprocessingInk" xmlns:wne="http://schemas.microsoft.com/office/word/2006/wordml" xmlns:wps="http://schemas.microsoft.com/office/word/2010/wordprocessingShape" mc:Ignorable="w14 w15 w16se w16cid wp14">
+<w:hdr xmlns:wpc="http://schemas.microsoft.com/office/word/2010/wordprocessingCanvas" xmlns:mo="http://schemas.microsoft.com/office/mac/office/2008/main" xmlns:mc="http://schemas.openxmlformats.org/markup-compatibility/2006" xmlns:mv="urn:schemas-microsoft-com:mac:vml" xmlns:o="urn:schemas-microsoft-com:office:office" xmlns:r="http://schemas.openxmlformats.org/officeDocument/2006/relationships" xmlns:m="http://schemas.openxmlformats.org/officeDocument/2006/math" xmlns:v="urn:schemas-microsoft-com:vml" xmlns:wp14="http://schemas.microsoft.com/office/word/2010/wordprocessingDrawing" xmlns:wp="http://schemas.openxmlformats.org/drawingml/2006/wordprocessingDrawing" xmlns:w10="urn:schemas-microsoft-com:office:word" xmlns:w="http://schemas.openxmlformats.org/wordprocessingml/2006/main" xmlns:w14="http://schemas.microsoft.com/office/word/2010/wordml" xmlns:w15="http://schemas.microsoft.com/office/word/2012/wordml" xmlns:wpg="http://schemas.microsoft.com/office/word/2010/wordprocessingGroup" xmlns:wpi="http://schemas.microsoft.com/office/word/2010/wordprocessingInk" xmlns:wne="http://schemas.microsoft.com/office/word/2006/wordml" xmlns:wps="http://schemas.microsoft.com/office/word/2010/wordprocessingShape" mc:Ignorable="w14 w15 wp14">
   <w:p>
     <w:pPr>
       <w:pStyle w:val="Cabealho"/>
@@ -9355,13 +9312,13 @@
 </file>
 
 <file path=word/header2.xml><?xml version="1.0" encoding="utf-8"?>
-<w:hdr xmlns:wpc="http://schemas.microsoft.com/office/word/2010/wordprocessingCanvas" xmlns:cx="http://schemas.microsoft.com/office/drawing/2014/chartex" xmlns:cx1="http://schemas.microsoft.com/office/drawing/2015/9/8/chartex" xmlns:cx2="http://schemas.microsoft.com/office/drawing/2015/10/21/chartex" xmlns:cx3="http://schemas.microsoft.com/office/drawing/2016/5/9/chartex" xmlns:cx4="http://schemas.microsoft.com/office/drawing/2016/5/10/chartex" xmlns:cx5="http://schemas.microsoft.com/office/drawing/2016/5/11/chartex" xmlns:cx6="http://schemas.microsoft.com/office/drawing/2016/5/12/chartex" xmlns:cx7="http://schemas.microsoft.com/office/drawing/2016/5/13/chartex" xmlns:cx8="http://schemas.microsoft.com/office/drawing/2016/5/14/chartex" xmlns:mc="http://schemas.openxmlformats.org/markup-compatibility/2006" xmlns:aink="http://schemas.microsoft.com/office/drawing/2016/ink" xmlns:am3d="http://schemas.microsoft.com/office/drawing/2017/model3d" xmlns:o="urn:schemas-microsoft-com:office:office" xmlns:r="http://schemas.openxmlformats.org/officeDocument/2006/relationships" xmlns:m="http://schemas.openxmlformats.org/officeDocument/2006/math" xmlns:v="urn:schemas-microsoft-com:vml" xmlns:wp14="http://schemas.microsoft.com/office/word/2010/wordprocessingDrawing" xmlns:wp="http://schemas.openxmlformats.org/drawingml/2006/wordprocessingDrawing" xmlns:w10="urn:schemas-microsoft-com:office:word" xmlns:w="http://schemas.openxmlformats.org/wordprocessingml/2006/main" xmlns:w14="http://schemas.microsoft.com/office/word/2010/wordml" xmlns:w15="http://schemas.microsoft.com/office/word/2012/wordml" xmlns:w16cid="http://schemas.microsoft.com/office/word/2016/wordml/cid" xmlns:w16se="http://schemas.microsoft.com/office/word/2015/wordml/symex" xmlns:wpg="http://schemas.microsoft.com/office/word/2010/wordprocessingGroup" xmlns:wpi="http://schemas.microsoft.com/office/word/2010/wordprocessingInk" xmlns:wne="http://schemas.microsoft.com/office/word/2006/wordml" xmlns:wps="http://schemas.microsoft.com/office/word/2010/wordprocessingShape" mc:Ignorable="w14 w15 w16se w16cid wp14">
+<w:hdr xmlns:wpc="http://schemas.microsoft.com/office/word/2010/wordprocessingCanvas" xmlns:mo="http://schemas.microsoft.com/office/mac/office/2008/main" xmlns:mc="http://schemas.openxmlformats.org/markup-compatibility/2006" xmlns:mv="urn:schemas-microsoft-com:mac:vml" xmlns:o="urn:schemas-microsoft-com:office:office" xmlns:r="http://schemas.openxmlformats.org/officeDocument/2006/relationships" xmlns:m="http://schemas.openxmlformats.org/officeDocument/2006/math" xmlns:v="urn:schemas-microsoft-com:vml" xmlns:wp14="http://schemas.microsoft.com/office/word/2010/wordprocessingDrawing" xmlns:wp="http://schemas.openxmlformats.org/drawingml/2006/wordprocessingDrawing" xmlns:w10="urn:schemas-microsoft-com:office:word" xmlns:w="http://schemas.openxmlformats.org/wordprocessingml/2006/main" xmlns:w14="http://schemas.microsoft.com/office/word/2010/wordml" xmlns:w15="http://schemas.microsoft.com/office/word/2012/wordml" xmlns:wpg="http://schemas.microsoft.com/office/word/2010/wordprocessingGroup" xmlns:wpi="http://schemas.microsoft.com/office/word/2010/wordprocessingInk" xmlns:wne="http://schemas.microsoft.com/office/word/2006/wordml" xmlns:wps="http://schemas.microsoft.com/office/word/2010/wordprocessingShape" mc:Ignorable="w14 w15 wp14">
   <w:p/>
 </w:hdr>
 </file>
 
 <file path=word/header3.xml><?xml version="1.0" encoding="utf-8"?>
-<w:hdr xmlns:wpc="http://schemas.microsoft.com/office/word/2010/wordprocessingCanvas" xmlns:cx="http://schemas.microsoft.com/office/drawing/2014/chartex" xmlns:cx1="http://schemas.microsoft.com/office/drawing/2015/9/8/chartex" xmlns:cx2="http://schemas.microsoft.com/office/drawing/2015/10/21/chartex" xmlns:cx3="http://schemas.microsoft.com/office/drawing/2016/5/9/chartex" xmlns:cx4="http://schemas.microsoft.com/office/drawing/2016/5/10/chartex" xmlns:cx5="http://schemas.microsoft.com/office/drawing/2016/5/11/chartex" xmlns:cx6="http://schemas.microsoft.com/office/drawing/2016/5/12/chartex" xmlns:cx7="http://schemas.microsoft.com/office/drawing/2016/5/13/chartex" xmlns:cx8="http://schemas.microsoft.com/office/drawing/2016/5/14/chartex" xmlns:mc="http://schemas.openxmlformats.org/markup-compatibility/2006" xmlns:aink="http://schemas.microsoft.com/office/drawing/2016/ink" xmlns:am3d="http://schemas.microsoft.com/office/drawing/2017/model3d" xmlns:o="urn:schemas-microsoft-com:office:office" xmlns:r="http://schemas.openxmlformats.org/officeDocument/2006/relationships" xmlns:m="http://schemas.openxmlformats.org/officeDocument/2006/math" xmlns:v="urn:schemas-microsoft-com:vml" xmlns:wp14="http://schemas.microsoft.com/office/word/2010/wordprocessingDrawing" xmlns:wp="http://schemas.openxmlformats.org/drawingml/2006/wordprocessingDrawing" xmlns:w10="urn:schemas-microsoft-com:office:word" xmlns:w="http://schemas.openxmlformats.org/wordprocessingml/2006/main" xmlns:w14="http://schemas.microsoft.com/office/word/2010/wordml" xmlns:w15="http://schemas.microsoft.com/office/word/2012/wordml" xmlns:w16cid="http://schemas.microsoft.com/office/word/2016/wordml/cid" xmlns:w16se="http://schemas.microsoft.com/office/word/2015/wordml/symex" xmlns:wpg="http://schemas.microsoft.com/office/word/2010/wordprocessingGroup" xmlns:wpi="http://schemas.microsoft.com/office/word/2010/wordprocessingInk" xmlns:wne="http://schemas.microsoft.com/office/word/2006/wordml" xmlns:wps="http://schemas.microsoft.com/office/word/2010/wordprocessingShape" mc:Ignorable="w14 w15 w16se w16cid wp14">
+<w:hdr xmlns:wpc="http://schemas.microsoft.com/office/word/2010/wordprocessingCanvas" xmlns:mo="http://schemas.microsoft.com/office/mac/office/2008/main" xmlns:mc="http://schemas.openxmlformats.org/markup-compatibility/2006" xmlns:mv="urn:schemas-microsoft-com:mac:vml" xmlns:o="urn:schemas-microsoft-com:office:office" xmlns:r="http://schemas.openxmlformats.org/officeDocument/2006/relationships" xmlns:m="http://schemas.openxmlformats.org/officeDocument/2006/math" xmlns:v="urn:schemas-microsoft-com:vml" xmlns:wp14="http://schemas.microsoft.com/office/word/2010/wordprocessingDrawing" xmlns:wp="http://schemas.openxmlformats.org/drawingml/2006/wordprocessingDrawing" xmlns:w10="urn:schemas-microsoft-com:office:word" xmlns:w="http://schemas.openxmlformats.org/wordprocessingml/2006/main" xmlns:w14="http://schemas.microsoft.com/office/word/2010/wordml" xmlns:w15="http://schemas.microsoft.com/office/word/2012/wordml" xmlns:wpg="http://schemas.microsoft.com/office/word/2010/wordprocessingGroup" xmlns:wpi="http://schemas.microsoft.com/office/word/2010/wordprocessingInk" xmlns:wne="http://schemas.microsoft.com/office/word/2006/wordml" xmlns:wps="http://schemas.microsoft.com/office/word/2010/wordprocessingShape" mc:Ignorable="w14 w15 wp14">
   <w:p>
     <w:pPr>
       <w:pStyle w:val="Cabealho"/>
@@ -9371,8 +9328,8 @@
 </file>
 
 <file path=word/numbering.xml><?xml version="1.0" encoding="utf-8"?>
-<w:numbering xmlns:wpc="http://schemas.microsoft.com/office/word/2010/wordprocessingCanvas" xmlns:cx="http://schemas.microsoft.com/office/drawing/2014/chartex" xmlns:cx1="http://schemas.microsoft.com/office/drawing/2015/9/8/chartex" xmlns:cx2="http://schemas.microsoft.com/office/drawing/2015/10/21/chartex" xmlns:cx3="http://schemas.microsoft.com/office/drawing/2016/5/9/chartex" xmlns:cx4="http://schemas.microsoft.com/office/drawing/2016/5/10/chartex" xmlns:cx5="http://schemas.microsoft.com/office/drawing/2016/5/11/chartex" xmlns:cx6="http://schemas.microsoft.com/office/drawing/2016/5/12/chartex" xmlns:cx7="http://schemas.microsoft.com/office/drawing/2016/5/13/chartex" xmlns:cx8="http://schemas.microsoft.com/office/drawing/2016/5/14/chartex" xmlns:mc="http://schemas.openxmlformats.org/markup-compatibility/2006" xmlns:aink="http://schemas.microsoft.com/office/drawing/2016/ink" xmlns:am3d="http://schemas.microsoft.com/office/drawing/2017/model3d" xmlns:o="urn:schemas-microsoft-com:office:office" xmlns:r="http://schemas.openxmlformats.org/officeDocument/2006/relationships" xmlns:m="http://schemas.openxmlformats.org/officeDocument/2006/math" xmlns:v="urn:schemas-microsoft-com:vml" xmlns:wp14="http://schemas.microsoft.com/office/word/2010/wordprocessingDrawing" xmlns:wp="http://schemas.openxmlformats.org/drawingml/2006/wordprocessingDrawing" xmlns:w10="urn:schemas-microsoft-com:office:word" xmlns:w="http://schemas.openxmlformats.org/wordprocessingml/2006/main" xmlns:w14="http://schemas.microsoft.com/office/word/2010/wordml" xmlns:w15="http://schemas.microsoft.com/office/word/2012/wordml" xmlns:w16cid="http://schemas.microsoft.com/office/word/2016/wordml/cid" xmlns:w16se="http://schemas.microsoft.com/office/word/2015/wordml/symex" xmlns:wpg="http://schemas.microsoft.com/office/word/2010/wordprocessingGroup" xmlns:wpi="http://schemas.microsoft.com/office/word/2010/wordprocessingInk" xmlns:wne="http://schemas.microsoft.com/office/word/2006/wordml" xmlns:wps="http://schemas.microsoft.com/office/word/2010/wordprocessingShape" mc:Ignorable="w14 w15 w16se w16cid wp14">
-  <w:abstractNum w:abstractNumId="0" w15:restartNumberingAfterBreak="0">
+<w:numbering xmlns:wpc="http://schemas.microsoft.com/office/word/2010/wordprocessingCanvas" xmlns:mo="http://schemas.microsoft.com/office/mac/office/2008/main" xmlns:mc="http://schemas.openxmlformats.org/markup-compatibility/2006" xmlns:mv="urn:schemas-microsoft-com:mac:vml" xmlns:o="urn:schemas-microsoft-com:office:office" xmlns:r="http://schemas.openxmlformats.org/officeDocument/2006/relationships" xmlns:m="http://schemas.openxmlformats.org/officeDocument/2006/math" xmlns:v="urn:schemas-microsoft-com:vml" xmlns:wp14="http://schemas.microsoft.com/office/word/2010/wordprocessingDrawing" xmlns:wp="http://schemas.openxmlformats.org/drawingml/2006/wordprocessingDrawing" xmlns:w10="urn:schemas-microsoft-com:office:word" xmlns:w="http://schemas.openxmlformats.org/wordprocessingml/2006/main" xmlns:w14="http://schemas.microsoft.com/office/word/2010/wordml" xmlns:w15="http://schemas.microsoft.com/office/word/2012/wordml" xmlns:wpg="http://schemas.microsoft.com/office/word/2010/wordprocessingGroup" xmlns:wpi="http://schemas.microsoft.com/office/word/2010/wordprocessingInk" xmlns:wne="http://schemas.microsoft.com/office/word/2006/wordml" xmlns:wps="http://schemas.microsoft.com/office/word/2010/wordprocessingShape" mc:Ignorable="w14 w15 wp14">
+  <w:abstractNum w:abstractNumId="0">
     <w:nsid w:val="0E0E7056"/>
     <w:multiLevelType w:val="multilevel"/>
     <w:tmpl w:val="D3B08406"/>
@@ -9485,7 +9442,7 @@
       </w:rPr>
     </w:lvl>
   </w:abstractNum>
-  <w:abstractNum w:abstractNumId="1" w15:restartNumberingAfterBreak="0">
+  <w:abstractNum w:abstractNumId="1">
     <w:nsid w:val="10B22989"/>
     <w:multiLevelType w:val="multilevel"/>
     <w:tmpl w:val="16C838A8"/>
@@ -9601,7 +9558,7 @@
       </w:pPr>
     </w:lvl>
   </w:abstractNum>
-  <w:abstractNum w:abstractNumId="2" w15:restartNumberingAfterBreak="0">
+  <w:abstractNum w:abstractNumId="2">
     <w:nsid w:val="10CC24B3"/>
     <w:multiLevelType w:val="multilevel"/>
     <w:tmpl w:val="16C838A8"/>
@@ -9717,7 +9674,7 @@
       </w:pPr>
     </w:lvl>
   </w:abstractNum>
-  <w:abstractNum w:abstractNumId="3" w15:restartNumberingAfterBreak="0">
+  <w:abstractNum w:abstractNumId="3">
     <w:nsid w:val="19F80818"/>
     <w:multiLevelType w:val="multilevel"/>
     <w:tmpl w:val="9428685A"/>
@@ -9843,7 +9800,7 @@
       </w:rPr>
     </w:lvl>
   </w:abstractNum>
-  <w:abstractNum w:abstractNumId="4" w15:restartNumberingAfterBreak="0">
+  <w:abstractNum w:abstractNumId="4">
     <w:nsid w:val="1CEF36C4"/>
     <w:multiLevelType w:val="multilevel"/>
     <w:tmpl w:val="A96E8942"/>
@@ -9959,7 +9916,7 @@
       </w:pPr>
     </w:lvl>
   </w:abstractNum>
-  <w:abstractNum w:abstractNumId="5" w15:restartNumberingAfterBreak="0">
+  <w:abstractNum w:abstractNumId="5">
     <w:nsid w:val="2D9161FA"/>
     <w:multiLevelType w:val="multilevel"/>
     <w:tmpl w:val="596CFB30"/>
@@ -10072,7 +10029,7 @@
       </w:rPr>
     </w:lvl>
   </w:abstractNum>
-  <w:abstractNum w:abstractNumId="6" w15:restartNumberingAfterBreak="0">
+  <w:abstractNum w:abstractNumId="6">
     <w:nsid w:val="2F870D3D"/>
     <w:multiLevelType w:val="hybridMultilevel"/>
     <w:tmpl w:val="11E83760"/>
@@ -10189,7 +10146,7 @@
       </w:pPr>
     </w:lvl>
   </w:abstractNum>
-  <w:abstractNum w:abstractNumId="7" w15:restartNumberingAfterBreak="0">
+  <w:abstractNum w:abstractNumId="7">
     <w:nsid w:val="39D85CC1"/>
     <w:multiLevelType w:val="multilevel"/>
     <w:tmpl w:val="B82A91C6"/>
@@ -10250,7 +10207,7 @@
     <w:lvl w:ilvl="3">
       <w:start w:val="1"/>
       <w:numFmt w:val="none"/>
-      <w:pStyle w:val="Ttulo4"/>
+      <w:pStyle w:val="Cabealho4"/>
       <w:suff w:val="nothing"/>
       <w:lvlText w:val=""/>
       <w:lvlJc w:val="left"/>
@@ -10264,7 +10221,7 @@
     <w:lvl w:ilvl="4">
       <w:start w:val="1"/>
       <w:numFmt w:val="none"/>
-      <w:pStyle w:val="Ttulo5"/>
+      <w:pStyle w:val="Cabealho5"/>
       <w:suff w:val="nothing"/>
       <w:lvlText w:val=""/>
       <w:lvlJc w:val="left"/>
@@ -10278,7 +10235,7 @@
     <w:lvl w:ilvl="5">
       <w:start w:val="1"/>
       <w:numFmt w:val="none"/>
-      <w:pStyle w:val="Ttulo6"/>
+      <w:pStyle w:val="Cabealho6"/>
       <w:suff w:val="nothing"/>
       <w:lvlText w:val=""/>
       <w:lvlJc w:val="left"/>
@@ -10292,7 +10249,7 @@
     <w:lvl w:ilvl="6">
       <w:start w:val="1"/>
       <w:numFmt w:val="none"/>
-      <w:pStyle w:val="Ttulo7"/>
+      <w:pStyle w:val="Cabealho7"/>
       <w:suff w:val="nothing"/>
       <w:lvlText w:val=""/>
       <w:lvlJc w:val="left"/>
@@ -10306,7 +10263,7 @@
     <w:lvl w:ilvl="7">
       <w:start w:val="1"/>
       <w:numFmt w:val="none"/>
-      <w:pStyle w:val="Ttulo8"/>
+      <w:pStyle w:val="Cabealho8"/>
       <w:suff w:val="nothing"/>
       <w:lvlText w:val=""/>
       <w:lvlJc w:val="left"/>
@@ -10320,7 +10277,7 @@
     <w:lvl w:ilvl="8">
       <w:start w:val="1"/>
       <w:numFmt w:val="none"/>
-      <w:pStyle w:val="Ttulo9"/>
+      <w:pStyle w:val="Cabealho9"/>
       <w:suff w:val="nothing"/>
       <w:lvlText w:val=""/>
       <w:lvlJc w:val="left"/>
@@ -10332,7 +10289,120 @@
       </w:rPr>
     </w:lvl>
   </w:abstractNum>
-  <w:abstractNum w:abstractNumId="8" w15:restartNumberingAfterBreak="0">
+  <w:abstractNum w:abstractNumId="8">
+    <w:nsid w:val="3D064600"/>
+    <w:multiLevelType w:val="hybridMultilevel"/>
+    <w:tmpl w:val="63B81A2C"/>
+    <w:lvl w:ilvl="0" w:tplc="08160001">
+      <w:start w:val="1"/>
+      <w:numFmt w:val="bullet"/>
+      <w:lvlText w:val=""/>
+      <w:lvlJc w:val="left"/>
+      <w:pPr>
+        <w:ind w:left="720" w:hanging="360"/>
+      </w:pPr>
+      <w:rPr>
+        <w:rFonts w:ascii="Symbol" w:hAnsi="Symbol" w:hint="default"/>
+      </w:rPr>
+    </w:lvl>
+    <w:lvl w:ilvl="1" w:tplc="08160003" w:tentative="1">
+      <w:start w:val="1"/>
+      <w:numFmt w:val="bullet"/>
+      <w:lvlText w:val="o"/>
+      <w:lvlJc w:val="left"/>
+      <w:pPr>
+        <w:ind w:left="1440" w:hanging="360"/>
+      </w:pPr>
+      <w:rPr>
+        <w:rFonts w:ascii="Courier New" w:hAnsi="Courier New" w:cs="Courier New" w:hint="default"/>
+      </w:rPr>
+    </w:lvl>
+    <w:lvl w:ilvl="2" w:tplc="08160005" w:tentative="1">
+      <w:start w:val="1"/>
+      <w:numFmt w:val="bullet"/>
+      <w:lvlText w:val=""/>
+      <w:lvlJc w:val="left"/>
+      <w:pPr>
+        <w:ind w:left="2160" w:hanging="360"/>
+      </w:pPr>
+      <w:rPr>
+        <w:rFonts w:ascii="Wingdings" w:hAnsi="Wingdings" w:hint="default"/>
+      </w:rPr>
+    </w:lvl>
+    <w:lvl w:ilvl="3" w:tplc="08160001" w:tentative="1">
+      <w:start w:val="1"/>
+      <w:numFmt w:val="bullet"/>
+      <w:lvlText w:val=""/>
+      <w:lvlJc w:val="left"/>
+      <w:pPr>
+        <w:ind w:left="2880" w:hanging="360"/>
+      </w:pPr>
+      <w:rPr>
+        <w:rFonts w:ascii="Symbol" w:hAnsi="Symbol" w:hint="default"/>
+      </w:rPr>
+    </w:lvl>
+    <w:lvl w:ilvl="4" w:tplc="08160003" w:tentative="1">
+      <w:start w:val="1"/>
+      <w:numFmt w:val="bullet"/>
+      <w:lvlText w:val="o"/>
+      <w:lvlJc w:val="left"/>
+      <w:pPr>
+        <w:ind w:left="3600" w:hanging="360"/>
+      </w:pPr>
+      <w:rPr>
+        <w:rFonts w:ascii="Courier New" w:hAnsi="Courier New" w:cs="Courier New" w:hint="default"/>
+      </w:rPr>
+    </w:lvl>
+    <w:lvl w:ilvl="5" w:tplc="08160005" w:tentative="1">
+      <w:start w:val="1"/>
+      <w:numFmt w:val="bullet"/>
+      <w:lvlText w:val=""/>
+      <w:lvlJc w:val="left"/>
+      <w:pPr>
+        <w:ind w:left="4320" w:hanging="360"/>
+      </w:pPr>
+      <w:rPr>
+        <w:rFonts w:ascii="Wingdings" w:hAnsi="Wingdings" w:hint="default"/>
+      </w:rPr>
+    </w:lvl>
+    <w:lvl w:ilvl="6" w:tplc="08160001" w:tentative="1">
+      <w:start w:val="1"/>
+      <w:numFmt w:val="bullet"/>
+      <w:lvlText w:val=""/>
+      <w:lvlJc w:val="left"/>
+      <w:pPr>
+        <w:ind w:left="5040" w:hanging="360"/>
+      </w:pPr>
+      <w:rPr>
+        <w:rFonts w:ascii="Symbol" w:hAnsi="Symbol" w:hint="default"/>
+      </w:rPr>
+    </w:lvl>
+    <w:lvl w:ilvl="7" w:tplc="08160003" w:tentative="1">
+      <w:start w:val="1"/>
+      <w:numFmt w:val="bullet"/>
+      <w:lvlText w:val="o"/>
+      <w:lvlJc w:val="left"/>
+      <w:pPr>
+        <w:ind w:left="5760" w:hanging="360"/>
+      </w:pPr>
+      <w:rPr>
+        <w:rFonts w:ascii="Courier New" w:hAnsi="Courier New" w:cs="Courier New" w:hint="default"/>
+      </w:rPr>
+    </w:lvl>
+    <w:lvl w:ilvl="8" w:tplc="08160005" w:tentative="1">
+      <w:start w:val="1"/>
+      <w:numFmt w:val="bullet"/>
+      <w:lvlText w:val=""/>
+      <w:lvlJc w:val="left"/>
+      <w:pPr>
+        <w:ind w:left="6480" w:hanging="360"/>
+      </w:pPr>
+      <w:rPr>
+        <w:rFonts w:ascii="Wingdings" w:hAnsi="Wingdings" w:hint="default"/>
+      </w:rPr>
+    </w:lvl>
+  </w:abstractNum>
+  <w:abstractNum w:abstractNumId="9">
     <w:nsid w:val="4C5820DE"/>
     <w:multiLevelType w:val="multilevel"/>
     <w:tmpl w:val="71C87806"/>
@@ -10448,7 +10518,233 @@
       </w:pPr>
     </w:lvl>
   </w:abstractNum>
-  <w:abstractNum w:abstractNumId="9" w15:restartNumberingAfterBreak="0">
+  <w:abstractNum w:abstractNumId="10">
+    <w:nsid w:val="58C414FB"/>
+    <w:multiLevelType w:val="hybridMultilevel"/>
+    <w:tmpl w:val="4F246652"/>
+    <w:lvl w:ilvl="0" w:tplc="08160001">
+      <w:start w:val="1"/>
+      <w:numFmt w:val="bullet"/>
+      <w:lvlText w:val=""/>
+      <w:lvlJc w:val="left"/>
+      <w:pPr>
+        <w:ind w:left="1440" w:hanging="360"/>
+      </w:pPr>
+      <w:rPr>
+        <w:rFonts w:ascii="Symbol" w:hAnsi="Symbol" w:hint="default"/>
+      </w:rPr>
+    </w:lvl>
+    <w:lvl w:ilvl="1" w:tplc="08160003" w:tentative="1">
+      <w:start w:val="1"/>
+      <w:numFmt w:val="bullet"/>
+      <w:lvlText w:val="o"/>
+      <w:lvlJc w:val="left"/>
+      <w:pPr>
+        <w:ind w:left="2160" w:hanging="360"/>
+      </w:pPr>
+      <w:rPr>
+        <w:rFonts w:ascii="Courier New" w:hAnsi="Courier New" w:cs="Courier New" w:hint="default"/>
+      </w:rPr>
+    </w:lvl>
+    <w:lvl w:ilvl="2" w:tplc="08160005" w:tentative="1">
+      <w:start w:val="1"/>
+      <w:numFmt w:val="bullet"/>
+      <w:lvlText w:val=""/>
+      <w:lvlJc w:val="left"/>
+      <w:pPr>
+        <w:ind w:left="2880" w:hanging="360"/>
+      </w:pPr>
+      <w:rPr>
+        <w:rFonts w:ascii="Wingdings" w:hAnsi="Wingdings" w:hint="default"/>
+      </w:rPr>
+    </w:lvl>
+    <w:lvl w:ilvl="3" w:tplc="08160001" w:tentative="1">
+      <w:start w:val="1"/>
+      <w:numFmt w:val="bullet"/>
+      <w:lvlText w:val=""/>
+      <w:lvlJc w:val="left"/>
+      <w:pPr>
+        <w:ind w:left="3600" w:hanging="360"/>
+      </w:pPr>
+      <w:rPr>
+        <w:rFonts w:ascii="Symbol" w:hAnsi="Symbol" w:hint="default"/>
+      </w:rPr>
+    </w:lvl>
+    <w:lvl w:ilvl="4" w:tplc="08160003" w:tentative="1">
+      <w:start w:val="1"/>
+      <w:numFmt w:val="bullet"/>
+      <w:lvlText w:val="o"/>
+      <w:lvlJc w:val="left"/>
+      <w:pPr>
+        <w:ind w:left="4320" w:hanging="360"/>
+      </w:pPr>
+      <w:rPr>
+        <w:rFonts w:ascii="Courier New" w:hAnsi="Courier New" w:cs="Courier New" w:hint="default"/>
+      </w:rPr>
+    </w:lvl>
+    <w:lvl w:ilvl="5" w:tplc="08160005" w:tentative="1">
+      <w:start w:val="1"/>
+      <w:numFmt w:val="bullet"/>
+      <w:lvlText w:val=""/>
+      <w:lvlJc w:val="left"/>
+      <w:pPr>
+        <w:ind w:left="5040" w:hanging="360"/>
+      </w:pPr>
+      <w:rPr>
+        <w:rFonts w:ascii="Wingdings" w:hAnsi="Wingdings" w:hint="default"/>
+      </w:rPr>
+    </w:lvl>
+    <w:lvl w:ilvl="6" w:tplc="08160001" w:tentative="1">
+      <w:start w:val="1"/>
+      <w:numFmt w:val="bullet"/>
+      <w:lvlText w:val=""/>
+      <w:lvlJc w:val="left"/>
+      <w:pPr>
+        <w:ind w:left="5760" w:hanging="360"/>
+      </w:pPr>
+      <w:rPr>
+        <w:rFonts w:ascii="Symbol" w:hAnsi="Symbol" w:hint="default"/>
+      </w:rPr>
+    </w:lvl>
+    <w:lvl w:ilvl="7" w:tplc="08160003" w:tentative="1">
+      <w:start w:val="1"/>
+      <w:numFmt w:val="bullet"/>
+      <w:lvlText w:val="o"/>
+      <w:lvlJc w:val="left"/>
+      <w:pPr>
+        <w:ind w:left="6480" w:hanging="360"/>
+      </w:pPr>
+      <w:rPr>
+        <w:rFonts w:ascii="Courier New" w:hAnsi="Courier New" w:cs="Courier New" w:hint="default"/>
+      </w:rPr>
+    </w:lvl>
+    <w:lvl w:ilvl="8" w:tplc="08160005" w:tentative="1">
+      <w:start w:val="1"/>
+      <w:numFmt w:val="bullet"/>
+      <w:lvlText w:val=""/>
+      <w:lvlJc w:val="left"/>
+      <w:pPr>
+        <w:ind w:left="7200" w:hanging="360"/>
+      </w:pPr>
+      <w:rPr>
+        <w:rFonts w:ascii="Wingdings" w:hAnsi="Wingdings" w:hint="default"/>
+      </w:rPr>
+    </w:lvl>
+  </w:abstractNum>
+  <w:abstractNum w:abstractNumId="11">
+    <w:nsid w:val="58E05FAB"/>
+    <w:multiLevelType w:val="hybridMultilevel"/>
+    <w:tmpl w:val="BB2AD09C"/>
+    <w:lvl w:ilvl="0" w:tplc="08160001">
+      <w:start w:val="1"/>
+      <w:numFmt w:val="bullet"/>
+      <w:lvlText w:val=""/>
+      <w:lvlJc w:val="left"/>
+      <w:pPr>
+        <w:ind w:left="720" w:hanging="360"/>
+      </w:pPr>
+      <w:rPr>
+        <w:rFonts w:ascii="Symbol" w:hAnsi="Symbol" w:hint="default"/>
+      </w:rPr>
+    </w:lvl>
+    <w:lvl w:ilvl="1" w:tplc="08160003" w:tentative="1">
+      <w:start w:val="1"/>
+      <w:numFmt w:val="bullet"/>
+      <w:lvlText w:val="o"/>
+      <w:lvlJc w:val="left"/>
+      <w:pPr>
+        <w:ind w:left="1440" w:hanging="360"/>
+      </w:pPr>
+      <w:rPr>
+        <w:rFonts w:ascii="Courier New" w:hAnsi="Courier New" w:cs="Courier New" w:hint="default"/>
+      </w:rPr>
+    </w:lvl>
+    <w:lvl w:ilvl="2" w:tplc="08160005" w:tentative="1">
+      <w:start w:val="1"/>
+      <w:numFmt w:val="bullet"/>
+      <w:lvlText w:val=""/>
+      <w:lvlJc w:val="left"/>
+      <w:pPr>
+        <w:ind w:left="2160" w:hanging="360"/>
+      </w:pPr>
+      <w:rPr>
+        <w:rFonts w:ascii="Wingdings" w:hAnsi="Wingdings" w:hint="default"/>
+      </w:rPr>
+    </w:lvl>
+    <w:lvl w:ilvl="3" w:tplc="08160001" w:tentative="1">
+      <w:start w:val="1"/>
+      <w:numFmt w:val="bullet"/>
+      <w:lvlText w:val=""/>
+      <w:lvlJc w:val="left"/>
+      <w:pPr>
+        <w:ind w:left="2880" w:hanging="360"/>
+      </w:pPr>
+      <w:rPr>
+        <w:rFonts w:ascii="Symbol" w:hAnsi="Symbol" w:hint="default"/>
+      </w:rPr>
+    </w:lvl>
+    <w:lvl w:ilvl="4" w:tplc="08160003" w:tentative="1">
+      <w:start w:val="1"/>
+      <w:numFmt w:val="bullet"/>
+      <w:lvlText w:val="o"/>
+      <w:lvlJc w:val="left"/>
+      <w:pPr>
+        <w:ind w:left="3600" w:hanging="360"/>
+      </w:pPr>
+      <w:rPr>
+        <w:rFonts w:ascii="Courier New" w:hAnsi="Courier New" w:cs="Courier New" w:hint="default"/>
+      </w:rPr>
+    </w:lvl>
+    <w:lvl w:ilvl="5" w:tplc="08160005" w:tentative="1">
+      <w:start w:val="1"/>
+      <w:numFmt w:val="bullet"/>
+      <w:lvlText w:val=""/>
+      <w:lvlJc w:val="left"/>
+      <w:pPr>
+        <w:ind w:left="4320" w:hanging="360"/>
+      </w:pPr>
+      <w:rPr>
+        <w:rFonts w:ascii="Wingdings" w:hAnsi="Wingdings" w:hint="default"/>
+      </w:rPr>
+    </w:lvl>
+    <w:lvl w:ilvl="6" w:tplc="08160001" w:tentative="1">
+      <w:start w:val="1"/>
+      <w:numFmt w:val="bullet"/>
+      <w:lvlText w:val=""/>
+      <w:lvlJc w:val="left"/>
+      <w:pPr>
+        <w:ind w:left="5040" w:hanging="360"/>
+      </w:pPr>
+      <w:rPr>
+        <w:rFonts w:ascii="Symbol" w:hAnsi="Symbol" w:hint="default"/>
+      </w:rPr>
+    </w:lvl>
+    <w:lvl w:ilvl="7" w:tplc="08160003" w:tentative="1">
+      <w:start w:val="1"/>
+      <w:numFmt w:val="bullet"/>
+      <w:lvlText w:val="o"/>
+      <w:lvlJc w:val="left"/>
+      <w:pPr>
+        <w:ind w:left="5760" w:hanging="360"/>
+      </w:pPr>
+      <w:rPr>
+        <w:rFonts w:ascii="Courier New" w:hAnsi="Courier New" w:cs="Courier New" w:hint="default"/>
+      </w:rPr>
+    </w:lvl>
+    <w:lvl w:ilvl="8" w:tplc="08160005" w:tentative="1">
+      <w:start w:val="1"/>
+      <w:numFmt w:val="bullet"/>
+      <w:lvlText w:val=""/>
+      <w:lvlJc w:val="left"/>
+      <w:pPr>
+        <w:ind w:left="6480" w:hanging="360"/>
+      </w:pPr>
+      <w:rPr>
+        <w:rFonts w:ascii="Wingdings" w:hAnsi="Wingdings" w:hint="default"/>
+      </w:rPr>
+    </w:lvl>
+  </w:abstractNum>
+  <w:abstractNum w:abstractNumId="12">
     <w:nsid w:val="5AD90A3E"/>
     <w:multiLevelType w:val="multilevel"/>
     <w:tmpl w:val="888AB50E"/>
@@ -10564,7 +10860,120 @@
       </w:pPr>
     </w:lvl>
   </w:abstractNum>
-  <w:abstractNum w:abstractNumId="10" w15:restartNumberingAfterBreak="0">
+  <w:abstractNum w:abstractNumId="13">
+    <w:nsid w:val="6CC507E3"/>
+    <w:multiLevelType w:val="hybridMultilevel"/>
+    <w:tmpl w:val="72C67998"/>
+    <w:lvl w:ilvl="0" w:tplc="08160001">
+      <w:start w:val="1"/>
+      <w:numFmt w:val="bullet"/>
+      <w:lvlText w:val=""/>
+      <w:lvlJc w:val="left"/>
+      <w:pPr>
+        <w:ind w:left="720" w:hanging="360"/>
+      </w:pPr>
+      <w:rPr>
+        <w:rFonts w:ascii="Symbol" w:hAnsi="Symbol" w:hint="default"/>
+      </w:rPr>
+    </w:lvl>
+    <w:lvl w:ilvl="1" w:tplc="08160003" w:tentative="1">
+      <w:start w:val="1"/>
+      <w:numFmt w:val="bullet"/>
+      <w:lvlText w:val="o"/>
+      <w:lvlJc w:val="left"/>
+      <w:pPr>
+        <w:ind w:left="1440" w:hanging="360"/>
+      </w:pPr>
+      <w:rPr>
+        <w:rFonts w:ascii="Courier New" w:hAnsi="Courier New" w:cs="Courier New" w:hint="default"/>
+      </w:rPr>
+    </w:lvl>
+    <w:lvl w:ilvl="2" w:tplc="08160005" w:tentative="1">
+      <w:start w:val="1"/>
+      <w:numFmt w:val="bullet"/>
+      <w:lvlText w:val=""/>
+      <w:lvlJc w:val="left"/>
+      <w:pPr>
+        <w:ind w:left="2160" w:hanging="360"/>
+      </w:pPr>
+      <w:rPr>
+        <w:rFonts w:ascii="Wingdings" w:hAnsi="Wingdings" w:hint="default"/>
+      </w:rPr>
+    </w:lvl>
+    <w:lvl w:ilvl="3" w:tplc="08160001" w:tentative="1">
+      <w:start w:val="1"/>
+      <w:numFmt w:val="bullet"/>
+      <w:lvlText w:val=""/>
+      <w:lvlJc w:val="left"/>
+      <w:pPr>
+        <w:ind w:left="2880" w:hanging="360"/>
+      </w:pPr>
+      <w:rPr>
+        <w:rFonts w:ascii="Symbol" w:hAnsi="Symbol" w:hint="default"/>
+      </w:rPr>
+    </w:lvl>
+    <w:lvl w:ilvl="4" w:tplc="08160003" w:tentative="1">
+      <w:start w:val="1"/>
+      <w:numFmt w:val="bullet"/>
+      <w:lvlText w:val="o"/>
+      <w:lvlJc w:val="left"/>
+      <w:pPr>
+        <w:ind w:left="3600" w:hanging="360"/>
+      </w:pPr>
+      <w:rPr>
+        <w:rFonts w:ascii="Courier New" w:hAnsi="Courier New" w:cs="Courier New" w:hint="default"/>
+      </w:rPr>
+    </w:lvl>
+    <w:lvl w:ilvl="5" w:tplc="08160005" w:tentative="1">
+      <w:start w:val="1"/>
+      <w:numFmt w:val="bullet"/>
+      <w:lvlText w:val=""/>
+      <w:lvlJc w:val="left"/>
+      <w:pPr>
+        <w:ind w:left="4320" w:hanging="360"/>
+      </w:pPr>
+      <w:rPr>
+        <w:rFonts w:ascii="Wingdings" w:hAnsi="Wingdings" w:hint="default"/>
+      </w:rPr>
+    </w:lvl>
+    <w:lvl w:ilvl="6" w:tplc="08160001" w:tentative="1">
+      <w:start w:val="1"/>
+      <w:numFmt w:val="bullet"/>
+      <w:lvlText w:val=""/>
+      <w:lvlJc w:val="left"/>
+      <w:pPr>
+        <w:ind w:left="5040" w:hanging="360"/>
+      </w:pPr>
+      <w:rPr>
+        <w:rFonts w:ascii="Symbol" w:hAnsi="Symbol" w:hint="default"/>
+      </w:rPr>
+    </w:lvl>
+    <w:lvl w:ilvl="7" w:tplc="08160003" w:tentative="1">
+      <w:start w:val="1"/>
+      <w:numFmt w:val="bullet"/>
+      <w:lvlText w:val="o"/>
+      <w:lvlJc w:val="left"/>
+      <w:pPr>
+        <w:ind w:left="5760" w:hanging="360"/>
+      </w:pPr>
+      <w:rPr>
+        <w:rFonts w:ascii="Courier New" w:hAnsi="Courier New" w:cs="Courier New" w:hint="default"/>
+      </w:rPr>
+    </w:lvl>
+    <w:lvl w:ilvl="8" w:tplc="08160005" w:tentative="1">
+      <w:start w:val="1"/>
+      <w:numFmt w:val="bullet"/>
+      <w:lvlText w:val=""/>
+      <w:lvlJc w:val="left"/>
+      <w:pPr>
+        <w:ind w:left="6480" w:hanging="360"/>
+      </w:pPr>
+      <w:rPr>
+        <w:rFonts w:ascii="Wingdings" w:hAnsi="Wingdings" w:hint="default"/>
+      </w:rPr>
+    </w:lvl>
+  </w:abstractNum>
+  <w:abstractNum w:abstractNumId="14">
     <w:nsid w:val="6F7F25FC"/>
     <w:multiLevelType w:val="multilevel"/>
     <w:tmpl w:val="CB32E11A"/>
@@ -10680,7 +11089,7 @@
       </w:pPr>
     </w:lvl>
   </w:abstractNum>
-  <w:abstractNum w:abstractNumId="11" w15:restartNumberingAfterBreak="0">
+  <w:abstractNum w:abstractNumId="15">
     <w:nsid w:val="7F412F98"/>
     <w:multiLevelType w:val="multilevel"/>
     <w:tmpl w:val="094AA464"/>
@@ -10817,7 +11226,7 @@
     <w:abstractNumId w:val="3"/>
   </w:num>
   <w:num w:numId="3">
-    <w:abstractNumId w:val="11"/>
+    <w:abstractNumId w:val="15"/>
   </w:num>
   <w:num w:numId="4">
     <w:abstractNumId w:val="6"/>
@@ -10829,16 +11238,16 @@
     </w:lvlOverride>
   </w:num>
   <w:num w:numId="6">
-    <w:abstractNumId w:val="10"/>
+    <w:abstractNumId w:val="14"/>
   </w:num>
   <w:num w:numId="7">
     <w:abstractNumId w:val="4"/>
   </w:num>
   <w:num w:numId="8">
-    <w:abstractNumId w:val="9"/>
+    <w:abstractNumId w:val="12"/>
   </w:num>
   <w:num w:numId="9">
-    <w:abstractNumId w:val="8"/>
+    <w:abstractNumId w:val="9"/>
   </w:num>
   <w:num w:numId="10">
     <w:abstractNumId w:val="1"/>
@@ -10939,11 +11348,23 @@
   <w:num w:numId="42">
     <w:abstractNumId w:val="7"/>
   </w:num>
+  <w:num w:numId="43">
+    <w:abstractNumId w:val="13"/>
+  </w:num>
+  <w:num w:numId="44">
+    <w:abstractNumId w:val="11"/>
+  </w:num>
+  <w:num w:numId="45">
+    <w:abstractNumId w:val="10"/>
+  </w:num>
+  <w:num w:numId="46">
+    <w:abstractNumId w:val="8"/>
+  </w:num>
 </w:numbering>
 </file>
 
 <file path=word/styles.xml><?xml version="1.0" encoding="utf-8"?>
-<w:styles xmlns:mc="http://schemas.openxmlformats.org/markup-compatibility/2006" xmlns:r="http://schemas.openxmlformats.org/officeDocument/2006/relationships" xmlns:w="http://schemas.openxmlformats.org/wordprocessingml/2006/main" xmlns:w14="http://schemas.microsoft.com/office/word/2010/wordml" xmlns:w15="http://schemas.microsoft.com/office/word/2012/wordml" xmlns:w16cid="http://schemas.microsoft.com/office/word/2016/wordml/cid" xmlns:w16se="http://schemas.microsoft.com/office/word/2015/wordml/symex" mc:Ignorable="w14 w15 w16se w16cid">
+<w:styles xmlns:mc="http://schemas.openxmlformats.org/markup-compatibility/2006" xmlns:r="http://schemas.openxmlformats.org/officeDocument/2006/relationships" xmlns:w="http://schemas.openxmlformats.org/wordprocessingml/2006/main" xmlns:w14="http://schemas.microsoft.com/office/word/2010/wordml" xmlns:w15="http://schemas.microsoft.com/office/word/2012/wordml" mc:Ignorable="w14 w15">
   <w:docDefaults>
     <w:rPrDefault>
       <w:rPr>
@@ -10953,7 +11374,7 @@
     </w:rPrDefault>
     <w:pPrDefault/>
   </w:docDefaults>
-  <w:latentStyles w:defLockedState="0" w:defUIPriority="0" w:defSemiHidden="0" w:defUnhideWhenUsed="0" w:defQFormat="0" w:count="375">
+  <w:latentStyles w:defLockedState="0" w:defUIPriority="0" w:defSemiHidden="0" w:defUnhideWhenUsed="0" w:defQFormat="0" w:count="382">
     <w:lsdException w:name="Normal" w:qFormat="1"/>
     <w:lsdException w:name="heading 1" w:qFormat="1"/>
     <w:lsdException w:name="heading 2" w:qFormat="1"/>
@@ -11234,8 +11655,6 @@
     <w:lsdException w:name="List Table 7 Colorful Accent 6" w:uiPriority="52"/>
     <w:lsdException w:name="Mention" w:semiHidden="1" w:uiPriority="99" w:unhideWhenUsed="1"/>
     <w:lsdException w:name="Smart Hyperlink" w:semiHidden="1" w:uiPriority="99" w:unhideWhenUsed="1"/>
-    <w:lsdException w:name="Hashtag" w:semiHidden="1" w:uiPriority="99" w:unhideWhenUsed="1"/>
-    <w:lsdException w:name="Unresolved Mention" w:semiHidden="1" w:uiPriority="99" w:unhideWhenUsed="1"/>
   </w:latentStyles>
   <w:style w:type="paragraph" w:default="1" w:styleId="Normal">
     <w:name w:val="Normal"/>
@@ -11250,7 +11669,7 @@
       <w:lang w:val="en-US" w:eastAsia="en-US"/>
     </w:rPr>
   </w:style>
-  <w:style w:type="paragraph" w:styleId="Ttulo1">
+  <w:style w:type="paragraph" w:styleId="Cabealho1">
     <w:name w:val="heading 1"/>
     <w:basedOn w:val="Normal"/>
     <w:next w:val="Normal"/>
@@ -11271,7 +11690,7 @@
       <w:lang w:val="pt-PT"/>
     </w:rPr>
   </w:style>
-  <w:style w:type="paragraph" w:styleId="Ttulo2">
+  <w:style w:type="paragraph" w:styleId="Cabealho2">
     <w:name w:val="heading 2"/>
     <w:basedOn w:val="Normal"/>
     <w:next w:val="Normal"/>
@@ -11291,7 +11710,7 @@
       <w:lang w:val="pt-PT"/>
     </w:rPr>
   </w:style>
-  <w:style w:type="paragraph" w:styleId="Ttulo3">
+  <w:style w:type="paragraph" w:styleId="Cabealho3">
     <w:name w:val="heading 3"/>
     <w:basedOn w:val="Normal"/>
     <w:next w:val="Normal"/>
@@ -11310,7 +11729,7 @@
       <w:lang w:val="pt-PT"/>
     </w:rPr>
   </w:style>
-  <w:style w:type="paragraph" w:styleId="Ttulo4">
+  <w:style w:type="paragraph" w:styleId="Cabealho4">
     <w:name w:val="heading 4"/>
     <w:basedOn w:val="Normal"/>
     <w:next w:val="Normal"/>
@@ -11332,7 +11751,7 @@
       <w:szCs w:val="28"/>
     </w:rPr>
   </w:style>
-  <w:style w:type="paragraph" w:styleId="Ttulo5">
+  <w:style w:type="paragraph" w:styleId="Cabealho5">
     <w:name w:val="heading 5"/>
     <w:basedOn w:val="Normal"/>
     <w:next w:val="Normal"/>
@@ -11354,7 +11773,7 @@
       <w:szCs w:val="26"/>
     </w:rPr>
   </w:style>
-  <w:style w:type="paragraph" w:styleId="Ttulo6">
+  <w:style w:type="paragraph" w:styleId="Cabealho6">
     <w:name w:val="heading 6"/>
     <w:basedOn w:val="Normal"/>
     <w:next w:val="Normal"/>
@@ -11375,7 +11794,7 @@
       <w:szCs w:val="22"/>
     </w:rPr>
   </w:style>
-  <w:style w:type="paragraph" w:styleId="Ttulo7">
+  <w:style w:type="paragraph" w:styleId="Cabealho7">
     <w:name w:val="heading 7"/>
     <w:basedOn w:val="Normal"/>
     <w:next w:val="Normal"/>
@@ -11393,7 +11812,7 @@
       <w:sz w:val="24"/>
     </w:rPr>
   </w:style>
-  <w:style w:type="paragraph" w:styleId="Ttulo8">
+  <w:style w:type="paragraph" w:styleId="Cabealho8">
     <w:name w:val="heading 8"/>
     <w:basedOn w:val="Normal"/>
     <w:next w:val="Normal"/>
@@ -11413,7 +11832,7 @@
       <w:sz w:val="24"/>
     </w:rPr>
   </w:style>
-  <w:style w:type="paragraph" w:styleId="Ttulo9">
+  <w:style w:type="paragraph" w:styleId="Cabealho9">
     <w:name w:val="heading 9"/>
     <w:basedOn w:val="Normal"/>
     <w:next w:val="Normal"/>
@@ -11494,7 +11913,7 @@
   </w:style>
   <w:style w:type="paragraph" w:customStyle="1" w:styleId="Ttulo11">
     <w:name w:val="Título 11"/>
-    <w:basedOn w:val="Ttulo1"/>
+    <w:basedOn w:val="Cabealho1"/>
     <w:next w:val="Normal"/>
     <w:pPr>
       <w:numPr>
@@ -11518,7 +11937,7 @@
   </w:style>
   <w:style w:type="paragraph" w:customStyle="1" w:styleId="Ttulo21">
     <w:name w:val="Título 21"/>
-    <w:basedOn w:val="Ttulo2"/>
+    <w:basedOn w:val="Cabealho2"/>
     <w:next w:val="Normal"/>
     <w:pPr>
       <w:numPr>
@@ -11529,7 +11948,7 @@
   </w:style>
   <w:style w:type="paragraph" w:customStyle="1" w:styleId="Ttulo31">
     <w:name w:val="Título 31"/>
-    <w:basedOn w:val="Ttulo3"/>
+    <w:basedOn w:val="Cabealho3"/>
     <w:next w:val="Normal"/>
     <w:pPr>
       <w:numPr>
@@ -11546,7 +11965,7 @@
       <w:u w:val="single"/>
     </w:rPr>
   </w:style>
-  <w:style w:type="paragraph" w:styleId="ndicedeilustraes">
+  <w:style w:type="paragraph" w:styleId="ndicedeIlustraes">
     <w:name w:val="table of figures"/>
     <w:basedOn w:val="Normal"/>
     <w:next w:val="Normal"/>
@@ -11560,7 +11979,7 @@
   </w:style>
   <w:style w:type="paragraph" w:styleId="Cabealhodondice">
     <w:name w:val="TOC Heading"/>
-    <w:basedOn w:val="Ttulo1"/>
+    <w:basedOn w:val="Cabealho1"/>
     <w:next w:val="Normal"/>
     <w:uiPriority w:val="39"/>
     <w:unhideWhenUsed/>
@@ -11623,19 +12042,30 @@
       <w:ind w:left="907"/>
     </w:pPr>
   </w:style>
-  <w:style w:type="paragraph" w:customStyle="1" w:styleId="Ttulo10">
+  <w:style w:type="paragraph" w:customStyle="1" w:styleId="Ttulo1">
     <w:name w:val="Título1"/>
-    <w:basedOn w:val="Ttulo1"/>
+    <w:basedOn w:val="Cabealho1"/>
     <w:next w:val="Normal"/>
   </w:style>
   <w:style w:type="paragraph" w:customStyle="1" w:styleId="Anexo">
     <w:name w:val="Anexo"/>
-    <w:basedOn w:val="Ttulo1"/>
+    <w:basedOn w:val="Cabealho1"/>
     <w:next w:val="Normal"/>
     <w:pPr>
       <w:numPr>
         <w:numId w:val="4"/>
       </w:numPr>
+    </w:pPr>
+  </w:style>
+  <w:style w:type="paragraph" w:styleId="PargrafodaLista">
+    <w:name w:val="List Paragraph"/>
+    <w:basedOn w:val="Normal"/>
+    <w:uiPriority w:val="72"/>
+    <w:qFormat/>
+    <w:rsid w:val="007C47AC"/>
+    <w:pPr>
+      <w:ind w:left="720"/>
+      <w:contextualSpacing/>
     </w:pPr>
   </w:style>
 </w:styles>
@@ -11941,7 +12371,7 @@
 </file>
 
 <file path=customXml/itemProps1.xml><?xml version="1.0" encoding="utf-8"?>
-<ds:datastoreItem xmlns:ds="http://schemas.openxmlformats.org/officeDocument/2006/customXml" ds:itemID="{A1B34D18-0F5E-4568-8D04-F41653A80D93}">
+<ds:datastoreItem xmlns:ds="http://schemas.openxmlformats.org/officeDocument/2006/customXml" ds:itemID="{747B008A-D5D1-2D41-AAFB-34A425C6CA55}">
   <ds:schemaRefs>
     <ds:schemaRef ds:uri="http://schemas.openxmlformats.org/officeDocument/2006/bibliography"/>
   </ds:schemaRefs>

</xml_diff>

<commit_message>
tirei 4.6 e fiz 4.7
</commit_message>
<xml_diff>
--- a/Relatório.docx
+++ b/Relatório.docx
@@ -1,6 +1,6 @@
 
 <file path=word/document.xml><?xml version="1.0" encoding="utf-8"?>
-<w:document xmlns:wpc="http://schemas.microsoft.com/office/word/2010/wordprocessingCanvas" xmlns:mo="http://schemas.microsoft.com/office/mac/office/2008/main" xmlns:mc="http://schemas.openxmlformats.org/markup-compatibility/2006" xmlns:mv="urn:schemas-microsoft-com:mac:vml" xmlns:o="urn:schemas-microsoft-com:office:office" xmlns:r="http://schemas.openxmlformats.org/officeDocument/2006/relationships" xmlns:m="http://schemas.openxmlformats.org/officeDocument/2006/math" xmlns:v="urn:schemas-microsoft-com:vml" xmlns:wp14="http://schemas.microsoft.com/office/word/2010/wordprocessingDrawing" xmlns:wp="http://schemas.openxmlformats.org/drawingml/2006/wordprocessingDrawing" xmlns:w10="urn:schemas-microsoft-com:office:word" xmlns:w="http://schemas.openxmlformats.org/wordprocessingml/2006/main" xmlns:w14="http://schemas.microsoft.com/office/word/2010/wordml" xmlns:w15="http://schemas.microsoft.com/office/word/2012/wordml" xmlns:wpg="http://schemas.microsoft.com/office/word/2010/wordprocessingGroup" xmlns:wpi="http://schemas.microsoft.com/office/word/2010/wordprocessingInk" xmlns:wne="http://schemas.microsoft.com/office/word/2006/wordml" xmlns:wps="http://schemas.microsoft.com/office/word/2010/wordprocessingShape" mc:Ignorable="w14 w15 wp14">
+<w:document xmlns:wpc="http://schemas.microsoft.com/office/word/2010/wordprocessingCanvas" xmlns:cx="http://schemas.microsoft.com/office/drawing/2014/chartex" xmlns:cx1="http://schemas.microsoft.com/office/drawing/2015/9/8/chartex" xmlns:cx2="http://schemas.microsoft.com/office/drawing/2015/10/21/chartex" xmlns:cx3="http://schemas.microsoft.com/office/drawing/2016/5/9/chartex" xmlns:cx4="http://schemas.microsoft.com/office/drawing/2016/5/10/chartex" xmlns:cx5="http://schemas.microsoft.com/office/drawing/2016/5/11/chartex" xmlns:cx6="http://schemas.microsoft.com/office/drawing/2016/5/12/chartex" xmlns:cx7="http://schemas.microsoft.com/office/drawing/2016/5/13/chartex" xmlns:cx8="http://schemas.microsoft.com/office/drawing/2016/5/14/chartex" xmlns:mc="http://schemas.openxmlformats.org/markup-compatibility/2006" xmlns:aink="http://schemas.microsoft.com/office/drawing/2016/ink" xmlns:am3d="http://schemas.microsoft.com/office/drawing/2017/model3d" xmlns:o="urn:schemas-microsoft-com:office:office" xmlns:r="http://schemas.openxmlformats.org/officeDocument/2006/relationships" xmlns:m="http://schemas.openxmlformats.org/officeDocument/2006/math" xmlns:v="urn:schemas-microsoft-com:vml" xmlns:wp14="http://schemas.microsoft.com/office/word/2010/wordprocessingDrawing" xmlns:wp="http://schemas.openxmlformats.org/drawingml/2006/wordprocessingDrawing" xmlns:w10="urn:schemas-microsoft-com:office:word" xmlns:w="http://schemas.openxmlformats.org/wordprocessingml/2006/main" xmlns:w14="http://schemas.microsoft.com/office/word/2010/wordml" xmlns:w15="http://schemas.microsoft.com/office/word/2012/wordml" xmlns:w16cid="http://schemas.microsoft.com/office/word/2016/wordml/cid" xmlns:w16se="http://schemas.microsoft.com/office/word/2015/wordml/symex" xmlns:wpg="http://schemas.microsoft.com/office/word/2010/wordprocessingGroup" xmlns:wpi="http://schemas.microsoft.com/office/word/2010/wordprocessingInk" xmlns:wne="http://schemas.microsoft.com/office/word/2006/wordml" xmlns:wps="http://schemas.microsoft.com/office/word/2010/wordprocessingShape" mc:Ignorable="w14 w15 w16se w16cid wp14">
   <w:body>
     <w:p>
       <w:pPr>
@@ -93,7 +93,7 @@
               </wp:anchor>
             </w:drawing>
           </mc:Choice>
-          <mc:Fallback xmlns:cx="http://schemas.microsoft.com/office/drawing/2014/chartex" xmlns:cx1="http://schemas.microsoft.com/office/drawing/2015/9/8/chartex" xmlns:cx2="http://schemas.microsoft.com/office/drawing/2015/10/21/chartex" xmlns:cx3="http://schemas.microsoft.com/office/drawing/2016/5/9/chartex" xmlns:cx4="http://schemas.microsoft.com/office/drawing/2016/5/10/chartex" xmlns:cx5="http://schemas.microsoft.com/office/drawing/2016/5/11/chartex" xmlns:cx6="http://schemas.microsoft.com/office/drawing/2016/5/12/chartex" xmlns:cx7="http://schemas.microsoft.com/office/drawing/2016/5/13/chartex" xmlns:cx8="http://schemas.microsoft.com/office/drawing/2016/5/14/chartex" xmlns:aink="http://schemas.microsoft.com/office/drawing/2016/ink" xmlns:am3d="http://schemas.microsoft.com/office/drawing/2017/model3d" xmlns:w16cid="http://schemas.microsoft.com/office/word/2016/wordml/cid" xmlns:w16se="http://schemas.microsoft.com/office/word/2015/wordml/symex">
+          <mc:Fallback xmlns:mv="urn:schemas-microsoft-com:mac:vml" xmlns:mo="http://schemas.microsoft.com/office/mac/office/2008/main">
             <w:pict>
               <v:rect w14:anchorId="298E8454" id="Rectangle 1" o:spid="_x0000_s1026" style="position:absolute;margin-left:-90pt;margin-top:-117pt;width:2in;height:900pt;z-index:-251655680;visibility:visible;mso-wrap-style:square;mso-width-percent:0;mso-height-percent:0;mso-wrap-distance-left:9pt;mso-wrap-distance-top:0;mso-wrap-distance-right:9pt;mso-wrap-distance-bottom:0;mso-position-horizontal:absolute;mso-position-horizontal-relative:text;mso-position-vertical:absolute;mso-position-vertical-relative:text;mso-width-percent:0;mso-height-percent:0;mso-width-relative:page;mso-height-relative:page;v-text-anchor:middle" o:gfxdata="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" fillcolor="#31849b" stroked="f" strokecolor="#4a7ebb">
                 <v:shadow on="t" opacity="22936f" origin=",.5" offset="0,.63889mm"/>
@@ -291,7 +291,7 @@
               </wp:anchor>
             </w:drawing>
           </mc:Choice>
-          <mc:Fallback>
+          <mc:Fallback xmlns:mv="urn:schemas-microsoft-com:mac:vml" xmlns:mo="http://schemas.microsoft.com/office/mac/office/2008/main">
             <w:pict>
               <v:shapetype w14:anchorId="28D30440" id="_x0000_t202" coordsize="21600,21600" o:spt="202" path="m0,0l0,21600,21600,21600,21600,0xe">
                 <v:stroke joinstyle="miter"/>
@@ -566,7 +566,7 @@
               </wp:anchor>
             </w:drawing>
           </mc:Choice>
-          <mc:Fallback>
+          <mc:Fallback xmlns:mv="urn:schemas-microsoft-com:mac:vml" xmlns:mo="http://schemas.microsoft.com/office/mac/office/2008/main">
             <w:pict>
               <v:shape w14:anchorId="18608EE5" id="Text Box 8" o:spid="_x0000_s1027" type="#_x0000_t202" style="position:absolute;left:0;text-align:left;margin-left:90pt;margin-top:71.4pt;width:315pt;height:162.75pt;z-index:251653632;visibility:visible;mso-wrap-style:square;mso-width-percent:0;mso-height-percent:0;mso-wrap-distance-left:9pt;mso-wrap-distance-top:0;mso-wrap-distance-right:9pt;mso-wrap-distance-bottom:0;mso-position-horizontal:absolute;mso-position-horizontal-relative:text;mso-position-vertical:absolute;mso-position-vertical-relative:text;mso-width-percent:0;mso-height-percent:0;mso-width-relative:page;mso-height-relative:page;v-text-anchor:top" o:gfxdata="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" filled="f" stroked="f">
                 <v:textbox>
@@ -1130,7 +1130,7 @@
               </wp:anchor>
             </w:drawing>
           </mc:Choice>
-          <mc:Fallback>
+          <mc:Fallback xmlns:mv="urn:schemas-microsoft-com:mac:vml" xmlns:mo="http://schemas.microsoft.com/office/mac/office/2008/main">
             <w:pict>
               <v:shape w14:anchorId="5730047F" id="Text Box 10" o:spid="_x0000_s1028" type="#_x0000_t202" style="position:absolute;left:0;text-align:left;margin-left:89.7pt;margin-top:.85pt;width:261pt;height:117.7pt;z-index:251655680;visibility:visible;mso-wrap-style:square;mso-width-percent:0;mso-height-percent:0;mso-wrap-distance-left:9pt;mso-wrap-distance-top:0;mso-wrap-distance-right:9pt;mso-wrap-distance-bottom:0;mso-position-horizontal:absolute;mso-position-horizontal-relative:text;mso-position-vertical:absolute;mso-position-vertical-relative:text;mso-width-percent:0;mso-height-percent:0;mso-width-relative:page;mso-height-relative:page;v-text-anchor:top" o:gfxdata="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" filled="f" stroked="f">
                 <v:textbox>
@@ -1425,7 +1425,7 @@
               </wp:anchor>
             </w:drawing>
           </mc:Choice>
-          <mc:Fallback>
+          <mc:Fallback xmlns:mv="urn:schemas-microsoft-com:mac:vml" xmlns:mo="http://schemas.microsoft.com/office/mac/office/2008/main">
             <w:pict>
               <v:shape w14:anchorId="14C8AA03" id="Text Box 25" o:spid="_x0000_s1029" type="#_x0000_t202" style="position:absolute;left:0;text-align:left;margin-left:-22.55pt;margin-top:17.05pt;width:180pt;height:2in;z-index:251661824;visibility:visible;mso-wrap-style:square;mso-width-percent:0;mso-height-percent:0;mso-wrap-distance-left:9pt;mso-wrap-distance-top:0;mso-wrap-distance-right:9pt;mso-wrap-distance-bottom:0;mso-position-horizontal:absolute;mso-position-horizontal-relative:text;mso-position-vertical:absolute;mso-position-vertical-relative:text;mso-width-percent:0;mso-height-percent:0;mso-width-relative:page;mso-height-relative:page;v-text-anchor:top" o:gfxdata="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" filled="f" stroked="f">
                 <v:textbox inset=",7.2pt,,7.2pt">
@@ -1782,7 +1782,11 @@
           </mc:Choice>
           <mc:Fallback>
             <w:pict>
-              <v:shape w14:anchorId="3203F8AC" id="Text Box 16" o:spid="_x0000_s1030" type="#_x0000_t202" style="position:absolute;left:0;text-align:left;margin-left:210.75pt;margin-top:-17.5pt;width:3in;height:94.5pt;z-index:251658752;visibility:visible;mso-wrap-style:square;mso-width-percent:0;mso-height-percent:0;mso-wrap-distance-left:9pt;mso-wrap-distance-top:0;mso-wrap-distance-right:9pt;mso-wrap-distance-bottom:0;mso-position-horizontal:absolute;mso-position-horizontal-relative:text;mso-position-vertical:absolute;mso-position-vertical-relative:text;mso-width-percent:0;mso-height-percent:0;mso-width-relative:page;mso-height-relative:page;v-text-anchor:top" o:gfxdata="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" filled="f" stroked="f">
+              <v:shapetype w14:anchorId="3203F8AC" id="_x0000_t202" coordsize="21600,21600" o:spt="202" path="m,l,21600r21600,l21600,xe">
+                <v:stroke joinstyle="miter"/>
+                <v:path gradientshapeok="t" o:connecttype="rect"/>
+              </v:shapetype>
+              <v:shape id="Text Box 16" o:spid="_x0000_s1030" type="#_x0000_t202" style="position:absolute;left:0;text-align:left;margin-left:210.75pt;margin-top:-17.55pt;width:3in;height:94.5pt;z-index:251658752;visibility:visible;mso-wrap-style:square;mso-width-percent:0;mso-height-percent:0;mso-wrap-distance-left:9pt;mso-wrap-distance-top:0;mso-wrap-distance-right:9pt;mso-wrap-distance-bottom:0;mso-position-horizontal:absolute;mso-position-horizontal-relative:text;mso-position-vertical:absolute;mso-position-vertical-relative:text;mso-width-percent:0;mso-height-percent:0;mso-width-relative:page;mso-height-relative:page;v-text-anchor:top" o:gfxdata="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" filled="f" stroked="f">
                 <v:textbox>
                   <w:txbxContent>
                     <w:tbl>
@@ -2125,7 +2129,7 @@
               </wp:anchor>
             </w:drawing>
           </mc:Choice>
-          <mc:Fallback>
+          <mc:Fallback xmlns:mv="urn:schemas-microsoft-com:mac:vml" xmlns:mo="http://schemas.microsoft.com/office/mac/office/2008/main">
             <w:pict>
               <v:shape w14:anchorId="019DAD4D" id="Text Box 12" o:spid="_x0000_s1031" type="#_x0000_t202" style="position:absolute;left:0;text-align:left;margin-left:12pt;margin-top:344.4pt;width:342pt;height:27pt;z-index:251656704;visibility:visible;mso-wrap-style:square;mso-width-percent:0;mso-height-percent:0;mso-wrap-distance-left:9pt;mso-wrap-distance-top:0;mso-wrap-distance-right:9pt;mso-wrap-distance-bottom:0;mso-position-horizontal:absolute;mso-position-horizontal-relative:text;mso-position-vertical:absolute;mso-position-vertical-relative:text;mso-width-percent:0;mso-height-percent:0;mso-width-relative:page;mso-height-relative:page;v-text-anchor:top" o:gfxdata="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" filled="f" stroked="f">
                 <v:textbox>
@@ -2588,7 +2592,7 @@
               </wp:anchor>
             </w:drawing>
           </mc:Choice>
-          <mc:Fallback>
+          <mc:Fallback xmlns:mv="urn:schemas-microsoft-com:mac:vml" xmlns:mo="http://schemas.microsoft.com/office/mac/office/2008/main">
             <w:pict>
               <v:shape w14:anchorId="6F1719D2" id="Text Box 13" o:spid="_x0000_s1032" type="#_x0000_t202" style="position:absolute;left:0;text-align:left;margin-left:11.7pt;margin-top:4.4pt;width:261pt;height:118.5pt;z-index:251657728;visibility:visible;mso-wrap-style:square;mso-width-percent:0;mso-height-percent:0;mso-wrap-distance-left:9pt;mso-wrap-distance-top:0;mso-wrap-distance-right:9pt;mso-wrap-distance-bottom:0;mso-position-horizontal:absolute;mso-position-horizontal-relative:text;mso-position-vertical:absolute;mso-position-vertical-relative:text;mso-width-percent:0;mso-height-percent:0;mso-width-relative:page;mso-height-relative:page;v-text-anchor:top" o:gfxdata="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" filled="f" stroked="f">
                 <v:textbox>
@@ -2807,7 +2811,7 @@
     </w:p>
     <w:p>
       <w:pPr>
-        <w:pStyle w:val="Cabealho3"/>
+        <w:pStyle w:val="Ttulo3"/>
         <w:rPr>
           <w:rFonts w:ascii="Calibri" w:hAnsi="Calibri"/>
         </w:rPr>
@@ -2822,7 +2826,7 @@
     </w:p>
     <w:p>
       <w:pPr>
-        <w:pStyle w:val="Cabealho1"/>
+        <w:pStyle w:val="Ttulo1"/>
         <w:rPr>
           <w:rFonts w:ascii="Calibri" w:hAnsi="Calibri"/>
         </w:rPr>
@@ -2982,7 +2986,7 @@
     </w:p>
     <w:p>
       <w:pPr>
-        <w:pStyle w:val="Cabealho1"/>
+        <w:pStyle w:val="Ttulo1"/>
         <w:rPr>
           <w:noProof/>
         </w:rPr>
@@ -6570,7 +6574,7 @@
     </w:p>
     <w:p>
       <w:pPr>
-        <w:pStyle w:val="Cabealho1"/>
+        <w:pStyle w:val="Ttulo1"/>
         <w:rPr>
           <w:rFonts w:ascii="Calibri" w:hAnsi="Calibri"/>
         </w:rPr>
@@ -6585,7 +6589,7 @@
     </w:p>
     <w:p>
       <w:pPr>
-        <w:pStyle w:val="Cabealho1"/>
+        <w:pStyle w:val="Ttulo1"/>
         <w:rPr>
           <w:rFonts w:ascii="Calibri" w:hAnsi="Calibri"/>
         </w:rPr>
@@ -6615,7 +6619,7 @@
     </w:p>
     <w:p>
       <w:pPr>
-        <w:pStyle w:val="ndicedeIlustraes"/>
+        <w:pStyle w:val="ndicedeilustraes"/>
         <w:tabs>
           <w:tab w:val="right" w:pos="-2340"/>
         </w:tabs>
@@ -6735,7 +6739,7 @@
     </w:p>
     <w:p>
       <w:pPr>
-        <w:pStyle w:val="Cabealho1"/>
+        <w:pStyle w:val="Ttulo1"/>
         <w:rPr>
           <w:rFonts w:ascii="Calibri" w:hAnsi="Calibri"/>
         </w:rPr>
@@ -6765,7 +6769,7 @@
     </w:p>
     <w:p>
       <w:pPr>
-        <w:pStyle w:val="ndicedeIlustraes"/>
+        <w:pStyle w:val="ndicedeilustraes"/>
         <w:tabs>
           <w:tab w:val="right" w:pos="-2340"/>
         </w:tabs>
@@ -11988,18 +11992,8 @@
                 <w:sz w:val="16"/>
                 <w:szCs w:val="16"/>
               </w:rPr>
-              <w:t xml:space="preserve"> </w:t>
+              <w:t xml:space="preserve"> por</w:t>
             </w:r>
-            <w:proofErr w:type="spellStart"/>
-            <w:r>
-              <w:rPr>
-                <w:rFonts w:asciiTheme="minorHAnsi" w:hAnsiTheme="minorHAnsi"/>
-                <w:sz w:val="16"/>
-                <w:szCs w:val="16"/>
-              </w:rPr>
-              <w:t>por</w:t>
-            </w:r>
-            <w:proofErr w:type="spellEnd"/>
           </w:p>
         </w:tc>
         <w:tc>
@@ -17243,16 +17237,8 @@
         <w:rPr>
           <w:lang w:val="pt-PT"/>
         </w:rPr>
-        <w:t xml:space="preserve"> Desta forma, foi realizada uma reunião com o corpo administrativo da </w:t>
-      </w:r>
-      <w:proofErr w:type="spellStart"/>
-      <w:r>
-        <w:rPr>
-          <w:lang w:val="pt-PT"/>
-        </w:rPr>
-        <w:t>ECOmboios</w:t>
-      </w:r>
-      <w:proofErr w:type="spellEnd"/>
+        <w:t xml:space="preserve"> Desta forma, foi realizada uma reunião com o corpo administrativo da ECOmboios</w:t>
+      </w:r>
       <w:r>
         <w:rPr>
           <w:lang w:val="pt-PT"/>
@@ -17774,8 +17760,6 @@
         </w:rPr>
         <w:t>Cada Bilhete tem um preço e uma data de aquisição. Desta maneira, podemos calcular o valor total faturado num dado período de tempo somando os valores do preço de todos os bilhetes adquiridos nesse período.</w:t>
       </w:r>
-      <w:bookmarkStart w:id="24" w:name="_GoBack"/>
-      <w:bookmarkEnd w:id="24"/>
     </w:p>
     <w:p>
       <w:pPr>
@@ -17893,7 +17877,7 @@
           <w:rFonts w:ascii="Calibri" w:hAnsi="Calibri"/>
         </w:rPr>
       </w:pPr>
-      <w:bookmarkStart w:id="25" w:name="_Toc530086534"/>
+      <w:bookmarkStart w:id="24" w:name="_Toc530086534"/>
       <w:r>
         <w:rPr>
           <w:rFonts w:ascii="Calibri" w:hAnsi="Calibri"/>
@@ -17901,7 +17885,7 @@
         <w:lastRenderedPageBreak/>
         <w:t>Modelação lógica</w:t>
       </w:r>
-      <w:bookmarkEnd w:id="25"/>
+      <w:bookmarkEnd w:id="24"/>
     </w:p>
     <w:p>
       <w:pPr>
@@ -18003,14 +17987,14 @@
           <w:rFonts w:ascii="Calibri" w:hAnsi="Calibri"/>
         </w:rPr>
       </w:pPr>
-      <w:bookmarkStart w:id="26" w:name="_Toc530086535"/>
+      <w:bookmarkStart w:id="25" w:name="_Toc530086535"/>
       <w:r>
         <w:rPr>
           <w:rFonts w:ascii="Calibri" w:hAnsi="Calibri"/>
         </w:rPr>
         <w:t>Construção e validação do modelo de dados lógico</w:t>
       </w:r>
-      <w:bookmarkEnd w:id="26"/>
+      <w:bookmarkEnd w:id="25"/>
     </w:p>
     <w:p>
       <w:pPr>
@@ -19614,7 +19598,7 @@
           <w:rFonts w:ascii="Calibri" w:hAnsi="Calibri"/>
         </w:rPr>
       </w:pPr>
-      <w:bookmarkStart w:id="27" w:name="_Toc530086536"/>
+      <w:bookmarkStart w:id="26" w:name="_Toc530086536"/>
       <w:r>
         <w:rPr>
           <w:rFonts w:ascii="Calibri" w:hAnsi="Calibri"/>
@@ -19622,7 +19606,7 @@
         <w:lastRenderedPageBreak/>
         <w:t>Desenho do modelo lógico</w:t>
       </w:r>
-      <w:bookmarkEnd w:id="27"/>
+      <w:bookmarkEnd w:id="26"/>
     </w:p>
     <w:p>
       <w:pPr>
@@ -19720,13 +19704,29 @@
           <w:rFonts w:ascii="Calibri" w:hAnsi="Calibri"/>
         </w:rPr>
       </w:pPr>
-      <w:bookmarkStart w:id="28" w:name="_Toc530086537"/>
+      <w:bookmarkStart w:id="27" w:name="_Toc530086537"/>
       <w:r>
         <w:rPr>
           <w:rFonts w:ascii="Calibri" w:hAnsi="Calibri"/>
         </w:rPr>
         <w:t>Validação do modelo através da normalização</w:t>
       </w:r>
+      <w:bookmarkEnd w:id="27"/>
+    </w:p>
+    <w:p>
+      <w:pPr>
+        <w:pStyle w:val="Ttulo21"/>
+        <w:rPr>
+          <w:rFonts w:ascii="Calibri" w:hAnsi="Calibri"/>
+        </w:rPr>
+      </w:pPr>
+      <w:bookmarkStart w:id="28" w:name="_Toc530086538"/>
+      <w:r>
+        <w:rPr>
+          <w:rFonts w:ascii="Calibri" w:hAnsi="Calibri"/>
+        </w:rPr>
+        <w:t>Validação do modelo com interrogações do utilizador</w:t>
+      </w:r>
       <w:bookmarkEnd w:id="28"/>
     </w:p>
     <w:p>
@@ -19736,71 +19736,103 @@
           <w:rFonts w:ascii="Calibri" w:hAnsi="Calibri"/>
         </w:rPr>
       </w:pPr>
-      <w:bookmarkStart w:id="29" w:name="_Toc530086538"/>
+      <w:bookmarkStart w:id="29" w:name="_Toc530086539"/>
       <w:r>
         <w:rPr>
           <w:rFonts w:ascii="Calibri" w:hAnsi="Calibri"/>
         </w:rPr>
-        <w:t>Validação do modelo com interrogações do utilizador</w:t>
+        <w:t>Validação do modelo com as transações estabelecidas</w:t>
       </w:r>
       <w:bookmarkEnd w:id="29"/>
     </w:p>
     <w:p>
       <w:pPr>
+        <w:rPr>
+          <w:lang w:val="pt-PT"/>
+        </w:rPr>
+      </w:pPr>
+    </w:p>
+    <w:p>
+      <w:pPr>
+        <w:rPr>
+          <w:lang w:val="pt-PT"/>
+        </w:rPr>
+      </w:pPr>
+    </w:p>
+    <w:p>
+      <w:pPr>
         <w:pStyle w:val="Ttulo21"/>
         <w:rPr>
           <w:rFonts w:ascii="Calibri" w:hAnsi="Calibri"/>
         </w:rPr>
       </w:pPr>
-      <w:bookmarkStart w:id="30" w:name="_Toc530086539"/>
+      <w:bookmarkStart w:id="30" w:name="_Toc530086541"/>
       <w:r>
         <w:rPr>
           <w:rFonts w:ascii="Calibri" w:hAnsi="Calibri"/>
         </w:rPr>
-        <w:t>Validação do modelo com as transações estabelecidas</w:t>
+        <w:lastRenderedPageBreak/>
+        <w:t>Revisão do modelo lógico com o utilizador</w:t>
       </w:r>
       <w:bookmarkEnd w:id="30"/>
     </w:p>
     <w:p>
       <w:pPr>
-        <w:pStyle w:val="Ttulo21"/>
+        <w:rPr>
+          <w:lang w:val="pt-PT"/>
+        </w:rPr>
+      </w:pPr>
+      <w:r>
+        <w:rPr>
+          <w:lang w:val="pt-PT"/>
+        </w:rPr>
+        <w:t>N</w:t>
+      </w:r>
+      <w:r>
+        <w:rPr>
+          <w:lang w:val="pt-PT"/>
+        </w:rPr>
+        <w:t xml:space="preserve">a fase final da modelação lógica da base de dados, foi necessário validá-la com o corpo administrativo da ECOmboios. Assim sendo, foi marcada mais uma reunião, onde apresentamos e justificamos a estrutura que desenvolvemos. </w:t>
+      </w:r>
+    </w:p>
+    <w:p>
+      <w:pPr>
+        <w:ind w:firstLine="720"/>
         <w:rPr>
           <w:rFonts w:ascii="Calibri" w:hAnsi="Calibri"/>
-        </w:rPr>
-      </w:pPr>
-      <w:bookmarkStart w:id="31" w:name="_Toc530086540"/>
-      <w:r>
+          <w:lang w:val="pt-PT"/>
+        </w:rPr>
+      </w:pPr>
+      <w:r>
+        <w:rPr>
+          <w:lang w:val="pt-PT"/>
+        </w:rPr>
+        <w:t>Por fim</w:t>
+      </w:r>
+      <w:r>
+        <w:rPr>
+          <w:lang w:val="pt-PT"/>
+        </w:rPr>
+        <w:t>, a empresa validou o modelo lógico, pois este respondia a todos os requisitos da aplicação.</w:t>
+      </w:r>
+      <w:bookmarkStart w:id="31" w:name="_GoBack"/>
+      <w:bookmarkEnd w:id="31"/>
+    </w:p>
+    <w:p>
+      <w:pPr>
+        <w:rPr>
+          <w:lang w:val="pt-PT"/>
+        </w:rPr>
+      </w:pPr>
+    </w:p>
+    <w:p>
+      <w:pPr>
+        <w:pStyle w:val="Ttulo11"/>
         <w:rPr>
           <w:rFonts w:ascii="Calibri" w:hAnsi="Calibri"/>
         </w:rPr>
-        <w:t>Reavaliação do modelo lógico (se necessário)</w:t>
-      </w:r>
-      <w:bookmarkEnd w:id="31"/>
-    </w:p>
-    <w:p>
-      <w:pPr>
-        <w:pStyle w:val="Ttulo21"/>
-        <w:rPr>
-          <w:rFonts w:ascii="Calibri" w:hAnsi="Calibri"/>
-        </w:rPr>
-      </w:pPr>
-      <w:bookmarkStart w:id="32" w:name="_Toc530086541"/>
-      <w:r>
-        <w:rPr>
-          <w:rFonts w:ascii="Calibri" w:hAnsi="Calibri"/>
-        </w:rPr>
-        <w:t>Revisão do modelo lógico com o utilizador</w:t>
-      </w:r>
-      <w:bookmarkEnd w:id="32"/>
-    </w:p>
-    <w:p>
-      <w:pPr>
-        <w:pStyle w:val="Ttulo11"/>
-        <w:rPr>
-          <w:rFonts w:ascii="Calibri" w:hAnsi="Calibri"/>
-        </w:rPr>
-      </w:pPr>
-      <w:bookmarkStart w:id="33" w:name="_Toc530086542"/>
+      </w:pPr>
+      <w:bookmarkStart w:id="32" w:name="_Toc530086542"/>
       <w:r>
         <w:rPr>
           <w:rFonts w:ascii="Calibri" w:hAnsi="Calibri"/>
@@ -19808,6 +19840,22 @@
         <w:lastRenderedPageBreak/>
         <w:t>Implementação Física</w:t>
       </w:r>
+      <w:bookmarkEnd w:id="32"/>
+    </w:p>
+    <w:p>
+      <w:pPr>
+        <w:pStyle w:val="Ttulo21"/>
+        <w:rPr>
+          <w:rFonts w:ascii="Calibri" w:hAnsi="Calibri"/>
+        </w:rPr>
+      </w:pPr>
+      <w:bookmarkStart w:id="33" w:name="_Toc530086543"/>
+      <w:r>
+        <w:rPr>
+          <w:rFonts w:ascii="Calibri" w:hAnsi="Calibri"/>
+        </w:rPr>
+        <w:t>Seleção do sistema de gestão de bases de dados</w:t>
+      </w:r>
       <w:bookmarkEnd w:id="33"/>
     </w:p>
     <w:p>
@@ -19817,12 +19865,12 @@
           <w:rFonts w:ascii="Calibri" w:hAnsi="Calibri"/>
         </w:rPr>
       </w:pPr>
-      <w:bookmarkStart w:id="34" w:name="_Toc530086543"/>
+      <w:bookmarkStart w:id="34" w:name="_Toc530086544"/>
       <w:r>
         <w:rPr>
           <w:rFonts w:ascii="Calibri" w:hAnsi="Calibri"/>
         </w:rPr>
-        <w:t>Seleção do sistema de gestão de bases de dados</w:t>
+        <w:t>Tradução do esquema lógico para o sistema de gestão de bases de dados escolhido em SQL</w:t>
       </w:r>
       <w:bookmarkEnd w:id="34"/>
     </w:p>
@@ -19833,12 +19881,12 @@
           <w:rFonts w:ascii="Calibri" w:hAnsi="Calibri"/>
         </w:rPr>
       </w:pPr>
-      <w:bookmarkStart w:id="35" w:name="_Toc530086544"/>
+      <w:bookmarkStart w:id="35" w:name="_Toc530086545"/>
       <w:r>
         <w:rPr>
           <w:rFonts w:ascii="Calibri" w:hAnsi="Calibri"/>
         </w:rPr>
-        <w:t>Tradução do esquema lógico para o sistema de gestão de bases de dados escolhido em SQL</w:t>
+        <w:t>Tradução das interrogações do utilizador para SQL (alguns exemplos)</w:t>
       </w:r>
       <w:bookmarkEnd w:id="35"/>
     </w:p>
@@ -19849,12 +19897,12 @@
           <w:rFonts w:ascii="Calibri" w:hAnsi="Calibri"/>
         </w:rPr>
       </w:pPr>
-      <w:bookmarkStart w:id="36" w:name="_Toc530086545"/>
+      <w:bookmarkStart w:id="36" w:name="_Toc530086546"/>
       <w:r>
         <w:rPr>
           <w:rFonts w:ascii="Calibri" w:hAnsi="Calibri"/>
         </w:rPr>
-        <w:t>Tradução das interrogações do utilizador para SQL (alguns exemplos)</w:t>
+        <w:t>Tradução das transações estabelecidas para SQL (alguns exemplos)</w:t>
       </w:r>
       <w:bookmarkEnd w:id="36"/>
     </w:p>
@@ -19865,12 +19913,12 @@
           <w:rFonts w:ascii="Calibri" w:hAnsi="Calibri"/>
         </w:rPr>
       </w:pPr>
-      <w:bookmarkStart w:id="37" w:name="_Toc530086546"/>
+      <w:bookmarkStart w:id="37" w:name="_Toc530086547"/>
       <w:r>
         <w:rPr>
           <w:rFonts w:ascii="Calibri" w:hAnsi="Calibri"/>
         </w:rPr>
-        <w:t>Tradução das transações estabelecidas para SQL (alguns exemplos)</w:t>
+        <w:t>Escolha, definição e caracterização de índices em SQL (alguns exemplos)</w:t>
       </w:r>
       <w:bookmarkEnd w:id="37"/>
     </w:p>
@@ -19881,12 +19929,12 @@
           <w:rFonts w:ascii="Calibri" w:hAnsi="Calibri"/>
         </w:rPr>
       </w:pPr>
-      <w:bookmarkStart w:id="38" w:name="_Toc530086547"/>
+      <w:bookmarkStart w:id="38" w:name="_Toc530086548"/>
       <w:r>
         <w:rPr>
           <w:rFonts w:ascii="Calibri" w:hAnsi="Calibri"/>
         </w:rPr>
-        <w:t>Escolha, definição e caracterização de índices em SQL (alguns exemplos)</w:t>
+        <w:t>Estimativa do espaço em disco da base de dados e taxa de crescimento anual</w:t>
       </w:r>
       <w:bookmarkEnd w:id="38"/>
     </w:p>
@@ -19897,12 +19945,12 @@
           <w:rFonts w:ascii="Calibri" w:hAnsi="Calibri"/>
         </w:rPr>
       </w:pPr>
-      <w:bookmarkStart w:id="39" w:name="_Toc530086548"/>
+      <w:bookmarkStart w:id="39" w:name="_Toc530086549"/>
       <w:r>
         <w:rPr>
           <w:rFonts w:ascii="Calibri" w:hAnsi="Calibri"/>
         </w:rPr>
-        <w:t>Estimativa do espaço em disco da base de dados e taxa de crescimento anual</w:t>
+        <w:t>Definição e caracterização das vistas de utilização em SQL (alguns exemplos)</w:t>
       </w:r>
       <w:bookmarkEnd w:id="39"/>
     </w:p>
@@ -19913,23 +19961,7 @@
           <w:rFonts w:ascii="Calibri" w:hAnsi="Calibri"/>
         </w:rPr>
       </w:pPr>
-      <w:bookmarkStart w:id="40" w:name="_Toc530086549"/>
-      <w:r>
-        <w:rPr>
-          <w:rFonts w:ascii="Calibri" w:hAnsi="Calibri"/>
-        </w:rPr>
-        <w:t>Definição e caracterização das vistas de utilização em SQL (alguns exemplos)</w:t>
-      </w:r>
-      <w:bookmarkEnd w:id="40"/>
-    </w:p>
-    <w:p>
-      <w:pPr>
-        <w:pStyle w:val="Ttulo21"/>
-        <w:rPr>
-          <w:rFonts w:ascii="Calibri" w:hAnsi="Calibri"/>
-        </w:rPr>
-      </w:pPr>
-      <w:bookmarkStart w:id="41" w:name="_Toc530086550"/>
+      <w:bookmarkStart w:id="40" w:name="_Toc530086550"/>
       <w:r>
         <w:rPr>
           <w:rFonts w:ascii="Calibri" w:hAnsi="Calibri"/>
@@ -19937,32 +19969,32 @@
         <w:lastRenderedPageBreak/>
         <w:t>Definição e caracterização dos mecanismos de segurança em SQL (alguns exemplos)</w:t>
       </w:r>
+      <w:bookmarkEnd w:id="40"/>
+    </w:p>
+    <w:p>
+      <w:pPr>
+        <w:pStyle w:val="Ttulo21"/>
+        <w:rPr>
+          <w:rFonts w:ascii="Calibri" w:hAnsi="Calibri"/>
+        </w:rPr>
+      </w:pPr>
+      <w:bookmarkStart w:id="41" w:name="_Toc530086551"/>
+      <w:r>
+        <w:rPr>
+          <w:rFonts w:ascii="Calibri" w:hAnsi="Calibri"/>
+        </w:rPr>
+        <w:t>Revisão do sistema implementado com o utilizador</w:t>
+      </w:r>
       <w:bookmarkEnd w:id="41"/>
     </w:p>
     <w:p>
       <w:pPr>
-        <w:pStyle w:val="Ttulo21"/>
+        <w:pStyle w:val="Ttulo11"/>
         <w:rPr>
           <w:rFonts w:ascii="Calibri" w:hAnsi="Calibri"/>
         </w:rPr>
       </w:pPr>
-      <w:bookmarkStart w:id="42" w:name="_Toc530086551"/>
-      <w:r>
-        <w:rPr>
-          <w:rFonts w:ascii="Calibri" w:hAnsi="Calibri"/>
-        </w:rPr>
-        <w:t>Revisão do sistema implementado com o utilizador</w:t>
-      </w:r>
-      <w:bookmarkEnd w:id="42"/>
-    </w:p>
-    <w:p>
-      <w:pPr>
-        <w:pStyle w:val="Ttulo11"/>
-        <w:rPr>
-          <w:rFonts w:ascii="Calibri" w:hAnsi="Calibri"/>
-        </w:rPr>
-      </w:pPr>
-      <w:bookmarkStart w:id="43" w:name="_Toc530086552"/>
+      <w:bookmarkStart w:id="42" w:name="_Toc530086552"/>
       <w:r>
         <w:rPr>
           <w:rFonts w:ascii="Calibri" w:hAnsi="Calibri"/>
@@ -19970,7 +20002,7 @@
         <w:lastRenderedPageBreak/>
         <w:t>Conclusões e Trabalho Futuro</w:t>
       </w:r>
-      <w:bookmarkEnd w:id="43"/>
+      <w:bookmarkEnd w:id="42"/>
     </w:p>
     <w:p>
       <w:pPr>
@@ -19979,7 +20011,7 @@
           <w:rFonts w:ascii="Calibri" w:hAnsi="Calibri"/>
         </w:rPr>
       </w:pPr>
-      <w:bookmarkStart w:id="44" w:name="_Toc530086553"/>
+      <w:bookmarkStart w:id="43" w:name="_Toc530086553"/>
       <w:r>
         <w:rPr>
           <w:rFonts w:ascii="Calibri" w:hAnsi="Calibri"/>
@@ -19987,7 +20019,7 @@
         <w:lastRenderedPageBreak/>
         <w:t>Referências Bibliográficas (em formato Harvard)</w:t>
       </w:r>
-      <w:bookmarkEnd w:id="44"/>
+      <w:bookmarkEnd w:id="43"/>
     </w:p>
     <w:p>
       <w:pPr>
@@ -20003,12 +20035,12 @@
     </w:p>
     <w:p>
       <w:pPr>
-        <w:pStyle w:val="Ttulo1"/>
+        <w:pStyle w:val="Ttulo10"/>
         <w:rPr>
           <w:rFonts w:ascii="Calibri" w:hAnsi="Calibri"/>
         </w:rPr>
       </w:pPr>
-      <w:bookmarkStart w:id="45" w:name="_Toc530086554"/>
+      <w:bookmarkStart w:id="44" w:name="_Toc530086554"/>
       <w:r>
         <w:rPr>
           <w:rFonts w:ascii="Calibri" w:hAnsi="Calibri"/>
@@ -20016,7 +20048,7 @@
         <w:lastRenderedPageBreak/>
         <w:t>Lista de Siglas e Acrónimos</w:t>
       </w:r>
-      <w:bookmarkEnd w:id="45"/>
+      <w:bookmarkEnd w:id="44"/>
     </w:p>
     <w:p>
       <w:pPr>
@@ -20141,13 +20173,13 @@
     </w:p>
     <w:p>
       <w:pPr>
-        <w:pStyle w:val="Cabealho1"/>
+        <w:pStyle w:val="Ttulo1"/>
         <w:rPr>
           <w:rFonts w:ascii="Calibri" w:hAnsi="Calibri"/>
         </w:rPr>
       </w:pPr>
-      <w:bookmarkStart w:id="46" w:name="_Toc535644737"/>
-      <w:bookmarkStart w:id="47" w:name="_Toc530086555"/>
+      <w:bookmarkStart w:id="45" w:name="_Toc535644737"/>
+      <w:bookmarkStart w:id="46" w:name="_Toc530086555"/>
       <w:r>
         <w:rPr>
           <w:rFonts w:ascii="Calibri" w:hAnsi="Calibri"/>
@@ -20155,8 +20187,8 @@
         <w:lastRenderedPageBreak/>
         <w:t>Anexos</w:t>
       </w:r>
+      <w:bookmarkEnd w:id="45"/>
       <w:bookmarkEnd w:id="46"/>
-      <w:bookmarkEnd w:id="47"/>
     </w:p>
     <w:p>
       <w:pPr>
@@ -20188,9 +20220,9 @@
           <w:rFonts w:ascii="Calibri" w:hAnsi="Calibri"/>
         </w:rPr>
       </w:pPr>
-      <w:bookmarkStart w:id="48" w:name="_Toc535644738"/>
-      <w:bookmarkStart w:id="49" w:name="_Toc535644882"/>
-      <w:bookmarkStart w:id="50" w:name="_Toc530086556"/>
+      <w:bookmarkStart w:id="47" w:name="_Toc535644738"/>
+      <w:bookmarkStart w:id="48" w:name="_Toc535644882"/>
+      <w:bookmarkStart w:id="49" w:name="_Toc530086556"/>
       <w:r>
         <w:rPr>
           <w:rFonts w:ascii="Calibri" w:hAnsi="Calibri"/>
@@ -20198,9 +20230,9 @@
         <w:lastRenderedPageBreak/>
         <w:t>Anexo 1</w:t>
       </w:r>
+      <w:bookmarkEnd w:id="47"/>
       <w:bookmarkEnd w:id="48"/>
       <w:bookmarkEnd w:id="49"/>
-      <w:bookmarkEnd w:id="50"/>
     </w:p>
     <w:sectPr>
       <w:headerReference w:type="even" r:id="rId14"/>
@@ -20217,7 +20249,7 @@
 </file>
 
 <file path=word/endnotes.xml><?xml version="1.0" encoding="utf-8"?>
-<w:endnotes xmlns:wpc="http://schemas.microsoft.com/office/word/2010/wordprocessingCanvas" xmlns:mo="http://schemas.microsoft.com/office/mac/office/2008/main" xmlns:mc="http://schemas.openxmlformats.org/markup-compatibility/2006" xmlns:mv="urn:schemas-microsoft-com:mac:vml" xmlns:o="urn:schemas-microsoft-com:office:office" xmlns:r="http://schemas.openxmlformats.org/officeDocument/2006/relationships" xmlns:m="http://schemas.openxmlformats.org/officeDocument/2006/math" xmlns:v="urn:schemas-microsoft-com:vml" xmlns:wp14="http://schemas.microsoft.com/office/word/2010/wordprocessingDrawing" xmlns:wp="http://schemas.openxmlformats.org/drawingml/2006/wordprocessingDrawing" xmlns:w10="urn:schemas-microsoft-com:office:word" xmlns:w="http://schemas.openxmlformats.org/wordprocessingml/2006/main" xmlns:w14="http://schemas.microsoft.com/office/word/2010/wordml" xmlns:w15="http://schemas.microsoft.com/office/word/2012/wordml" xmlns:wpg="http://schemas.microsoft.com/office/word/2010/wordprocessingGroup" xmlns:wpi="http://schemas.microsoft.com/office/word/2010/wordprocessingInk" xmlns:wne="http://schemas.microsoft.com/office/word/2006/wordml" xmlns:wps="http://schemas.microsoft.com/office/word/2010/wordprocessingShape" mc:Ignorable="w14 w15 wp14">
+<w:endnotes xmlns:wpc="http://schemas.microsoft.com/office/word/2010/wordprocessingCanvas" xmlns:cx="http://schemas.microsoft.com/office/drawing/2014/chartex" xmlns:cx1="http://schemas.microsoft.com/office/drawing/2015/9/8/chartex" xmlns:cx2="http://schemas.microsoft.com/office/drawing/2015/10/21/chartex" xmlns:cx3="http://schemas.microsoft.com/office/drawing/2016/5/9/chartex" xmlns:cx4="http://schemas.microsoft.com/office/drawing/2016/5/10/chartex" xmlns:cx5="http://schemas.microsoft.com/office/drawing/2016/5/11/chartex" xmlns:cx6="http://schemas.microsoft.com/office/drawing/2016/5/12/chartex" xmlns:cx7="http://schemas.microsoft.com/office/drawing/2016/5/13/chartex" xmlns:cx8="http://schemas.microsoft.com/office/drawing/2016/5/14/chartex" xmlns:mc="http://schemas.openxmlformats.org/markup-compatibility/2006" xmlns:aink="http://schemas.microsoft.com/office/drawing/2016/ink" xmlns:am3d="http://schemas.microsoft.com/office/drawing/2017/model3d" xmlns:o="urn:schemas-microsoft-com:office:office" xmlns:r="http://schemas.openxmlformats.org/officeDocument/2006/relationships" xmlns:m="http://schemas.openxmlformats.org/officeDocument/2006/math" xmlns:v="urn:schemas-microsoft-com:vml" xmlns:wp14="http://schemas.microsoft.com/office/word/2010/wordprocessingDrawing" xmlns:wp="http://schemas.openxmlformats.org/drawingml/2006/wordprocessingDrawing" xmlns:w10="urn:schemas-microsoft-com:office:word" xmlns:w="http://schemas.openxmlformats.org/wordprocessingml/2006/main" xmlns:w14="http://schemas.microsoft.com/office/word/2010/wordml" xmlns:w15="http://schemas.microsoft.com/office/word/2012/wordml" xmlns:w16cid="http://schemas.microsoft.com/office/word/2016/wordml/cid" xmlns:w16se="http://schemas.microsoft.com/office/word/2015/wordml/symex" xmlns:wpg="http://schemas.microsoft.com/office/word/2010/wordprocessingGroup" xmlns:wpi="http://schemas.microsoft.com/office/word/2010/wordprocessingInk" xmlns:wne="http://schemas.microsoft.com/office/word/2006/wordml" xmlns:wps="http://schemas.microsoft.com/office/word/2010/wordprocessingShape" mc:Ignorable="w14 w15 w16se w16cid wp14">
   <w:endnote w:type="separator" w:id="-1">
     <w:p>
       <w:r>
@@ -20236,7 +20268,7 @@
 </file>
 
 <file path=word/footer1.xml><?xml version="1.0" encoding="utf-8"?>
-<w:ftr xmlns:wpc="http://schemas.microsoft.com/office/word/2010/wordprocessingCanvas" xmlns:mo="http://schemas.microsoft.com/office/mac/office/2008/main" xmlns:mc="http://schemas.openxmlformats.org/markup-compatibility/2006" xmlns:mv="urn:schemas-microsoft-com:mac:vml" xmlns:o="urn:schemas-microsoft-com:office:office" xmlns:r="http://schemas.openxmlformats.org/officeDocument/2006/relationships" xmlns:m="http://schemas.openxmlformats.org/officeDocument/2006/math" xmlns:v="urn:schemas-microsoft-com:vml" xmlns:wp14="http://schemas.microsoft.com/office/word/2010/wordprocessingDrawing" xmlns:wp="http://schemas.openxmlformats.org/drawingml/2006/wordprocessingDrawing" xmlns:w10="urn:schemas-microsoft-com:office:word" xmlns:w="http://schemas.openxmlformats.org/wordprocessingml/2006/main" xmlns:w14="http://schemas.microsoft.com/office/word/2010/wordml" xmlns:w15="http://schemas.microsoft.com/office/word/2012/wordml" xmlns:wpg="http://schemas.microsoft.com/office/word/2010/wordprocessingGroup" xmlns:wpi="http://schemas.microsoft.com/office/word/2010/wordprocessingInk" xmlns:wne="http://schemas.microsoft.com/office/word/2006/wordml" xmlns:wps="http://schemas.microsoft.com/office/word/2010/wordprocessingShape" mc:Ignorable="w14 w15 wp14">
+<w:ftr xmlns:wpc="http://schemas.microsoft.com/office/word/2010/wordprocessingCanvas" xmlns:cx="http://schemas.microsoft.com/office/drawing/2014/chartex" xmlns:cx1="http://schemas.microsoft.com/office/drawing/2015/9/8/chartex" xmlns:cx2="http://schemas.microsoft.com/office/drawing/2015/10/21/chartex" xmlns:cx3="http://schemas.microsoft.com/office/drawing/2016/5/9/chartex" xmlns:cx4="http://schemas.microsoft.com/office/drawing/2016/5/10/chartex" xmlns:cx5="http://schemas.microsoft.com/office/drawing/2016/5/11/chartex" xmlns:cx6="http://schemas.microsoft.com/office/drawing/2016/5/12/chartex" xmlns:cx7="http://schemas.microsoft.com/office/drawing/2016/5/13/chartex" xmlns:cx8="http://schemas.microsoft.com/office/drawing/2016/5/14/chartex" xmlns:mc="http://schemas.openxmlformats.org/markup-compatibility/2006" xmlns:aink="http://schemas.microsoft.com/office/drawing/2016/ink" xmlns:am3d="http://schemas.microsoft.com/office/drawing/2017/model3d" xmlns:o="urn:schemas-microsoft-com:office:office" xmlns:r="http://schemas.openxmlformats.org/officeDocument/2006/relationships" xmlns:m="http://schemas.openxmlformats.org/officeDocument/2006/math" xmlns:v="urn:schemas-microsoft-com:vml" xmlns:wp14="http://schemas.microsoft.com/office/word/2010/wordprocessingDrawing" xmlns:wp="http://schemas.openxmlformats.org/drawingml/2006/wordprocessingDrawing" xmlns:w10="urn:schemas-microsoft-com:office:word" xmlns:w="http://schemas.openxmlformats.org/wordprocessingml/2006/main" xmlns:w14="http://schemas.microsoft.com/office/word/2010/wordml" xmlns:w15="http://schemas.microsoft.com/office/word/2012/wordml" xmlns:w16cid="http://schemas.microsoft.com/office/word/2016/wordml/cid" xmlns:w16se="http://schemas.microsoft.com/office/word/2015/wordml/symex" xmlns:wpg="http://schemas.microsoft.com/office/word/2010/wordprocessingGroup" xmlns:wpi="http://schemas.microsoft.com/office/word/2010/wordprocessingInk" xmlns:wne="http://schemas.microsoft.com/office/word/2006/wordml" xmlns:wps="http://schemas.microsoft.com/office/word/2010/wordprocessingShape" mc:Ignorable="w14 w15 w16se w16cid wp14">
   <w:p>
     <w:pPr>
       <w:pStyle w:val="Rodap"/>
@@ -20273,7 +20305,7 @@
 </file>
 
 <file path=word/footer2.xml><?xml version="1.0" encoding="utf-8"?>
-<w:ftr xmlns:wpc="http://schemas.microsoft.com/office/word/2010/wordprocessingCanvas" xmlns:mo="http://schemas.microsoft.com/office/mac/office/2008/main" xmlns:mc="http://schemas.openxmlformats.org/markup-compatibility/2006" xmlns:mv="urn:schemas-microsoft-com:mac:vml" xmlns:o="urn:schemas-microsoft-com:office:office" xmlns:r="http://schemas.openxmlformats.org/officeDocument/2006/relationships" xmlns:m="http://schemas.openxmlformats.org/officeDocument/2006/math" xmlns:v="urn:schemas-microsoft-com:vml" xmlns:wp14="http://schemas.microsoft.com/office/word/2010/wordprocessingDrawing" xmlns:wp="http://schemas.openxmlformats.org/drawingml/2006/wordprocessingDrawing" xmlns:w10="urn:schemas-microsoft-com:office:word" xmlns:w="http://schemas.openxmlformats.org/wordprocessingml/2006/main" xmlns:w14="http://schemas.microsoft.com/office/word/2010/wordml" xmlns:w15="http://schemas.microsoft.com/office/word/2012/wordml" xmlns:wpg="http://schemas.microsoft.com/office/word/2010/wordprocessingGroup" xmlns:wpi="http://schemas.microsoft.com/office/word/2010/wordprocessingInk" xmlns:wne="http://schemas.microsoft.com/office/word/2006/wordml" xmlns:wps="http://schemas.microsoft.com/office/word/2010/wordprocessingShape" mc:Ignorable="w14 w15 wp14">
+<w:ftr xmlns:wpc="http://schemas.microsoft.com/office/word/2010/wordprocessingCanvas" xmlns:cx="http://schemas.microsoft.com/office/drawing/2014/chartex" xmlns:cx1="http://schemas.microsoft.com/office/drawing/2015/9/8/chartex" xmlns:cx2="http://schemas.microsoft.com/office/drawing/2015/10/21/chartex" xmlns:cx3="http://schemas.microsoft.com/office/drawing/2016/5/9/chartex" xmlns:cx4="http://schemas.microsoft.com/office/drawing/2016/5/10/chartex" xmlns:cx5="http://schemas.microsoft.com/office/drawing/2016/5/11/chartex" xmlns:cx6="http://schemas.microsoft.com/office/drawing/2016/5/12/chartex" xmlns:cx7="http://schemas.microsoft.com/office/drawing/2016/5/13/chartex" xmlns:cx8="http://schemas.microsoft.com/office/drawing/2016/5/14/chartex" xmlns:mc="http://schemas.openxmlformats.org/markup-compatibility/2006" xmlns:aink="http://schemas.microsoft.com/office/drawing/2016/ink" xmlns:am3d="http://schemas.microsoft.com/office/drawing/2017/model3d" xmlns:o="urn:schemas-microsoft-com:office:office" xmlns:r="http://schemas.openxmlformats.org/officeDocument/2006/relationships" xmlns:m="http://schemas.openxmlformats.org/officeDocument/2006/math" xmlns:v="urn:schemas-microsoft-com:vml" xmlns:wp14="http://schemas.microsoft.com/office/word/2010/wordprocessingDrawing" xmlns:wp="http://schemas.openxmlformats.org/drawingml/2006/wordprocessingDrawing" xmlns:w10="urn:schemas-microsoft-com:office:word" xmlns:w="http://schemas.openxmlformats.org/wordprocessingml/2006/main" xmlns:w14="http://schemas.microsoft.com/office/word/2010/wordml" xmlns:w15="http://schemas.microsoft.com/office/word/2012/wordml" xmlns:w16cid="http://schemas.microsoft.com/office/word/2016/wordml/cid" xmlns:w16se="http://schemas.microsoft.com/office/word/2015/wordml/symex" xmlns:wpg="http://schemas.microsoft.com/office/word/2010/wordprocessingGroup" xmlns:wpi="http://schemas.microsoft.com/office/word/2010/wordprocessingInk" xmlns:wne="http://schemas.microsoft.com/office/word/2006/wordml" xmlns:wps="http://schemas.microsoft.com/office/word/2010/wordprocessingShape" mc:Ignorable="w14 w15 w16se w16cid wp14">
   <w:p>
     <w:pPr>
       <w:pStyle w:val="Rodap"/>
@@ -20323,7 +20355,7 @@
 </file>
 
 <file path=word/footer3.xml><?xml version="1.0" encoding="utf-8"?>
-<w:ftr xmlns:wpc="http://schemas.microsoft.com/office/word/2010/wordprocessingCanvas" xmlns:mo="http://schemas.microsoft.com/office/mac/office/2008/main" xmlns:mc="http://schemas.openxmlformats.org/markup-compatibility/2006" xmlns:mv="urn:schemas-microsoft-com:mac:vml" xmlns:o="urn:schemas-microsoft-com:office:office" xmlns:r="http://schemas.openxmlformats.org/officeDocument/2006/relationships" xmlns:m="http://schemas.openxmlformats.org/officeDocument/2006/math" xmlns:v="urn:schemas-microsoft-com:vml" xmlns:wp14="http://schemas.microsoft.com/office/word/2010/wordprocessingDrawing" xmlns:wp="http://schemas.openxmlformats.org/drawingml/2006/wordprocessingDrawing" xmlns:w10="urn:schemas-microsoft-com:office:word" xmlns:w="http://schemas.openxmlformats.org/wordprocessingml/2006/main" xmlns:w14="http://schemas.microsoft.com/office/word/2010/wordml" xmlns:w15="http://schemas.microsoft.com/office/word/2012/wordml" xmlns:wpg="http://schemas.microsoft.com/office/word/2010/wordprocessingGroup" xmlns:wpi="http://schemas.microsoft.com/office/word/2010/wordprocessingInk" xmlns:wne="http://schemas.microsoft.com/office/word/2006/wordml" xmlns:wps="http://schemas.microsoft.com/office/word/2010/wordprocessingShape" mc:Ignorable="w14 w15 wp14">
+<w:ftr xmlns:wpc="http://schemas.microsoft.com/office/word/2010/wordprocessingCanvas" xmlns:cx="http://schemas.microsoft.com/office/drawing/2014/chartex" xmlns:cx1="http://schemas.microsoft.com/office/drawing/2015/9/8/chartex" xmlns:cx2="http://schemas.microsoft.com/office/drawing/2015/10/21/chartex" xmlns:cx3="http://schemas.microsoft.com/office/drawing/2016/5/9/chartex" xmlns:cx4="http://schemas.microsoft.com/office/drawing/2016/5/10/chartex" xmlns:cx5="http://schemas.microsoft.com/office/drawing/2016/5/11/chartex" xmlns:cx6="http://schemas.microsoft.com/office/drawing/2016/5/12/chartex" xmlns:cx7="http://schemas.microsoft.com/office/drawing/2016/5/13/chartex" xmlns:cx8="http://schemas.microsoft.com/office/drawing/2016/5/14/chartex" xmlns:mc="http://schemas.openxmlformats.org/markup-compatibility/2006" xmlns:aink="http://schemas.microsoft.com/office/drawing/2016/ink" xmlns:am3d="http://schemas.microsoft.com/office/drawing/2017/model3d" xmlns:o="urn:schemas-microsoft-com:office:office" xmlns:r="http://schemas.openxmlformats.org/officeDocument/2006/relationships" xmlns:m="http://schemas.openxmlformats.org/officeDocument/2006/math" xmlns:v="urn:schemas-microsoft-com:vml" xmlns:wp14="http://schemas.microsoft.com/office/word/2010/wordprocessingDrawing" xmlns:wp="http://schemas.openxmlformats.org/drawingml/2006/wordprocessingDrawing" xmlns:w10="urn:schemas-microsoft-com:office:word" xmlns:w="http://schemas.openxmlformats.org/wordprocessingml/2006/main" xmlns:w14="http://schemas.microsoft.com/office/word/2010/wordml" xmlns:w15="http://schemas.microsoft.com/office/word/2012/wordml" xmlns:w16cid="http://schemas.microsoft.com/office/word/2016/wordml/cid" xmlns:w16se="http://schemas.microsoft.com/office/word/2015/wordml/symex" xmlns:wpg="http://schemas.microsoft.com/office/word/2010/wordprocessingGroup" xmlns:wpi="http://schemas.microsoft.com/office/word/2010/wordprocessingInk" xmlns:wne="http://schemas.microsoft.com/office/word/2006/wordml" xmlns:wps="http://schemas.microsoft.com/office/word/2010/wordprocessingShape" mc:Ignorable="w14 w15 w16se w16cid wp14">
   <w:p>
     <w:pPr>
       <w:pStyle w:val="Rodap"/>
@@ -20377,7 +20409,7 @@
 </file>
 
 <file path=word/footnotes.xml><?xml version="1.0" encoding="utf-8"?>
-<w:footnotes xmlns:wpc="http://schemas.microsoft.com/office/word/2010/wordprocessingCanvas" xmlns:mo="http://schemas.microsoft.com/office/mac/office/2008/main" xmlns:mc="http://schemas.openxmlformats.org/markup-compatibility/2006" xmlns:mv="urn:schemas-microsoft-com:mac:vml" xmlns:o="urn:schemas-microsoft-com:office:office" xmlns:r="http://schemas.openxmlformats.org/officeDocument/2006/relationships" xmlns:m="http://schemas.openxmlformats.org/officeDocument/2006/math" xmlns:v="urn:schemas-microsoft-com:vml" xmlns:wp14="http://schemas.microsoft.com/office/word/2010/wordprocessingDrawing" xmlns:wp="http://schemas.openxmlformats.org/drawingml/2006/wordprocessingDrawing" xmlns:w10="urn:schemas-microsoft-com:office:word" xmlns:w="http://schemas.openxmlformats.org/wordprocessingml/2006/main" xmlns:w14="http://schemas.microsoft.com/office/word/2010/wordml" xmlns:w15="http://schemas.microsoft.com/office/word/2012/wordml" xmlns:wpg="http://schemas.microsoft.com/office/word/2010/wordprocessingGroup" xmlns:wpi="http://schemas.microsoft.com/office/word/2010/wordprocessingInk" xmlns:wne="http://schemas.microsoft.com/office/word/2006/wordml" xmlns:wps="http://schemas.microsoft.com/office/word/2010/wordprocessingShape" mc:Ignorable="w14 w15 wp14">
+<w:footnotes xmlns:wpc="http://schemas.microsoft.com/office/word/2010/wordprocessingCanvas" xmlns:cx="http://schemas.microsoft.com/office/drawing/2014/chartex" xmlns:cx1="http://schemas.microsoft.com/office/drawing/2015/9/8/chartex" xmlns:cx2="http://schemas.microsoft.com/office/drawing/2015/10/21/chartex" xmlns:cx3="http://schemas.microsoft.com/office/drawing/2016/5/9/chartex" xmlns:cx4="http://schemas.microsoft.com/office/drawing/2016/5/10/chartex" xmlns:cx5="http://schemas.microsoft.com/office/drawing/2016/5/11/chartex" xmlns:cx6="http://schemas.microsoft.com/office/drawing/2016/5/12/chartex" xmlns:cx7="http://schemas.microsoft.com/office/drawing/2016/5/13/chartex" xmlns:cx8="http://schemas.microsoft.com/office/drawing/2016/5/14/chartex" xmlns:mc="http://schemas.openxmlformats.org/markup-compatibility/2006" xmlns:aink="http://schemas.microsoft.com/office/drawing/2016/ink" xmlns:am3d="http://schemas.microsoft.com/office/drawing/2017/model3d" xmlns:o="urn:schemas-microsoft-com:office:office" xmlns:r="http://schemas.openxmlformats.org/officeDocument/2006/relationships" xmlns:m="http://schemas.openxmlformats.org/officeDocument/2006/math" xmlns:v="urn:schemas-microsoft-com:vml" xmlns:wp14="http://schemas.microsoft.com/office/word/2010/wordprocessingDrawing" xmlns:wp="http://schemas.openxmlformats.org/drawingml/2006/wordprocessingDrawing" xmlns:w10="urn:schemas-microsoft-com:office:word" xmlns:w="http://schemas.openxmlformats.org/wordprocessingml/2006/main" xmlns:w14="http://schemas.microsoft.com/office/word/2010/wordml" xmlns:w15="http://schemas.microsoft.com/office/word/2012/wordml" xmlns:w16cid="http://schemas.microsoft.com/office/word/2016/wordml/cid" xmlns:w16se="http://schemas.microsoft.com/office/word/2015/wordml/symex" xmlns:wpg="http://schemas.microsoft.com/office/word/2010/wordprocessingGroup" xmlns:wpi="http://schemas.microsoft.com/office/word/2010/wordprocessingInk" xmlns:wne="http://schemas.microsoft.com/office/word/2006/wordml" xmlns:wps="http://schemas.microsoft.com/office/word/2010/wordprocessingShape" mc:Ignorable="w14 w15 w16se w16cid wp14">
   <w:footnote w:type="separator" w:id="-1">
     <w:p>
       <w:r>
@@ -20396,7 +20428,7 @@
 </file>
 
 <file path=word/header1.xml><?xml version="1.0" encoding="utf-8"?>
-<w:hdr xmlns:wpc="http://schemas.microsoft.com/office/word/2010/wordprocessingCanvas" xmlns:mo="http://schemas.microsoft.com/office/mac/office/2008/main" xmlns:mc="http://schemas.openxmlformats.org/markup-compatibility/2006" xmlns:mv="urn:schemas-microsoft-com:mac:vml" xmlns:o="urn:schemas-microsoft-com:office:office" xmlns:r="http://schemas.openxmlformats.org/officeDocument/2006/relationships" xmlns:m="http://schemas.openxmlformats.org/officeDocument/2006/math" xmlns:v="urn:schemas-microsoft-com:vml" xmlns:wp14="http://schemas.microsoft.com/office/word/2010/wordprocessingDrawing" xmlns:wp="http://schemas.openxmlformats.org/drawingml/2006/wordprocessingDrawing" xmlns:w10="urn:schemas-microsoft-com:office:word" xmlns:w="http://schemas.openxmlformats.org/wordprocessingml/2006/main" xmlns:w14="http://schemas.microsoft.com/office/word/2010/wordml" xmlns:w15="http://schemas.microsoft.com/office/word/2012/wordml" xmlns:wpg="http://schemas.microsoft.com/office/word/2010/wordprocessingGroup" xmlns:wpi="http://schemas.microsoft.com/office/word/2010/wordprocessingInk" xmlns:wne="http://schemas.microsoft.com/office/word/2006/wordml" xmlns:wps="http://schemas.microsoft.com/office/word/2010/wordprocessingShape" mc:Ignorable="w14 w15 wp14">
+<w:hdr xmlns:wpc="http://schemas.microsoft.com/office/word/2010/wordprocessingCanvas" xmlns:cx="http://schemas.microsoft.com/office/drawing/2014/chartex" xmlns:cx1="http://schemas.microsoft.com/office/drawing/2015/9/8/chartex" xmlns:cx2="http://schemas.microsoft.com/office/drawing/2015/10/21/chartex" xmlns:cx3="http://schemas.microsoft.com/office/drawing/2016/5/9/chartex" xmlns:cx4="http://schemas.microsoft.com/office/drawing/2016/5/10/chartex" xmlns:cx5="http://schemas.microsoft.com/office/drawing/2016/5/11/chartex" xmlns:cx6="http://schemas.microsoft.com/office/drawing/2016/5/12/chartex" xmlns:cx7="http://schemas.microsoft.com/office/drawing/2016/5/13/chartex" xmlns:cx8="http://schemas.microsoft.com/office/drawing/2016/5/14/chartex" xmlns:mc="http://schemas.openxmlformats.org/markup-compatibility/2006" xmlns:aink="http://schemas.microsoft.com/office/drawing/2016/ink" xmlns:am3d="http://schemas.microsoft.com/office/drawing/2017/model3d" xmlns:o="urn:schemas-microsoft-com:office:office" xmlns:r="http://schemas.openxmlformats.org/officeDocument/2006/relationships" xmlns:m="http://schemas.openxmlformats.org/officeDocument/2006/math" xmlns:v="urn:schemas-microsoft-com:vml" xmlns:wp14="http://schemas.microsoft.com/office/word/2010/wordprocessingDrawing" xmlns:wp="http://schemas.openxmlformats.org/drawingml/2006/wordprocessingDrawing" xmlns:w10="urn:schemas-microsoft-com:office:word" xmlns:w="http://schemas.openxmlformats.org/wordprocessingml/2006/main" xmlns:w14="http://schemas.microsoft.com/office/word/2010/wordml" xmlns:w15="http://schemas.microsoft.com/office/word/2012/wordml" xmlns:w16cid="http://schemas.microsoft.com/office/word/2016/wordml/cid" xmlns:w16se="http://schemas.microsoft.com/office/word/2015/wordml/symex" xmlns:wpg="http://schemas.microsoft.com/office/word/2010/wordprocessingGroup" xmlns:wpi="http://schemas.microsoft.com/office/word/2010/wordprocessingInk" xmlns:wne="http://schemas.microsoft.com/office/word/2006/wordml" xmlns:wps="http://schemas.microsoft.com/office/word/2010/wordprocessingShape" mc:Ignorable="w14 w15 w16se w16cid wp14">
   <w:p>
     <w:pPr>
       <w:pStyle w:val="Cabealho"/>
@@ -20406,13 +20438,13 @@
 </file>
 
 <file path=word/header2.xml><?xml version="1.0" encoding="utf-8"?>
-<w:hdr xmlns:wpc="http://schemas.microsoft.com/office/word/2010/wordprocessingCanvas" xmlns:mo="http://schemas.microsoft.com/office/mac/office/2008/main" xmlns:mc="http://schemas.openxmlformats.org/markup-compatibility/2006" xmlns:mv="urn:schemas-microsoft-com:mac:vml" xmlns:o="urn:schemas-microsoft-com:office:office" xmlns:r="http://schemas.openxmlformats.org/officeDocument/2006/relationships" xmlns:m="http://schemas.openxmlformats.org/officeDocument/2006/math" xmlns:v="urn:schemas-microsoft-com:vml" xmlns:wp14="http://schemas.microsoft.com/office/word/2010/wordprocessingDrawing" xmlns:wp="http://schemas.openxmlformats.org/drawingml/2006/wordprocessingDrawing" xmlns:w10="urn:schemas-microsoft-com:office:word" xmlns:w="http://schemas.openxmlformats.org/wordprocessingml/2006/main" xmlns:w14="http://schemas.microsoft.com/office/word/2010/wordml" xmlns:w15="http://schemas.microsoft.com/office/word/2012/wordml" xmlns:wpg="http://schemas.microsoft.com/office/word/2010/wordprocessingGroup" xmlns:wpi="http://schemas.microsoft.com/office/word/2010/wordprocessingInk" xmlns:wne="http://schemas.microsoft.com/office/word/2006/wordml" xmlns:wps="http://schemas.microsoft.com/office/word/2010/wordprocessingShape" mc:Ignorable="w14 w15 wp14">
+<w:hdr xmlns:wpc="http://schemas.microsoft.com/office/word/2010/wordprocessingCanvas" xmlns:cx="http://schemas.microsoft.com/office/drawing/2014/chartex" xmlns:cx1="http://schemas.microsoft.com/office/drawing/2015/9/8/chartex" xmlns:cx2="http://schemas.microsoft.com/office/drawing/2015/10/21/chartex" xmlns:cx3="http://schemas.microsoft.com/office/drawing/2016/5/9/chartex" xmlns:cx4="http://schemas.microsoft.com/office/drawing/2016/5/10/chartex" xmlns:cx5="http://schemas.microsoft.com/office/drawing/2016/5/11/chartex" xmlns:cx6="http://schemas.microsoft.com/office/drawing/2016/5/12/chartex" xmlns:cx7="http://schemas.microsoft.com/office/drawing/2016/5/13/chartex" xmlns:cx8="http://schemas.microsoft.com/office/drawing/2016/5/14/chartex" xmlns:mc="http://schemas.openxmlformats.org/markup-compatibility/2006" xmlns:aink="http://schemas.microsoft.com/office/drawing/2016/ink" xmlns:am3d="http://schemas.microsoft.com/office/drawing/2017/model3d" xmlns:o="urn:schemas-microsoft-com:office:office" xmlns:r="http://schemas.openxmlformats.org/officeDocument/2006/relationships" xmlns:m="http://schemas.openxmlformats.org/officeDocument/2006/math" xmlns:v="urn:schemas-microsoft-com:vml" xmlns:wp14="http://schemas.microsoft.com/office/word/2010/wordprocessingDrawing" xmlns:wp="http://schemas.openxmlformats.org/drawingml/2006/wordprocessingDrawing" xmlns:w10="urn:schemas-microsoft-com:office:word" xmlns:w="http://schemas.openxmlformats.org/wordprocessingml/2006/main" xmlns:w14="http://schemas.microsoft.com/office/word/2010/wordml" xmlns:w15="http://schemas.microsoft.com/office/word/2012/wordml" xmlns:w16cid="http://schemas.microsoft.com/office/word/2016/wordml/cid" xmlns:w16se="http://schemas.microsoft.com/office/word/2015/wordml/symex" xmlns:wpg="http://schemas.microsoft.com/office/word/2010/wordprocessingGroup" xmlns:wpi="http://schemas.microsoft.com/office/word/2010/wordprocessingInk" xmlns:wne="http://schemas.microsoft.com/office/word/2006/wordml" xmlns:wps="http://schemas.microsoft.com/office/word/2010/wordprocessingShape" mc:Ignorable="w14 w15 w16se w16cid wp14">
   <w:p/>
 </w:hdr>
 </file>
 
 <file path=word/header3.xml><?xml version="1.0" encoding="utf-8"?>
-<w:hdr xmlns:wpc="http://schemas.microsoft.com/office/word/2010/wordprocessingCanvas" xmlns:mo="http://schemas.microsoft.com/office/mac/office/2008/main" xmlns:mc="http://schemas.openxmlformats.org/markup-compatibility/2006" xmlns:mv="urn:schemas-microsoft-com:mac:vml" xmlns:o="urn:schemas-microsoft-com:office:office" xmlns:r="http://schemas.openxmlformats.org/officeDocument/2006/relationships" xmlns:m="http://schemas.openxmlformats.org/officeDocument/2006/math" xmlns:v="urn:schemas-microsoft-com:vml" xmlns:wp14="http://schemas.microsoft.com/office/word/2010/wordprocessingDrawing" xmlns:wp="http://schemas.openxmlformats.org/drawingml/2006/wordprocessingDrawing" xmlns:w10="urn:schemas-microsoft-com:office:word" xmlns:w="http://schemas.openxmlformats.org/wordprocessingml/2006/main" xmlns:w14="http://schemas.microsoft.com/office/word/2010/wordml" xmlns:w15="http://schemas.microsoft.com/office/word/2012/wordml" xmlns:wpg="http://schemas.microsoft.com/office/word/2010/wordprocessingGroup" xmlns:wpi="http://schemas.microsoft.com/office/word/2010/wordprocessingInk" xmlns:wne="http://schemas.microsoft.com/office/word/2006/wordml" xmlns:wps="http://schemas.microsoft.com/office/word/2010/wordprocessingShape" mc:Ignorable="w14 w15 wp14">
+<w:hdr xmlns:wpc="http://schemas.microsoft.com/office/word/2010/wordprocessingCanvas" xmlns:cx="http://schemas.microsoft.com/office/drawing/2014/chartex" xmlns:cx1="http://schemas.microsoft.com/office/drawing/2015/9/8/chartex" xmlns:cx2="http://schemas.microsoft.com/office/drawing/2015/10/21/chartex" xmlns:cx3="http://schemas.microsoft.com/office/drawing/2016/5/9/chartex" xmlns:cx4="http://schemas.microsoft.com/office/drawing/2016/5/10/chartex" xmlns:cx5="http://schemas.microsoft.com/office/drawing/2016/5/11/chartex" xmlns:cx6="http://schemas.microsoft.com/office/drawing/2016/5/12/chartex" xmlns:cx7="http://schemas.microsoft.com/office/drawing/2016/5/13/chartex" xmlns:cx8="http://schemas.microsoft.com/office/drawing/2016/5/14/chartex" xmlns:mc="http://schemas.openxmlformats.org/markup-compatibility/2006" xmlns:aink="http://schemas.microsoft.com/office/drawing/2016/ink" xmlns:am3d="http://schemas.microsoft.com/office/drawing/2017/model3d" xmlns:o="urn:schemas-microsoft-com:office:office" xmlns:r="http://schemas.openxmlformats.org/officeDocument/2006/relationships" xmlns:m="http://schemas.openxmlformats.org/officeDocument/2006/math" xmlns:v="urn:schemas-microsoft-com:vml" xmlns:wp14="http://schemas.microsoft.com/office/word/2010/wordprocessingDrawing" xmlns:wp="http://schemas.openxmlformats.org/drawingml/2006/wordprocessingDrawing" xmlns:w10="urn:schemas-microsoft-com:office:word" xmlns:w="http://schemas.openxmlformats.org/wordprocessingml/2006/main" xmlns:w14="http://schemas.microsoft.com/office/word/2010/wordml" xmlns:w15="http://schemas.microsoft.com/office/word/2012/wordml" xmlns:w16cid="http://schemas.microsoft.com/office/word/2016/wordml/cid" xmlns:w16se="http://schemas.microsoft.com/office/word/2015/wordml/symex" xmlns:wpg="http://schemas.microsoft.com/office/word/2010/wordprocessingGroup" xmlns:wpi="http://schemas.microsoft.com/office/word/2010/wordprocessingInk" xmlns:wne="http://schemas.microsoft.com/office/word/2006/wordml" xmlns:wps="http://schemas.microsoft.com/office/word/2010/wordprocessingShape" mc:Ignorable="w14 w15 w16se w16cid wp14">
   <w:p>
     <w:pPr>
       <w:pStyle w:val="Cabealho"/>
@@ -20422,8 +20454,8 @@
 </file>
 
 <file path=word/numbering.xml><?xml version="1.0" encoding="utf-8"?>
-<w:numbering xmlns:wpc="http://schemas.microsoft.com/office/word/2010/wordprocessingCanvas" xmlns:mo="http://schemas.microsoft.com/office/mac/office/2008/main" xmlns:mc="http://schemas.openxmlformats.org/markup-compatibility/2006" xmlns:mv="urn:schemas-microsoft-com:mac:vml" xmlns:o="urn:schemas-microsoft-com:office:office" xmlns:r="http://schemas.openxmlformats.org/officeDocument/2006/relationships" xmlns:m="http://schemas.openxmlformats.org/officeDocument/2006/math" xmlns:v="urn:schemas-microsoft-com:vml" xmlns:wp14="http://schemas.microsoft.com/office/word/2010/wordprocessingDrawing" xmlns:wp="http://schemas.openxmlformats.org/drawingml/2006/wordprocessingDrawing" xmlns:w10="urn:schemas-microsoft-com:office:word" xmlns:w="http://schemas.openxmlformats.org/wordprocessingml/2006/main" xmlns:w14="http://schemas.microsoft.com/office/word/2010/wordml" xmlns:w15="http://schemas.microsoft.com/office/word/2012/wordml" xmlns:wpg="http://schemas.microsoft.com/office/word/2010/wordprocessingGroup" xmlns:wpi="http://schemas.microsoft.com/office/word/2010/wordprocessingInk" xmlns:wne="http://schemas.microsoft.com/office/word/2006/wordml" xmlns:wps="http://schemas.microsoft.com/office/word/2010/wordprocessingShape" mc:Ignorable="w14 w15 wp14">
-  <w:abstractNum w:abstractNumId="0">
+<w:numbering xmlns:wpc="http://schemas.microsoft.com/office/word/2010/wordprocessingCanvas" xmlns:cx="http://schemas.microsoft.com/office/drawing/2014/chartex" xmlns:cx1="http://schemas.microsoft.com/office/drawing/2015/9/8/chartex" xmlns:cx2="http://schemas.microsoft.com/office/drawing/2015/10/21/chartex" xmlns:cx3="http://schemas.microsoft.com/office/drawing/2016/5/9/chartex" xmlns:cx4="http://schemas.microsoft.com/office/drawing/2016/5/10/chartex" xmlns:cx5="http://schemas.microsoft.com/office/drawing/2016/5/11/chartex" xmlns:cx6="http://schemas.microsoft.com/office/drawing/2016/5/12/chartex" xmlns:cx7="http://schemas.microsoft.com/office/drawing/2016/5/13/chartex" xmlns:cx8="http://schemas.microsoft.com/office/drawing/2016/5/14/chartex" xmlns:mc="http://schemas.openxmlformats.org/markup-compatibility/2006" xmlns:aink="http://schemas.microsoft.com/office/drawing/2016/ink" xmlns:am3d="http://schemas.microsoft.com/office/drawing/2017/model3d" xmlns:o="urn:schemas-microsoft-com:office:office" xmlns:r="http://schemas.openxmlformats.org/officeDocument/2006/relationships" xmlns:m="http://schemas.openxmlformats.org/officeDocument/2006/math" xmlns:v="urn:schemas-microsoft-com:vml" xmlns:wp14="http://schemas.microsoft.com/office/word/2010/wordprocessingDrawing" xmlns:wp="http://schemas.openxmlformats.org/drawingml/2006/wordprocessingDrawing" xmlns:w10="urn:schemas-microsoft-com:office:word" xmlns:w="http://schemas.openxmlformats.org/wordprocessingml/2006/main" xmlns:w14="http://schemas.microsoft.com/office/word/2010/wordml" xmlns:w15="http://schemas.microsoft.com/office/word/2012/wordml" xmlns:w16cid="http://schemas.microsoft.com/office/word/2016/wordml/cid" xmlns:w16se="http://schemas.microsoft.com/office/word/2015/wordml/symex" xmlns:wpg="http://schemas.microsoft.com/office/word/2010/wordprocessingGroup" xmlns:wpi="http://schemas.microsoft.com/office/word/2010/wordprocessingInk" xmlns:wne="http://schemas.microsoft.com/office/word/2006/wordml" xmlns:wps="http://schemas.microsoft.com/office/word/2010/wordprocessingShape" mc:Ignorable="w14 w15 w16se w16cid wp14">
+  <w:abstractNum w:abstractNumId="0" w15:restartNumberingAfterBreak="0">
     <w:nsid w:val="0E0E7056"/>
     <w:multiLevelType w:val="multilevel"/>
     <w:tmpl w:val="D3B08406"/>
@@ -20536,7 +20568,7 @@
       </w:rPr>
     </w:lvl>
   </w:abstractNum>
-  <w:abstractNum w:abstractNumId="1">
+  <w:abstractNum w:abstractNumId="1" w15:restartNumberingAfterBreak="0">
     <w:nsid w:val="0EDB198C"/>
     <w:multiLevelType w:val="hybridMultilevel"/>
     <w:tmpl w:val="A9ACD906"/>
@@ -20649,7 +20681,7 @@
       </w:rPr>
     </w:lvl>
   </w:abstractNum>
-  <w:abstractNum w:abstractNumId="2">
+  <w:abstractNum w:abstractNumId="2" w15:restartNumberingAfterBreak="0">
     <w:nsid w:val="0F1E3214"/>
     <w:multiLevelType w:val="hybridMultilevel"/>
     <w:tmpl w:val="B9BE5AD8"/>
@@ -20762,7 +20794,7 @@
       </w:rPr>
     </w:lvl>
   </w:abstractNum>
-  <w:abstractNum w:abstractNumId="3">
+  <w:abstractNum w:abstractNumId="3" w15:restartNumberingAfterBreak="0">
     <w:nsid w:val="0F391DB0"/>
     <w:multiLevelType w:val="hybridMultilevel"/>
     <w:tmpl w:val="9B04893C"/>
@@ -20875,7 +20907,7 @@
       </w:rPr>
     </w:lvl>
   </w:abstractNum>
-  <w:abstractNum w:abstractNumId="4">
+  <w:abstractNum w:abstractNumId="4" w15:restartNumberingAfterBreak="0">
     <w:nsid w:val="1192386B"/>
     <w:multiLevelType w:val="hybridMultilevel"/>
     <w:tmpl w:val="3284609E"/>
@@ -20988,7 +21020,7 @@
       </w:rPr>
     </w:lvl>
   </w:abstractNum>
-  <w:abstractNum w:abstractNumId="5">
+  <w:abstractNum w:abstractNumId="5" w15:restartNumberingAfterBreak="0">
     <w:nsid w:val="15DD70F0"/>
     <w:multiLevelType w:val="hybridMultilevel"/>
     <w:tmpl w:val="DD105A8A"/>
@@ -21077,7 +21109,7 @@
       </w:pPr>
     </w:lvl>
   </w:abstractNum>
-  <w:abstractNum w:abstractNumId="6">
+  <w:abstractNum w:abstractNumId="6" w15:restartNumberingAfterBreak="0">
     <w:nsid w:val="19F80818"/>
     <w:multiLevelType w:val="multilevel"/>
     <w:tmpl w:val="9428685A"/>
@@ -21204,7 +21236,7 @@
       </w:rPr>
     </w:lvl>
   </w:abstractNum>
-  <w:abstractNum w:abstractNumId="7">
+  <w:abstractNum w:abstractNumId="7" w15:restartNumberingAfterBreak="0">
     <w:nsid w:val="2A194716"/>
     <w:multiLevelType w:val="hybridMultilevel"/>
     <w:tmpl w:val="AEC09C62"/>
@@ -21290,7 +21322,7 @@
       </w:pPr>
     </w:lvl>
   </w:abstractNum>
-  <w:abstractNum w:abstractNumId="8">
+  <w:abstractNum w:abstractNumId="8" w15:restartNumberingAfterBreak="0">
     <w:nsid w:val="2E8C5CB3"/>
     <w:multiLevelType w:val="hybridMultilevel"/>
     <w:tmpl w:val="05F29384"/>
@@ -21376,7 +21408,7 @@
       </w:pPr>
     </w:lvl>
   </w:abstractNum>
-  <w:abstractNum w:abstractNumId="9">
+  <w:abstractNum w:abstractNumId="9" w15:restartNumberingAfterBreak="0">
     <w:nsid w:val="2E92567C"/>
     <w:multiLevelType w:val="hybridMultilevel"/>
     <w:tmpl w:val="070CC766"/>
@@ -21489,7 +21521,7 @@
       </w:rPr>
     </w:lvl>
   </w:abstractNum>
-  <w:abstractNum w:abstractNumId="10">
+  <w:abstractNum w:abstractNumId="10" w15:restartNumberingAfterBreak="0">
     <w:nsid w:val="362740FE"/>
     <w:multiLevelType w:val="hybridMultilevel"/>
     <w:tmpl w:val="E31669E4"/>
@@ -21602,7 +21634,7 @@
       </w:rPr>
     </w:lvl>
   </w:abstractNum>
-  <w:abstractNum w:abstractNumId="11">
+  <w:abstractNum w:abstractNumId="11" w15:restartNumberingAfterBreak="0">
     <w:nsid w:val="39D85CC1"/>
     <w:multiLevelType w:val="multilevel"/>
     <w:tmpl w:val="B82A91C6"/>
@@ -21663,7 +21695,7 @@
     <w:lvl w:ilvl="3">
       <w:start w:val="1"/>
       <w:numFmt w:val="none"/>
-      <w:pStyle w:val="Cabealho4"/>
+      <w:pStyle w:val="Ttulo4"/>
       <w:suff w:val="nothing"/>
       <w:lvlText w:val=""/>
       <w:lvlJc w:val="left"/>
@@ -21677,7 +21709,7 @@
     <w:lvl w:ilvl="4">
       <w:start w:val="1"/>
       <w:numFmt w:val="none"/>
-      <w:pStyle w:val="Cabealho5"/>
+      <w:pStyle w:val="Ttulo5"/>
       <w:suff w:val="nothing"/>
       <w:lvlText w:val=""/>
       <w:lvlJc w:val="left"/>
@@ -21691,7 +21723,7 @@
     <w:lvl w:ilvl="5">
       <w:start w:val="1"/>
       <w:numFmt w:val="none"/>
-      <w:pStyle w:val="Cabealho6"/>
+      <w:pStyle w:val="Ttulo6"/>
       <w:suff w:val="nothing"/>
       <w:lvlText w:val=""/>
       <w:lvlJc w:val="left"/>
@@ -21705,7 +21737,7 @@
     <w:lvl w:ilvl="6">
       <w:start w:val="1"/>
       <w:numFmt w:val="none"/>
-      <w:pStyle w:val="Cabealho7"/>
+      <w:pStyle w:val="Ttulo7"/>
       <w:suff w:val="nothing"/>
       <w:lvlText w:val=""/>
       <w:lvlJc w:val="left"/>
@@ -21719,7 +21751,7 @@
     <w:lvl w:ilvl="7">
       <w:start w:val="1"/>
       <w:numFmt w:val="none"/>
-      <w:pStyle w:val="Cabealho8"/>
+      <w:pStyle w:val="Ttulo8"/>
       <w:suff w:val="nothing"/>
       <w:lvlText w:val=""/>
       <w:lvlJc w:val="left"/>
@@ -21733,7 +21765,7 @@
     <w:lvl w:ilvl="8">
       <w:start w:val="1"/>
       <w:numFmt w:val="none"/>
-      <w:pStyle w:val="Cabealho9"/>
+      <w:pStyle w:val="Ttulo9"/>
       <w:suff w:val="nothing"/>
       <w:lvlText w:val=""/>
       <w:lvlJc w:val="left"/>
@@ -21745,7 +21777,7 @@
       </w:rPr>
     </w:lvl>
   </w:abstractNum>
-  <w:abstractNum w:abstractNumId="12">
+  <w:abstractNum w:abstractNumId="12" w15:restartNumberingAfterBreak="0">
     <w:nsid w:val="3D064600"/>
     <w:multiLevelType w:val="hybridMultilevel"/>
     <w:tmpl w:val="63B81A2C"/>
@@ -21858,7 +21890,7 @@
       </w:rPr>
     </w:lvl>
   </w:abstractNum>
-  <w:abstractNum w:abstractNumId="13">
+  <w:abstractNum w:abstractNumId="13" w15:restartNumberingAfterBreak="0">
     <w:nsid w:val="3FB9662B"/>
     <w:multiLevelType w:val="hybridMultilevel"/>
     <w:tmpl w:val="79A67C72"/>
@@ -21947,7 +21979,7 @@
       </w:pPr>
     </w:lvl>
   </w:abstractNum>
-  <w:abstractNum w:abstractNumId="14">
+  <w:abstractNum w:abstractNumId="14" w15:restartNumberingAfterBreak="0">
     <w:nsid w:val="402E5C01"/>
     <w:multiLevelType w:val="hybridMultilevel"/>
     <w:tmpl w:val="9CC23C32"/>
@@ -22060,7 +22092,7 @@
       </w:rPr>
     </w:lvl>
   </w:abstractNum>
-  <w:abstractNum w:abstractNumId="15">
+  <w:abstractNum w:abstractNumId="15" w15:restartNumberingAfterBreak="0">
     <w:nsid w:val="465603EA"/>
     <w:multiLevelType w:val="hybridMultilevel"/>
     <w:tmpl w:val="B64AA928"/>
@@ -22149,7 +22181,7 @@
       </w:pPr>
     </w:lvl>
   </w:abstractNum>
-  <w:abstractNum w:abstractNumId="16">
+  <w:abstractNum w:abstractNumId="16" w15:restartNumberingAfterBreak="0">
     <w:nsid w:val="49DC39A8"/>
     <w:multiLevelType w:val="hybridMultilevel"/>
     <w:tmpl w:val="4CB04EB6"/>
@@ -22262,7 +22294,7 @@
       </w:rPr>
     </w:lvl>
   </w:abstractNum>
-  <w:abstractNum w:abstractNumId="17">
+  <w:abstractNum w:abstractNumId="17" w15:restartNumberingAfterBreak="0">
     <w:nsid w:val="519F0654"/>
     <w:multiLevelType w:val="hybridMultilevel"/>
     <w:tmpl w:val="E258F9DC"/>
@@ -22375,7 +22407,7 @@
       </w:rPr>
     </w:lvl>
   </w:abstractNum>
-  <w:abstractNum w:abstractNumId="18">
+  <w:abstractNum w:abstractNumId="18" w15:restartNumberingAfterBreak="0">
     <w:nsid w:val="57440A25"/>
     <w:multiLevelType w:val="hybridMultilevel"/>
     <w:tmpl w:val="E01403EA"/>
@@ -22488,7 +22520,7 @@
       </w:rPr>
     </w:lvl>
   </w:abstractNum>
-  <w:abstractNum w:abstractNumId="19">
+  <w:abstractNum w:abstractNumId="19" w15:restartNumberingAfterBreak="0">
     <w:nsid w:val="58E05FAB"/>
     <w:multiLevelType w:val="hybridMultilevel"/>
     <w:tmpl w:val="BB2AD09C"/>
@@ -22601,7 +22633,7 @@
       </w:rPr>
     </w:lvl>
   </w:abstractNum>
-  <w:abstractNum w:abstractNumId="20">
+  <w:abstractNum w:abstractNumId="20" w15:restartNumberingAfterBreak="0">
     <w:nsid w:val="6A5B6927"/>
     <w:multiLevelType w:val="hybridMultilevel"/>
     <w:tmpl w:val="902ECEA2"/>
@@ -22755,7 +22787,7 @@
 </file>
 
 <file path=word/styles.xml><?xml version="1.0" encoding="utf-8"?>
-<w:styles xmlns:mc="http://schemas.openxmlformats.org/markup-compatibility/2006" xmlns:r="http://schemas.openxmlformats.org/officeDocument/2006/relationships" xmlns:w="http://schemas.openxmlformats.org/wordprocessingml/2006/main" xmlns:w14="http://schemas.microsoft.com/office/word/2010/wordml" xmlns:w15="http://schemas.microsoft.com/office/word/2012/wordml" mc:Ignorable="w14 w15">
+<w:styles xmlns:mc="http://schemas.openxmlformats.org/markup-compatibility/2006" xmlns:r="http://schemas.openxmlformats.org/officeDocument/2006/relationships" xmlns:w="http://schemas.openxmlformats.org/wordprocessingml/2006/main" xmlns:w14="http://schemas.microsoft.com/office/word/2010/wordml" xmlns:w15="http://schemas.microsoft.com/office/word/2012/wordml" xmlns:w16cid="http://schemas.microsoft.com/office/word/2016/wordml/cid" xmlns:w16se="http://schemas.microsoft.com/office/word/2015/wordml/symex" mc:Ignorable="w14 w15 w16se w16cid">
   <w:docDefaults>
     <w:rPrDefault>
       <w:rPr>
@@ -22765,7 +22797,7 @@
     </w:rPrDefault>
     <w:pPrDefault/>
   </w:docDefaults>
-  <w:latentStyles w:defLockedState="0" w:defUIPriority="0" w:defSemiHidden="0" w:defUnhideWhenUsed="0" w:defQFormat="0" w:count="382">
+  <w:latentStyles w:defLockedState="0" w:defUIPriority="0" w:defSemiHidden="0" w:defUnhideWhenUsed="0" w:defQFormat="0" w:count="375">
     <w:lsdException w:name="Normal" w:qFormat="1"/>
     <w:lsdException w:name="heading 1" w:qFormat="1"/>
     <w:lsdException w:name="heading 2" w:qFormat="1"/>
@@ -23060,7 +23092,7 @@
       <w:lang w:val="en-US" w:eastAsia="en-US"/>
     </w:rPr>
   </w:style>
-  <w:style w:type="paragraph" w:styleId="Cabealho1">
+  <w:style w:type="paragraph" w:styleId="Ttulo1">
     <w:name w:val="heading 1"/>
     <w:basedOn w:val="Normal"/>
     <w:next w:val="Normal"/>
@@ -23081,7 +23113,7 @@
       <w:lang w:val="pt-PT"/>
     </w:rPr>
   </w:style>
-  <w:style w:type="paragraph" w:styleId="Cabealho2">
+  <w:style w:type="paragraph" w:styleId="Ttulo2">
     <w:name w:val="heading 2"/>
     <w:basedOn w:val="Normal"/>
     <w:next w:val="Normal"/>
@@ -23101,7 +23133,7 @@
       <w:lang w:val="pt-PT"/>
     </w:rPr>
   </w:style>
-  <w:style w:type="paragraph" w:styleId="Cabealho3">
+  <w:style w:type="paragraph" w:styleId="Ttulo3">
     <w:name w:val="heading 3"/>
     <w:basedOn w:val="Normal"/>
     <w:next w:val="Normal"/>
@@ -23120,7 +23152,7 @@
       <w:lang w:val="pt-PT"/>
     </w:rPr>
   </w:style>
-  <w:style w:type="paragraph" w:styleId="Cabealho4">
+  <w:style w:type="paragraph" w:styleId="Ttulo4">
     <w:name w:val="heading 4"/>
     <w:basedOn w:val="Normal"/>
     <w:next w:val="Normal"/>
@@ -23142,7 +23174,7 @@
       <w:szCs w:val="28"/>
     </w:rPr>
   </w:style>
-  <w:style w:type="paragraph" w:styleId="Cabealho5">
+  <w:style w:type="paragraph" w:styleId="Ttulo5">
     <w:name w:val="heading 5"/>
     <w:basedOn w:val="Normal"/>
     <w:next w:val="Normal"/>
@@ -23164,7 +23196,7 @@
       <w:szCs w:val="26"/>
     </w:rPr>
   </w:style>
-  <w:style w:type="paragraph" w:styleId="Cabealho6">
+  <w:style w:type="paragraph" w:styleId="Ttulo6">
     <w:name w:val="heading 6"/>
     <w:basedOn w:val="Normal"/>
     <w:next w:val="Normal"/>
@@ -23185,7 +23217,7 @@
       <w:szCs w:val="22"/>
     </w:rPr>
   </w:style>
-  <w:style w:type="paragraph" w:styleId="Cabealho7">
+  <w:style w:type="paragraph" w:styleId="Ttulo7">
     <w:name w:val="heading 7"/>
     <w:basedOn w:val="Normal"/>
     <w:next w:val="Normal"/>
@@ -23203,7 +23235,7 @@
       <w:sz w:val="24"/>
     </w:rPr>
   </w:style>
-  <w:style w:type="paragraph" w:styleId="Cabealho8">
+  <w:style w:type="paragraph" w:styleId="Ttulo8">
     <w:name w:val="heading 8"/>
     <w:basedOn w:val="Normal"/>
     <w:next w:val="Normal"/>
@@ -23223,7 +23255,7 @@
       <w:sz w:val="24"/>
     </w:rPr>
   </w:style>
-  <w:style w:type="paragraph" w:styleId="Cabealho9">
+  <w:style w:type="paragraph" w:styleId="Ttulo9">
     <w:name w:val="heading 9"/>
     <w:basedOn w:val="Normal"/>
     <w:next w:val="Normal"/>
@@ -23304,7 +23336,7 @@
   </w:style>
   <w:style w:type="paragraph" w:customStyle="1" w:styleId="Ttulo11">
     <w:name w:val="Título 11"/>
-    <w:basedOn w:val="Cabealho1"/>
+    <w:basedOn w:val="Ttulo1"/>
     <w:next w:val="Normal"/>
     <w:pPr>
       <w:numPr>
@@ -23328,7 +23360,7 @@
   </w:style>
   <w:style w:type="paragraph" w:customStyle="1" w:styleId="Ttulo21">
     <w:name w:val="Título 21"/>
-    <w:basedOn w:val="Cabealho2"/>
+    <w:basedOn w:val="Ttulo2"/>
     <w:next w:val="Normal"/>
     <w:pPr>
       <w:numPr>
@@ -23339,7 +23371,7 @@
   </w:style>
   <w:style w:type="paragraph" w:customStyle="1" w:styleId="Ttulo31">
     <w:name w:val="Título 31"/>
-    <w:basedOn w:val="Cabealho3"/>
+    <w:basedOn w:val="Ttulo3"/>
     <w:next w:val="Normal"/>
     <w:pPr>
       <w:numPr>
@@ -23356,7 +23388,7 @@
       <w:u w:val="single"/>
     </w:rPr>
   </w:style>
-  <w:style w:type="paragraph" w:styleId="ndicedeIlustraes">
+  <w:style w:type="paragraph" w:styleId="ndicedeilustraes">
     <w:name w:val="table of figures"/>
     <w:basedOn w:val="Normal"/>
     <w:next w:val="Normal"/>
@@ -23370,7 +23402,7 @@
   </w:style>
   <w:style w:type="paragraph" w:styleId="Cabealhodondice">
     <w:name w:val="TOC Heading"/>
-    <w:basedOn w:val="Cabealho1"/>
+    <w:basedOn w:val="Ttulo1"/>
     <w:next w:val="Normal"/>
     <w:uiPriority w:val="39"/>
     <w:unhideWhenUsed/>
@@ -23433,14 +23465,14 @@
       <w:ind w:left="907"/>
     </w:pPr>
   </w:style>
-  <w:style w:type="paragraph" w:customStyle="1" w:styleId="Ttulo1">
+  <w:style w:type="paragraph" w:customStyle="1" w:styleId="Ttulo10">
     <w:name w:val="Título1"/>
-    <w:basedOn w:val="Cabealho1"/>
+    <w:basedOn w:val="Ttulo1"/>
     <w:next w:val="Normal"/>
   </w:style>
   <w:style w:type="paragraph" w:customStyle="1" w:styleId="Anexo">
     <w:name w:val="Anexo"/>
-    <w:basedOn w:val="Cabealho1"/>
+    <w:basedOn w:val="Ttulo1"/>
     <w:next w:val="Normal"/>
     <w:pPr>
       <w:numPr>
@@ -23765,7 +23797,7 @@
 </file>
 
 <file path=customXml/itemProps1.xml><?xml version="1.0" encoding="utf-8"?>
-<ds:datastoreItem xmlns:ds="http://schemas.openxmlformats.org/officeDocument/2006/customXml" ds:itemID="{B2011FCE-5536-944A-A8AE-1BADFC51F01A}">
+<ds:datastoreItem xmlns:ds="http://schemas.openxmlformats.org/officeDocument/2006/customXml" ds:itemID="{C68AF150-7B77-405C-AE61-E69355AA1045}">
   <ds:schemaRefs>
     <ds:schemaRef ds:uri="http://schemas.openxmlformats.org/officeDocument/2006/bibliography"/>
   </ds:schemaRefs>

</xml_diff>

<commit_message>
só mais ot pra te chatear moreira
</commit_message>
<xml_diff>
--- a/Relatório.docx
+++ b/Relatório.docx
@@ -20228,8 +20228,6 @@
         </w:rPr>
         <w:t>coluna</w:t>
       </w:r>
-      <w:bookmarkStart w:id="34" w:name="_GoBack"/>
-      <w:bookmarkEnd w:id="34"/>
       <w:r>
         <w:rPr>
           <w:lang w:val="pt-PT"/>
@@ -20306,11 +20304,13 @@
     </w:p>
     <w:p>
       <w:pPr>
-        <w:ind w:left="720"/>
-        <w:rPr>
-          <w:lang w:val="pt-PT"/>
-        </w:rPr>
-      </w:pPr>
+        <w:ind w:firstLine="720"/>
+        <w:rPr>
+          <w:lang w:val="pt-PT"/>
+        </w:rPr>
+      </w:pPr>
+      <w:bookmarkStart w:id="34" w:name="_GoBack"/>
+      <w:bookmarkEnd w:id="34"/>
       <w:r>
         <w:rPr>
           <w:lang w:val="pt-PT"/>
@@ -20327,7 +20327,19 @@
         <w:rPr>
           <w:lang w:val="pt-PT"/>
         </w:rPr>
-        <w:t>a 3ª Forma Normal, concluímos que o modelo está normalizado</w:t>
+        <w:t>a 3ª Forma Normal, concluímos</w:t>
+      </w:r>
+      <w:r>
+        <w:rPr>
+          <w:lang w:val="pt-PT"/>
+        </w:rPr>
+        <w:t xml:space="preserve"> </w:t>
+      </w:r>
+      <w:r>
+        <w:rPr>
+          <w:lang w:val="pt-PT"/>
+        </w:rPr>
+        <w:t>que o modelo está normalizado</w:t>
       </w:r>
       <w:r>
         <w:rPr>
@@ -33747,7 +33759,7 @@
 </file>
 
 <file path=customXml/itemProps1.xml><?xml version="1.0" encoding="utf-8"?>
-<ds:datastoreItem xmlns:ds="http://schemas.openxmlformats.org/officeDocument/2006/customXml" ds:itemID="{D1158CD3-8FAF-442C-861B-FB4A74A48D4E}">
+<ds:datastoreItem xmlns:ds="http://schemas.openxmlformats.org/officeDocument/2006/customXml" ds:itemID="{55AE23EB-9219-4083-9F2C-8265F6F7CD91}">
   <ds:schemaRefs>
     <ds:schemaRef ds:uri="http://schemas.openxmlformats.org/officeDocument/2006/bibliography"/>
   </ds:schemaRefs>

</xml_diff>

<commit_message>
5.5 e 4.5 (rever este)
</commit_message>
<xml_diff>
--- a/Relatório.docx
+++ b/Relatório.docx
@@ -93,7 +93,7 @@
               </wp:anchor>
             </w:drawing>
           </mc:Choice>
-          <mc:Fallback xmlns:mo="http://schemas.microsoft.com/office/mac/office/2008/main" xmlns:mv="urn:schemas-microsoft-com:mac:vml">
+          <mc:Fallback xmlns:mv="urn:schemas-microsoft-com:mac:vml" xmlns:mo="http://schemas.microsoft.com/office/mac/office/2008/main">
             <w:pict>
               <v:rect w14:anchorId="298E8454" id="Rectangle 1" o:spid="_x0000_s1026" style="position:absolute;margin-left:-90pt;margin-top:-117pt;width:2in;height:900pt;z-index:-251655680;visibility:visible;mso-wrap-style:square;mso-width-percent:0;mso-height-percent:0;mso-wrap-distance-left:9pt;mso-wrap-distance-top:0;mso-wrap-distance-right:9pt;mso-wrap-distance-bottom:0;mso-position-horizontal:absolute;mso-position-horizontal-relative:text;mso-position-vertical:absolute;mso-position-vertical-relative:text;mso-width-percent:0;mso-height-percent:0;mso-width-relative:page;mso-height-relative:page;v-text-anchor:middle" o:gfxdata="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" fillcolor="#31849b" stroked="f" strokecolor="#4a7ebb">
                 <v:shadow on="t" opacity="22936f" origin=",.5" offset="0,.63889mm"/>
@@ -10250,8 +10250,6 @@
           <w:lang w:val="pt-PT"/>
         </w:rPr>
       </w:pPr>
-      <w:bookmarkStart w:id="12" w:name="_GoBack"/>
-      <w:bookmarkEnd w:id="12"/>
     </w:p>
     <w:p>
       <w:pPr>
@@ -10264,7 +10262,7 @@
           <w:rFonts w:ascii="Calibri" w:hAnsi="Calibri"/>
         </w:rPr>
       </w:pPr>
-      <w:bookmarkStart w:id="13" w:name="_Toc530923650"/>
+      <w:bookmarkStart w:id="12" w:name="_Toc530923650"/>
       <w:r>
         <w:rPr>
           <w:rFonts w:ascii="Calibri" w:hAnsi="Calibri"/>
@@ -10272,7 +10270,7 @@
         <w:lastRenderedPageBreak/>
         <w:t>Requisitos de exploração</w:t>
       </w:r>
-      <w:bookmarkEnd w:id="13"/>
+      <w:bookmarkEnd w:id="12"/>
     </w:p>
     <w:p>
       <w:pPr>
@@ -10682,14 +10680,14 @@
           <w:rFonts w:ascii="Calibri" w:hAnsi="Calibri"/>
         </w:rPr>
       </w:pPr>
-      <w:bookmarkStart w:id="14" w:name="_Toc530923651"/>
+      <w:bookmarkStart w:id="13" w:name="_Toc530923651"/>
       <w:r>
         <w:rPr>
           <w:rFonts w:ascii="Calibri" w:hAnsi="Calibri"/>
         </w:rPr>
         <w:t>Requisitos de controlo</w:t>
       </w:r>
-      <w:bookmarkEnd w:id="14"/>
+      <w:bookmarkEnd w:id="13"/>
     </w:p>
     <w:p>
       <w:pPr>
@@ -10912,14 +10910,14 @@
           <w:rFonts w:ascii="Calibri" w:hAnsi="Calibri"/>
         </w:rPr>
       </w:pPr>
-      <w:bookmarkStart w:id="15" w:name="_Toc530923652"/>
+      <w:bookmarkStart w:id="14" w:name="_Toc530923652"/>
       <w:r>
         <w:rPr>
           <w:rFonts w:ascii="Calibri" w:hAnsi="Calibri"/>
         </w:rPr>
         <w:t>Análise geral dos requisitos</w:t>
       </w:r>
-      <w:bookmarkEnd w:id="15"/>
+      <w:bookmarkEnd w:id="14"/>
     </w:p>
     <w:p>
       <w:pPr>
@@ -11021,7 +11019,7 @@
           <w:rFonts w:ascii="Calibri" w:hAnsi="Calibri"/>
         </w:rPr>
       </w:pPr>
-      <w:bookmarkStart w:id="16" w:name="_Toc530923653"/>
+      <w:bookmarkStart w:id="15" w:name="_Toc530923653"/>
       <w:r>
         <w:rPr>
           <w:rFonts w:ascii="Calibri" w:hAnsi="Calibri"/>
@@ -11029,168 +11027,168 @@
         <w:lastRenderedPageBreak/>
         <w:t>Modelo Conceptual</w:t>
       </w:r>
+      <w:bookmarkEnd w:id="15"/>
+    </w:p>
+    <w:p>
+      <w:pPr>
+        <w:rPr>
+          <w:lang w:val="pt-PT"/>
+        </w:rPr>
+      </w:pPr>
+      <w:r>
+        <w:rPr>
+          <w:lang w:val="pt-PT"/>
+        </w:rPr>
+        <w:t>Uma vez concluída a definição</w:t>
+      </w:r>
+      <w:r>
+        <w:rPr>
+          <w:lang w:val="pt-PT"/>
+        </w:rPr>
+        <w:t xml:space="preserve"> </w:t>
+      </w:r>
+      <w:r>
+        <w:rPr>
+          <w:lang w:val="pt-PT"/>
+        </w:rPr>
+        <w:t xml:space="preserve">dos requisitos </w:t>
+      </w:r>
+      <w:r>
+        <w:rPr>
+          <w:lang w:val="pt-PT"/>
+        </w:rPr>
+        <w:t>e</w:t>
+      </w:r>
+      <w:r>
+        <w:rPr>
+          <w:lang w:val="pt-PT"/>
+        </w:rPr>
+        <w:t xml:space="preserve"> tendo já realizado uma análise detalhada dos mesmos</w:t>
+      </w:r>
+      <w:r>
+        <w:rPr>
+          <w:lang w:val="pt-PT"/>
+        </w:rPr>
+        <w:t>, a próxima etapa da criação do sistema de base de dados da</w:t>
+      </w:r>
+      <w:r>
+        <w:rPr>
+          <w:lang w:val="pt-PT"/>
+        </w:rPr>
+        <w:t xml:space="preserve"> ECOmboios foi </w:t>
+      </w:r>
+      <w:r>
+        <w:rPr>
+          <w:lang w:val="pt-PT"/>
+        </w:rPr>
+        <w:t>a modelação</w:t>
+      </w:r>
+      <w:r>
+        <w:rPr>
+          <w:lang w:val="pt-PT"/>
+        </w:rPr>
+        <w:t xml:space="preserve"> conce</w:t>
+      </w:r>
+      <w:r>
+        <w:rPr>
+          <w:lang w:val="pt-PT"/>
+        </w:rPr>
+        <w:t>p</w:t>
+      </w:r>
+      <w:r>
+        <w:rPr>
+          <w:lang w:val="pt-PT"/>
+        </w:rPr>
+        <w:t>tual</w:t>
+      </w:r>
+      <w:r>
+        <w:rPr>
+          <w:lang w:val="pt-PT"/>
+        </w:rPr>
+        <w:t xml:space="preserve"> do mesmo</w:t>
+      </w:r>
+      <w:r>
+        <w:rPr>
+          <w:lang w:val="pt-PT"/>
+        </w:rPr>
+        <w:t>. O modelo conce</w:t>
+      </w:r>
+      <w:r>
+        <w:rPr>
+          <w:lang w:val="pt-PT"/>
+        </w:rPr>
+        <w:t>p</w:t>
+      </w:r>
+      <w:r>
+        <w:rPr>
+          <w:lang w:val="pt-PT"/>
+        </w:rPr>
+        <w:t>tual é independente dos detalhes de implementação</w:t>
+      </w:r>
+      <w:r>
+        <w:rPr>
+          <w:lang w:val="pt-PT"/>
+        </w:rPr>
+        <w:t xml:space="preserve"> e </w:t>
+      </w:r>
+      <w:r>
+        <w:rPr>
+          <w:lang w:val="pt-PT"/>
+        </w:rPr>
+        <w:t>procura representar de forma fidedigna o modelo de informação usado pela empresa.</w:t>
+      </w:r>
+      <w:r>
+        <w:rPr>
+          <w:lang w:val="pt-PT"/>
+        </w:rPr>
+        <w:t xml:space="preserve"> Para facilitar a definição e interpretação do modelo, este é acompanhado de docu</w:t>
+      </w:r>
+      <w:r>
+        <w:rPr>
+          <w:lang w:val="pt-PT"/>
+        </w:rPr>
+        <w:t>mentação, composta por um diagrama</w:t>
+      </w:r>
+      <w:r>
+        <w:rPr>
+          <w:lang w:val="pt-PT"/>
+        </w:rPr>
+        <w:t xml:space="preserve"> ER e um dicionário de dados</w:t>
+      </w:r>
+      <w:r>
+        <w:rPr>
+          <w:lang w:val="pt-PT"/>
+        </w:rPr>
+        <w:t xml:space="preserve"> sobre as entidades, relações e atributos identificados</w:t>
+      </w:r>
+      <w:r>
+        <w:rPr>
+          <w:lang w:val="pt-PT"/>
+        </w:rPr>
+        <w:t>.</w:t>
+      </w:r>
+      <w:r>
+        <w:rPr>
+          <w:lang w:val="pt-PT"/>
+        </w:rPr>
+        <w:t xml:space="preserve"> </w:t>
+      </w:r>
+    </w:p>
+    <w:p>
+      <w:pPr>
+        <w:pStyle w:val="Ttulo21"/>
+        <w:rPr>
+          <w:rFonts w:ascii="Calibri" w:hAnsi="Calibri"/>
+        </w:rPr>
+      </w:pPr>
+      <w:bookmarkStart w:id="16" w:name="_Toc530923654"/>
+      <w:r>
+        <w:rPr>
+          <w:rFonts w:ascii="Calibri" w:hAnsi="Calibri"/>
+        </w:rPr>
+        <w:t>Apresentação da abordagem de modelação realizada</w:t>
+      </w:r>
       <w:bookmarkEnd w:id="16"/>
-    </w:p>
-    <w:p>
-      <w:pPr>
-        <w:rPr>
-          <w:lang w:val="pt-PT"/>
-        </w:rPr>
-      </w:pPr>
-      <w:r>
-        <w:rPr>
-          <w:lang w:val="pt-PT"/>
-        </w:rPr>
-        <w:t>Uma vez concluída a definição</w:t>
-      </w:r>
-      <w:r>
-        <w:rPr>
-          <w:lang w:val="pt-PT"/>
-        </w:rPr>
-        <w:t xml:space="preserve"> </w:t>
-      </w:r>
-      <w:r>
-        <w:rPr>
-          <w:lang w:val="pt-PT"/>
-        </w:rPr>
-        <w:t xml:space="preserve">dos requisitos </w:t>
-      </w:r>
-      <w:r>
-        <w:rPr>
-          <w:lang w:val="pt-PT"/>
-        </w:rPr>
-        <w:t>e</w:t>
-      </w:r>
-      <w:r>
-        <w:rPr>
-          <w:lang w:val="pt-PT"/>
-        </w:rPr>
-        <w:t xml:space="preserve"> tendo já realizado uma análise detalhada dos mesmos</w:t>
-      </w:r>
-      <w:r>
-        <w:rPr>
-          <w:lang w:val="pt-PT"/>
-        </w:rPr>
-        <w:t>, a próxima etapa da criação do sistema de base de dados da</w:t>
-      </w:r>
-      <w:r>
-        <w:rPr>
-          <w:lang w:val="pt-PT"/>
-        </w:rPr>
-        <w:t xml:space="preserve"> ECOmboios foi </w:t>
-      </w:r>
-      <w:r>
-        <w:rPr>
-          <w:lang w:val="pt-PT"/>
-        </w:rPr>
-        <w:t>a modelação</w:t>
-      </w:r>
-      <w:r>
-        <w:rPr>
-          <w:lang w:val="pt-PT"/>
-        </w:rPr>
-        <w:t xml:space="preserve"> conce</w:t>
-      </w:r>
-      <w:r>
-        <w:rPr>
-          <w:lang w:val="pt-PT"/>
-        </w:rPr>
-        <w:t>p</w:t>
-      </w:r>
-      <w:r>
-        <w:rPr>
-          <w:lang w:val="pt-PT"/>
-        </w:rPr>
-        <w:t>tual</w:t>
-      </w:r>
-      <w:r>
-        <w:rPr>
-          <w:lang w:val="pt-PT"/>
-        </w:rPr>
-        <w:t xml:space="preserve"> do mesmo</w:t>
-      </w:r>
-      <w:r>
-        <w:rPr>
-          <w:lang w:val="pt-PT"/>
-        </w:rPr>
-        <w:t>. O modelo conce</w:t>
-      </w:r>
-      <w:r>
-        <w:rPr>
-          <w:lang w:val="pt-PT"/>
-        </w:rPr>
-        <w:t>p</w:t>
-      </w:r>
-      <w:r>
-        <w:rPr>
-          <w:lang w:val="pt-PT"/>
-        </w:rPr>
-        <w:t>tual é independente dos detalhes de implementação</w:t>
-      </w:r>
-      <w:r>
-        <w:rPr>
-          <w:lang w:val="pt-PT"/>
-        </w:rPr>
-        <w:t xml:space="preserve"> e </w:t>
-      </w:r>
-      <w:r>
-        <w:rPr>
-          <w:lang w:val="pt-PT"/>
-        </w:rPr>
-        <w:t>procura representar de forma fidedigna o modelo de informação usado pela empresa.</w:t>
-      </w:r>
-      <w:r>
-        <w:rPr>
-          <w:lang w:val="pt-PT"/>
-        </w:rPr>
-        <w:t xml:space="preserve"> Para facilitar a definição e interpretação do modelo, este é acompanhado de docu</w:t>
-      </w:r>
-      <w:r>
-        <w:rPr>
-          <w:lang w:val="pt-PT"/>
-        </w:rPr>
-        <w:t>mentação, composta por um diagrama</w:t>
-      </w:r>
-      <w:r>
-        <w:rPr>
-          <w:lang w:val="pt-PT"/>
-        </w:rPr>
-        <w:t xml:space="preserve"> ER e um dicionário de dados</w:t>
-      </w:r>
-      <w:r>
-        <w:rPr>
-          <w:lang w:val="pt-PT"/>
-        </w:rPr>
-        <w:t xml:space="preserve"> sobre as entidades, relações e atributos identificados</w:t>
-      </w:r>
-      <w:r>
-        <w:rPr>
-          <w:lang w:val="pt-PT"/>
-        </w:rPr>
-        <w:t>.</w:t>
-      </w:r>
-      <w:r>
-        <w:rPr>
-          <w:lang w:val="pt-PT"/>
-        </w:rPr>
-        <w:t xml:space="preserve"> </w:t>
-      </w:r>
-    </w:p>
-    <w:p>
-      <w:pPr>
-        <w:pStyle w:val="Ttulo21"/>
-        <w:rPr>
-          <w:rFonts w:ascii="Calibri" w:hAnsi="Calibri"/>
-        </w:rPr>
-      </w:pPr>
-      <w:bookmarkStart w:id="17" w:name="_Toc530923654"/>
-      <w:r>
-        <w:rPr>
-          <w:rFonts w:ascii="Calibri" w:hAnsi="Calibri"/>
-        </w:rPr>
-        <w:t>Apresentação da abordagem de modelação realizada</w:t>
-      </w:r>
-      <w:bookmarkEnd w:id="17"/>
     </w:p>
     <w:p>
       <w:pPr>
@@ -11488,14 +11486,14 @@
           <w:rFonts w:ascii="Calibri" w:hAnsi="Calibri"/>
         </w:rPr>
       </w:pPr>
-      <w:bookmarkStart w:id="18" w:name="_Toc530923655"/>
+      <w:bookmarkStart w:id="17" w:name="_Toc530923655"/>
       <w:r>
         <w:rPr>
           <w:rFonts w:ascii="Calibri" w:hAnsi="Calibri"/>
         </w:rPr>
         <w:t>Identificação e caracterização das entidades</w:t>
       </w:r>
-      <w:bookmarkEnd w:id="18"/>
+      <w:bookmarkEnd w:id="17"/>
     </w:p>
     <w:p>
       <w:pPr>
@@ -11588,7 +11586,7 @@
         <w:pStyle w:val="Legenda"/>
         <w:keepNext/>
       </w:pPr>
-      <w:bookmarkStart w:id="19" w:name="_Toc530923700"/>
+      <w:bookmarkStart w:id="18" w:name="_Toc530923700"/>
       <w:proofErr w:type="spellStart"/>
       <w:r>
         <w:t>Tabela</w:t>
@@ -11622,7 +11620,7 @@
       <w:r>
         <w:t>Entidades</w:t>
       </w:r>
-      <w:bookmarkEnd w:id="19"/>
+      <w:bookmarkEnd w:id="18"/>
       <w:proofErr w:type="spellEnd"/>
     </w:p>
     <w:tbl>
@@ -11664,7 +11662,7 @@
                 <w:sz w:val="16"/>
               </w:rPr>
             </w:pPr>
-            <w:bookmarkStart w:id="20" w:name="_Hlk530239291"/>
+            <w:bookmarkStart w:id="19" w:name="_Hlk530239291"/>
             <w:proofErr w:type="spellStart"/>
             <w:r>
               <w:rPr>
@@ -12273,21 +12271,21 @@
           <w:rFonts w:ascii="Calibri" w:hAnsi="Calibri"/>
         </w:rPr>
       </w:pPr>
-      <w:bookmarkStart w:id="21" w:name="_Toc530923656"/>
+      <w:bookmarkStart w:id="20" w:name="_Toc530923656"/>
+      <w:bookmarkEnd w:id="19"/>
+      <w:r>
+        <w:rPr>
+          <w:rFonts w:ascii="Calibri" w:hAnsi="Calibri"/>
+        </w:rPr>
+        <w:t xml:space="preserve">Identificação e caracterização </w:t>
+      </w:r>
+      <w:r>
+        <w:rPr>
+          <w:rFonts w:ascii="Calibri" w:hAnsi="Calibri"/>
+        </w:rPr>
+        <w:t>dos relacionamentos</w:t>
+      </w:r>
       <w:bookmarkEnd w:id="20"/>
-      <w:r>
-        <w:rPr>
-          <w:rFonts w:ascii="Calibri" w:hAnsi="Calibri"/>
-        </w:rPr>
-        <w:t xml:space="preserve">Identificação e caracterização </w:t>
-      </w:r>
-      <w:r>
-        <w:rPr>
-          <w:rFonts w:ascii="Calibri" w:hAnsi="Calibri"/>
-        </w:rPr>
-        <w:t>dos relacionamentos</w:t>
-      </w:r>
-      <w:bookmarkEnd w:id="21"/>
     </w:p>
     <w:p>
       <w:pPr>
@@ -12612,7 +12610,7 @@
         <w:pStyle w:val="Legenda"/>
         <w:keepNext/>
       </w:pPr>
-      <w:bookmarkStart w:id="22" w:name="_Toc530923701"/>
+      <w:bookmarkStart w:id="21" w:name="_Toc530923701"/>
       <w:proofErr w:type="spellStart"/>
       <w:r>
         <w:t>Tabela</w:t>
@@ -12646,7 +12644,7 @@
       <w:r>
         <w:t>Relacionamentos</w:t>
       </w:r>
-      <w:bookmarkEnd w:id="22"/>
+      <w:bookmarkEnd w:id="21"/>
       <w:proofErr w:type="spellEnd"/>
     </w:p>
     <w:tbl>
@@ -13538,7 +13536,7 @@
           <w:rFonts w:ascii="Calibri" w:hAnsi="Calibri"/>
         </w:rPr>
       </w:pPr>
-      <w:bookmarkStart w:id="23" w:name="_Toc530923657"/>
+      <w:bookmarkStart w:id="22" w:name="_Toc530923657"/>
       <w:r>
         <w:rPr>
           <w:rFonts w:ascii="Calibri" w:hAnsi="Calibri"/>
@@ -13551,7 +13549,7 @@
         </w:rPr>
         <w:t>Associações dos Atributos com as Entidades e Relacionamentos</w:t>
       </w:r>
-      <w:bookmarkEnd w:id="23"/>
+      <w:bookmarkEnd w:id="22"/>
     </w:p>
     <w:p>
       <w:pPr>
@@ -13598,7 +13596,7 @@
         <w:pStyle w:val="Legenda"/>
         <w:keepNext/>
       </w:pPr>
-      <w:bookmarkStart w:id="24" w:name="_Toc530923702"/>
+      <w:bookmarkStart w:id="23" w:name="_Toc530923702"/>
       <w:proofErr w:type="spellStart"/>
       <w:r>
         <w:t>Tabela</w:t>
@@ -13632,7 +13630,7 @@
       <w:r>
         <w:t>Atributos</w:t>
       </w:r>
-      <w:bookmarkEnd w:id="24"/>
+      <w:bookmarkEnd w:id="23"/>
       <w:proofErr w:type="spellEnd"/>
     </w:p>
     <w:tbl>
@@ -17962,14 +17960,14 @@
           <w:rFonts w:ascii="Calibri" w:hAnsi="Calibri"/>
         </w:rPr>
       </w:pPr>
-      <w:bookmarkStart w:id="25" w:name="_Toc530923658"/>
+      <w:bookmarkStart w:id="24" w:name="_Toc530923658"/>
       <w:r>
         <w:rPr>
           <w:rFonts w:ascii="Calibri" w:hAnsi="Calibri"/>
         </w:rPr>
         <w:t>Detalhe ou generalização de entidades</w:t>
       </w:r>
-      <w:bookmarkEnd w:id="25"/>
+      <w:bookmarkEnd w:id="24"/>
     </w:p>
     <w:p>
       <w:pPr>
@@ -18106,7 +18104,7 @@
           <w:rFonts w:ascii="Calibri" w:hAnsi="Calibri"/>
         </w:rPr>
       </w:pPr>
-      <w:bookmarkStart w:id="26" w:name="_Toc530923659"/>
+      <w:bookmarkStart w:id="25" w:name="_Toc530923659"/>
       <w:r>
         <w:rPr>
           <w:rFonts w:ascii="Calibri" w:hAnsi="Calibri"/>
@@ -18114,7 +18112,7 @@
         <w:lastRenderedPageBreak/>
         <w:t>Apresentação e explicação do diagrama ER</w:t>
       </w:r>
-      <w:bookmarkEnd w:id="26"/>
+      <w:bookmarkEnd w:id="25"/>
     </w:p>
     <w:p>
       <w:pPr>
@@ -18172,7 +18170,7 @@
                                 <w:szCs w:val="24"/>
                               </w:rPr>
                             </w:pPr>
-                            <w:bookmarkStart w:id="27" w:name="_Toc530923683"/>
+                            <w:bookmarkStart w:id="26" w:name="_Toc530923683"/>
                             <w:r>
                               <w:t xml:space="preserve">Figura </w:t>
                             </w:r>
@@ -18197,7 +18195,7 @@
                             <w:r>
                               <w:t xml:space="preserve"> – Diagrama ER</w:t>
                             </w:r>
-                            <w:bookmarkEnd w:id="27"/>
+                            <w:bookmarkEnd w:id="26"/>
                           </w:p>
                         </w:txbxContent>
                       </wps:txbx>
@@ -18226,7 +18224,7 @@
                           <w:szCs w:val="24"/>
                         </w:rPr>
                       </w:pPr>
-                      <w:bookmarkStart w:id="28" w:name="_Toc530923683"/>
+                      <w:bookmarkStart w:id="27" w:name="_Toc530923683"/>
                       <w:r>
                         <w:t xml:space="preserve">Figura </w:t>
                       </w:r>
@@ -18251,7 +18249,7 @@
                       <w:r>
                         <w:t xml:space="preserve"> – Diagrama ER</w:t>
                       </w:r>
-                      <w:bookmarkEnd w:id="28"/>
+                      <w:bookmarkEnd w:id="27"/>
                     </w:p>
                   </w:txbxContent>
                 </v:textbox>
@@ -18575,7 +18573,7 @@
           <w:rFonts w:ascii="Calibri" w:hAnsi="Calibri"/>
         </w:rPr>
       </w:pPr>
-      <w:bookmarkStart w:id="29" w:name="_Toc530923660"/>
+      <w:bookmarkStart w:id="28" w:name="_Toc530923660"/>
       <w:r>
         <w:rPr>
           <w:rFonts w:ascii="Calibri" w:hAnsi="Calibri"/>
@@ -18583,7 +18581,7 @@
         <w:lastRenderedPageBreak/>
         <w:t>Validação do modelo de dados com o utilizador</w:t>
       </w:r>
-      <w:bookmarkEnd w:id="29"/>
+      <w:bookmarkEnd w:id="28"/>
     </w:p>
     <w:p>
       <w:pPr>
@@ -19265,7 +19263,7 @@
           <w:rFonts w:ascii="Calibri" w:hAnsi="Calibri"/>
         </w:rPr>
       </w:pPr>
-      <w:bookmarkStart w:id="30" w:name="_Toc530923661"/>
+      <w:bookmarkStart w:id="29" w:name="_Toc530923661"/>
       <w:r>
         <w:rPr>
           <w:rFonts w:ascii="Calibri" w:hAnsi="Calibri"/>
@@ -19273,7 +19271,7 @@
         <w:lastRenderedPageBreak/>
         <w:t>Modelação lógica</w:t>
       </w:r>
-      <w:bookmarkEnd w:id="30"/>
+      <w:bookmarkEnd w:id="29"/>
     </w:p>
     <w:p>
       <w:pPr>
@@ -19375,14 +19373,14 @@
           <w:rFonts w:ascii="Calibri" w:hAnsi="Calibri"/>
         </w:rPr>
       </w:pPr>
-      <w:bookmarkStart w:id="31" w:name="_Toc530923662"/>
+      <w:bookmarkStart w:id="30" w:name="_Toc530923662"/>
       <w:r>
         <w:rPr>
           <w:rFonts w:ascii="Calibri" w:hAnsi="Calibri"/>
         </w:rPr>
         <w:t>Construção e validação do modelo de dados lógico</w:t>
       </w:r>
-      <w:bookmarkEnd w:id="31"/>
+      <w:bookmarkEnd w:id="30"/>
     </w:p>
     <w:p>
       <w:pPr>
@@ -20986,7 +20984,7 @@
           <w:rFonts w:ascii="Calibri" w:hAnsi="Calibri"/>
         </w:rPr>
       </w:pPr>
-      <w:bookmarkStart w:id="32" w:name="_Toc530923663"/>
+      <w:bookmarkStart w:id="31" w:name="_Toc530923663"/>
       <w:r>
         <w:rPr>
           <w:rFonts w:ascii="Calibri" w:hAnsi="Calibri"/>
@@ -20994,7 +20992,7 @@
         <w:lastRenderedPageBreak/>
         <w:t>Desenho do modelo lógico</w:t>
       </w:r>
-      <w:bookmarkEnd w:id="32"/>
+      <w:bookmarkEnd w:id="31"/>
     </w:p>
     <w:p>
       <w:pPr>
@@ -21075,7 +21073,7 @@
           <w:lang w:val="pt-PT"/>
         </w:rPr>
       </w:pPr>
-      <w:bookmarkStart w:id="33" w:name="_Toc530923684"/>
+      <w:bookmarkStart w:id="32" w:name="_Toc530923684"/>
       <w:proofErr w:type="spellStart"/>
       <w:r>
         <w:t>Figura</w:t>
@@ -21117,24 +21115,24 @@
       <w:r>
         <w:t>lógico</w:t>
       </w:r>
+      <w:bookmarkEnd w:id="32"/>
+      <w:proofErr w:type="spellEnd"/>
+    </w:p>
+    <w:p>
+      <w:pPr>
+        <w:pStyle w:val="Ttulo21"/>
+        <w:rPr>
+          <w:rFonts w:ascii="Calibri" w:hAnsi="Calibri"/>
+        </w:rPr>
+      </w:pPr>
+      <w:bookmarkStart w:id="33" w:name="_Toc530923664"/>
+      <w:r>
+        <w:rPr>
+          <w:rFonts w:ascii="Calibri" w:hAnsi="Calibri"/>
+        </w:rPr>
+        <w:t>Validação do modelo através da normalização</w:t>
+      </w:r>
       <w:bookmarkEnd w:id="33"/>
-      <w:proofErr w:type="spellEnd"/>
-    </w:p>
-    <w:p>
-      <w:pPr>
-        <w:pStyle w:val="Ttulo21"/>
-        <w:rPr>
-          <w:rFonts w:ascii="Calibri" w:hAnsi="Calibri"/>
-        </w:rPr>
-      </w:pPr>
-      <w:bookmarkStart w:id="34" w:name="_Toc530923664"/>
-      <w:r>
-        <w:rPr>
-          <w:rFonts w:ascii="Calibri" w:hAnsi="Calibri"/>
-        </w:rPr>
-        <w:t>Validação do modelo através da normalização</w:t>
-      </w:r>
-      <w:bookmarkEnd w:id="34"/>
     </w:p>
     <w:p>
       <w:pPr>
@@ -21317,14 +21315,14 @@
           <w:rFonts w:ascii="Calibri" w:hAnsi="Calibri"/>
         </w:rPr>
       </w:pPr>
-      <w:bookmarkStart w:id="35" w:name="_Toc530923665"/>
+      <w:bookmarkStart w:id="34" w:name="_Toc530923665"/>
       <w:r>
         <w:rPr>
           <w:rFonts w:ascii="Calibri" w:hAnsi="Calibri"/>
         </w:rPr>
         <w:t>Validação do modelo com interrogações do utilizador</w:t>
       </w:r>
-      <w:bookmarkEnd w:id="35"/>
+      <w:bookmarkEnd w:id="34"/>
     </w:p>
     <w:p>
       <w:pPr>
@@ -21796,7 +21794,7 @@
           <w:rFonts w:ascii="Calibri" w:hAnsi="Calibri"/>
         </w:rPr>
       </w:pPr>
-      <w:bookmarkStart w:id="36" w:name="_Toc530923666"/>
+      <w:bookmarkStart w:id="35" w:name="_Toc530923666"/>
       <w:r>
         <w:rPr>
           <w:rFonts w:ascii="Calibri" w:hAnsi="Calibri"/>
@@ -21804,21 +21802,229 @@
         <w:lastRenderedPageBreak/>
         <w:t>Validação do modelo com as transações estabelecidas</w:t>
       </w:r>
+      <w:bookmarkEnd w:id="35"/>
+    </w:p>
+    <w:p>
+      <w:pPr>
+        <w:rPr>
+          <w:lang w:val="pt-PT"/>
+        </w:rPr>
+      </w:pPr>
+      <w:r>
+        <w:rPr>
+          <w:lang w:val="pt-PT"/>
+        </w:rPr>
+        <w:t>Uma vez validado o modelo lógico com interrogações do utilizador, chegou o momento de o validar com as transações estabelecidas. Estas transações dizem respeito aos requisitos de controlo por nós recolhidos. Assim sendo, temos que o modelo consegue responder a cada um deles</w:t>
+      </w:r>
+      <w:r>
+        <w:rPr>
+          <w:lang w:val="pt-PT"/>
+        </w:rPr>
+        <w:t>, relativos ao cliente</w:t>
+      </w:r>
+      <w:r>
+        <w:rPr>
+          <w:lang w:val="pt-PT"/>
+        </w:rPr>
+        <w:t>, uma vez que:</w:t>
+      </w:r>
+    </w:p>
+    <w:p>
+      <w:pPr>
+        <w:pStyle w:val="PargrafodaLista"/>
+        <w:numPr>
+          <w:ilvl w:val="0"/>
+          <w:numId w:val="27"/>
+        </w:numPr>
+        <w:rPr>
+          <w:lang w:val="pt-PT"/>
+        </w:rPr>
+      </w:pPr>
+      <w:r>
+        <w:rPr>
+          <w:lang w:val="pt-PT"/>
+        </w:rPr>
+        <w:t>podemos inserir os dados de um cliente para efetuar o registo, pois temos uma tabela de Clientes, onde são guardadas as suas informações (ID, nome, email, NIF e password);</w:t>
+      </w:r>
+    </w:p>
+    <w:p>
+      <w:pPr>
+        <w:pStyle w:val="PargrafodaLista"/>
+        <w:numPr>
+          <w:ilvl w:val="0"/>
+          <w:numId w:val="27"/>
+        </w:numPr>
+        <w:rPr>
+          <w:lang w:val="pt-PT"/>
+        </w:rPr>
+      </w:pPr>
+      <w:r>
+        <w:rPr>
+          <w:lang w:val="pt-PT"/>
+        </w:rPr>
+        <w:t>podemos inserir dados para compra de um novo bilhete, dado que a tabela dos Bilhetes apresenta como atributo e chave estrangeira o ID do cliente que o adquiriu</w:t>
+      </w:r>
+      <w:r>
+        <w:rPr>
+          <w:lang w:val="pt-PT"/>
+        </w:rPr>
+        <w:t xml:space="preserve"> (existindo, portanto, uma relação entre as duas tabelas)</w:t>
+      </w:r>
+      <w:r>
+        <w:rPr>
+          <w:lang w:val="pt-PT"/>
+        </w:rPr>
+        <w:t>;</w:t>
+      </w:r>
+    </w:p>
+    <w:p>
+      <w:pPr>
+        <w:pStyle w:val="PargrafodaLista"/>
+        <w:numPr>
+          <w:ilvl w:val="0"/>
+          <w:numId w:val="27"/>
+        </w:numPr>
+        <w:rPr>
+          <w:lang w:val="pt-PT"/>
+        </w:rPr>
+      </w:pPr>
+      <w:r>
+        <w:rPr>
+          <w:lang w:val="pt-PT"/>
+        </w:rPr>
+        <w:t>as informações do cliente podem ser atualizadas, pois estão armazenadas na tabela dos Clientes.</w:t>
+      </w:r>
+    </w:p>
+    <w:p>
+      <w:pPr>
+        <w:pStyle w:val="PargrafodaLista"/>
+        <w:rPr>
+          <w:lang w:val="pt-PT"/>
+        </w:rPr>
+      </w:pPr>
+    </w:p>
+    <w:p>
+      <w:pPr>
+        <w:ind w:firstLine="360"/>
+        <w:rPr>
+          <w:lang w:val="pt-PT"/>
+        </w:rPr>
+      </w:pPr>
+      <w:r>
+        <w:rPr>
+          <w:lang w:val="pt-PT"/>
+        </w:rPr>
+        <w:t>Relativamente às transações que dizem respeito ao administrador, temos que:</w:t>
+      </w:r>
+    </w:p>
+    <w:p>
+      <w:pPr>
+        <w:pStyle w:val="PargrafodaLista"/>
+        <w:numPr>
+          <w:ilvl w:val="0"/>
+          <w:numId w:val="29"/>
+        </w:numPr>
+        <w:rPr>
+          <w:lang w:val="pt-PT"/>
+        </w:rPr>
+      </w:pPr>
+      <w:r>
+        <w:rPr>
+          <w:lang w:val="pt-PT"/>
+        </w:rPr>
+        <w:t>podemos inserir uma nova viagem, pois estas estão representadas na tabela Viagem;</w:t>
+      </w:r>
+    </w:p>
+    <w:p>
+      <w:pPr>
+        <w:pStyle w:val="PargrafodaLista"/>
+        <w:numPr>
+          <w:ilvl w:val="0"/>
+          <w:numId w:val="29"/>
+        </w:numPr>
+        <w:rPr>
+          <w:lang w:val="pt-PT"/>
+        </w:rPr>
+      </w:pPr>
+      <w:r>
+        <w:rPr>
+          <w:lang w:val="pt-PT"/>
+        </w:rPr>
+        <w:t>podemos inserir dados sobre um novo comboio, uma vez que temos uma tabela para os Comboios. Os lugares deste podem também ser introduzidos, dado que existe uma tabela Lugar que está diretamente relacionada com a tabela Comboio, sendo o ID deste uma chave primária da dos Lugares;</w:t>
+      </w:r>
+    </w:p>
+    <w:p>
+      <w:pPr>
+        <w:pStyle w:val="PargrafodaLista"/>
+        <w:numPr>
+          <w:ilvl w:val="0"/>
+          <w:numId w:val="29"/>
+        </w:numPr>
+        <w:rPr>
+          <w:lang w:val="pt-PT"/>
+        </w:rPr>
+      </w:pPr>
+      <w:r>
+        <w:rPr>
+          <w:lang w:val="pt-PT"/>
+        </w:rPr>
+        <w:t>podemos adicionar novas estações, pois temos uma tabela Estação, onde armazenamos as suas informações;</w:t>
+      </w:r>
+    </w:p>
+    <w:p>
+      <w:pPr>
+        <w:pStyle w:val="PargrafodaLista"/>
+        <w:numPr>
+          <w:ilvl w:val="0"/>
+          <w:numId w:val="29"/>
+        </w:numPr>
+        <w:rPr>
+          <w:lang w:val="pt-PT"/>
+        </w:rPr>
+      </w:pPr>
+      <w:r>
+        <w:rPr>
+          <w:lang w:val="pt-PT"/>
+        </w:rPr>
+        <w:t>podemos atualizar os dados relativos a uma viagem, visto que temos uma tabela para as Viagens, estando esta associada à dos Comboios e à das Estações.</w:t>
+      </w:r>
+    </w:p>
+    <w:p>
+      <w:pPr>
+        <w:ind w:left="360"/>
+        <w:rPr>
+          <w:lang w:val="pt-PT"/>
+        </w:rPr>
+      </w:pPr>
+    </w:p>
+    <w:p>
+      <w:pPr>
+        <w:ind w:left="360"/>
+        <w:rPr>
+          <w:lang w:val="pt-PT"/>
+        </w:rPr>
+      </w:pPr>
+      <w:r>
+        <w:rPr>
+          <w:lang w:val="pt-PT"/>
+        </w:rPr>
+        <w:t>Desta maneira, pudemos concluir que o modelo lógico desenvolvido é válido, tendo em conta</w:t>
+      </w:r>
+    </w:p>
+    <w:p>
+      <w:pPr>
+        <w:rPr>
+          <w:lang w:val="pt-PT"/>
+        </w:rPr>
+      </w:pPr>
+      <w:r>
+        <w:rPr>
+          <w:lang w:val="pt-PT"/>
+        </w:rPr>
+        <w:t xml:space="preserve">as transações estabelecidas. </w:t>
+      </w:r>
+      <w:bookmarkStart w:id="36" w:name="_GoBack"/>
       <w:bookmarkEnd w:id="36"/>
-    </w:p>
-    <w:p>
-      <w:pPr>
-        <w:rPr>
-          <w:lang w:val="pt-PT"/>
-        </w:rPr>
-      </w:pPr>
-    </w:p>
-    <w:p>
-      <w:pPr>
-        <w:rPr>
-          <w:lang w:val="pt-PT"/>
-        </w:rPr>
-      </w:pPr>
     </w:p>
     <w:p>
       <w:pPr>
@@ -22490,16 +22696,8 @@
           <w:lang w:val="pt-PT"/>
         </w:rPr>
         <w:tab/>
-      </w:r>
-      <w:proofErr w:type="spellStart"/>
-      <w:r>
-        <w:rPr>
-          <w:rFonts w:cs="Arial"/>
-          <w:lang w:val="pt-PT"/>
-        </w:rPr>
         <w:t>Nome</w:t>
       </w:r>
-      <w:proofErr w:type="spellEnd"/>
       <w:r>
         <w:rPr>
           <w:rFonts w:cs="Arial"/>
@@ -23507,16 +23705,8 @@
           <w:lang w:val="pt-PT"/>
         </w:rPr>
         <w:tab/>
-      </w:r>
-      <w:proofErr w:type="spellStart"/>
-      <w:r>
-        <w:rPr>
-          <w:rFonts w:cs="Arial"/>
-          <w:lang w:val="pt-PT"/>
-        </w:rPr>
         <w:t>Classe</w:t>
       </w:r>
-      <w:proofErr w:type="spellEnd"/>
       <w:r>
         <w:rPr>
           <w:rFonts w:cs="Arial"/>
@@ -23645,16 +23835,8 @@
           <w:lang w:val="pt-PT"/>
         </w:rPr>
         <w:tab/>
-      </w:r>
-      <w:proofErr w:type="spellStart"/>
-      <w:r>
-        <w:rPr>
-          <w:rFonts w:cs="Arial"/>
-          <w:lang w:val="pt-PT"/>
-        </w:rPr>
         <w:t>Cliente</w:t>
       </w:r>
-      <w:proofErr w:type="spellEnd"/>
       <w:r>
         <w:rPr>
           <w:rFonts w:cs="Arial"/>
@@ -24775,16 +24957,8 @@
           <w:lang w:val="pt-PT"/>
         </w:rPr>
         <w:tab/>
-      </w:r>
-      <w:proofErr w:type="spellStart"/>
-      <w:r>
-        <w:rPr>
-          <w:rFonts w:cs="Arial"/>
-          <w:lang w:val="pt-PT"/>
-        </w:rPr>
         <w:t>Duração</w:t>
       </w:r>
-      <w:proofErr w:type="spellEnd"/>
       <w:r>
         <w:rPr>
           <w:rFonts w:cs="Arial"/>
@@ -24907,16 +25081,8 @@
           <w:lang w:val="pt-PT"/>
         </w:rPr>
         <w:tab/>
-      </w:r>
-      <w:proofErr w:type="spellStart"/>
-      <w:r>
-        <w:rPr>
-          <w:rFonts w:cs="Arial"/>
-          <w:lang w:val="pt-PT"/>
-        </w:rPr>
         <w:t>Comboio</w:t>
       </w:r>
-      <w:proofErr w:type="spellEnd"/>
       <w:r>
         <w:rPr>
           <w:rFonts w:cs="Arial"/>
@@ -29527,26 +29693,235 @@
         <w:rPr>
           <w:rFonts w:ascii="Calibri" w:hAnsi="Calibri"/>
         </w:rPr>
+        <w:t>Tradução das transações estabelecidas para SQL (alguns exemplos)</w:t>
+      </w:r>
+      <w:bookmarkEnd w:id="62"/>
+    </w:p>
+    <w:p>
+      <w:pPr>
+        <w:pStyle w:val="Ttulo21"/>
+        <w:rPr>
+          <w:rFonts w:ascii="Calibri" w:hAnsi="Calibri"/>
+        </w:rPr>
+      </w:pPr>
+      <w:bookmarkStart w:id="63" w:name="_Toc530923673"/>
+      <w:r>
+        <w:rPr>
+          <w:rFonts w:ascii="Calibri" w:hAnsi="Calibri"/>
+        </w:rPr>
+        <w:t>Escolha, definição e caracterização de índices em SQL (alguns exemplos)</w:t>
+      </w:r>
+      <w:bookmarkEnd w:id="63"/>
+    </w:p>
+    <w:p>
+      <w:pPr>
+        <w:rPr>
+          <w:lang w:val="pt-PT"/>
+        </w:rPr>
+      </w:pPr>
+      <w:r>
+        <w:rPr>
+          <w:lang w:val="pt-PT"/>
+        </w:rPr>
+        <w:t>Uma vez respondidas as interrogações do nosso cliente, é necessário pensar que, para uma empresa como a ECOmboios, não basta qualquer tipo de solução. A solução não pode prejudicar quer os seus clientes, quer o funcionamento da mesma, e, por isso, decidimos estudar possíveis maneiras de aumentar a velocidade da queries, através do uso de índices. Após análise cuidada do problema, pudemos constatar que grande parte dos objetivos que foram traçados para a base de dados, passavam por só considerar valores em determinados intervalos de tempo. No entanto, não tínhamos nada que ajudasse a chegar rapidamente a estes valores.</w:t>
+      </w:r>
+    </w:p>
+    <w:p>
+      <w:pPr>
+        <w:ind w:firstLine="720"/>
+        <w:rPr>
+          <w:lang w:val="pt-PT"/>
+        </w:rPr>
+      </w:pPr>
+      <w:r>
+        <w:rPr>
+          <w:lang w:val="pt-PT"/>
+        </w:rPr>
+        <w:t>A tabela que mais vezes é consultada quando são precisos intervalos de tempo é a das viagens. Assim sendo, decidimos que as colunas que guardam a data de chegada e a data de partida deviam ser acedidas de forma mais rápida, de forma a não prejudicar o desempenho. Como tal, atribuímos-lhes um índice.</w:t>
+      </w:r>
+    </w:p>
+    <w:p>
+      <w:pPr>
+        <w:ind w:firstLine="720"/>
+        <w:rPr>
+          <w:lang w:val="pt-PT"/>
+        </w:rPr>
+      </w:pPr>
+      <w:r>
+        <w:rPr>
+          <w:noProof/>
+          <w:lang w:val="pt-PT"/>
+        </w:rPr>
         <w:lastRenderedPageBreak/>
-        <w:t>Tradução das transações estabelecidas para SQL (alguns exemplos)</w:t>
-      </w:r>
-      <w:bookmarkEnd w:id="62"/>
-    </w:p>
-    <w:p>
-      <w:pPr>
-        <w:pStyle w:val="Ttulo21"/>
-        <w:rPr>
-          <w:rFonts w:ascii="Calibri" w:hAnsi="Calibri"/>
-        </w:rPr>
-      </w:pPr>
-      <w:bookmarkStart w:id="63" w:name="_Toc530923673"/>
-      <w:r>
-        <w:rPr>
-          <w:rFonts w:ascii="Calibri" w:hAnsi="Calibri"/>
-        </w:rPr>
-        <w:t>Escolha, definição e caracterização de índices em SQL (alguns exemplos)</w:t>
-      </w:r>
-      <w:bookmarkEnd w:id="63"/>
+        <w:drawing>
+          <wp:anchor distT="0" distB="0" distL="114300" distR="114300" simplePos="0" relativeHeight="251703808" behindDoc="1" locked="0" layoutInCell="1" allowOverlap="1" wp14:anchorId="27764A01" wp14:editId="4DC6DE3B">
+            <wp:simplePos x="0" y="0"/>
+            <wp:positionH relativeFrom="margin">
+              <wp:align>right</wp:align>
+            </wp:positionH>
+            <wp:positionV relativeFrom="paragraph">
+              <wp:posOffset>0</wp:posOffset>
+            </wp:positionV>
+            <wp:extent cx="5396230" cy="428625"/>
+            <wp:effectExtent l="0" t="0" r="0" b="9525"/>
+            <wp:wrapTight wrapText="bothSides">
+              <wp:wrapPolygon edited="0">
+                <wp:start x="0" y="0"/>
+                <wp:lineTo x="0" y="21120"/>
+                <wp:lineTo x="21503" y="21120"/>
+                <wp:lineTo x="21503" y="0"/>
+                <wp:lineTo x="0" y="0"/>
+              </wp:wrapPolygon>
+            </wp:wrapTight>
+            <wp:docPr id="12" name="Imagem 12"/>
+            <wp:cNvGraphicFramePr>
+              <a:graphicFrameLocks xmlns:a="http://schemas.openxmlformats.org/drawingml/2006/main" noChangeAspect="1"/>
+            </wp:cNvGraphicFramePr>
+            <a:graphic xmlns:a="http://schemas.openxmlformats.org/drawingml/2006/main">
+              <a:graphicData uri="http://schemas.openxmlformats.org/drawingml/2006/picture">
+                <pic:pic xmlns:pic="http://schemas.openxmlformats.org/drawingml/2006/picture">
+                  <pic:nvPicPr>
+                    <pic:cNvPr id="1" name=""/>
+                    <pic:cNvPicPr/>
+                  </pic:nvPicPr>
+                  <pic:blipFill>
+                    <a:blip r:embed="rId35"/>
+                    <a:stretch>
+                      <a:fillRect/>
+                    </a:stretch>
+                  </pic:blipFill>
+                  <pic:spPr>
+                    <a:xfrm>
+                      <a:off x="0" y="0"/>
+                      <a:ext cx="5396230" cy="428625"/>
+                    </a:xfrm>
+                    <a:prstGeom prst="rect">
+                      <a:avLst/>
+                    </a:prstGeom>
+                  </pic:spPr>
+                </pic:pic>
+              </a:graphicData>
+            </a:graphic>
+            <wp14:sizeRelH relativeFrom="page">
+              <wp14:pctWidth>0</wp14:pctWidth>
+            </wp14:sizeRelH>
+            <wp14:sizeRelV relativeFrom="page">
+              <wp14:pctHeight>0</wp14:pctHeight>
+            </wp14:sizeRelV>
+          </wp:anchor>
+        </w:drawing>
+      </w:r>
+    </w:p>
+    <w:p>
+      <w:pPr>
+        <w:ind w:firstLine="708"/>
+        <w:rPr>
+          <w:lang w:val="pt-PT"/>
+        </w:rPr>
+      </w:pPr>
+      <w:r>
+        <w:rPr>
+          <w:noProof/>
+          <w:lang w:val="pt-PT"/>
+        </w:rPr>
+        <w:drawing>
+          <wp:anchor distT="0" distB="0" distL="114300" distR="114300" simplePos="0" relativeHeight="251704832" behindDoc="1" locked="0" layoutInCell="1" allowOverlap="1" wp14:anchorId="76630CD6" wp14:editId="060BE893">
+            <wp:simplePos x="0" y="0"/>
+            <wp:positionH relativeFrom="margin">
+              <wp:align>right</wp:align>
+            </wp:positionH>
+            <wp:positionV relativeFrom="paragraph">
+              <wp:posOffset>718820</wp:posOffset>
+            </wp:positionV>
+            <wp:extent cx="5396230" cy="201295"/>
+            <wp:effectExtent l="0" t="0" r="0" b="8255"/>
+            <wp:wrapTight wrapText="bothSides">
+              <wp:wrapPolygon edited="0">
+                <wp:start x="0" y="0"/>
+                <wp:lineTo x="0" y="20442"/>
+                <wp:lineTo x="21503" y="20442"/>
+                <wp:lineTo x="21503" y="0"/>
+                <wp:lineTo x="0" y="0"/>
+              </wp:wrapPolygon>
+            </wp:wrapTight>
+            <wp:docPr id="13" name="Imagem 13"/>
+            <wp:cNvGraphicFramePr>
+              <a:graphicFrameLocks xmlns:a="http://schemas.openxmlformats.org/drawingml/2006/main" noChangeAspect="1"/>
+            </wp:cNvGraphicFramePr>
+            <a:graphic xmlns:a="http://schemas.openxmlformats.org/drawingml/2006/main">
+              <a:graphicData uri="http://schemas.openxmlformats.org/drawingml/2006/picture">
+                <pic:pic xmlns:pic="http://schemas.openxmlformats.org/drawingml/2006/picture">
+                  <pic:nvPicPr>
+                    <pic:cNvPr id="1" name=""/>
+                    <pic:cNvPicPr/>
+                  </pic:nvPicPr>
+                  <pic:blipFill>
+                    <a:blip r:embed="rId36"/>
+                    <a:stretch>
+                      <a:fillRect/>
+                    </a:stretch>
+                  </pic:blipFill>
+                  <pic:spPr>
+                    <a:xfrm>
+                      <a:off x="0" y="0"/>
+                      <a:ext cx="5396230" cy="201295"/>
+                    </a:xfrm>
+                    <a:prstGeom prst="rect">
+                      <a:avLst/>
+                    </a:prstGeom>
+                  </pic:spPr>
+                </pic:pic>
+              </a:graphicData>
+            </a:graphic>
+            <wp14:sizeRelH relativeFrom="page">
+              <wp14:pctWidth>0</wp14:pctWidth>
+            </wp14:sizeRelH>
+            <wp14:sizeRelV relativeFrom="page">
+              <wp14:pctHeight>0</wp14:pctHeight>
+            </wp14:sizeRelV>
+          </wp:anchor>
+        </w:drawing>
+      </w:r>
+      <w:r>
+        <w:rPr>
+          <w:lang w:val="pt-PT"/>
+        </w:rPr>
+        <w:t>No que toca à tabela dos bilhetes, tanto o cliente como o administrador usam várias vezes o valor da data de aquisição para os intervalos e, seguindo a mesma lógica, atribuímos um índice à coluna que guarda este atributo.</w:t>
+      </w:r>
+    </w:p>
+    <w:p>
+      <w:pPr>
+        <w:ind w:firstLine="708"/>
+        <w:rPr>
+          <w:lang w:val="pt-PT"/>
+        </w:rPr>
+      </w:pPr>
+    </w:p>
+    <w:p>
+      <w:pPr>
+        <w:ind w:firstLine="708"/>
+        <w:rPr>
+          <w:lang w:val="pt-PT"/>
+        </w:rPr>
+      </w:pPr>
+      <w:r>
+        <w:rPr>
+          <w:lang w:val="pt-PT"/>
+        </w:rPr>
+        <w:t>A criação destes índices permite, assim, que a base de dados tenha um melhor desempenho nas queries que utilizam estes atributos para selecionar os valores pretendidos.</w:t>
+      </w:r>
+    </w:p>
+    <w:p>
+      <w:pPr>
+        <w:ind w:firstLine="708"/>
+      </w:pPr>
+    </w:p>
+    <w:p>
+      <w:pPr>
+        <w:rPr>
+          <w:lang w:val="pt-PT"/>
+        </w:rPr>
+      </w:pPr>
     </w:p>
     <w:p>
       <w:pPr>
@@ -29860,9 +30235,9 @@
       <w:bookmarkEnd w:id="75"/>
     </w:p>
     <w:sectPr>
-      <w:headerReference w:type="even" r:id="rId35"/>
-      <w:headerReference w:type="default" r:id="rId36"/>
-      <w:footerReference w:type="default" r:id="rId37"/>
+      <w:headerReference w:type="even" r:id="rId37"/>
+      <w:headerReference w:type="default" r:id="rId38"/>
+      <w:footerReference w:type="default" r:id="rId39"/>
       <w:pgSz w:w="11906" w:h="16838" w:code="9"/>
       <w:pgMar w:top="1418" w:right="1701" w:bottom="1418" w:left="1701" w:header="709" w:footer="709" w:gutter="0"/>
       <w:pgNumType w:start="1"/>
@@ -30081,6 +30456,119 @@
 <file path=word/numbering.xml><?xml version="1.0" encoding="utf-8"?>
 <w:numbering xmlns:wpc="http://schemas.microsoft.com/office/word/2010/wordprocessingCanvas" xmlns:cx="http://schemas.microsoft.com/office/drawing/2014/chartex" xmlns:cx1="http://schemas.microsoft.com/office/drawing/2015/9/8/chartex" xmlns:cx2="http://schemas.microsoft.com/office/drawing/2015/10/21/chartex" xmlns:cx3="http://schemas.microsoft.com/office/drawing/2016/5/9/chartex" xmlns:cx4="http://schemas.microsoft.com/office/drawing/2016/5/10/chartex" xmlns:cx5="http://schemas.microsoft.com/office/drawing/2016/5/11/chartex" xmlns:cx6="http://schemas.microsoft.com/office/drawing/2016/5/12/chartex" xmlns:cx7="http://schemas.microsoft.com/office/drawing/2016/5/13/chartex" xmlns:cx8="http://schemas.microsoft.com/office/drawing/2016/5/14/chartex" xmlns:mc="http://schemas.openxmlformats.org/markup-compatibility/2006" xmlns:aink="http://schemas.microsoft.com/office/drawing/2016/ink" xmlns:am3d="http://schemas.microsoft.com/office/drawing/2017/model3d" xmlns:o="urn:schemas-microsoft-com:office:office" xmlns:r="http://schemas.openxmlformats.org/officeDocument/2006/relationships" xmlns:m="http://schemas.openxmlformats.org/officeDocument/2006/math" xmlns:v="urn:schemas-microsoft-com:vml" xmlns:wp14="http://schemas.microsoft.com/office/word/2010/wordprocessingDrawing" xmlns:wp="http://schemas.openxmlformats.org/drawingml/2006/wordprocessingDrawing" xmlns:w10="urn:schemas-microsoft-com:office:word" xmlns:w="http://schemas.openxmlformats.org/wordprocessingml/2006/main" xmlns:w14="http://schemas.microsoft.com/office/word/2010/wordml" xmlns:w15="http://schemas.microsoft.com/office/word/2012/wordml" xmlns:w16cid="http://schemas.microsoft.com/office/word/2016/wordml/cid" xmlns:w16se="http://schemas.microsoft.com/office/word/2015/wordml/symex" xmlns:wpg="http://schemas.microsoft.com/office/word/2010/wordprocessingGroup" xmlns:wpi="http://schemas.microsoft.com/office/word/2010/wordprocessingInk" xmlns:wne="http://schemas.microsoft.com/office/word/2006/wordml" xmlns:wps="http://schemas.microsoft.com/office/word/2010/wordprocessingShape" mc:Ignorable="w14 w15 w16se w16cid wp14">
   <w:abstractNum w:abstractNumId="0" w15:restartNumberingAfterBreak="0">
+    <w:nsid w:val="06D70807"/>
+    <w:multiLevelType w:val="hybridMultilevel"/>
+    <w:tmpl w:val="2AA69804"/>
+    <w:lvl w:ilvl="0" w:tplc="08160001">
+      <w:start w:val="1"/>
+      <w:numFmt w:val="bullet"/>
+      <w:lvlText w:val=""/>
+      <w:lvlJc w:val="left"/>
+      <w:pPr>
+        <w:ind w:left="720" w:hanging="360"/>
+      </w:pPr>
+      <w:rPr>
+        <w:rFonts w:ascii="Symbol" w:hAnsi="Symbol" w:hint="default"/>
+      </w:rPr>
+    </w:lvl>
+    <w:lvl w:ilvl="1" w:tplc="08160003" w:tentative="1">
+      <w:start w:val="1"/>
+      <w:numFmt w:val="bullet"/>
+      <w:lvlText w:val="o"/>
+      <w:lvlJc w:val="left"/>
+      <w:pPr>
+        <w:ind w:left="1440" w:hanging="360"/>
+      </w:pPr>
+      <w:rPr>
+        <w:rFonts w:ascii="Courier New" w:hAnsi="Courier New" w:cs="Courier New" w:hint="default"/>
+      </w:rPr>
+    </w:lvl>
+    <w:lvl w:ilvl="2" w:tplc="08160005" w:tentative="1">
+      <w:start w:val="1"/>
+      <w:numFmt w:val="bullet"/>
+      <w:lvlText w:val=""/>
+      <w:lvlJc w:val="left"/>
+      <w:pPr>
+        <w:ind w:left="2160" w:hanging="360"/>
+      </w:pPr>
+      <w:rPr>
+        <w:rFonts w:ascii="Wingdings" w:hAnsi="Wingdings" w:hint="default"/>
+      </w:rPr>
+    </w:lvl>
+    <w:lvl w:ilvl="3" w:tplc="08160001" w:tentative="1">
+      <w:start w:val="1"/>
+      <w:numFmt w:val="bullet"/>
+      <w:lvlText w:val=""/>
+      <w:lvlJc w:val="left"/>
+      <w:pPr>
+        <w:ind w:left="2880" w:hanging="360"/>
+      </w:pPr>
+      <w:rPr>
+        <w:rFonts w:ascii="Symbol" w:hAnsi="Symbol" w:hint="default"/>
+      </w:rPr>
+    </w:lvl>
+    <w:lvl w:ilvl="4" w:tplc="08160003" w:tentative="1">
+      <w:start w:val="1"/>
+      <w:numFmt w:val="bullet"/>
+      <w:lvlText w:val="o"/>
+      <w:lvlJc w:val="left"/>
+      <w:pPr>
+        <w:ind w:left="3600" w:hanging="360"/>
+      </w:pPr>
+      <w:rPr>
+        <w:rFonts w:ascii="Courier New" w:hAnsi="Courier New" w:cs="Courier New" w:hint="default"/>
+      </w:rPr>
+    </w:lvl>
+    <w:lvl w:ilvl="5" w:tplc="08160005" w:tentative="1">
+      <w:start w:val="1"/>
+      <w:numFmt w:val="bullet"/>
+      <w:lvlText w:val=""/>
+      <w:lvlJc w:val="left"/>
+      <w:pPr>
+        <w:ind w:left="4320" w:hanging="360"/>
+      </w:pPr>
+      <w:rPr>
+        <w:rFonts w:ascii="Wingdings" w:hAnsi="Wingdings" w:hint="default"/>
+      </w:rPr>
+    </w:lvl>
+    <w:lvl w:ilvl="6" w:tplc="08160001" w:tentative="1">
+      <w:start w:val="1"/>
+      <w:numFmt w:val="bullet"/>
+      <w:lvlText w:val=""/>
+      <w:lvlJc w:val="left"/>
+      <w:pPr>
+        <w:ind w:left="5040" w:hanging="360"/>
+      </w:pPr>
+      <w:rPr>
+        <w:rFonts w:ascii="Symbol" w:hAnsi="Symbol" w:hint="default"/>
+      </w:rPr>
+    </w:lvl>
+    <w:lvl w:ilvl="7" w:tplc="08160003" w:tentative="1">
+      <w:start w:val="1"/>
+      <w:numFmt w:val="bullet"/>
+      <w:lvlText w:val="o"/>
+      <w:lvlJc w:val="left"/>
+      <w:pPr>
+        <w:ind w:left="5760" w:hanging="360"/>
+      </w:pPr>
+      <w:rPr>
+        <w:rFonts w:ascii="Courier New" w:hAnsi="Courier New" w:cs="Courier New" w:hint="default"/>
+      </w:rPr>
+    </w:lvl>
+    <w:lvl w:ilvl="8" w:tplc="08160005" w:tentative="1">
+      <w:start w:val="1"/>
+      <w:numFmt w:val="bullet"/>
+      <w:lvlText w:val=""/>
+      <w:lvlJc w:val="left"/>
+      <w:pPr>
+        <w:ind w:left="6480" w:hanging="360"/>
+      </w:pPr>
+      <w:rPr>
+        <w:rFonts w:ascii="Wingdings" w:hAnsi="Wingdings" w:hint="default"/>
+      </w:rPr>
+    </w:lvl>
+  </w:abstractNum>
+  <w:abstractNum w:abstractNumId="1" w15:restartNumberingAfterBreak="0">
     <w:nsid w:val="0E0E7056"/>
     <w:multiLevelType w:val="multilevel"/>
     <w:tmpl w:val="D3B08406"/>
@@ -30193,7 +30681,7 @@
       </w:rPr>
     </w:lvl>
   </w:abstractNum>
-  <w:abstractNum w:abstractNumId="1" w15:restartNumberingAfterBreak="0">
+  <w:abstractNum w:abstractNumId="2" w15:restartNumberingAfterBreak="0">
     <w:nsid w:val="0EDB198C"/>
     <w:multiLevelType w:val="hybridMultilevel"/>
     <w:tmpl w:val="A9ACD906"/>
@@ -30306,7 +30794,7 @@
       </w:rPr>
     </w:lvl>
   </w:abstractNum>
-  <w:abstractNum w:abstractNumId="2" w15:restartNumberingAfterBreak="0">
+  <w:abstractNum w:abstractNumId="3" w15:restartNumberingAfterBreak="0">
     <w:nsid w:val="0F1E3214"/>
     <w:multiLevelType w:val="hybridMultilevel"/>
     <w:tmpl w:val="B9BE5AD8"/>
@@ -30419,7 +30907,7 @@
       </w:rPr>
     </w:lvl>
   </w:abstractNum>
-  <w:abstractNum w:abstractNumId="3" w15:restartNumberingAfterBreak="0">
+  <w:abstractNum w:abstractNumId="4" w15:restartNumberingAfterBreak="0">
     <w:nsid w:val="0F391DB0"/>
     <w:multiLevelType w:val="hybridMultilevel"/>
     <w:tmpl w:val="F946BD34"/>
@@ -30532,7 +31020,7 @@
       </w:rPr>
     </w:lvl>
   </w:abstractNum>
-  <w:abstractNum w:abstractNumId="4" w15:restartNumberingAfterBreak="0">
+  <w:abstractNum w:abstractNumId="5" w15:restartNumberingAfterBreak="0">
     <w:nsid w:val="1192386B"/>
     <w:multiLevelType w:val="hybridMultilevel"/>
     <w:tmpl w:val="3284609E"/>
@@ -30645,7 +31133,7 @@
       </w:rPr>
     </w:lvl>
   </w:abstractNum>
-  <w:abstractNum w:abstractNumId="5" w15:restartNumberingAfterBreak="0">
+  <w:abstractNum w:abstractNumId="6" w15:restartNumberingAfterBreak="0">
     <w:nsid w:val="15DD70F0"/>
     <w:multiLevelType w:val="hybridMultilevel"/>
     <w:tmpl w:val="DD105A8A"/>
@@ -30734,7 +31222,7 @@
       </w:pPr>
     </w:lvl>
   </w:abstractNum>
-  <w:abstractNum w:abstractNumId="6" w15:restartNumberingAfterBreak="0">
+  <w:abstractNum w:abstractNumId="7" w15:restartNumberingAfterBreak="0">
     <w:nsid w:val="19F80818"/>
     <w:multiLevelType w:val="multilevel"/>
     <w:tmpl w:val="9428685A"/>
@@ -30861,7 +31349,7 @@
       </w:rPr>
     </w:lvl>
   </w:abstractNum>
-  <w:abstractNum w:abstractNumId="7" w15:restartNumberingAfterBreak="0">
+  <w:abstractNum w:abstractNumId="8" w15:restartNumberingAfterBreak="0">
     <w:nsid w:val="1D614D4B"/>
     <w:multiLevelType w:val="hybridMultilevel"/>
     <w:tmpl w:val="E05CE734"/>
@@ -30947,7 +31435,7 @@
       </w:pPr>
     </w:lvl>
   </w:abstractNum>
-  <w:abstractNum w:abstractNumId="8" w15:restartNumberingAfterBreak="0">
+  <w:abstractNum w:abstractNumId="9" w15:restartNumberingAfterBreak="0">
     <w:nsid w:val="2A194716"/>
     <w:multiLevelType w:val="hybridMultilevel"/>
     <w:tmpl w:val="AEC09C62"/>
@@ -31033,7 +31521,7 @@
       </w:pPr>
     </w:lvl>
   </w:abstractNum>
-  <w:abstractNum w:abstractNumId="9" w15:restartNumberingAfterBreak="0">
+  <w:abstractNum w:abstractNumId="10" w15:restartNumberingAfterBreak="0">
     <w:nsid w:val="2E8C5CB3"/>
     <w:multiLevelType w:val="hybridMultilevel"/>
     <w:tmpl w:val="05F29384"/>
@@ -31119,7 +31607,7 @@
       </w:pPr>
     </w:lvl>
   </w:abstractNum>
-  <w:abstractNum w:abstractNumId="10" w15:restartNumberingAfterBreak="0">
+  <w:abstractNum w:abstractNumId="11" w15:restartNumberingAfterBreak="0">
     <w:nsid w:val="2E92567C"/>
     <w:multiLevelType w:val="hybridMultilevel"/>
     <w:tmpl w:val="070CC766"/>
@@ -31232,7 +31720,120 @@
       </w:rPr>
     </w:lvl>
   </w:abstractNum>
-  <w:abstractNum w:abstractNumId="11" w15:restartNumberingAfterBreak="0">
+  <w:abstractNum w:abstractNumId="12" w15:restartNumberingAfterBreak="0">
+    <w:nsid w:val="326C1402"/>
+    <w:multiLevelType w:val="hybridMultilevel"/>
+    <w:tmpl w:val="721E7B9E"/>
+    <w:lvl w:ilvl="0" w:tplc="08160001">
+      <w:start w:val="1"/>
+      <w:numFmt w:val="bullet"/>
+      <w:lvlText w:val=""/>
+      <w:lvlJc w:val="left"/>
+      <w:pPr>
+        <w:ind w:left="1080" w:hanging="360"/>
+      </w:pPr>
+      <w:rPr>
+        <w:rFonts w:ascii="Symbol" w:hAnsi="Symbol" w:hint="default"/>
+      </w:rPr>
+    </w:lvl>
+    <w:lvl w:ilvl="1" w:tplc="08160003" w:tentative="1">
+      <w:start w:val="1"/>
+      <w:numFmt w:val="bullet"/>
+      <w:lvlText w:val="o"/>
+      <w:lvlJc w:val="left"/>
+      <w:pPr>
+        <w:ind w:left="1800" w:hanging="360"/>
+      </w:pPr>
+      <w:rPr>
+        <w:rFonts w:ascii="Courier New" w:hAnsi="Courier New" w:cs="Courier New" w:hint="default"/>
+      </w:rPr>
+    </w:lvl>
+    <w:lvl w:ilvl="2" w:tplc="08160005" w:tentative="1">
+      <w:start w:val="1"/>
+      <w:numFmt w:val="bullet"/>
+      <w:lvlText w:val=""/>
+      <w:lvlJc w:val="left"/>
+      <w:pPr>
+        <w:ind w:left="2520" w:hanging="360"/>
+      </w:pPr>
+      <w:rPr>
+        <w:rFonts w:ascii="Wingdings" w:hAnsi="Wingdings" w:hint="default"/>
+      </w:rPr>
+    </w:lvl>
+    <w:lvl w:ilvl="3" w:tplc="08160001" w:tentative="1">
+      <w:start w:val="1"/>
+      <w:numFmt w:val="bullet"/>
+      <w:lvlText w:val=""/>
+      <w:lvlJc w:val="left"/>
+      <w:pPr>
+        <w:ind w:left="3240" w:hanging="360"/>
+      </w:pPr>
+      <w:rPr>
+        <w:rFonts w:ascii="Symbol" w:hAnsi="Symbol" w:hint="default"/>
+      </w:rPr>
+    </w:lvl>
+    <w:lvl w:ilvl="4" w:tplc="08160003" w:tentative="1">
+      <w:start w:val="1"/>
+      <w:numFmt w:val="bullet"/>
+      <w:lvlText w:val="o"/>
+      <w:lvlJc w:val="left"/>
+      <w:pPr>
+        <w:ind w:left="3960" w:hanging="360"/>
+      </w:pPr>
+      <w:rPr>
+        <w:rFonts w:ascii="Courier New" w:hAnsi="Courier New" w:cs="Courier New" w:hint="default"/>
+      </w:rPr>
+    </w:lvl>
+    <w:lvl w:ilvl="5" w:tplc="08160005" w:tentative="1">
+      <w:start w:val="1"/>
+      <w:numFmt w:val="bullet"/>
+      <w:lvlText w:val=""/>
+      <w:lvlJc w:val="left"/>
+      <w:pPr>
+        <w:ind w:left="4680" w:hanging="360"/>
+      </w:pPr>
+      <w:rPr>
+        <w:rFonts w:ascii="Wingdings" w:hAnsi="Wingdings" w:hint="default"/>
+      </w:rPr>
+    </w:lvl>
+    <w:lvl w:ilvl="6" w:tplc="08160001" w:tentative="1">
+      <w:start w:val="1"/>
+      <w:numFmt w:val="bullet"/>
+      <w:lvlText w:val=""/>
+      <w:lvlJc w:val="left"/>
+      <w:pPr>
+        <w:ind w:left="5400" w:hanging="360"/>
+      </w:pPr>
+      <w:rPr>
+        <w:rFonts w:ascii="Symbol" w:hAnsi="Symbol" w:hint="default"/>
+      </w:rPr>
+    </w:lvl>
+    <w:lvl w:ilvl="7" w:tplc="08160003" w:tentative="1">
+      <w:start w:val="1"/>
+      <w:numFmt w:val="bullet"/>
+      <w:lvlText w:val="o"/>
+      <w:lvlJc w:val="left"/>
+      <w:pPr>
+        <w:ind w:left="6120" w:hanging="360"/>
+      </w:pPr>
+      <w:rPr>
+        <w:rFonts w:ascii="Courier New" w:hAnsi="Courier New" w:cs="Courier New" w:hint="default"/>
+      </w:rPr>
+    </w:lvl>
+    <w:lvl w:ilvl="8" w:tplc="08160005" w:tentative="1">
+      <w:start w:val="1"/>
+      <w:numFmt w:val="bullet"/>
+      <w:lvlText w:val=""/>
+      <w:lvlJc w:val="left"/>
+      <w:pPr>
+        <w:ind w:left="6840" w:hanging="360"/>
+      </w:pPr>
+      <w:rPr>
+        <w:rFonts w:ascii="Wingdings" w:hAnsi="Wingdings" w:hint="default"/>
+      </w:rPr>
+    </w:lvl>
+  </w:abstractNum>
+  <w:abstractNum w:abstractNumId="13" w15:restartNumberingAfterBreak="0">
     <w:nsid w:val="362740FE"/>
     <w:multiLevelType w:val="hybridMultilevel"/>
     <w:tmpl w:val="E31669E4"/>
@@ -31345,7 +31946,7 @@
       </w:rPr>
     </w:lvl>
   </w:abstractNum>
-  <w:abstractNum w:abstractNumId="12" w15:restartNumberingAfterBreak="0">
+  <w:abstractNum w:abstractNumId="14" w15:restartNumberingAfterBreak="0">
     <w:nsid w:val="39D85CC1"/>
     <w:multiLevelType w:val="multilevel"/>
     <w:tmpl w:val="B82A91C6"/>
@@ -31488,7 +32089,7 @@
       </w:rPr>
     </w:lvl>
   </w:abstractNum>
-  <w:abstractNum w:abstractNumId="13" w15:restartNumberingAfterBreak="0">
+  <w:abstractNum w:abstractNumId="15" w15:restartNumberingAfterBreak="0">
     <w:nsid w:val="3D064600"/>
     <w:multiLevelType w:val="hybridMultilevel"/>
     <w:tmpl w:val="63B81A2C"/>
@@ -31601,7 +32202,7 @@
       </w:rPr>
     </w:lvl>
   </w:abstractNum>
-  <w:abstractNum w:abstractNumId="14" w15:restartNumberingAfterBreak="0">
+  <w:abstractNum w:abstractNumId="16" w15:restartNumberingAfterBreak="0">
     <w:nsid w:val="3FB9662B"/>
     <w:multiLevelType w:val="hybridMultilevel"/>
     <w:tmpl w:val="79A67C72"/>
@@ -31690,7 +32291,7 @@
       </w:pPr>
     </w:lvl>
   </w:abstractNum>
-  <w:abstractNum w:abstractNumId="15" w15:restartNumberingAfterBreak="0">
+  <w:abstractNum w:abstractNumId="17" w15:restartNumberingAfterBreak="0">
     <w:nsid w:val="402E5C01"/>
     <w:multiLevelType w:val="hybridMultilevel"/>
     <w:tmpl w:val="9CC23C32"/>
@@ -31803,7 +32404,7 @@
       </w:rPr>
     </w:lvl>
   </w:abstractNum>
-  <w:abstractNum w:abstractNumId="16" w15:restartNumberingAfterBreak="0">
+  <w:abstractNum w:abstractNumId="18" w15:restartNumberingAfterBreak="0">
     <w:nsid w:val="465603EA"/>
     <w:multiLevelType w:val="hybridMultilevel"/>
     <w:tmpl w:val="B64AA928"/>
@@ -31892,7 +32493,7 @@
       </w:pPr>
     </w:lvl>
   </w:abstractNum>
-  <w:abstractNum w:abstractNumId="17" w15:restartNumberingAfterBreak="0">
+  <w:abstractNum w:abstractNumId="19" w15:restartNumberingAfterBreak="0">
     <w:nsid w:val="49DC39A8"/>
     <w:multiLevelType w:val="hybridMultilevel"/>
     <w:tmpl w:val="4CB04EB6"/>
@@ -32005,7 +32606,7 @@
       </w:rPr>
     </w:lvl>
   </w:abstractNum>
-  <w:abstractNum w:abstractNumId="18" w15:restartNumberingAfterBreak="0">
+  <w:abstractNum w:abstractNumId="20" w15:restartNumberingAfterBreak="0">
     <w:nsid w:val="519F0654"/>
     <w:multiLevelType w:val="hybridMultilevel"/>
     <w:tmpl w:val="E258F9DC"/>
@@ -32118,7 +32719,7 @@
       </w:rPr>
     </w:lvl>
   </w:abstractNum>
-  <w:abstractNum w:abstractNumId="19" w15:restartNumberingAfterBreak="0">
+  <w:abstractNum w:abstractNumId="21" w15:restartNumberingAfterBreak="0">
     <w:nsid w:val="57440A25"/>
     <w:multiLevelType w:val="hybridMultilevel"/>
     <w:tmpl w:val="E01403EA"/>
@@ -32231,7 +32832,7 @@
       </w:rPr>
     </w:lvl>
   </w:abstractNum>
-  <w:abstractNum w:abstractNumId="20" w15:restartNumberingAfterBreak="0">
+  <w:abstractNum w:abstractNumId="22" w15:restartNumberingAfterBreak="0">
     <w:nsid w:val="58E05FAB"/>
     <w:multiLevelType w:val="hybridMultilevel"/>
     <w:tmpl w:val="BB2AD09C"/>
@@ -32344,7 +32945,7 @@
       </w:rPr>
     </w:lvl>
   </w:abstractNum>
-  <w:abstractNum w:abstractNumId="21" w15:restartNumberingAfterBreak="0">
+  <w:abstractNum w:abstractNumId="23" w15:restartNumberingAfterBreak="0">
     <w:nsid w:val="654D0FA3"/>
     <w:multiLevelType w:val="hybridMultilevel"/>
     <w:tmpl w:val="74322744"/>
@@ -32456,7 +33057,7 @@
       </w:rPr>
     </w:lvl>
   </w:abstractNum>
-  <w:abstractNum w:abstractNumId="22" w15:restartNumberingAfterBreak="0">
+  <w:abstractNum w:abstractNumId="24" w15:restartNumberingAfterBreak="0">
     <w:nsid w:val="6A5B6927"/>
     <w:multiLevelType w:val="hybridMultilevel"/>
     <w:tmpl w:val="902ECEA2"/>
@@ -32542,7 +33143,7 @@
       </w:pPr>
     </w:lvl>
   </w:abstractNum>
-  <w:abstractNum w:abstractNumId="23" w15:restartNumberingAfterBreak="0">
+  <w:abstractNum w:abstractNumId="25" w15:restartNumberingAfterBreak="0">
     <w:nsid w:val="6D801042"/>
     <w:multiLevelType w:val="hybridMultilevel"/>
     <w:tmpl w:val="15CE04E6"/>
@@ -32654,7 +33255,120 @@
       </w:rPr>
     </w:lvl>
   </w:abstractNum>
-  <w:abstractNum w:abstractNumId="24" w15:restartNumberingAfterBreak="0">
+  <w:abstractNum w:abstractNumId="26" w15:restartNumberingAfterBreak="0">
+    <w:nsid w:val="76696347"/>
+    <w:multiLevelType w:val="hybridMultilevel"/>
+    <w:tmpl w:val="C5947368"/>
+    <w:lvl w:ilvl="0" w:tplc="08160001">
+      <w:start w:val="1"/>
+      <w:numFmt w:val="bullet"/>
+      <w:lvlText w:val=""/>
+      <w:lvlJc w:val="left"/>
+      <w:pPr>
+        <w:ind w:left="720" w:hanging="360"/>
+      </w:pPr>
+      <w:rPr>
+        <w:rFonts w:ascii="Symbol" w:hAnsi="Symbol" w:hint="default"/>
+      </w:rPr>
+    </w:lvl>
+    <w:lvl w:ilvl="1" w:tplc="08160003" w:tentative="1">
+      <w:start w:val="1"/>
+      <w:numFmt w:val="bullet"/>
+      <w:lvlText w:val="o"/>
+      <w:lvlJc w:val="left"/>
+      <w:pPr>
+        <w:ind w:left="1440" w:hanging="360"/>
+      </w:pPr>
+      <w:rPr>
+        <w:rFonts w:ascii="Courier New" w:hAnsi="Courier New" w:cs="Courier New" w:hint="default"/>
+      </w:rPr>
+    </w:lvl>
+    <w:lvl w:ilvl="2" w:tplc="08160005" w:tentative="1">
+      <w:start w:val="1"/>
+      <w:numFmt w:val="bullet"/>
+      <w:lvlText w:val=""/>
+      <w:lvlJc w:val="left"/>
+      <w:pPr>
+        <w:ind w:left="2160" w:hanging="360"/>
+      </w:pPr>
+      <w:rPr>
+        <w:rFonts w:ascii="Wingdings" w:hAnsi="Wingdings" w:hint="default"/>
+      </w:rPr>
+    </w:lvl>
+    <w:lvl w:ilvl="3" w:tplc="08160001" w:tentative="1">
+      <w:start w:val="1"/>
+      <w:numFmt w:val="bullet"/>
+      <w:lvlText w:val=""/>
+      <w:lvlJc w:val="left"/>
+      <w:pPr>
+        <w:ind w:left="2880" w:hanging="360"/>
+      </w:pPr>
+      <w:rPr>
+        <w:rFonts w:ascii="Symbol" w:hAnsi="Symbol" w:hint="default"/>
+      </w:rPr>
+    </w:lvl>
+    <w:lvl w:ilvl="4" w:tplc="08160003" w:tentative="1">
+      <w:start w:val="1"/>
+      <w:numFmt w:val="bullet"/>
+      <w:lvlText w:val="o"/>
+      <w:lvlJc w:val="left"/>
+      <w:pPr>
+        <w:ind w:left="3600" w:hanging="360"/>
+      </w:pPr>
+      <w:rPr>
+        <w:rFonts w:ascii="Courier New" w:hAnsi="Courier New" w:cs="Courier New" w:hint="default"/>
+      </w:rPr>
+    </w:lvl>
+    <w:lvl w:ilvl="5" w:tplc="08160005" w:tentative="1">
+      <w:start w:val="1"/>
+      <w:numFmt w:val="bullet"/>
+      <w:lvlText w:val=""/>
+      <w:lvlJc w:val="left"/>
+      <w:pPr>
+        <w:ind w:left="4320" w:hanging="360"/>
+      </w:pPr>
+      <w:rPr>
+        <w:rFonts w:ascii="Wingdings" w:hAnsi="Wingdings" w:hint="default"/>
+      </w:rPr>
+    </w:lvl>
+    <w:lvl w:ilvl="6" w:tplc="08160001" w:tentative="1">
+      <w:start w:val="1"/>
+      <w:numFmt w:val="bullet"/>
+      <w:lvlText w:val=""/>
+      <w:lvlJc w:val="left"/>
+      <w:pPr>
+        <w:ind w:left="5040" w:hanging="360"/>
+      </w:pPr>
+      <w:rPr>
+        <w:rFonts w:ascii="Symbol" w:hAnsi="Symbol" w:hint="default"/>
+      </w:rPr>
+    </w:lvl>
+    <w:lvl w:ilvl="7" w:tplc="08160003" w:tentative="1">
+      <w:start w:val="1"/>
+      <w:numFmt w:val="bullet"/>
+      <w:lvlText w:val="o"/>
+      <w:lvlJc w:val="left"/>
+      <w:pPr>
+        <w:ind w:left="5760" w:hanging="360"/>
+      </w:pPr>
+      <w:rPr>
+        <w:rFonts w:ascii="Courier New" w:hAnsi="Courier New" w:cs="Courier New" w:hint="default"/>
+      </w:rPr>
+    </w:lvl>
+    <w:lvl w:ilvl="8" w:tplc="08160005" w:tentative="1">
+      <w:start w:val="1"/>
+      <w:numFmt w:val="bullet"/>
+      <w:lvlText w:val=""/>
+      <w:lvlJc w:val="left"/>
+      <w:pPr>
+        <w:ind w:left="6480" w:hanging="360"/>
+      </w:pPr>
+      <w:rPr>
+        <w:rFonts w:ascii="Wingdings" w:hAnsi="Wingdings" w:hint="default"/>
+      </w:rPr>
+    </w:lvl>
+  </w:abstractNum>
+  <w:abstractNum w:abstractNumId="27" w15:restartNumberingAfterBreak="0">
     <w:nsid w:val="791F61AA"/>
     <w:multiLevelType w:val="hybridMultilevel"/>
     <w:tmpl w:val="E8AA60C8"/>
@@ -32766,7 +33480,7 @@
       </w:rPr>
     </w:lvl>
   </w:abstractNum>
-  <w:abstractNum w:abstractNumId="25" w15:restartNumberingAfterBreak="0">
+  <w:abstractNum w:abstractNumId="28" w15:restartNumberingAfterBreak="0">
     <w:nsid w:val="7DFC745A"/>
     <w:multiLevelType w:val="hybridMultilevel"/>
     <w:tmpl w:val="5FEC6454"/>
@@ -32879,82 +33593,91 @@
     </w:lvl>
   </w:abstractNum>
   <w:num w:numId="1">
+    <w:abstractNumId w:val="14"/>
+  </w:num>
+  <w:num w:numId="2">
+    <w:abstractNumId w:val="7"/>
+  </w:num>
+  <w:num w:numId="3">
+    <w:abstractNumId w:val="1"/>
+  </w:num>
+  <w:num w:numId="4">
+    <w:abstractNumId w:val="22"/>
+  </w:num>
+  <w:num w:numId="5">
+    <w:abstractNumId w:val="15"/>
+  </w:num>
+  <w:num w:numId="6">
+    <w:abstractNumId w:val="9"/>
+  </w:num>
+  <w:num w:numId="7">
+    <w:abstractNumId w:val="17"/>
+  </w:num>
+  <w:num w:numId="8">
+    <w:abstractNumId w:val="5"/>
+  </w:num>
+  <w:num w:numId="9">
+    <w:abstractNumId w:val="20"/>
+  </w:num>
+  <w:num w:numId="10">
+    <w:abstractNumId w:val="24"/>
+  </w:num>
+  <w:num w:numId="11">
+    <w:abstractNumId w:val="10"/>
+  </w:num>
+  <w:num w:numId="12">
+    <w:abstractNumId w:val="16"/>
+  </w:num>
+  <w:num w:numId="13">
+    <w:abstractNumId w:val="18"/>
+  </w:num>
+  <w:num w:numId="14">
+    <w:abstractNumId w:val="2"/>
+  </w:num>
+  <w:num w:numId="15">
+    <w:abstractNumId w:val="21"/>
+  </w:num>
+  <w:num w:numId="16">
+    <w:abstractNumId w:val="3"/>
+  </w:num>
+  <w:num w:numId="17">
+    <w:abstractNumId w:val="19"/>
+  </w:num>
+  <w:num w:numId="18">
+    <w:abstractNumId w:val="6"/>
+  </w:num>
+  <w:num w:numId="19">
+    <w:abstractNumId w:val="11"/>
+  </w:num>
+  <w:num w:numId="20">
+    <w:abstractNumId w:val="13"/>
+  </w:num>
+  <w:num w:numId="21">
+    <w:abstractNumId w:val="4"/>
+  </w:num>
+  <w:num w:numId="22">
+    <w:abstractNumId w:val="25"/>
+  </w:num>
+  <w:num w:numId="23">
+    <w:abstractNumId w:val="23"/>
+  </w:num>
+  <w:num w:numId="24">
+    <w:abstractNumId w:val="27"/>
+  </w:num>
+  <w:num w:numId="25">
+    <w:abstractNumId w:val="28"/>
+  </w:num>
+  <w:num w:numId="26">
+    <w:abstractNumId w:val="8"/>
+  </w:num>
+  <w:num w:numId="27">
+    <w:abstractNumId w:val="26"/>
+  </w:num>
+  <w:num w:numId="28">
     <w:abstractNumId w:val="12"/>
   </w:num>
-  <w:num w:numId="2">
-    <w:abstractNumId w:val="6"/>
-  </w:num>
-  <w:num w:numId="3">
+  <w:num w:numId="29">
     <w:abstractNumId w:val="0"/>
-  </w:num>
-  <w:num w:numId="4">
-    <w:abstractNumId w:val="20"/>
-  </w:num>
-  <w:num w:numId="5">
-    <w:abstractNumId w:val="13"/>
-  </w:num>
-  <w:num w:numId="6">
-    <w:abstractNumId w:val="8"/>
-  </w:num>
-  <w:num w:numId="7">
-    <w:abstractNumId w:val="15"/>
-  </w:num>
-  <w:num w:numId="8">
-    <w:abstractNumId w:val="4"/>
-  </w:num>
-  <w:num w:numId="9">
-    <w:abstractNumId w:val="18"/>
-  </w:num>
-  <w:num w:numId="10">
-    <w:abstractNumId w:val="22"/>
-  </w:num>
-  <w:num w:numId="11">
-    <w:abstractNumId w:val="9"/>
-  </w:num>
-  <w:num w:numId="12">
-    <w:abstractNumId w:val="14"/>
-  </w:num>
-  <w:num w:numId="13">
-    <w:abstractNumId w:val="16"/>
-  </w:num>
-  <w:num w:numId="14">
-    <w:abstractNumId w:val="1"/>
-  </w:num>
-  <w:num w:numId="15">
-    <w:abstractNumId w:val="19"/>
-  </w:num>
-  <w:num w:numId="16">
-    <w:abstractNumId w:val="2"/>
-  </w:num>
-  <w:num w:numId="17">
-    <w:abstractNumId w:val="17"/>
-  </w:num>
-  <w:num w:numId="18">
-    <w:abstractNumId w:val="5"/>
-  </w:num>
-  <w:num w:numId="19">
-    <w:abstractNumId w:val="10"/>
-  </w:num>
-  <w:num w:numId="20">
-    <w:abstractNumId w:val="11"/>
-  </w:num>
-  <w:num w:numId="21">
-    <w:abstractNumId w:val="3"/>
-  </w:num>
-  <w:num w:numId="22">
-    <w:abstractNumId w:val="23"/>
-  </w:num>
-  <w:num w:numId="23">
-    <w:abstractNumId w:val="21"/>
-  </w:num>
-  <w:num w:numId="24">
-    <w:abstractNumId w:val="24"/>
-  </w:num>
-  <w:num w:numId="25">
-    <w:abstractNumId w:val="25"/>
-  </w:num>
-  <w:num w:numId="26">
-    <w:abstractNumId w:val="7"/>
   </w:num>
   <w:numIdMacAtCleanup w:val="8"/>
 </w:numbering>
@@ -33972,7 +34695,7 @@
 </file>
 
 <file path=customXml/itemProps1.xml><?xml version="1.0" encoding="utf-8"?>
-<ds:datastoreItem xmlns:ds="http://schemas.openxmlformats.org/officeDocument/2006/customXml" ds:itemID="{CA77A888-501E-422E-A8C8-30B64C4129E9}">
+<ds:datastoreItem xmlns:ds="http://schemas.openxmlformats.org/officeDocument/2006/customXml" ds:itemID="{D050A043-47E2-4B3C-AC18-EBB708300B05}">
   <ds:schemaRefs>
     <ds:schemaRef ds:uri="http://schemas.openxmlformats.org/officeDocument/2006/bibliography"/>
   </ds:schemaRefs>

</xml_diff>

<commit_message>
5.4 -> é preciso rever
</commit_message>
<xml_diff>
--- a/Relatório.docx
+++ b/Relatório.docx
@@ -1,6 +1,6 @@
 
 <file path=word/document.xml><?xml version="1.0" encoding="utf-8"?>
-<w:document xmlns:wpc="http://schemas.microsoft.com/office/word/2010/wordprocessingCanvas" xmlns:mo="http://schemas.microsoft.com/office/mac/office/2008/main" xmlns:mc="http://schemas.openxmlformats.org/markup-compatibility/2006" xmlns:mv="urn:schemas-microsoft-com:mac:vml" xmlns:o="urn:schemas-microsoft-com:office:office" xmlns:r="http://schemas.openxmlformats.org/officeDocument/2006/relationships" xmlns:m="http://schemas.openxmlformats.org/officeDocument/2006/math" xmlns:v="urn:schemas-microsoft-com:vml" xmlns:wp14="http://schemas.microsoft.com/office/word/2010/wordprocessingDrawing" xmlns:wp="http://schemas.openxmlformats.org/drawingml/2006/wordprocessingDrawing" xmlns:w10="urn:schemas-microsoft-com:office:word" xmlns:w="http://schemas.openxmlformats.org/wordprocessingml/2006/main" xmlns:w14="http://schemas.microsoft.com/office/word/2010/wordml" xmlns:w15="http://schemas.microsoft.com/office/word/2012/wordml" xmlns:wpg="http://schemas.microsoft.com/office/word/2010/wordprocessingGroup" xmlns:wpi="http://schemas.microsoft.com/office/word/2010/wordprocessingInk" xmlns:wne="http://schemas.microsoft.com/office/word/2006/wordml" xmlns:wps="http://schemas.microsoft.com/office/word/2010/wordprocessingShape" mc:Ignorable="w14 w15 wp14">
+<w:document xmlns:wpc="http://schemas.microsoft.com/office/word/2010/wordprocessingCanvas" xmlns:cx="http://schemas.microsoft.com/office/drawing/2014/chartex" xmlns:cx1="http://schemas.microsoft.com/office/drawing/2015/9/8/chartex" xmlns:cx2="http://schemas.microsoft.com/office/drawing/2015/10/21/chartex" xmlns:cx3="http://schemas.microsoft.com/office/drawing/2016/5/9/chartex" xmlns:cx4="http://schemas.microsoft.com/office/drawing/2016/5/10/chartex" xmlns:cx5="http://schemas.microsoft.com/office/drawing/2016/5/11/chartex" xmlns:cx6="http://schemas.microsoft.com/office/drawing/2016/5/12/chartex" xmlns:cx7="http://schemas.microsoft.com/office/drawing/2016/5/13/chartex" xmlns:cx8="http://schemas.microsoft.com/office/drawing/2016/5/14/chartex" xmlns:mc="http://schemas.openxmlformats.org/markup-compatibility/2006" xmlns:aink="http://schemas.microsoft.com/office/drawing/2016/ink" xmlns:am3d="http://schemas.microsoft.com/office/drawing/2017/model3d" xmlns:o="urn:schemas-microsoft-com:office:office" xmlns:r="http://schemas.openxmlformats.org/officeDocument/2006/relationships" xmlns:m="http://schemas.openxmlformats.org/officeDocument/2006/math" xmlns:v="urn:schemas-microsoft-com:vml" xmlns:wp14="http://schemas.microsoft.com/office/word/2010/wordprocessingDrawing" xmlns:wp="http://schemas.openxmlformats.org/drawingml/2006/wordprocessingDrawing" xmlns:w10="urn:schemas-microsoft-com:office:word" xmlns:w="http://schemas.openxmlformats.org/wordprocessingml/2006/main" xmlns:w14="http://schemas.microsoft.com/office/word/2010/wordml" xmlns:w15="http://schemas.microsoft.com/office/word/2012/wordml" xmlns:w16cid="http://schemas.microsoft.com/office/word/2016/wordml/cid" xmlns:w16se="http://schemas.microsoft.com/office/word/2015/wordml/symex" xmlns:wpg="http://schemas.microsoft.com/office/word/2010/wordprocessingGroup" xmlns:wpi="http://schemas.microsoft.com/office/word/2010/wordprocessingInk" xmlns:wne="http://schemas.microsoft.com/office/word/2006/wordml" xmlns:wps="http://schemas.microsoft.com/office/word/2010/wordprocessingShape" mc:Ignorable="w14 w15 w16se w16cid wp14">
   <w:body>
     <w:p>
       <w:pPr>
@@ -93,7 +93,7 @@
               </wp:anchor>
             </w:drawing>
           </mc:Choice>
-          <mc:Fallback xmlns:w16se="http://schemas.microsoft.com/office/word/2015/wordml/symex" xmlns:w16cid="http://schemas.microsoft.com/office/word/2016/wordml/cid" xmlns:am3d="http://schemas.microsoft.com/office/drawing/2017/model3d" xmlns:aink="http://schemas.microsoft.com/office/drawing/2016/ink" xmlns:cx8="http://schemas.microsoft.com/office/drawing/2016/5/14/chartex" xmlns:cx7="http://schemas.microsoft.com/office/drawing/2016/5/13/chartex" xmlns:cx6="http://schemas.microsoft.com/office/drawing/2016/5/12/chartex" xmlns:cx5="http://schemas.microsoft.com/office/drawing/2016/5/11/chartex" xmlns:cx4="http://schemas.microsoft.com/office/drawing/2016/5/10/chartex" xmlns:cx3="http://schemas.microsoft.com/office/drawing/2016/5/9/chartex" xmlns:cx2="http://schemas.microsoft.com/office/drawing/2015/10/21/chartex" xmlns:cx1="http://schemas.microsoft.com/office/drawing/2015/9/8/chartex" xmlns:cx="http://schemas.microsoft.com/office/drawing/2014/chartex">
+          <mc:Fallback xmlns:mv="urn:schemas-microsoft-com:mac:vml" xmlns:mo="http://schemas.microsoft.com/office/mac/office/2008/main">
             <w:pict>
               <v:rect w14:anchorId="298E8454" id="Rectangle 1" o:spid="_x0000_s1026" style="position:absolute;margin-left:-90pt;margin-top:-117pt;width:2in;height:900pt;z-index:-251655680;visibility:visible;mso-wrap-style:square;mso-width-percent:0;mso-height-percent:0;mso-wrap-distance-left:9pt;mso-wrap-distance-top:0;mso-wrap-distance-right:9pt;mso-wrap-distance-bottom:0;mso-position-horizontal:absolute;mso-position-horizontal-relative:text;mso-position-vertical:absolute;mso-position-vertical-relative:text;mso-width-percent:0;mso-height-percent:0;mso-width-relative:page;mso-height-relative:page;v-text-anchor:middle" o:gfxdata="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" fillcolor="#31849b" stroked="f" strokecolor="#4a7ebb">
                 <v:shadow on="t" opacity="22936f" origin=",.5" offset="0,.63889mm"/>
@@ -293,11 +293,11 @@
           </mc:Choice>
           <mc:Fallback>
             <w:pict>
-              <v:shapetype w14:anchorId="28D30440" id="_x0000_t202" coordsize="21600,21600" o:spt="202" path="m0,0l0,21600,21600,21600,21600,0xe">
+              <v:shapetype w14:anchorId="28D30440" id="_x0000_t202" coordsize="21600,21600" o:spt="202" path="m,l,21600r21600,l21600,xe">
                 <v:stroke joinstyle="miter"/>
                 <v:path gradientshapeok="t" o:connecttype="rect"/>
               </v:shapetype>
-              <v:shape id="Text Box 9" o:spid="_x0000_s1026" type="#_x0000_t202" style="position:absolute;left:0;text-align:left;margin-left:90pt;margin-top:372.95pt;width:342pt;height:27pt;z-index:251654656;visibility:visible;mso-wrap-style:square;mso-width-percent:0;mso-height-percent:0;mso-wrap-distance-left:9pt;mso-wrap-distance-top:0;mso-wrap-distance-right:9pt;mso-wrap-distance-bottom:0;mso-position-horizontal:absolute;mso-position-horizontal-relative:text;mso-position-vertical:absolute;mso-position-vertical-relative:text;mso-width-percent:0;mso-height-percent:0;mso-width-relative:page;mso-height-relative:page;v-text-anchor:top" o:gfxdata="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" filled="f" stroked="f">
+              <v:shape id="Text Box 9" o:spid="_x0000_s1026" type="#_x0000_t202" style="position:absolute;left:0;text-align:left;margin-left:90pt;margin-top:372.95pt;width:342pt;height:27pt;z-index:251654656;visibility:visible;mso-wrap-style:square;mso-width-percent:0;mso-height-percent:0;mso-wrap-distance-left:9pt;mso-wrap-distance-top:0;mso-wrap-distance-right:9pt;mso-wrap-distance-bottom:0;mso-position-horizontal:absolute;mso-position-horizontal-relative:text;mso-position-vertical:absolute;mso-position-vertical-relative:text;mso-width-percent:0;mso-height-percent:0;mso-width-relative:page;mso-height-relative:page;v-text-anchor:top" o:gfxdata="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" filled="f" stroked="f">
                 <v:textbox>
                   <w:txbxContent>
                     <w:p>
@@ -568,7 +568,7 @@
           </mc:Choice>
           <mc:Fallback>
             <w:pict>
-              <v:shape w14:anchorId="18608EE5" id="Text Box 8" o:spid="_x0000_s1027" type="#_x0000_t202" style="position:absolute;left:0;text-align:left;margin-left:90pt;margin-top:71.4pt;width:315pt;height:162.75pt;z-index:251653632;visibility:visible;mso-wrap-style:square;mso-width-percent:0;mso-height-percent:0;mso-wrap-distance-left:9pt;mso-wrap-distance-top:0;mso-wrap-distance-right:9pt;mso-wrap-distance-bottom:0;mso-position-horizontal:absolute;mso-position-horizontal-relative:text;mso-position-vertical:absolute;mso-position-vertical-relative:text;mso-width-percent:0;mso-height-percent:0;mso-width-relative:page;mso-height-relative:page;v-text-anchor:top" o:gfxdata="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" filled="f" stroked="f">
+              <v:shape w14:anchorId="18608EE5" id="Text Box 8" o:spid="_x0000_s1027" type="#_x0000_t202" style="position:absolute;left:0;text-align:left;margin-left:90pt;margin-top:71.4pt;width:315pt;height:162.75pt;z-index:251653632;visibility:visible;mso-wrap-style:square;mso-width-percent:0;mso-height-percent:0;mso-wrap-distance-left:9pt;mso-wrap-distance-top:0;mso-wrap-distance-right:9pt;mso-wrap-distance-bottom:0;mso-position-horizontal:absolute;mso-position-horizontal-relative:text;mso-position-vertical:absolute;mso-position-vertical-relative:text;mso-width-percent:0;mso-height-percent:0;mso-width-relative:page;mso-height-relative:page;v-text-anchor:top" o:gfxdata="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" filled="f" stroked="f">
                 <v:textbox>
                   <w:txbxContent>
                     <w:p>
@@ -1132,7 +1132,7 @@
           </mc:Choice>
           <mc:Fallback>
             <w:pict>
-              <v:shape w14:anchorId="5730047F" id="Text Box 10" o:spid="_x0000_s1028" type="#_x0000_t202" style="position:absolute;left:0;text-align:left;margin-left:89.7pt;margin-top:.85pt;width:261pt;height:117.7pt;z-index:251655680;visibility:visible;mso-wrap-style:square;mso-width-percent:0;mso-height-percent:0;mso-wrap-distance-left:9pt;mso-wrap-distance-top:0;mso-wrap-distance-right:9pt;mso-wrap-distance-bottom:0;mso-position-horizontal:absolute;mso-position-horizontal-relative:text;mso-position-vertical:absolute;mso-position-vertical-relative:text;mso-width-percent:0;mso-height-percent:0;mso-width-relative:page;mso-height-relative:page;v-text-anchor:top" o:gfxdata="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" filled="f" stroked="f">
+              <v:shape w14:anchorId="5730047F" id="Text Box 10" o:spid="_x0000_s1028" type="#_x0000_t202" style="position:absolute;left:0;text-align:left;margin-left:89.7pt;margin-top:.85pt;width:261pt;height:117.7pt;z-index:251655680;visibility:visible;mso-wrap-style:square;mso-width-percent:0;mso-height-percent:0;mso-wrap-distance-left:9pt;mso-wrap-distance-top:0;mso-wrap-distance-right:9pt;mso-wrap-distance-bottom:0;mso-position-horizontal:absolute;mso-position-horizontal-relative:text;mso-position-vertical:absolute;mso-position-vertical-relative:text;mso-width-percent:0;mso-height-percent:0;mso-width-relative:page;mso-height-relative:page;v-text-anchor:top" o:gfxdata="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" filled="f" stroked="f">
                 <v:textbox>
                   <w:txbxContent>
                     <w:p>
@@ -1427,7 +1427,7 @@
           </mc:Choice>
           <mc:Fallback>
             <w:pict>
-              <v:shape w14:anchorId="14C8AA03" id="Text Box 25" o:spid="_x0000_s1029" type="#_x0000_t202" style="position:absolute;left:0;text-align:left;margin-left:-22.55pt;margin-top:17.05pt;width:180pt;height:2in;z-index:251661824;visibility:visible;mso-wrap-style:square;mso-width-percent:0;mso-height-percent:0;mso-wrap-distance-left:9pt;mso-wrap-distance-top:0;mso-wrap-distance-right:9pt;mso-wrap-distance-bottom:0;mso-position-horizontal:absolute;mso-position-horizontal-relative:text;mso-position-vertical:absolute;mso-position-vertical-relative:text;mso-width-percent:0;mso-height-percent:0;mso-width-relative:page;mso-height-relative:page;v-text-anchor:top" o:gfxdata="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" filled="f" stroked="f">
+              <v:shape w14:anchorId="14C8AA03" id="Text Box 25" o:spid="_x0000_s1029" type="#_x0000_t202" style="position:absolute;left:0;text-align:left;margin-left:-22.55pt;margin-top:17.05pt;width:180pt;height:2in;z-index:251661824;visibility:visible;mso-wrap-style:square;mso-width-percent:0;mso-height-percent:0;mso-wrap-distance-left:9pt;mso-wrap-distance-top:0;mso-wrap-distance-right:9pt;mso-wrap-distance-bottom:0;mso-position-horizontal:absolute;mso-position-horizontal-relative:text;mso-position-vertical:absolute;mso-position-vertical-relative:text;mso-width-percent:0;mso-height-percent:0;mso-width-relative:page;mso-height-relative:page;v-text-anchor:top" o:gfxdata="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" filled="f" stroked="f">
                 <v:textbox inset=",7.2pt,,7.2pt">
                   <w:txbxContent>
                     <w:p>
@@ -1782,7 +1782,7 @@
           </mc:Choice>
           <mc:Fallback>
             <w:pict>
-              <v:shape w14:anchorId="3203F8AC" id="Text Box 16" o:spid="_x0000_s1030" type="#_x0000_t202" style="position:absolute;left:0;text-align:left;margin-left:210.75pt;margin-top:-17.5pt;width:3in;height:94.5pt;z-index:251658752;visibility:visible;mso-wrap-style:square;mso-width-percent:0;mso-height-percent:0;mso-wrap-distance-left:9pt;mso-wrap-distance-top:0;mso-wrap-distance-right:9pt;mso-wrap-distance-bottom:0;mso-position-horizontal:absolute;mso-position-horizontal-relative:text;mso-position-vertical:absolute;mso-position-vertical-relative:text;mso-width-percent:0;mso-height-percent:0;mso-width-relative:page;mso-height-relative:page;v-text-anchor:top" o:gfxdata="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" filled="f" stroked="f">
+              <v:shape w14:anchorId="3203F8AC" id="Text Box 16" o:spid="_x0000_s1030" type="#_x0000_t202" style="position:absolute;left:0;text-align:left;margin-left:210.75pt;margin-top:-17.55pt;width:3in;height:94.5pt;z-index:251658752;visibility:visible;mso-wrap-style:square;mso-width-percent:0;mso-height-percent:0;mso-wrap-distance-left:9pt;mso-wrap-distance-top:0;mso-wrap-distance-right:9pt;mso-wrap-distance-bottom:0;mso-position-horizontal:absolute;mso-position-horizontal-relative:text;mso-position-vertical:absolute;mso-position-vertical-relative:text;mso-width-percent:0;mso-height-percent:0;mso-width-relative:page;mso-height-relative:page;v-text-anchor:top" o:gfxdata="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" filled="f" stroked="f">
                 <v:textbox>
                   <w:txbxContent>
                     <w:tbl>
@@ -2127,7 +2127,7 @@
           </mc:Choice>
           <mc:Fallback>
             <w:pict>
-              <v:shape w14:anchorId="019DAD4D" id="Text Box 12" o:spid="_x0000_s1031" type="#_x0000_t202" style="position:absolute;left:0;text-align:left;margin-left:12pt;margin-top:344.4pt;width:342pt;height:27pt;z-index:251656704;visibility:visible;mso-wrap-style:square;mso-width-percent:0;mso-height-percent:0;mso-wrap-distance-left:9pt;mso-wrap-distance-top:0;mso-wrap-distance-right:9pt;mso-wrap-distance-bottom:0;mso-position-horizontal:absolute;mso-position-horizontal-relative:text;mso-position-vertical:absolute;mso-position-vertical-relative:text;mso-width-percent:0;mso-height-percent:0;mso-width-relative:page;mso-height-relative:page;v-text-anchor:top" o:gfxdata="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" filled="f" stroked="f">
+              <v:shape w14:anchorId="019DAD4D" id="Text Box 12" o:spid="_x0000_s1031" type="#_x0000_t202" style="position:absolute;left:0;text-align:left;margin-left:12pt;margin-top:344.4pt;width:342pt;height:27pt;z-index:251656704;visibility:visible;mso-wrap-style:square;mso-width-percent:0;mso-height-percent:0;mso-wrap-distance-left:9pt;mso-wrap-distance-top:0;mso-wrap-distance-right:9pt;mso-wrap-distance-bottom:0;mso-position-horizontal:absolute;mso-position-horizontal-relative:text;mso-position-vertical:absolute;mso-position-vertical-relative:text;mso-width-percent:0;mso-height-percent:0;mso-width-relative:page;mso-height-relative:page;v-text-anchor:top" o:gfxdata="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" filled="f" stroked="f">
                 <v:textbox>
                   <w:txbxContent>
                     <w:p>
@@ -2590,7 +2590,7 @@
           </mc:Choice>
           <mc:Fallback>
             <w:pict>
-              <v:shape w14:anchorId="6F1719D2" id="Text Box 13" o:spid="_x0000_s1032" type="#_x0000_t202" style="position:absolute;left:0;text-align:left;margin-left:11.7pt;margin-top:4.4pt;width:261pt;height:118.5pt;z-index:251657728;visibility:visible;mso-wrap-style:square;mso-width-percent:0;mso-height-percent:0;mso-wrap-distance-left:9pt;mso-wrap-distance-top:0;mso-wrap-distance-right:9pt;mso-wrap-distance-bottom:0;mso-position-horizontal:absolute;mso-position-horizontal-relative:text;mso-position-vertical:absolute;mso-position-vertical-relative:text;mso-width-percent:0;mso-height-percent:0;mso-width-relative:page;mso-height-relative:page;v-text-anchor:top" o:gfxdata="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" filled="f" stroked="f">
+              <v:shape w14:anchorId="6F1719D2" id="Text Box 13" o:spid="_x0000_s1032" type="#_x0000_t202" style="position:absolute;left:0;text-align:left;margin-left:11.7pt;margin-top:4.4pt;width:261pt;height:118.5pt;z-index:251657728;visibility:visible;mso-wrap-style:square;mso-width-percent:0;mso-height-percent:0;mso-wrap-distance-left:9pt;mso-wrap-distance-top:0;mso-wrap-distance-right:9pt;mso-wrap-distance-bottom:0;mso-position-horizontal:absolute;mso-position-horizontal-relative:text;mso-position-vertical:absolute;mso-position-vertical-relative:text;mso-width-percent:0;mso-height-percent:0;mso-width-relative:page;mso-height-relative:page;v-text-anchor:top" o:gfxdata="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" filled="f" stroked="f">
                 <v:textbox>
                   <w:txbxContent>
                     <w:p>
@@ -2807,7 +2807,7 @@
     </w:p>
     <w:p>
       <w:pPr>
-        <w:pStyle w:val="Cabealho3"/>
+        <w:pStyle w:val="Ttulo3"/>
         <w:rPr>
           <w:rFonts w:ascii="Calibri" w:hAnsi="Calibri"/>
         </w:rPr>
@@ -2822,7 +2822,7 @@
     </w:p>
     <w:p>
       <w:pPr>
-        <w:pStyle w:val="Cabealho1"/>
+        <w:pStyle w:val="Ttulo1"/>
         <w:rPr>
           <w:rFonts w:ascii="Calibri" w:hAnsi="Calibri"/>
         </w:rPr>
@@ -2982,7 +2982,7 @@
     </w:p>
     <w:p>
       <w:pPr>
-        <w:pStyle w:val="Cabealho1"/>
+        <w:pStyle w:val="Ttulo1"/>
         <w:rPr>
           <w:noProof/>
         </w:rPr>
@@ -6482,7 +6482,7 @@
     </w:p>
     <w:p>
       <w:pPr>
-        <w:pStyle w:val="Cabealho1"/>
+        <w:pStyle w:val="Ttulo1"/>
         <w:rPr>
           <w:rFonts w:ascii="Calibri" w:hAnsi="Calibri"/>
         </w:rPr>
@@ -6497,7 +6497,7 @@
     </w:p>
     <w:p>
       <w:pPr>
-        <w:pStyle w:val="Cabealho1"/>
+        <w:pStyle w:val="Ttulo1"/>
         <w:rPr>
           <w:rFonts w:ascii="Calibri" w:hAnsi="Calibri"/>
         </w:rPr>
@@ -6514,7 +6514,7 @@
     </w:p>
     <w:p>
       <w:pPr>
-        <w:pStyle w:val="ndicedeIlustraes"/>
+        <w:pStyle w:val="ndicedeilustraes"/>
         <w:rPr>
           <w:rFonts w:asciiTheme="minorHAnsi" w:eastAsiaTheme="minorEastAsia" w:hAnsiTheme="minorHAnsi" w:cstheme="minorBidi"/>
           <w:noProof/>
@@ -6601,7 +6601,7 @@
     </w:p>
     <w:p>
       <w:pPr>
-        <w:pStyle w:val="ndicedeIlustraes"/>
+        <w:pStyle w:val="ndicedeilustraes"/>
         <w:rPr>
           <w:rFonts w:asciiTheme="minorHAnsi" w:eastAsiaTheme="minorEastAsia" w:hAnsiTheme="minorHAnsi" w:cstheme="minorBidi"/>
           <w:noProof/>
@@ -6670,7 +6670,7 @@
     </w:p>
     <w:p>
       <w:pPr>
-        <w:pStyle w:val="ndicedeIlustraes"/>
+        <w:pStyle w:val="ndicedeilustraes"/>
         <w:rPr>
           <w:rFonts w:asciiTheme="minorHAnsi" w:eastAsiaTheme="minorEastAsia" w:hAnsiTheme="minorHAnsi" w:cstheme="minorBidi"/>
           <w:noProof/>
@@ -6740,7 +6740,7 @@
     </w:p>
     <w:p>
       <w:pPr>
-        <w:pStyle w:val="ndicedeIlustraes"/>
+        <w:pStyle w:val="ndicedeilustraes"/>
         <w:rPr>
           <w:rFonts w:asciiTheme="minorHAnsi" w:eastAsiaTheme="minorEastAsia" w:hAnsiTheme="minorHAnsi" w:cstheme="minorBidi"/>
           <w:noProof/>
@@ -6810,7 +6810,7 @@
     </w:p>
     <w:p>
       <w:pPr>
-        <w:pStyle w:val="ndicedeIlustraes"/>
+        <w:pStyle w:val="ndicedeilustraes"/>
         <w:rPr>
           <w:rFonts w:asciiTheme="minorHAnsi" w:eastAsiaTheme="minorEastAsia" w:hAnsiTheme="minorHAnsi" w:cstheme="minorBidi"/>
           <w:noProof/>
@@ -6880,7 +6880,7 @@
     </w:p>
     <w:p>
       <w:pPr>
-        <w:pStyle w:val="ndicedeIlustraes"/>
+        <w:pStyle w:val="ndicedeilustraes"/>
         <w:rPr>
           <w:rFonts w:asciiTheme="minorHAnsi" w:eastAsiaTheme="minorEastAsia" w:hAnsiTheme="minorHAnsi" w:cstheme="minorBidi"/>
           <w:noProof/>
@@ -6950,7 +6950,7 @@
     </w:p>
     <w:p>
       <w:pPr>
-        <w:pStyle w:val="ndicedeIlustraes"/>
+        <w:pStyle w:val="ndicedeilustraes"/>
         <w:rPr>
           <w:rFonts w:asciiTheme="minorHAnsi" w:eastAsiaTheme="minorEastAsia" w:hAnsiTheme="minorHAnsi" w:cstheme="minorBidi"/>
           <w:noProof/>
@@ -7020,7 +7020,7 @@
     </w:p>
     <w:p>
       <w:pPr>
-        <w:pStyle w:val="ndicedeIlustraes"/>
+        <w:pStyle w:val="ndicedeilustraes"/>
         <w:rPr>
           <w:rFonts w:asciiTheme="minorHAnsi" w:eastAsiaTheme="minorEastAsia" w:hAnsiTheme="minorHAnsi" w:cstheme="minorBidi"/>
           <w:noProof/>
@@ -7090,7 +7090,7 @@
     </w:p>
     <w:p>
       <w:pPr>
-        <w:pStyle w:val="ndicedeIlustraes"/>
+        <w:pStyle w:val="ndicedeilustraes"/>
         <w:rPr>
           <w:rFonts w:asciiTheme="minorHAnsi" w:eastAsiaTheme="minorEastAsia" w:hAnsiTheme="minorHAnsi" w:cstheme="minorBidi"/>
           <w:noProof/>
@@ -7160,7 +7160,7 @@
     </w:p>
     <w:p>
       <w:pPr>
-        <w:pStyle w:val="ndicedeIlustraes"/>
+        <w:pStyle w:val="ndicedeilustraes"/>
         <w:rPr>
           <w:rFonts w:asciiTheme="minorHAnsi" w:eastAsiaTheme="minorEastAsia" w:hAnsiTheme="minorHAnsi" w:cstheme="minorBidi"/>
           <w:noProof/>
@@ -7230,7 +7230,7 @@
     </w:p>
     <w:p>
       <w:pPr>
-        <w:pStyle w:val="ndicedeIlustraes"/>
+        <w:pStyle w:val="ndicedeilustraes"/>
         <w:rPr>
           <w:rFonts w:asciiTheme="minorHAnsi" w:eastAsiaTheme="minorEastAsia" w:hAnsiTheme="minorHAnsi" w:cstheme="minorBidi"/>
           <w:noProof/>
@@ -7300,7 +7300,7 @@
     </w:p>
     <w:p>
       <w:pPr>
-        <w:pStyle w:val="ndicedeIlustraes"/>
+        <w:pStyle w:val="ndicedeilustraes"/>
         <w:rPr>
           <w:rFonts w:asciiTheme="minorHAnsi" w:eastAsiaTheme="minorEastAsia" w:hAnsiTheme="minorHAnsi" w:cstheme="minorBidi"/>
           <w:noProof/>
@@ -7370,7 +7370,7 @@
     </w:p>
     <w:p>
       <w:pPr>
-        <w:pStyle w:val="ndicedeIlustraes"/>
+        <w:pStyle w:val="ndicedeilustraes"/>
         <w:rPr>
           <w:rFonts w:asciiTheme="minorHAnsi" w:eastAsiaTheme="minorEastAsia" w:hAnsiTheme="minorHAnsi" w:cstheme="minorBidi"/>
           <w:noProof/>
@@ -7440,7 +7440,7 @@
     </w:p>
     <w:p>
       <w:pPr>
-        <w:pStyle w:val="ndicedeIlustraes"/>
+        <w:pStyle w:val="ndicedeilustraes"/>
         <w:rPr>
           <w:rFonts w:asciiTheme="minorHAnsi" w:eastAsiaTheme="minorEastAsia" w:hAnsiTheme="minorHAnsi" w:cstheme="minorBidi"/>
           <w:noProof/>
@@ -7510,7 +7510,7 @@
     </w:p>
     <w:p>
       <w:pPr>
-        <w:pStyle w:val="ndicedeIlustraes"/>
+        <w:pStyle w:val="ndicedeilustraes"/>
         <w:rPr>
           <w:rFonts w:asciiTheme="minorHAnsi" w:eastAsiaTheme="minorEastAsia" w:hAnsiTheme="minorHAnsi" w:cstheme="minorBidi"/>
           <w:noProof/>
@@ -7580,7 +7580,7 @@
     </w:p>
     <w:p>
       <w:pPr>
-        <w:pStyle w:val="ndicedeIlustraes"/>
+        <w:pStyle w:val="ndicedeilustraes"/>
         <w:rPr>
           <w:rFonts w:asciiTheme="minorHAnsi" w:eastAsiaTheme="minorEastAsia" w:hAnsiTheme="minorHAnsi" w:cstheme="minorBidi"/>
           <w:noProof/>
@@ -7650,7 +7650,7 @@
     </w:p>
     <w:p>
       <w:pPr>
-        <w:pStyle w:val="ndicedeIlustraes"/>
+        <w:pStyle w:val="ndicedeilustraes"/>
         <w:rPr>
           <w:rFonts w:asciiTheme="minorHAnsi" w:eastAsiaTheme="minorEastAsia" w:hAnsiTheme="minorHAnsi" w:cstheme="minorBidi"/>
           <w:noProof/>
@@ -7720,7 +7720,7 @@
     </w:p>
     <w:p>
       <w:pPr>
-        <w:pStyle w:val="ndicedeIlustraes"/>
+        <w:pStyle w:val="ndicedeilustraes"/>
         <w:rPr>
           <w:rFonts w:asciiTheme="minorHAnsi" w:eastAsiaTheme="minorEastAsia" w:hAnsiTheme="minorHAnsi" w:cstheme="minorBidi"/>
           <w:noProof/>
@@ -7789,7 +7789,7 @@
     </w:p>
     <w:p>
       <w:pPr>
-        <w:pStyle w:val="ndicedeIlustraes"/>
+        <w:pStyle w:val="ndicedeilustraes"/>
         <w:rPr>
           <w:rFonts w:asciiTheme="minorHAnsi" w:eastAsiaTheme="minorEastAsia" w:hAnsiTheme="minorHAnsi" w:cstheme="minorBidi"/>
           <w:noProof/>
@@ -7884,7 +7884,7 @@
     </w:p>
     <w:p>
       <w:pPr>
-        <w:pStyle w:val="Cabealho1"/>
+        <w:pStyle w:val="Ttulo1"/>
         <w:rPr>
           <w:rFonts w:ascii="Calibri" w:hAnsi="Calibri"/>
         </w:rPr>
@@ -7901,7 +7901,7 @@
     </w:p>
     <w:p>
       <w:pPr>
-        <w:pStyle w:val="ndicedeIlustraes"/>
+        <w:pStyle w:val="ndicedeilustraes"/>
         <w:rPr>
           <w:rFonts w:asciiTheme="minorHAnsi" w:eastAsiaTheme="minorEastAsia" w:hAnsiTheme="minorHAnsi" w:cstheme="minorBidi"/>
           <w:noProof/>
@@ -7988,7 +7988,7 @@
     </w:p>
     <w:p>
       <w:pPr>
-        <w:pStyle w:val="ndicedeIlustraes"/>
+        <w:pStyle w:val="ndicedeilustraes"/>
         <w:rPr>
           <w:rFonts w:asciiTheme="minorHAnsi" w:eastAsiaTheme="minorEastAsia" w:hAnsiTheme="minorHAnsi" w:cstheme="minorBidi"/>
           <w:noProof/>
@@ -8057,7 +8057,7 @@
     </w:p>
     <w:p>
       <w:pPr>
-        <w:pStyle w:val="ndicedeIlustraes"/>
+        <w:pStyle w:val="ndicedeilustraes"/>
         <w:rPr>
           <w:rFonts w:asciiTheme="minorHAnsi" w:eastAsiaTheme="minorEastAsia" w:hAnsiTheme="minorHAnsi" w:cstheme="minorBidi"/>
           <w:noProof/>
@@ -8126,7 +8126,7 @@
     </w:p>
     <w:p>
       <w:pPr>
-        <w:pStyle w:val="ndicedeIlustraes"/>
+        <w:pStyle w:val="ndicedeilustraes"/>
         <w:rPr>
           <w:rFonts w:asciiTheme="minorHAnsi" w:eastAsiaTheme="minorEastAsia" w:hAnsiTheme="minorHAnsi" w:cstheme="minorBidi"/>
           <w:noProof/>
@@ -8195,7 +8195,7 @@
     </w:p>
     <w:p>
       <w:pPr>
-        <w:pStyle w:val="ndicedeIlustraes"/>
+        <w:pStyle w:val="ndicedeilustraes"/>
         <w:rPr>
           <w:rFonts w:asciiTheme="minorHAnsi" w:eastAsiaTheme="minorEastAsia" w:hAnsiTheme="minorHAnsi" w:cstheme="minorBidi"/>
           <w:noProof/>
@@ -8264,7 +8264,7 @@
     </w:p>
     <w:p>
       <w:pPr>
-        <w:pStyle w:val="ndicedeIlustraes"/>
+        <w:pStyle w:val="ndicedeilustraes"/>
         <w:rPr>
           <w:rFonts w:asciiTheme="minorHAnsi" w:eastAsiaTheme="minorEastAsia" w:hAnsiTheme="minorHAnsi" w:cstheme="minorBidi"/>
           <w:noProof/>
@@ -13532,17 +13532,8 @@
                 <w:rFonts w:asciiTheme="minorHAnsi" w:hAnsiTheme="minorHAnsi"/>
                 <w:sz w:val="16"/>
               </w:rPr>
-              <w:t xml:space="preserve"> </w:t>
-            </w:r>
-            <w:proofErr w:type="spellStart"/>
-            <w:r>
-              <w:rPr>
-                <w:rFonts w:asciiTheme="minorHAnsi" w:hAnsiTheme="minorHAnsi"/>
-                <w:sz w:val="16"/>
-              </w:rPr>
-              <w:t>por</w:t>
-            </w:r>
-            <w:proofErr w:type="spellEnd"/>
+              <w:t xml:space="preserve"> por</w:t>
+            </w:r>
           </w:p>
         </w:tc>
         <w:tc>
@@ -18609,7 +18600,7 @@
           </mc:Choice>
           <mc:Fallback>
             <w:pict>
-              <v:shape w14:anchorId="5477EE4F" id="Caixa de texto 10" o:spid="_x0000_s1033" type="#_x0000_t202" style="position:absolute;left:0;text-align:left;margin-left:-85.05pt;margin-top:265.65pt;width:611.75pt;height:29.25pt;z-index:251664896;visibility:visible;mso-wrap-style:square;mso-wrap-distance-left:9pt;mso-wrap-distance-top:0;mso-wrap-distance-right:9pt;mso-wrap-distance-bottom:0;mso-position-horizontal:absolute;mso-position-horizontal-relative:text;mso-position-vertical:absolute;mso-position-vertical-relative:text;v-text-anchor:top" o:gfxdata="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" stroked="f">
+              <v:shape w14:anchorId="5477EE4F" id="Caixa de texto 10" o:spid="_x0000_s1033" type="#_x0000_t202" style="position:absolute;left:0;text-align:left;margin-left:-85.05pt;margin-top:265.65pt;width:611.75pt;height:29.25pt;z-index:251664896;visibility:visible;mso-wrap-style:square;mso-wrap-distance-left:9pt;mso-wrap-distance-top:0;mso-wrap-distance-right:9pt;mso-wrap-distance-bottom:0;mso-position-horizontal:absolute;mso-position-horizontal-relative:text;mso-position-vertical:absolute;mso-position-vertical-relative:text;v-text-anchor:top" o:gfxdata="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" stroked="f">
                 <v:textbox style="mso-fit-shape-to-text:t" inset="0,0,0,0">
                   <w:txbxContent>
                     <w:p>
@@ -28556,7 +28547,7 @@
           </mc:Choice>
           <mc:Fallback>
             <w:pict>
-              <v:shape w14:anchorId="4E043CFA" id="Caixa de texto 36" o:spid="_x0000_s1034" type="#_x0000_t202" style="position:absolute;left:0;text-align:left;margin-left:-40.9pt;margin-top:177.7pt;width:506.95pt;height:29.25pt;z-index:-251616768;visibility:visible;mso-wrap-style:square;mso-wrap-distance-left:9pt;mso-wrap-distance-top:0;mso-wrap-distance-right:9pt;mso-wrap-distance-bottom:0;mso-position-horizontal:absolute;mso-position-horizontal-relative:text;mso-position-vertical:absolute;mso-position-vertical-relative:text;v-text-anchor:top" o:gfxdata="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" stroked="f">
+              <v:shape w14:anchorId="4E043CFA" id="Caixa de texto 36" o:spid="_x0000_s1034" type="#_x0000_t202" style="position:absolute;left:0;text-align:left;margin-left:-40.9pt;margin-top:177.7pt;width:506.95pt;height:29.25pt;z-index:-251616768;visibility:visible;mso-wrap-style:square;mso-wrap-distance-left:9pt;mso-wrap-distance-top:0;mso-wrap-distance-right:9pt;mso-wrap-distance-bottom:0;mso-position-horizontal:absolute;mso-position-horizontal-relative:text;mso-position-vertical:absolute;mso-position-vertical-relative:text;v-text-anchor:top" o:gfxdata="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" stroked="f">
                 <v:textbox style="mso-fit-shape-to-text:t" inset="0,0,0,0">
                   <w:txbxContent>
                     <w:p>
@@ -28830,7 +28821,7 @@
           </mc:Choice>
           <mc:Fallback>
             <w:pict>
-              <v:shape w14:anchorId="481D8BEB" id="Caixa de texto 39" o:spid="_x0000_s1035" type="#_x0000_t202" style="position:absolute;left:0;text-align:left;margin-left:-61.8pt;margin-top:320.7pt;width:552pt;height:29.25pt;z-index:-251613696;visibility:visible;mso-wrap-style:square;mso-wrap-distance-left:9pt;mso-wrap-distance-top:0;mso-wrap-distance-right:9pt;mso-wrap-distance-bottom:0;mso-position-horizontal:absolute;mso-position-horizontal-relative:text;mso-position-vertical:absolute;mso-position-vertical-relative:text;v-text-anchor:top" o:gfxdata="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" stroked="f">
+              <v:shape w14:anchorId="481D8BEB" id="Caixa de texto 39" o:spid="_x0000_s1035" type="#_x0000_t202" style="position:absolute;left:0;text-align:left;margin-left:-61.8pt;margin-top:320.7pt;width:552pt;height:29.25pt;z-index:-251613696;visibility:visible;mso-wrap-style:square;mso-wrap-distance-left:9pt;mso-wrap-distance-top:0;mso-wrap-distance-right:9pt;mso-wrap-distance-bottom:0;mso-position-horizontal:absolute;mso-position-horizontal-relative:text;mso-position-vertical:absolute;mso-position-vertical-relative:text;v-text-anchor:top" o:gfxdata="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" stroked="f">
                 <v:textbox style="mso-fit-shape-to-text:t" inset="0,0,0,0">
                   <w:txbxContent>
                     <w:p>
@@ -29141,7 +29132,7 @@
           </mc:Choice>
           <mc:Fallback>
             <w:pict>
-              <v:shape w14:anchorId="48FBB217" id="Caixa de Texto 28" o:spid="_x0000_s1036" type="#_x0000_t202" style="position:absolute;left:0;text-align:left;margin-left:-63.75pt;margin-top:89.85pt;width:573.55pt;height:29.25pt;z-index:251689472;visibility:visible;mso-wrap-style:square;mso-wrap-distance-left:9pt;mso-wrap-distance-top:0;mso-wrap-distance-right:9pt;mso-wrap-distance-bottom:0;mso-position-horizontal:absolute;mso-position-horizontal-relative:text;mso-position-vertical:absolute;mso-position-vertical-relative:text;v-text-anchor:top" o:gfxdata="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" stroked="f">
+              <v:shape w14:anchorId="48FBB217" id="Caixa de Texto 28" o:spid="_x0000_s1036" type="#_x0000_t202" style="position:absolute;left:0;text-align:left;margin-left:-63.75pt;margin-top:89.85pt;width:573.55pt;height:29.25pt;z-index:251689472;visibility:visible;mso-wrap-style:square;mso-wrap-distance-left:9pt;mso-wrap-distance-top:0;mso-wrap-distance-right:9pt;mso-wrap-distance-bottom:0;mso-position-horizontal:absolute;mso-position-horizontal-relative:text;mso-position-vertical:absolute;mso-position-vertical-relative:text;v-text-anchor:top" o:gfxdata="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" stroked="f">
                 <v:textbox style="mso-fit-shape-to-text:t" inset="0,0,0,0">
                   <w:txbxContent>
                     <w:p>
@@ -29506,7 +29497,7 @@
           </mc:Choice>
           <mc:Fallback>
             <w:pict>
-              <v:shape w14:anchorId="49D93421" id="Caixa de Texto 32" o:spid="_x0000_s1037" type="#_x0000_t202" style="position:absolute;left:0;text-align:left;margin-left:62.95pt;margin-top:1.6pt;width:305.65pt;height:29.25pt;z-index:251692544;visibility:visible;mso-wrap-style:square;mso-width-percent:0;mso-wrap-distance-left:9pt;mso-wrap-distance-top:0;mso-wrap-distance-right:9pt;mso-wrap-distance-bottom:0;mso-position-horizontal:absolute;mso-position-horizontal-relative:text;mso-position-vertical:absolute;mso-position-vertical-relative:text;mso-width-percent:0;mso-width-relative:margin;v-text-anchor:top" o:gfxdata="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" stroked="f">
+              <v:shape w14:anchorId="49D93421" id="Caixa de Texto 32" o:spid="_x0000_s1037" type="#_x0000_t202" style="position:absolute;left:0;text-align:left;margin-left:62.95pt;margin-top:1.6pt;width:305.65pt;height:29.25pt;z-index:251692544;visibility:visible;mso-wrap-style:square;mso-width-percent:0;mso-wrap-distance-left:9pt;mso-wrap-distance-top:0;mso-wrap-distance-right:9pt;mso-wrap-distance-bottom:0;mso-position-horizontal:absolute;mso-position-horizontal-relative:text;mso-position-vertical:absolute;mso-position-vertical-relative:text;mso-width-percent:0;mso-width-relative:margin;v-text-anchor:top" o:gfxdata="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" stroked="f">
                 <v:textbox style="mso-fit-shape-to-text:t" inset="0,0,0,0">
                   <w:txbxContent>
                     <w:p>
@@ -29742,7 +29733,7 @@
           </mc:Choice>
           <mc:Fallback>
             <w:pict>
-              <v:shape w14:anchorId="5CA5D495" id="Caixa de Texto 33" o:spid="_x0000_s1038" type="#_x0000_t202" style="position:absolute;left:0;text-align:left;margin-left:-62.8pt;margin-top:130.7pt;width:558.75pt;height:29.25pt;z-index:251694592;visibility:visible;mso-wrap-style:square;mso-wrap-distance-left:9pt;mso-wrap-distance-top:0;mso-wrap-distance-right:9pt;mso-wrap-distance-bottom:0;mso-position-horizontal:absolute;mso-position-horizontal-relative:text;mso-position-vertical:absolute;mso-position-vertical-relative:text;v-text-anchor:top" o:gfxdata="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" stroked="f">
+              <v:shape w14:anchorId="5CA5D495" id="Caixa de Texto 33" o:spid="_x0000_s1038" type="#_x0000_t202" style="position:absolute;left:0;text-align:left;margin-left:-62.8pt;margin-top:130.7pt;width:558.75pt;height:29.25pt;z-index:251694592;visibility:visible;mso-wrap-style:square;mso-wrap-distance-left:9pt;mso-wrap-distance-top:0;mso-wrap-distance-right:9pt;mso-wrap-distance-bottom:0;mso-position-horizontal:absolute;mso-position-horizontal-relative:text;mso-position-vertical:absolute;mso-position-vertical-relative:text;v-text-anchor:top" o:gfxdata="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" stroked="f">
                 <v:textbox style="mso-fit-shape-to-text:t" inset="0,0,0,0">
                   <w:txbxContent>
                     <w:p>
@@ -30178,19 +30169,657 @@
     </w:p>
     <w:p>
       <w:pPr>
+        <w:rPr>
+          <w:lang w:val="pt-PT"/>
+        </w:rPr>
+      </w:pPr>
+      <w:r>
+        <w:rPr>
+          <w:lang w:val="pt-PT"/>
+        </w:rPr>
+        <w:t xml:space="preserve">Tendo em conta os requisitos de controlo, ou seja, as transações estabelecidas, tivemos que definir código em SQL para responder a estas. </w:t>
+      </w:r>
+    </w:p>
+    <w:p>
+      <w:pPr>
+        <w:ind w:firstLine="360"/>
+        <w:rPr>
+          <w:lang w:val="pt-PT"/>
+        </w:rPr>
+      </w:pPr>
+      <w:r>
+        <w:rPr>
+          <w:lang w:val="pt-PT"/>
+        </w:rPr>
+        <w:t xml:space="preserve">Assim sendo, apenas tivemos que definir as transações associadas ao RC2 e ao RC5, uma vez que as restantes podem ser executadas utilizando os comandos </w:t>
+      </w:r>
+      <w:r>
+        <w:rPr>
+          <w:i/>
+          <w:lang w:val="pt-PT"/>
+        </w:rPr>
+        <w:t>INSERT</w:t>
+      </w:r>
+      <w:r>
+        <w:rPr>
+          <w:lang w:val="pt-PT"/>
+        </w:rPr>
+        <w:t xml:space="preserve"> e </w:t>
+      </w:r>
+      <w:r>
+        <w:rPr>
+          <w:i/>
+          <w:lang w:val="pt-PT"/>
+        </w:rPr>
+        <w:t>UPDAT</w:t>
+      </w:r>
+      <w:r>
+        <w:rPr>
+          <w:i/>
+          <w:lang w:val="pt-PT"/>
+        </w:rPr>
+        <w:t>E</w:t>
+      </w:r>
+      <w:r>
+        <w:rPr>
+          <w:lang w:val="pt-PT"/>
+        </w:rPr>
+        <w:t xml:space="preserve"> do SQL, sendo que o utilizador tem permissões para tal. De resto, definimos da seguinte maneira:</w:t>
+      </w:r>
+    </w:p>
+    <w:p>
+      <w:pPr>
+        <w:rPr>
+          <w:lang w:val="pt-PT"/>
+        </w:rPr>
+      </w:pPr>
+    </w:p>
+    <w:p>
+      <w:pPr>
+        <w:pStyle w:val="PargrafodaLista"/>
+        <w:numPr>
+          <w:ilvl w:val="0"/>
+          <w:numId w:val="21"/>
+        </w:numPr>
+        <w:rPr>
+          <w:b/>
+          <w:lang w:val="pt-PT"/>
+        </w:rPr>
+      </w:pPr>
+      <w:r>
+        <w:rPr>
+          <w:b/>
+          <w:noProof/>
+        </w:rPr>
+        <w:drawing>
+          <wp:anchor distT="0" distB="0" distL="114300" distR="114300" simplePos="0" relativeHeight="251709952" behindDoc="1" locked="0" layoutInCell="1" allowOverlap="1" wp14:anchorId="78A616B2" wp14:editId="2EA71857">
+            <wp:simplePos x="0" y="0"/>
+            <wp:positionH relativeFrom="margin">
+              <wp:align>center</wp:align>
+            </wp:positionH>
+            <wp:positionV relativeFrom="paragraph">
+              <wp:posOffset>282575</wp:posOffset>
+            </wp:positionV>
+            <wp:extent cx="6523990" cy="1971675"/>
+            <wp:effectExtent l="0" t="0" r="0" b="9525"/>
+            <wp:wrapTight wrapText="bothSides">
+              <wp:wrapPolygon edited="0">
+                <wp:start x="0" y="0"/>
+                <wp:lineTo x="0" y="21496"/>
+                <wp:lineTo x="21507" y="21496"/>
+                <wp:lineTo x="21507" y="0"/>
+                <wp:lineTo x="0" y="0"/>
+              </wp:wrapPolygon>
+            </wp:wrapTight>
+            <wp:docPr id="16" name="Imagem 16"/>
+            <wp:cNvGraphicFramePr>
+              <a:graphicFrameLocks xmlns:a="http://schemas.openxmlformats.org/drawingml/2006/main" noChangeAspect="1"/>
+            </wp:cNvGraphicFramePr>
+            <a:graphic xmlns:a="http://schemas.openxmlformats.org/drawingml/2006/main">
+              <a:graphicData uri="http://schemas.openxmlformats.org/drawingml/2006/picture">
+                <pic:pic xmlns:pic="http://schemas.openxmlformats.org/drawingml/2006/picture">
+                  <pic:nvPicPr>
+                    <pic:cNvPr id="1" name=""/>
+                    <pic:cNvPicPr/>
+                  </pic:nvPicPr>
+                  <pic:blipFill>
+                    <a:blip r:embed="rId37"/>
+                    <a:stretch>
+                      <a:fillRect/>
+                    </a:stretch>
+                  </pic:blipFill>
+                  <pic:spPr>
+                    <a:xfrm>
+                      <a:off x="0" y="0"/>
+                      <a:ext cx="6523990" cy="1971675"/>
+                    </a:xfrm>
+                    <a:prstGeom prst="rect">
+                      <a:avLst/>
+                    </a:prstGeom>
+                  </pic:spPr>
+                </pic:pic>
+              </a:graphicData>
+            </a:graphic>
+            <wp14:sizeRelH relativeFrom="page">
+              <wp14:pctWidth>0</wp14:pctWidth>
+            </wp14:sizeRelH>
+            <wp14:sizeRelV relativeFrom="page">
+              <wp14:pctHeight>0</wp14:pctHeight>
+            </wp14:sizeRelV>
+          </wp:anchor>
+        </w:drawing>
+      </w:r>
+      <w:r>
+        <w:rPr>
+          <w:b/>
+          <w:noProof/>
+        </w:rPr>
+        <mc:AlternateContent>
+          <mc:Choice Requires="wps">
+            <w:drawing>
+              <wp:anchor distT="0" distB="0" distL="114300" distR="114300" simplePos="0" relativeHeight="251712000" behindDoc="1" locked="0" layoutInCell="1" allowOverlap="1" wp14:anchorId="380B7A2B" wp14:editId="6E1E654D">
+                <wp:simplePos x="0" y="0"/>
+                <wp:positionH relativeFrom="column">
+                  <wp:posOffset>-561975</wp:posOffset>
+                </wp:positionH>
+                <wp:positionV relativeFrom="paragraph">
+                  <wp:posOffset>2206625</wp:posOffset>
+                </wp:positionV>
+                <wp:extent cx="6523990" cy="635"/>
+                <wp:effectExtent l="0" t="0" r="0" b="0"/>
+                <wp:wrapTight wrapText="bothSides">
+                  <wp:wrapPolygon edited="0">
+                    <wp:start x="0" y="0"/>
+                    <wp:lineTo x="0" y="21600"/>
+                    <wp:lineTo x="21600" y="21600"/>
+                    <wp:lineTo x="21600" y="0"/>
+                  </wp:wrapPolygon>
+                </wp:wrapTight>
+                <wp:docPr id="17" name="Caixa de texto 17"/>
+                <wp:cNvGraphicFramePr/>
+                <a:graphic xmlns:a="http://schemas.openxmlformats.org/drawingml/2006/main">
+                  <a:graphicData uri="http://schemas.microsoft.com/office/word/2010/wordprocessingShape">
+                    <wps:wsp>
+                      <wps:cNvSpPr txBox="1"/>
+                      <wps:spPr>
+                        <a:xfrm>
+                          <a:off x="0" y="0"/>
+                          <a:ext cx="6523990" cy="635"/>
+                        </a:xfrm>
+                        <a:prstGeom prst="rect">
+                          <a:avLst/>
+                        </a:prstGeom>
+                        <a:solidFill>
+                          <a:prstClr val="white"/>
+                        </a:solidFill>
+                        <a:ln>
+                          <a:noFill/>
+                        </a:ln>
+                      </wps:spPr>
+                      <wps:txbx>
+                        <w:txbxContent>
+                          <w:p>
+                            <w:pPr>
+                              <w:pStyle w:val="Legenda"/>
+                              <w:rPr>
+                                <w:noProof/>
+                                <w:szCs w:val="24"/>
+                                <w:lang w:val="pt-PT"/>
+                              </w:rPr>
+                            </w:pPr>
+                            <w:r>
+                              <w:rPr>
+                                <w:lang w:val="pt-PT"/>
+                              </w:rPr>
+                              <w:t xml:space="preserve">Figura </w:t>
+                            </w:r>
+                            <w:r>
+                              <w:rPr>
+                                <w:lang w:val="pt-PT"/>
+                              </w:rPr>
+                              <w:fldChar w:fldCharType="begin"/>
+                            </w:r>
+                            <w:r>
+                              <w:rPr>
+                                <w:lang w:val="pt-PT"/>
+                              </w:rPr>
+                              <w:instrText xml:space="preserve"> SEQ Figura \* ARABIC </w:instrText>
+                            </w:r>
+                            <w:r>
+                              <w:rPr>
+                                <w:lang w:val="pt-PT"/>
+                              </w:rPr>
+                              <w:fldChar w:fldCharType="separate"/>
+                            </w:r>
+                            <w:r>
+                              <w:rPr>
+                                <w:noProof/>
+                                <w:lang w:val="pt-PT"/>
+                              </w:rPr>
+                              <w:t>18</w:t>
+                            </w:r>
+                            <w:r>
+                              <w:rPr>
+                                <w:lang w:val="pt-PT"/>
+                              </w:rPr>
+                              <w:fldChar w:fldCharType="end"/>
+                            </w:r>
+                            <w:r>
+                              <w:rPr>
+                                <w:lang w:val="pt-PT"/>
+                              </w:rPr>
+                              <w:t xml:space="preserve"> – Código SQL para adicionar um bilhete à base de dados</w:t>
+                            </w:r>
+                          </w:p>
+                        </w:txbxContent>
+                      </wps:txbx>
+                      <wps:bodyPr rot="0" spcFirstLastPara="0" vertOverflow="overflow" horzOverflow="overflow" vert="horz" wrap="square" lIns="0" tIns="0" rIns="0" bIns="0" numCol="1" spcCol="0" rtlCol="0" fromWordArt="0" anchor="t" anchorCtr="0" forceAA="0" compatLnSpc="1">
+                        <a:prstTxWarp prst="textNoShape">
+                          <a:avLst/>
+                        </a:prstTxWarp>
+                        <a:spAutoFit/>
+                      </wps:bodyPr>
+                    </wps:wsp>
+                  </a:graphicData>
+                </a:graphic>
+              </wp:anchor>
+            </w:drawing>
+          </mc:Choice>
+          <mc:Fallback>
+            <w:pict>
+              <v:shape w14:anchorId="380B7A2B" id="Caixa de texto 17" o:spid="_x0000_s1039" type="#_x0000_t202" style="position:absolute;left:0;text-align:left;margin-left:-44.25pt;margin-top:173.75pt;width:513.7pt;height:.05pt;z-index:-251604480;visibility:visible;mso-wrap-style:square;mso-wrap-distance-left:9pt;mso-wrap-distance-top:0;mso-wrap-distance-right:9pt;mso-wrap-distance-bottom:0;mso-position-horizontal:absolute;mso-position-horizontal-relative:text;mso-position-vertical:absolute;mso-position-vertical-relative:text;v-text-anchor:top" o:gfxdata="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" stroked="f">
+                <v:textbox style="mso-fit-shape-to-text:t" inset="0,0,0,0">
+                  <w:txbxContent>
+                    <w:p>
+                      <w:pPr>
+                        <w:pStyle w:val="Legenda"/>
+                        <w:rPr>
+                          <w:noProof/>
+                          <w:szCs w:val="24"/>
+                          <w:lang w:val="pt-PT"/>
+                        </w:rPr>
+                      </w:pPr>
+                      <w:r>
+                        <w:rPr>
+                          <w:lang w:val="pt-PT"/>
+                        </w:rPr>
+                        <w:t xml:space="preserve">Figura </w:t>
+                      </w:r>
+                      <w:r>
+                        <w:rPr>
+                          <w:lang w:val="pt-PT"/>
+                        </w:rPr>
+                        <w:fldChar w:fldCharType="begin"/>
+                      </w:r>
+                      <w:r>
+                        <w:rPr>
+                          <w:lang w:val="pt-PT"/>
+                        </w:rPr>
+                        <w:instrText xml:space="preserve"> SEQ Figura \* ARABIC </w:instrText>
+                      </w:r>
+                      <w:r>
+                        <w:rPr>
+                          <w:lang w:val="pt-PT"/>
+                        </w:rPr>
+                        <w:fldChar w:fldCharType="separate"/>
+                      </w:r>
+                      <w:r>
+                        <w:rPr>
+                          <w:noProof/>
+                          <w:lang w:val="pt-PT"/>
+                        </w:rPr>
+                        <w:t>18</w:t>
+                      </w:r>
+                      <w:r>
+                        <w:rPr>
+                          <w:lang w:val="pt-PT"/>
+                        </w:rPr>
+                        <w:fldChar w:fldCharType="end"/>
+                      </w:r>
+                      <w:r>
+                        <w:rPr>
+                          <w:lang w:val="pt-PT"/>
+                        </w:rPr>
+                        <w:t xml:space="preserve"> – Código SQL para adicionar um bilhete à base de dados</w:t>
+                      </w:r>
+                    </w:p>
+                  </w:txbxContent>
+                </v:textbox>
+                <w10:wrap type="tight"/>
+              </v:shape>
+            </w:pict>
+          </mc:Fallback>
+        </mc:AlternateContent>
+      </w:r>
+      <w:r>
+        <w:rPr>
+          <w:b/>
+          <w:lang w:val="pt-PT"/>
+        </w:rPr>
+        <w:t>(RC</w:t>
+      </w:r>
+      <w:r>
+        <w:rPr>
+          <w:b/>
+          <w:lang w:val="pt-PT"/>
+        </w:rPr>
+        <w:t>2</w:t>
+      </w:r>
+      <w:r>
+        <w:rPr>
+          <w:b/>
+          <w:lang w:val="pt-PT"/>
+        </w:rPr>
+        <w:t>) – Inserir dados para a compra de um novo bilhete</w:t>
+      </w:r>
+      <w:bookmarkStart w:id="62" w:name="_GoBack"/>
+      <w:bookmarkEnd w:id="62"/>
+    </w:p>
+    <w:p>
+      <w:pPr>
+        <w:pStyle w:val="PargrafodaLista"/>
+        <w:numPr>
+          <w:ilvl w:val="0"/>
+          <w:numId w:val="21"/>
+        </w:numPr>
+        <w:rPr>
+          <w:b/>
+          <w:lang w:val="pt-PT"/>
+        </w:rPr>
+      </w:pPr>
+      <w:r>
+        <w:rPr>
+          <w:b/>
+          <w:lang w:val="pt-PT"/>
+        </w:rPr>
+        <w:t xml:space="preserve">(RC5) – Adicionar </w:t>
+      </w:r>
+      <w:r>
+        <w:rPr>
+          <w:b/>
+          <w:lang w:val="pt-PT"/>
+        </w:rPr>
+        <w:t>lugares a um comboio</w:t>
+      </w:r>
+    </w:p>
+    <w:p>
+      <w:pPr>
+        <w:pStyle w:val="PargrafodaLista"/>
+        <w:rPr>
+          <w:b/>
+          <w:lang w:val="pt-PT"/>
+        </w:rPr>
+      </w:pPr>
+    </w:p>
+    <w:p>
+      <w:pPr>
+        <w:pStyle w:val="PargrafodaLista"/>
+        <w:rPr>
+          <w:b/>
+          <w:lang w:val="pt-PT"/>
+        </w:rPr>
+      </w:pPr>
+    </w:p>
+    <w:p>
+      <w:pPr>
         <w:pStyle w:val="Ttulo21"/>
         <w:rPr>
           <w:rFonts w:ascii="Calibri" w:hAnsi="Calibri"/>
         </w:rPr>
       </w:pPr>
-      <w:bookmarkStart w:id="62" w:name="_Toc530930989"/>
+      <w:bookmarkStart w:id="63" w:name="_Toc530930989"/>
+      <w:r>
+        <w:rPr>
+          <w:noProof/>
+        </w:rPr>
+        <w:lastRenderedPageBreak/>
+        <mc:AlternateContent>
+          <mc:Choice Requires="wps">
+            <w:drawing>
+              <wp:anchor distT="0" distB="0" distL="114300" distR="114300" simplePos="0" relativeHeight="251715072" behindDoc="1" locked="0" layoutInCell="1" allowOverlap="1" wp14:anchorId="261A468B" wp14:editId="73D6D2FE">
+                <wp:simplePos x="0" y="0"/>
+                <wp:positionH relativeFrom="margin">
+                  <wp:align>center</wp:align>
+                </wp:positionH>
+                <wp:positionV relativeFrom="paragraph">
+                  <wp:posOffset>2528570</wp:posOffset>
+                </wp:positionV>
+                <wp:extent cx="3905250" cy="635"/>
+                <wp:effectExtent l="0" t="0" r="0" b="9525"/>
+                <wp:wrapTight wrapText="bothSides">
+                  <wp:wrapPolygon edited="0">
+                    <wp:start x="0" y="0"/>
+                    <wp:lineTo x="0" y="21046"/>
+                    <wp:lineTo x="21495" y="21046"/>
+                    <wp:lineTo x="21495" y="0"/>
+                    <wp:lineTo x="0" y="0"/>
+                  </wp:wrapPolygon>
+                </wp:wrapTight>
+                <wp:docPr id="22" name="Caixa de texto 22"/>
+                <wp:cNvGraphicFramePr/>
+                <a:graphic xmlns:a="http://schemas.openxmlformats.org/drawingml/2006/main">
+                  <a:graphicData uri="http://schemas.microsoft.com/office/word/2010/wordprocessingShape">
+                    <wps:wsp>
+                      <wps:cNvSpPr txBox="1"/>
+                      <wps:spPr>
+                        <a:xfrm>
+                          <a:off x="0" y="0"/>
+                          <a:ext cx="3905250" cy="635"/>
+                        </a:xfrm>
+                        <a:prstGeom prst="rect">
+                          <a:avLst/>
+                        </a:prstGeom>
+                        <a:solidFill>
+                          <a:prstClr val="white"/>
+                        </a:solidFill>
+                        <a:ln>
+                          <a:noFill/>
+                        </a:ln>
+                      </wps:spPr>
+                      <wps:txbx>
+                        <w:txbxContent>
+                          <w:p>
+                            <w:pPr>
+                              <w:pStyle w:val="Legenda"/>
+                              <w:rPr>
+                                <w:noProof/>
+                                <w:szCs w:val="24"/>
+                                <w:lang w:val="pt-PT"/>
+                              </w:rPr>
+                            </w:pPr>
+                            <w:r>
+                              <w:rPr>
+                                <w:lang w:val="pt-PT"/>
+                              </w:rPr>
+                              <w:t xml:space="preserve">Figura </w:t>
+                            </w:r>
+                            <w:r>
+                              <w:rPr>
+                                <w:lang w:val="pt-PT"/>
+                              </w:rPr>
+                              <w:fldChar w:fldCharType="begin"/>
+                            </w:r>
+                            <w:r>
+                              <w:rPr>
+                                <w:lang w:val="pt-PT"/>
+                              </w:rPr>
+                              <w:instrText xml:space="preserve"> SEQ Figura \* ARABIC </w:instrText>
+                            </w:r>
+                            <w:r>
+                              <w:rPr>
+                                <w:lang w:val="pt-PT"/>
+                              </w:rPr>
+                              <w:fldChar w:fldCharType="separate"/>
+                            </w:r>
+                            <w:r>
+                              <w:rPr>
+                                <w:noProof/>
+                                <w:lang w:val="pt-PT"/>
+                              </w:rPr>
+                              <w:t>19</w:t>
+                            </w:r>
+                            <w:r>
+                              <w:rPr>
+                                <w:lang w:val="pt-PT"/>
+                              </w:rPr>
+                              <w:fldChar w:fldCharType="end"/>
+                            </w:r>
+                            <w:r>
+                              <w:rPr>
+                                <w:lang w:val="pt-PT"/>
+                              </w:rPr>
+                              <w:t xml:space="preserve"> - Código SQL para adicionar lugares a um comboio</w:t>
+                            </w:r>
+                          </w:p>
+                        </w:txbxContent>
+                      </wps:txbx>
+                      <wps:bodyPr rot="0" spcFirstLastPara="0" vertOverflow="overflow" horzOverflow="overflow" vert="horz" wrap="square" lIns="0" tIns="0" rIns="0" bIns="0" numCol="1" spcCol="0" rtlCol="0" fromWordArt="0" anchor="t" anchorCtr="0" forceAA="0" compatLnSpc="1">
+                        <a:prstTxWarp prst="textNoShape">
+                          <a:avLst/>
+                        </a:prstTxWarp>
+                        <a:spAutoFit/>
+                      </wps:bodyPr>
+                    </wps:wsp>
+                  </a:graphicData>
+                </a:graphic>
+              </wp:anchor>
+            </w:drawing>
+          </mc:Choice>
+          <mc:Fallback>
+            <w:pict>
+              <v:shape w14:anchorId="261A468B" id="Caixa de texto 22" o:spid="_x0000_s1040" type="#_x0000_t202" style="position:absolute;left:0;text-align:left;margin-left:0;margin-top:199.1pt;width:307.5pt;height:.05pt;z-index:-251601408;visibility:visible;mso-wrap-style:square;mso-wrap-distance-left:9pt;mso-wrap-distance-top:0;mso-wrap-distance-right:9pt;mso-wrap-distance-bottom:0;mso-position-horizontal:center;mso-position-horizontal-relative:margin;mso-position-vertical:absolute;mso-position-vertical-relative:text;v-text-anchor:top" o:gfxdata="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" stroked="f">
+                <v:textbox style="mso-fit-shape-to-text:t" inset="0,0,0,0">
+                  <w:txbxContent>
+                    <w:p>
+                      <w:pPr>
+                        <w:pStyle w:val="Legenda"/>
+                        <w:rPr>
+                          <w:noProof/>
+                          <w:szCs w:val="24"/>
+                          <w:lang w:val="pt-PT"/>
+                        </w:rPr>
+                      </w:pPr>
+                      <w:r>
+                        <w:rPr>
+                          <w:lang w:val="pt-PT"/>
+                        </w:rPr>
+                        <w:t xml:space="preserve">Figura </w:t>
+                      </w:r>
+                      <w:r>
+                        <w:rPr>
+                          <w:lang w:val="pt-PT"/>
+                        </w:rPr>
+                        <w:fldChar w:fldCharType="begin"/>
+                      </w:r>
+                      <w:r>
+                        <w:rPr>
+                          <w:lang w:val="pt-PT"/>
+                        </w:rPr>
+                        <w:instrText xml:space="preserve"> SEQ Figura \* ARABIC </w:instrText>
+                      </w:r>
+                      <w:r>
+                        <w:rPr>
+                          <w:lang w:val="pt-PT"/>
+                        </w:rPr>
+                        <w:fldChar w:fldCharType="separate"/>
+                      </w:r>
+                      <w:r>
+                        <w:rPr>
+                          <w:noProof/>
+                          <w:lang w:val="pt-PT"/>
+                        </w:rPr>
+                        <w:t>19</w:t>
+                      </w:r>
+                      <w:r>
+                        <w:rPr>
+                          <w:lang w:val="pt-PT"/>
+                        </w:rPr>
+                        <w:fldChar w:fldCharType="end"/>
+                      </w:r>
+                      <w:r>
+                        <w:rPr>
+                          <w:lang w:val="pt-PT"/>
+                        </w:rPr>
+                        <w:t xml:space="preserve"> - Código SQL para adicionar lugares a um comboio</w:t>
+                      </w:r>
+                    </w:p>
+                  </w:txbxContent>
+                </v:textbox>
+                <w10:wrap type="tight" anchorx="margin"/>
+              </v:shape>
+            </w:pict>
+          </mc:Fallback>
+        </mc:AlternateContent>
+      </w:r>
+      <w:r>
+        <w:rPr>
+          <w:noProof/>
+        </w:rPr>
+        <w:drawing>
+          <wp:anchor distT="0" distB="0" distL="114300" distR="114300" simplePos="0" relativeHeight="251713024" behindDoc="1" locked="0" layoutInCell="1" allowOverlap="1" wp14:anchorId="0C224643" wp14:editId="04270C05">
+            <wp:simplePos x="0" y="0"/>
+            <wp:positionH relativeFrom="margin">
+              <wp:align>center</wp:align>
+            </wp:positionH>
+            <wp:positionV relativeFrom="paragraph">
+              <wp:posOffset>0</wp:posOffset>
+            </wp:positionV>
+            <wp:extent cx="3905250" cy="2428875"/>
+            <wp:effectExtent l="0" t="0" r="0" b="9525"/>
+            <wp:wrapTight wrapText="bothSides">
+              <wp:wrapPolygon edited="0">
+                <wp:start x="0" y="0"/>
+                <wp:lineTo x="0" y="21515"/>
+                <wp:lineTo x="21495" y="21515"/>
+                <wp:lineTo x="21495" y="0"/>
+                <wp:lineTo x="0" y="0"/>
+              </wp:wrapPolygon>
+            </wp:wrapTight>
+            <wp:docPr id="18" name="Imagem 18"/>
+            <wp:cNvGraphicFramePr>
+              <a:graphicFrameLocks xmlns:a="http://schemas.openxmlformats.org/drawingml/2006/main" noChangeAspect="1"/>
+            </wp:cNvGraphicFramePr>
+            <a:graphic xmlns:a="http://schemas.openxmlformats.org/drawingml/2006/main">
+              <a:graphicData uri="http://schemas.openxmlformats.org/drawingml/2006/picture">
+                <pic:pic xmlns:pic="http://schemas.openxmlformats.org/drawingml/2006/picture">
+                  <pic:nvPicPr>
+                    <pic:cNvPr id="1" name=""/>
+                    <pic:cNvPicPr/>
+                  </pic:nvPicPr>
+                  <pic:blipFill>
+                    <a:blip r:embed="rId38"/>
+                    <a:stretch>
+                      <a:fillRect/>
+                    </a:stretch>
+                  </pic:blipFill>
+                  <pic:spPr>
+                    <a:xfrm>
+                      <a:off x="0" y="0"/>
+                      <a:ext cx="3905250" cy="2428875"/>
+                    </a:xfrm>
+                    <a:prstGeom prst="rect">
+                      <a:avLst/>
+                    </a:prstGeom>
+                  </pic:spPr>
+                </pic:pic>
+              </a:graphicData>
+            </a:graphic>
+            <wp14:sizeRelH relativeFrom="page">
+              <wp14:pctWidth>0</wp14:pctWidth>
+            </wp14:sizeRelH>
+            <wp14:sizeRelV relativeFrom="page">
+              <wp14:pctHeight>0</wp14:pctHeight>
+            </wp14:sizeRelV>
+          </wp:anchor>
+        </w:drawing>
+      </w:r>
       <w:r>
         <w:rPr>
           <w:rFonts w:ascii="Calibri" w:hAnsi="Calibri"/>
         </w:rPr>
         <w:t xml:space="preserve">Escolha, definição e caracterização de índices em SQL </w:t>
       </w:r>
-      <w:bookmarkEnd w:id="62"/>
+      <w:bookmarkEnd w:id="63"/>
       <w:r>
         <w:rPr>
           <w:rFonts w:ascii="Calibri" w:hAnsi="Calibri"/>
@@ -30289,7 +30918,7 @@
                     <pic:cNvPicPr/>
                   </pic:nvPicPr>
                   <pic:blipFill>
-                    <a:blip r:embed="rId37"/>
+                    <a:blip r:embed="rId39"/>
                     <a:stretch>
                       <a:fillRect/>
                     </a:stretch>
@@ -30387,7 +31016,7 @@
                                 <w:lang w:val="pt-PT"/>
                               </w:rPr>
                             </w:pPr>
-                            <w:bookmarkStart w:id="63" w:name="_Toc530930952"/>
+                            <w:bookmarkStart w:id="64" w:name="_Toc530930952"/>
                             <w:r>
                               <w:rPr>
                                 <w:lang w:val="pt-PT"/>
@@ -30411,7 +31040,7 @@
                                 <w:noProof/>
                                 <w:lang w:val="pt-PT"/>
                               </w:rPr>
-                              <w:t>18</w:t>
+                              <w:t>20</w:t>
                             </w:r>
                             <w:r>
                               <w:fldChar w:fldCharType="end"/>
@@ -30420,15 +31049,9 @@
                               <w:rPr>
                                 <w:lang w:val="pt-PT"/>
                               </w:rPr>
-                              <w:t xml:space="preserve"> </w:t>
+                              <w:t xml:space="preserve"> –</w:t>
                             </w:r>
-                            <w:r>
-                              <w:rPr>
-                                <w:lang w:val="pt-PT"/>
-                              </w:rPr>
-                              <w:t>–</w:t>
-                            </w:r>
-                            <w:bookmarkEnd w:id="63"/>
+                            <w:bookmarkEnd w:id="64"/>
                             <w:r>
                               <w:rPr>
                                 <w:lang w:val="pt-PT"/>
@@ -30474,7 +31097,7 @@
           </mc:Choice>
           <mc:Fallback>
             <w:pict>
-              <v:shape w14:anchorId="7DE54B67" id="Caixa de texto 14" o:spid="_x0000_s1039" type="#_x0000_t202" style="position:absolute;left:0;text-align:left;margin-left:63.2pt;margin-top:3.65pt;width:303.05pt;height:46.5pt;z-index:-251609600;visibility:visible;mso-wrap-style:square;mso-wrap-distance-left:9pt;mso-wrap-distance-top:0;mso-wrap-distance-right:9pt;mso-wrap-distance-bottom:0;mso-position-horizontal:absolute;mso-position-horizontal-relative:text;mso-position-vertical:absolute;mso-position-vertical-relative:text;v-text-anchor:top" o:gfxdata="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" stroked="f">
+              <v:shape w14:anchorId="7DE54B67" id="Caixa de texto 14" o:spid="_x0000_s1041" type="#_x0000_t202" style="position:absolute;left:0;text-align:left;margin-left:63.2pt;margin-top:3.65pt;width:303.05pt;height:46.5pt;z-index:-251609600;visibility:visible;mso-wrap-style:square;mso-wrap-distance-left:9pt;mso-wrap-distance-top:0;mso-wrap-distance-right:9pt;mso-wrap-distance-bottom:0;mso-position-horizontal:absolute;mso-position-horizontal-relative:text;mso-position-vertical:absolute;mso-position-vertical-relative:text;v-text-anchor:top" o:gfxdata="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" stroked="f">
                 <v:textbox style="mso-fit-shape-to-text:t" inset="0,0,0,0">
                   <w:txbxContent>
                     <w:p>
@@ -30484,7 +31107,7 @@
                           <w:lang w:val="pt-PT"/>
                         </w:rPr>
                       </w:pPr>
-                      <w:bookmarkStart w:id="64" w:name="_Toc530930952"/>
+                      <w:bookmarkStart w:id="65" w:name="_Toc530930952"/>
                       <w:r>
                         <w:rPr>
                           <w:lang w:val="pt-PT"/>
@@ -30508,7 +31131,7 @@
                           <w:noProof/>
                           <w:lang w:val="pt-PT"/>
                         </w:rPr>
-                        <w:t>18</w:t>
+                        <w:t>20</w:t>
                       </w:r>
                       <w:r>
                         <w:fldChar w:fldCharType="end"/>
@@ -30517,15 +31140,9 @@
                         <w:rPr>
                           <w:lang w:val="pt-PT"/>
                         </w:rPr>
-                        <w:t xml:space="preserve"> </w:t>
+                        <w:t xml:space="preserve"> –</w:t>
                       </w:r>
-                      <w:r>
-                        <w:rPr>
-                          <w:lang w:val="pt-PT"/>
-                        </w:rPr>
-                        <w:t>–</w:t>
-                      </w:r>
-                      <w:bookmarkEnd w:id="64"/>
+                      <w:bookmarkEnd w:id="65"/>
                       <w:r>
                         <w:rPr>
                           <w:lang w:val="pt-PT"/>
@@ -30668,7 +31285,7 @@
                                 <w:lang w:val="pt-PT"/>
                               </w:rPr>
                             </w:pPr>
-                            <w:bookmarkStart w:id="65" w:name="_Toc530930953"/>
+                            <w:bookmarkStart w:id="66" w:name="_Toc530930953"/>
                             <w:r>
                               <w:rPr>
                                 <w:lang w:val="pt-PT"/>
@@ -30692,7 +31309,7 @@
                                 <w:noProof/>
                                 <w:lang w:val="pt-PT"/>
                               </w:rPr>
-                              <w:t>19</w:t>
+                              <w:t>21</w:t>
                             </w:r>
                             <w:r>
                               <w:fldChar w:fldCharType="end"/>
@@ -30701,15 +31318,9 @@
                               <w:rPr>
                                 <w:lang w:val="pt-PT"/>
                               </w:rPr>
-                              <w:t xml:space="preserve"> </w:t>
+                              <w:t xml:space="preserve"> –</w:t>
                             </w:r>
-                            <w:r>
-                              <w:rPr>
-                                <w:lang w:val="pt-PT"/>
-                              </w:rPr>
-                              <w:t>–</w:t>
-                            </w:r>
-                            <w:bookmarkEnd w:id="65"/>
+                            <w:bookmarkEnd w:id="66"/>
                             <w:r>
                               <w:rPr>
                                 <w:lang w:val="pt-PT"/>
@@ -30747,7 +31358,7 @@
           </mc:Choice>
           <mc:Fallback>
             <w:pict>
-              <v:shape w14:anchorId="788DCFBB" id="Caixa de texto 15" o:spid="_x0000_s1040" type="#_x0000_t202" style="position:absolute;left:0;text-align:left;margin-left:48.35pt;margin-top:24.25pt;width:327.75pt;height:46.5pt;z-index:-251607552;visibility:visible;mso-wrap-style:square;mso-wrap-distance-left:9pt;mso-wrap-distance-top:0;mso-wrap-distance-right:9pt;mso-wrap-distance-bottom:0;mso-position-horizontal:absolute;mso-position-horizontal-relative:text;mso-position-vertical:absolute;mso-position-vertical-relative:text;v-text-anchor:top" o:gfxdata="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" stroked="f">
+              <v:shape w14:anchorId="788DCFBB" id="Caixa de texto 15" o:spid="_x0000_s1042" type="#_x0000_t202" style="position:absolute;left:0;text-align:left;margin-left:48.35pt;margin-top:24.25pt;width:327.75pt;height:46.5pt;z-index:-251607552;visibility:visible;mso-wrap-style:square;mso-wrap-distance-left:9pt;mso-wrap-distance-top:0;mso-wrap-distance-right:9pt;mso-wrap-distance-bottom:0;mso-position-horizontal:absolute;mso-position-horizontal-relative:text;mso-position-vertical:absolute;mso-position-vertical-relative:text;v-text-anchor:top" o:gfxdata="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" stroked="f">
                 <v:textbox style="mso-fit-shape-to-text:t" inset="0,0,0,0">
                   <w:txbxContent>
                     <w:p>
@@ -30759,7 +31370,7 @@
                           <w:lang w:val="pt-PT"/>
                         </w:rPr>
                       </w:pPr>
-                      <w:bookmarkStart w:id="66" w:name="_Toc530930953"/>
+                      <w:bookmarkStart w:id="67" w:name="_Toc530930953"/>
                       <w:r>
                         <w:rPr>
                           <w:lang w:val="pt-PT"/>
@@ -30783,7 +31394,7 @@
                           <w:noProof/>
                           <w:lang w:val="pt-PT"/>
                         </w:rPr>
-                        <w:t>19</w:t>
+                        <w:t>21</w:t>
                       </w:r>
                       <w:r>
                         <w:fldChar w:fldCharType="end"/>
@@ -30792,15 +31403,9 @@
                         <w:rPr>
                           <w:lang w:val="pt-PT"/>
                         </w:rPr>
-                        <w:t xml:space="preserve"> </w:t>
+                        <w:t xml:space="preserve"> –</w:t>
                       </w:r>
-                      <w:r>
-                        <w:rPr>
-                          <w:lang w:val="pt-PT"/>
-                        </w:rPr>
-                        <w:t>–</w:t>
-                      </w:r>
-                      <w:bookmarkEnd w:id="66"/>
+                      <w:bookmarkEnd w:id="67"/>
                       <w:r>
                         <w:rPr>
                           <w:lang w:val="pt-PT"/>
@@ -30867,7 +31472,7 @@
                     <pic:cNvPicPr/>
                   </pic:nvPicPr>
                   <pic:blipFill>
-                    <a:blip r:embed="rId38"/>
+                    <a:blip r:embed="rId40"/>
                     <a:stretch>
                       <a:fillRect/>
                     </a:stretch>
@@ -30923,14 +31528,14 @@
           <w:rFonts w:ascii="Calibri" w:hAnsi="Calibri"/>
         </w:rPr>
       </w:pPr>
-      <w:bookmarkStart w:id="67" w:name="_Toc530930990"/>
+      <w:bookmarkStart w:id="68" w:name="_Toc530930990"/>
       <w:r>
         <w:rPr>
           <w:rFonts w:ascii="Calibri" w:hAnsi="Calibri"/>
         </w:rPr>
         <w:t>Estimativa do espaço em disco da base de dados e taxa de crescimento anual</w:t>
       </w:r>
-      <w:bookmarkEnd w:id="67"/>
+      <w:bookmarkEnd w:id="68"/>
     </w:p>
     <w:p>
       <w:pPr>
@@ -33890,23 +34495,7 @@
           <w:rFonts w:cs="Arial"/>
           <w:lang w:val="pt-PT"/>
         </w:rPr>
-        <w:t xml:space="preserve">es (50 </w:t>
-      </w:r>
-      <w:proofErr w:type="spellStart"/>
-      <w:r>
-        <w:rPr>
-          <w:rFonts w:cs="Arial"/>
-          <w:lang w:val="pt-PT"/>
-        </w:rPr>
-        <w:t>premium</w:t>
-      </w:r>
-      <w:proofErr w:type="spellEnd"/>
-      <w:r>
-        <w:rPr>
-          <w:rFonts w:cs="Arial"/>
-          <w:lang w:val="pt-PT"/>
-        </w:rPr>
-        <w:t xml:space="preserve"> + 200 económico), o espaço necessário para representar todos os lugares existentes é </w:t>
+        <w:t xml:space="preserve">es (50 premium + 200 económico), o espaço necessário para representar todos os lugares existentes é </w:t>
       </w:r>
       <w:r>
         <w:rPr>
@@ -33994,7 +34583,7 @@
           <w:color w:val="FF0000"/>
         </w:rPr>
       </w:pPr>
-      <w:bookmarkStart w:id="68" w:name="_Toc530930991"/>
+      <w:bookmarkStart w:id="69" w:name="_Toc530930991"/>
       <w:r>
         <w:rPr>
           <w:rFonts w:ascii="Calibri" w:hAnsi="Calibri"/>
@@ -34002,7 +34591,7 @@
         </w:rPr>
         <w:t xml:space="preserve">Definição e caracterização das vistas de utilização em SQL </w:t>
       </w:r>
-      <w:bookmarkEnd w:id="68"/>
+      <w:bookmarkEnd w:id="69"/>
     </w:p>
     <w:p>
       <w:pPr>
@@ -34077,135 +34666,6 @@
             <wp:extent cx="5396230" cy="923925"/>
             <wp:effectExtent l="0" t="0" r="0" b="0"/>
             <wp:docPr id="19" name="Imagem 19"/>
-            <wp:cNvGraphicFramePr>
-              <a:graphicFrameLocks xmlns:a="http://schemas.openxmlformats.org/drawingml/2006/main" noChangeAspect="1"/>
-            </wp:cNvGraphicFramePr>
-            <a:graphic xmlns:a="http://schemas.openxmlformats.org/drawingml/2006/main">
-              <a:graphicData uri="http://schemas.openxmlformats.org/drawingml/2006/picture">
-                <pic:pic xmlns:pic="http://schemas.openxmlformats.org/drawingml/2006/picture">
-                  <pic:nvPicPr>
-                    <pic:cNvPr id="1" name=""/>
-                    <pic:cNvPicPr/>
-                  </pic:nvPicPr>
-                  <pic:blipFill>
-                    <a:blip r:embed="rId39"/>
-                    <a:stretch>
-                      <a:fillRect/>
-                    </a:stretch>
-                  </pic:blipFill>
-                  <pic:spPr>
-                    <a:xfrm>
-                      <a:off x="0" y="0"/>
-                      <a:ext cx="5396230" cy="923925"/>
-                    </a:xfrm>
-                    <a:prstGeom prst="rect">
-                      <a:avLst/>
-                    </a:prstGeom>
-                  </pic:spPr>
-                </pic:pic>
-              </a:graphicData>
-            </a:graphic>
-          </wp:inline>
-        </w:drawing>
-      </w:r>
-    </w:p>
-    <w:p/>
-    <w:p>
-      <w:pPr>
-        <w:rPr>
-          <w:lang w:val="pt-PT"/>
-        </w:rPr>
-      </w:pPr>
-      <w:r>
-        <w:rPr>
-          <w:lang w:val="pt-PT"/>
-        </w:rPr>
-        <w:t>Vista que mostra a informação relativa a todas as viagens irão ser feitas.</w:t>
-      </w:r>
-    </w:p>
-    <w:p>
-      <w:pPr>
-        <w:rPr>
-          <w:lang w:val="pt-PT"/>
-        </w:rPr>
-      </w:pPr>
-    </w:p>
-    <w:p>
-      <w:r>
-        <w:rPr>
-          <w:noProof/>
-          <w:lang w:eastAsia="pt-PT"/>
-        </w:rPr>
-        <w:drawing>
-          <wp:inline distT="0" distB="0" distL="0" distR="0" wp14:anchorId="67A9DA8D" wp14:editId="7A32354D">
-            <wp:extent cx="5396230" cy="608330"/>
-            <wp:effectExtent l="0" t="0" r="0" b="1270"/>
-            <wp:docPr id="20" name="Imagem 20"/>
-            <wp:cNvGraphicFramePr>
-              <a:graphicFrameLocks xmlns:a="http://schemas.openxmlformats.org/drawingml/2006/main" noChangeAspect="1"/>
-            </wp:cNvGraphicFramePr>
-            <a:graphic xmlns:a="http://schemas.openxmlformats.org/drawingml/2006/main">
-              <a:graphicData uri="http://schemas.openxmlformats.org/drawingml/2006/picture">
-                <pic:pic xmlns:pic="http://schemas.openxmlformats.org/drawingml/2006/picture">
-                  <pic:nvPicPr>
-                    <pic:cNvPr id="1" name=""/>
-                    <pic:cNvPicPr/>
-                  </pic:nvPicPr>
-                  <pic:blipFill>
-                    <a:blip r:embed="rId40"/>
-                    <a:stretch>
-                      <a:fillRect/>
-                    </a:stretch>
-                  </pic:blipFill>
-                  <pic:spPr>
-                    <a:xfrm>
-                      <a:off x="0" y="0"/>
-                      <a:ext cx="5396230" cy="608330"/>
-                    </a:xfrm>
-                    <a:prstGeom prst="rect">
-                      <a:avLst/>
-                    </a:prstGeom>
-                  </pic:spPr>
-                </pic:pic>
-              </a:graphicData>
-            </a:graphic>
-          </wp:inline>
-        </w:drawing>
-      </w:r>
-    </w:p>
-    <w:p/>
-    <w:p>
-      <w:pPr>
-        <w:rPr>
-          <w:lang w:val="pt-PT"/>
-        </w:rPr>
-      </w:pPr>
-      <w:r>
-        <w:rPr>
-          <w:lang w:val="pt-PT"/>
-        </w:rPr>
-        <w:t>Vista que mostra o número de bilhetes vendidos associados à viagem em questão</w:t>
-      </w:r>
-    </w:p>
-    <w:p>
-      <w:pPr>
-        <w:rPr>
-          <w:lang w:val="pt-PT"/>
-        </w:rPr>
-      </w:pPr>
-    </w:p>
-    <w:p>
-      <w:r>
-        <w:rPr>
-          <w:noProof/>
-          <w:lang w:eastAsia="pt-PT"/>
-        </w:rPr>
-        <w:lastRenderedPageBreak/>
-        <w:drawing>
-          <wp:inline distT="0" distB="0" distL="0" distR="0" wp14:anchorId="7333C241" wp14:editId="23B03E69">
-            <wp:extent cx="5396230" cy="1296035"/>
-            <wp:effectExtent l="0" t="0" r="0" b="0"/>
-            <wp:docPr id="21" name="Imagem 21"/>
             <wp:cNvGraphicFramePr>
               <a:graphicFrameLocks xmlns:a="http://schemas.openxmlformats.org/drawingml/2006/main" noChangeAspect="1"/>
             </wp:cNvGraphicFramePr>
@@ -34225,7 +34685,7 @@
                   <pic:spPr>
                     <a:xfrm>
                       <a:off x="0" y="0"/>
-                      <a:ext cx="5396230" cy="1296035"/>
+                      <a:ext cx="5396230" cy="923925"/>
                     </a:xfrm>
                     <a:prstGeom prst="rect">
                       <a:avLst/>
@@ -34238,92 +34698,38 @@
         </w:drawing>
       </w:r>
     </w:p>
-    <w:p>
-      <w:pPr>
-        <w:rPr>
-          <w:lang w:val="pt-PT"/>
-        </w:rPr>
-      </w:pPr>
-      <w:r>
-        <w:rPr>
-          <w:lang w:val="pt-PT"/>
-        </w:rPr>
-        <w:t>Vista que calcula o número total de bilhete vendidos em viagens entre duas estações.</w:t>
-      </w:r>
-    </w:p>
-    <w:p>
-      <w:pPr>
-        <w:rPr>
-          <w:lang w:val="pt-PT"/>
-        </w:rPr>
-      </w:pPr>
-    </w:p>
-    <w:p>
-      <w:pPr>
-        <w:pStyle w:val="Ttulo21"/>
-        <w:rPr>
-          <w:rFonts w:ascii="Calibri" w:hAnsi="Calibri"/>
-          <w:color w:val="FF0000"/>
-        </w:rPr>
-      </w:pPr>
-      <w:bookmarkStart w:id="69" w:name="_Toc530930992"/>
-      <w:r>
-        <w:rPr>
-          <w:rFonts w:ascii="Calibri" w:hAnsi="Calibri"/>
-          <w:color w:val="FF0000"/>
-        </w:rPr>
-        <w:t xml:space="preserve">Definição e caracterização dos mecanismos de segurança em SQL </w:t>
-      </w:r>
-      <w:bookmarkStart w:id="70" w:name="_GoBack"/>
-      <w:bookmarkEnd w:id="69"/>
-      <w:bookmarkEnd w:id="70"/>
-    </w:p>
-    <w:p>
-      <w:pPr>
-        <w:rPr>
-          <w:rFonts w:cs="Arial"/>
-          <w:lang w:val="pt-PT"/>
-        </w:rPr>
-      </w:pPr>
-      <w:r>
-        <w:rPr>
-          <w:rFonts w:cs="Arial"/>
-          <w:lang w:val="pt-PT"/>
-        </w:rPr>
-        <w:t xml:space="preserve">Para regular o acesso à base de dados de modo a evitar qualquer tipo de fraude ou ameaça para o sistema foram criados três perfis de utilização da base de dados: administrador, gestor e utilizador. </w:t>
-      </w:r>
-    </w:p>
-    <w:p>
-      <w:pPr>
-        <w:rPr>
-          <w:rFonts w:cs="Arial"/>
-          <w:lang w:val="pt-PT"/>
-        </w:rPr>
-      </w:pPr>
-      <w:r>
-        <w:rPr>
-          <w:rFonts w:cs="Arial"/>
-          <w:lang w:val="pt-PT"/>
-        </w:rPr>
-        <w:t xml:space="preserve">O administrador não tem qualquer tipo de restrição podendo, assim, realizar qualquer operação sobre a base de dados ou aceder a qualquer informação nela guardada. </w:t>
-      </w:r>
-    </w:p>
-    <w:p>
-      <w:pPr>
-        <w:rPr>
-          <w:rFonts w:cs="Arial"/>
-        </w:rPr>
-      </w:pPr>
+    <w:p/>
+    <w:p>
+      <w:pPr>
+        <w:rPr>
+          <w:lang w:val="pt-PT"/>
+        </w:rPr>
+      </w:pPr>
+      <w:r>
+        <w:rPr>
+          <w:lang w:val="pt-PT"/>
+        </w:rPr>
+        <w:t>Vista que mostra a informação relativa a todas as viagens irão ser feitas.</w:t>
+      </w:r>
+    </w:p>
+    <w:p>
+      <w:pPr>
+        <w:rPr>
+          <w:lang w:val="pt-PT"/>
+        </w:rPr>
+      </w:pPr>
+    </w:p>
+    <w:p>
       <w:r>
         <w:rPr>
           <w:noProof/>
           <w:lang w:eastAsia="pt-PT"/>
         </w:rPr>
         <w:drawing>
-          <wp:inline distT="0" distB="0" distL="0" distR="0" wp14:anchorId="26D8EDF3" wp14:editId="6B2D4C41">
-            <wp:extent cx="4038600" cy="419100"/>
-            <wp:effectExtent l="0" t="0" r="0" b="0"/>
-            <wp:docPr id="46" name="Imagem 46"/>
+          <wp:inline distT="0" distB="0" distL="0" distR="0" wp14:anchorId="67A9DA8D" wp14:editId="7A32354D">
+            <wp:extent cx="5396230" cy="608330"/>
+            <wp:effectExtent l="0" t="0" r="0" b="1270"/>
+            <wp:docPr id="20" name="Imagem 20"/>
             <wp:cNvGraphicFramePr>
               <a:graphicFrameLocks xmlns:a="http://schemas.openxmlformats.org/drawingml/2006/main" noChangeAspect="1"/>
             </wp:cNvGraphicFramePr>
@@ -34343,7 +34749,7 @@
                   <pic:spPr>
                     <a:xfrm>
                       <a:off x="0" y="0"/>
-                      <a:ext cx="4038600" cy="419100"/>
+                      <a:ext cx="5396230" cy="608330"/>
                     </a:xfrm>
                     <a:prstGeom prst="rect">
                       <a:avLst/>
@@ -34356,37 +34762,39 @@
         </w:drawing>
       </w:r>
     </w:p>
-    <w:p>
-      <w:pPr>
-        <w:rPr>
-          <w:rFonts w:cs="Arial"/>
-          <w:lang w:val="pt-PT"/>
-        </w:rPr>
-      </w:pPr>
-      <w:r>
-        <w:rPr>
-          <w:rFonts w:cs="Arial"/>
-          <w:lang w:val="pt-PT"/>
-        </w:rPr>
-        <w:t>A função do gestor é regular e assegurar a existência de viagens assim como de comboios. Ao adicionar um novo comboio tem também de assegurar que esse comboio tem os respetivos lugares. O gestor tem também a capacidade de adicionar novas estações.</w:t>
-      </w:r>
-    </w:p>
-    <w:p>
-      <w:pPr>
-        <w:rPr>
-          <w:rFonts w:cs="Arial"/>
-        </w:rPr>
-      </w:pPr>
+    <w:p/>
+    <w:p>
+      <w:pPr>
+        <w:rPr>
+          <w:lang w:val="pt-PT"/>
+        </w:rPr>
+      </w:pPr>
+      <w:r>
+        <w:rPr>
+          <w:lang w:val="pt-PT"/>
+        </w:rPr>
+        <w:t>Vista que mostra o número de bilhetes vendidos associados à viagem em questão</w:t>
+      </w:r>
+    </w:p>
+    <w:p>
+      <w:pPr>
+        <w:rPr>
+          <w:lang w:val="pt-PT"/>
+        </w:rPr>
+      </w:pPr>
+    </w:p>
+    <w:p>
       <w:r>
         <w:rPr>
           <w:noProof/>
           <w:lang w:eastAsia="pt-PT"/>
         </w:rPr>
+        <w:lastRenderedPageBreak/>
         <w:drawing>
-          <wp:inline distT="0" distB="0" distL="0" distR="0" wp14:anchorId="43D356AB" wp14:editId="1DB0BE1B">
-            <wp:extent cx="5943600" cy="1111250"/>
+          <wp:inline distT="0" distB="0" distL="0" distR="0" wp14:anchorId="7333C241" wp14:editId="23B03E69">
+            <wp:extent cx="5396230" cy="1296035"/>
             <wp:effectExtent l="0" t="0" r="0" b="0"/>
-            <wp:docPr id="47" name="Imagem 47"/>
+            <wp:docPr id="21" name="Imagem 21"/>
             <wp:cNvGraphicFramePr>
               <a:graphicFrameLocks xmlns:a="http://schemas.openxmlformats.org/drawingml/2006/main" noChangeAspect="1"/>
             </wp:cNvGraphicFramePr>
@@ -34406,7 +34814,7 @@
                   <pic:spPr>
                     <a:xfrm>
                       <a:off x="0" y="0"/>
-                      <a:ext cx="5943600" cy="1111250"/>
+                      <a:ext cx="5396230" cy="1296035"/>
                     </a:xfrm>
                     <a:prstGeom prst="rect">
                       <a:avLst/>
@@ -34422,36 +34830,75 @@
     <w:p>
       <w:pPr>
         <w:rPr>
-          <w:rFonts w:cs="Arial"/>
-        </w:rPr>
-      </w:pPr>
-    </w:p>
-    <w:p>
-      <w:pPr>
-        <w:rPr>
-          <w:rFonts w:cs="Arial"/>
-        </w:rPr>
-      </w:pPr>
-    </w:p>
-    <w:p>
-      <w:pPr>
-        <w:rPr>
-          <w:rFonts w:cs="Arial"/>
-          <w:lang w:val="pt-PT"/>
-        </w:rPr>
-      </w:pPr>
-      <w:r>
-        <w:rPr>
-          <w:rFonts w:cs="Arial"/>
-          <w:lang w:val="pt-PT"/>
-        </w:rPr>
-        <w:t>O utilizador pode efetuar o registo, visualizar as viagens e lugares existentes, assim como as estações. Para além disso tem como principal função a compra de bilhetes.</w:t>
-      </w:r>
-    </w:p>
-    <w:p>
-      <w:pPr>
-        <w:rPr>
-          <w:lang w:val="pt-PT"/>
+          <w:lang w:val="pt-PT"/>
+        </w:rPr>
+      </w:pPr>
+      <w:r>
+        <w:rPr>
+          <w:lang w:val="pt-PT"/>
+        </w:rPr>
+        <w:t>Vista que calcula o número total de bilhete vendidos em viagens entre duas estações.</w:t>
+      </w:r>
+    </w:p>
+    <w:p>
+      <w:pPr>
+        <w:rPr>
+          <w:lang w:val="pt-PT"/>
+        </w:rPr>
+      </w:pPr>
+    </w:p>
+    <w:p>
+      <w:pPr>
+        <w:pStyle w:val="Ttulo21"/>
+        <w:rPr>
+          <w:rFonts w:ascii="Calibri" w:hAnsi="Calibri"/>
+          <w:color w:val="FF0000"/>
+        </w:rPr>
+      </w:pPr>
+      <w:bookmarkStart w:id="70" w:name="_Toc530930992"/>
+      <w:r>
+        <w:rPr>
+          <w:rFonts w:ascii="Calibri" w:hAnsi="Calibri"/>
+          <w:color w:val="FF0000"/>
+        </w:rPr>
+        <w:t xml:space="preserve">Definição e caracterização dos mecanismos de segurança em SQL </w:t>
+      </w:r>
+      <w:bookmarkEnd w:id="70"/>
+    </w:p>
+    <w:p>
+      <w:pPr>
+        <w:rPr>
+          <w:rFonts w:cs="Arial"/>
+          <w:lang w:val="pt-PT"/>
+        </w:rPr>
+      </w:pPr>
+      <w:r>
+        <w:rPr>
+          <w:rFonts w:cs="Arial"/>
+          <w:lang w:val="pt-PT"/>
+        </w:rPr>
+        <w:t xml:space="preserve">Para regular o acesso à base de dados de modo a evitar qualquer tipo de fraude ou ameaça para o sistema foram criados três perfis de utilização da base de dados: administrador, gestor e utilizador. </w:t>
+      </w:r>
+    </w:p>
+    <w:p>
+      <w:pPr>
+        <w:rPr>
+          <w:rFonts w:cs="Arial"/>
+          <w:lang w:val="pt-PT"/>
+        </w:rPr>
+      </w:pPr>
+      <w:r>
+        <w:rPr>
+          <w:rFonts w:cs="Arial"/>
+          <w:lang w:val="pt-PT"/>
+        </w:rPr>
+        <w:t xml:space="preserve">O administrador não tem qualquer tipo de restrição podendo, assim, realizar qualquer operação sobre a base de dados ou aceder a qualquer informação nela guardada. </w:t>
+      </w:r>
+    </w:p>
+    <w:p>
+      <w:pPr>
+        <w:rPr>
+          <w:rFonts w:cs="Arial"/>
         </w:rPr>
       </w:pPr>
       <w:r>
@@ -34460,10 +34907,10 @@
           <w:lang w:eastAsia="pt-PT"/>
         </w:rPr>
         <w:drawing>
-          <wp:inline distT="0" distB="0" distL="0" distR="0" wp14:anchorId="2079DF70" wp14:editId="7E7D860E">
-            <wp:extent cx="4638675" cy="942975"/>
-            <wp:effectExtent l="0" t="0" r="9525" b="9525"/>
-            <wp:docPr id="48" name="Imagem 48"/>
+          <wp:inline distT="0" distB="0" distL="0" distR="0" wp14:anchorId="26D8EDF3" wp14:editId="6B2D4C41">
+            <wp:extent cx="4038600" cy="419100"/>
+            <wp:effectExtent l="0" t="0" r="0" b="0"/>
+            <wp:docPr id="46" name="Imagem 46"/>
             <wp:cNvGraphicFramePr>
               <a:graphicFrameLocks xmlns:a="http://schemas.openxmlformats.org/drawingml/2006/main" noChangeAspect="1"/>
             </wp:cNvGraphicFramePr>
@@ -34483,6 +34930,146 @@
                   <pic:spPr>
                     <a:xfrm>
                       <a:off x="0" y="0"/>
+                      <a:ext cx="4038600" cy="419100"/>
+                    </a:xfrm>
+                    <a:prstGeom prst="rect">
+                      <a:avLst/>
+                    </a:prstGeom>
+                  </pic:spPr>
+                </pic:pic>
+              </a:graphicData>
+            </a:graphic>
+          </wp:inline>
+        </w:drawing>
+      </w:r>
+    </w:p>
+    <w:p>
+      <w:pPr>
+        <w:rPr>
+          <w:rFonts w:cs="Arial"/>
+          <w:lang w:val="pt-PT"/>
+        </w:rPr>
+      </w:pPr>
+      <w:r>
+        <w:rPr>
+          <w:rFonts w:cs="Arial"/>
+          <w:lang w:val="pt-PT"/>
+        </w:rPr>
+        <w:t>A função do gestor é regular e assegurar a existência de viagens assim como de comboios. Ao adicionar um novo comboio tem também de assegurar que esse comboio tem os respetivos lugares. O gestor tem também a capacidade de adicionar novas estações.</w:t>
+      </w:r>
+    </w:p>
+    <w:p>
+      <w:pPr>
+        <w:rPr>
+          <w:rFonts w:cs="Arial"/>
+        </w:rPr>
+      </w:pPr>
+      <w:r>
+        <w:rPr>
+          <w:noProof/>
+          <w:lang w:eastAsia="pt-PT"/>
+        </w:rPr>
+        <w:drawing>
+          <wp:inline distT="0" distB="0" distL="0" distR="0" wp14:anchorId="43D356AB" wp14:editId="1DB0BE1B">
+            <wp:extent cx="5943600" cy="1111250"/>
+            <wp:effectExtent l="0" t="0" r="0" b="0"/>
+            <wp:docPr id="47" name="Imagem 47"/>
+            <wp:cNvGraphicFramePr>
+              <a:graphicFrameLocks xmlns:a="http://schemas.openxmlformats.org/drawingml/2006/main" noChangeAspect="1"/>
+            </wp:cNvGraphicFramePr>
+            <a:graphic xmlns:a="http://schemas.openxmlformats.org/drawingml/2006/main">
+              <a:graphicData uri="http://schemas.openxmlformats.org/drawingml/2006/picture">
+                <pic:pic xmlns:pic="http://schemas.openxmlformats.org/drawingml/2006/picture">
+                  <pic:nvPicPr>
+                    <pic:cNvPr id="1" name=""/>
+                    <pic:cNvPicPr/>
+                  </pic:nvPicPr>
+                  <pic:blipFill>
+                    <a:blip r:embed="rId45"/>
+                    <a:stretch>
+                      <a:fillRect/>
+                    </a:stretch>
+                  </pic:blipFill>
+                  <pic:spPr>
+                    <a:xfrm>
+                      <a:off x="0" y="0"/>
+                      <a:ext cx="5943600" cy="1111250"/>
+                    </a:xfrm>
+                    <a:prstGeom prst="rect">
+                      <a:avLst/>
+                    </a:prstGeom>
+                  </pic:spPr>
+                </pic:pic>
+              </a:graphicData>
+            </a:graphic>
+          </wp:inline>
+        </w:drawing>
+      </w:r>
+    </w:p>
+    <w:p>
+      <w:pPr>
+        <w:rPr>
+          <w:rFonts w:cs="Arial"/>
+        </w:rPr>
+      </w:pPr>
+    </w:p>
+    <w:p>
+      <w:pPr>
+        <w:rPr>
+          <w:rFonts w:cs="Arial"/>
+        </w:rPr>
+      </w:pPr>
+    </w:p>
+    <w:p>
+      <w:pPr>
+        <w:rPr>
+          <w:rFonts w:cs="Arial"/>
+          <w:lang w:val="pt-PT"/>
+        </w:rPr>
+      </w:pPr>
+      <w:r>
+        <w:rPr>
+          <w:rFonts w:cs="Arial"/>
+          <w:lang w:val="pt-PT"/>
+        </w:rPr>
+        <w:t>O utilizador pode efetuar o registo, visualizar as viagens e lugares existentes, assim como as estações. Para além disso tem como principal função a compra de bilhetes.</w:t>
+      </w:r>
+    </w:p>
+    <w:p>
+      <w:pPr>
+        <w:rPr>
+          <w:lang w:val="pt-PT"/>
+        </w:rPr>
+      </w:pPr>
+      <w:r>
+        <w:rPr>
+          <w:noProof/>
+          <w:lang w:eastAsia="pt-PT"/>
+        </w:rPr>
+        <w:drawing>
+          <wp:inline distT="0" distB="0" distL="0" distR="0" wp14:anchorId="2079DF70" wp14:editId="7E7D860E">
+            <wp:extent cx="4638675" cy="942975"/>
+            <wp:effectExtent l="0" t="0" r="9525" b="9525"/>
+            <wp:docPr id="48" name="Imagem 48"/>
+            <wp:cNvGraphicFramePr>
+              <a:graphicFrameLocks xmlns:a="http://schemas.openxmlformats.org/drawingml/2006/main" noChangeAspect="1"/>
+            </wp:cNvGraphicFramePr>
+            <a:graphic xmlns:a="http://schemas.openxmlformats.org/drawingml/2006/main">
+              <a:graphicData uri="http://schemas.openxmlformats.org/drawingml/2006/picture">
+                <pic:pic xmlns:pic="http://schemas.openxmlformats.org/drawingml/2006/picture">
+                  <pic:nvPicPr>
+                    <pic:cNvPr id="1" name=""/>
+                    <pic:cNvPicPr/>
+                  </pic:nvPicPr>
+                  <pic:blipFill>
+                    <a:blip r:embed="rId46"/>
+                    <a:stretch>
+                      <a:fillRect/>
+                    </a:stretch>
+                  </pic:blipFill>
+                  <pic:spPr>
+                    <a:xfrm>
+                      <a:off x="0" y="0"/>
                       <a:ext cx="4638675" cy="942975"/>
                     </a:xfrm>
                     <a:prstGeom prst="rect">
@@ -34636,7 +35223,7 @@
     </w:p>
     <w:p>
       <w:pPr>
-        <w:pStyle w:val="Ttulo1"/>
+        <w:pStyle w:val="Ttulo10"/>
         <w:rPr>
           <w:rFonts w:ascii="Calibri" w:hAnsi="Calibri"/>
         </w:rPr>
@@ -34774,7 +35361,7 @@
     </w:p>
     <w:p>
       <w:pPr>
-        <w:pStyle w:val="Cabealho1"/>
+        <w:pStyle w:val="Ttulo1"/>
         <w:rPr>
           <w:rFonts w:ascii="Calibri" w:hAnsi="Calibri"/>
         </w:rPr>
@@ -34810,7 +35397,7 @@
     </w:p>
     <w:p>
       <w:pPr>
-        <w:pStyle w:val="Cabealho5"/>
+        <w:pStyle w:val="Ttulo5"/>
         <w:rPr>
           <w:lang w:val="pt-PT"/>
         </w:rPr>
@@ -37025,7 +37612,7 @@
     </w:p>
     <w:p>
       <w:pPr>
-        <w:pStyle w:val="Cabealho5"/>
+        <w:pStyle w:val="Ttulo5"/>
         <w:rPr>
           <w:lang w:val="pt-PT"/>
         </w:rPr>
@@ -38639,7 +39226,7 @@
     </w:p>
     <w:p>
       <w:pPr>
-        <w:pStyle w:val="Cabealho5"/>
+        <w:pStyle w:val="Ttulo5"/>
         <w:rPr>
           <w:lang w:val="pt-PT"/>
         </w:rPr>
@@ -39937,9 +40524,9 @@
       </w:pPr>
     </w:p>
     <w:sectPr>
-      <w:headerReference w:type="even" r:id="rId45"/>
-      <w:headerReference w:type="default" r:id="rId46"/>
-      <w:footerReference w:type="default" r:id="rId47"/>
+      <w:headerReference w:type="even" r:id="rId47"/>
+      <w:headerReference w:type="default" r:id="rId48"/>
+      <w:footerReference w:type="default" r:id="rId49"/>
       <w:pgSz w:w="11906" w:h="16838" w:code="9"/>
       <w:pgMar w:top="1418" w:right="1701" w:bottom="1418" w:left="1701" w:header="709" w:footer="709" w:gutter="0"/>
       <w:pgNumType w:start="1"/>
@@ -39951,7 +40538,7 @@
 </file>
 
 <file path=word/endnotes.xml><?xml version="1.0" encoding="utf-8"?>
-<w:endnotes xmlns:wpc="http://schemas.microsoft.com/office/word/2010/wordprocessingCanvas" xmlns:mo="http://schemas.microsoft.com/office/mac/office/2008/main" xmlns:mc="http://schemas.openxmlformats.org/markup-compatibility/2006" xmlns:mv="urn:schemas-microsoft-com:mac:vml" xmlns:o="urn:schemas-microsoft-com:office:office" xmlns:r="http://schemas.openxmlformats.org/officeDocument/2006/relationships" xmlns:m="http://schemas.openxmlformats.org/officeDocument/2006/math" xmlns:v="urn:schemas-microsoft-com:vml" xmlns:wp14="http://schemas.microsoft.com/office/word/2010/wordprocessingDrawing" xmlns:wp="http://schemas.openxmlformats.org/drawingml/2006/wordprocessingDrawing" xmlns:w10="urn:schemas-microsoft-com:office:word" xmlns:w="http://schemas.openxmlformats.org/wordprocessingml/2006/main" xmlns:w14="http://schemas.microsoft.com/office/word/2010/wordml" xmlns:w15="http://schemas.microsoft.com/office/word/2012/wordml" xmlns:wpg="http://schemas.microsoft.com/office/word/2010/wordprocessingGroup" xmlns:wpi="http://schemas.microsoft.com/office/word/2010/wordprocessingInk" xmlns:wne="http://schemas.microsoft.com/office/word/2006/wordml" xmlns:wps="http://schemas.microsoft.com/office/word/2010/wordprocessingShape" mc:Ignorable="w14 w15 wp14">
+<w:endnotes xmlns:wpc="http://schemas.microsoft.com/office/word/2010/wordprocessingCanvas" xmlns:cx="http://schemas.microsoft.com/office/drawing/2014/chartex" xmlns:cx1="http://schemas.microsoft.com/office/drawing/2015/9/8/chartex" xmlns:cx2="http://schemas.microsoft.com/office/drawing/2015/10/21/chartex" xmlns:cx3="http://schemas.microsoft.com/office/drawing/2016/5/9/chartex" xmlns:cx4="http://schemas.microsoft.com/office/drawing/2016/5/10/chartex" xmlns:cx5="http://schemas.microsoft.com/office/drawing/2016/5/11/chartex" xmlns:cx6="http://schemas.microsoft.com/office/drawing/2016/5/12/chartex" xmlns:cx7="http://schemas.microsoft.com/office/drawing/2016/5/13/chartex" xmlns:cx8="http://schemas.microsoft.com/office/drawing/2016/5/14/chartex" xmlns:mc="http://schemas.openxmlformats.org/markup-compatibility/2006" xmlns:aink="http://schemas.microsoft.com/office/drawing/2016/ink" xmlns:am3d="http://schemas.microsoft.com/office/drawing/2017/model3d" xmlns:o="urn:schemas-microsoft-com:office:office" xmlns:r="http://schemas.openxmlformats.org/officeDocument/2006/relationships" xmlns:m="http://schemas.openxmlformats.org/officeDocument/2006/math" xmlns:v="urn:schemas-microsoft-com:vml" xmlns:wp14="http://schemas.microsoft.com/office/word/2010/wordprocessingDrawing" xmlns:wp="http://schemas.openxmlformats.org/drawingml/2006/wordprocessingDrawing" xmlns:w10="urn:schemas-microsoft-com:office:word" xmlns:w="http://schemas.openxmlformats.org/wordprocessingml/2006/main" xmlns:w14="http://schemas.microsoft.com/office/word/2010/wordml" xmlns:w15="http://schemas.microsoft.com/office/word/2012/wordml" xmlns:w16cid="http://schemas.microsoft.com/office/word/2016/wordml/cid" xmlns:w16se="http://schemas.microsoft.com/office/word/2015/wordml/symex" xmlns:wpg="http://schemas.microsoft.com/office/word/2010/wordprocessingGroup" xmlns:wpi="http://schemas.microsoft.com/office/word/2010/wordprocessingInk" xmlns:wne="http://schemas.microsoft.com/office/word/2006/wordml" xmlns:wps="http://schemas.microsoft.com/office/word/2010/wordprocessingShape" mc:Ignorable="w14 w15 w16se w16cid wp14">
   <w:endnote w:type="separator" w:id="-1">
     <w:p>
       <w:r>
@@ -39970,7 +40557,7 @@
 </file>
 
 <file path=word/footer1.xml><?xml version="1.0" encoding="utf-8"?>
-<w:ftr xmlns:wpc="http://schemas.microsoft.com/office/word/2010/wordprocessingCanvas" xmlns:mo="http://schemas.microsoft.com/office/mac/office/2008/main" xmlns:mc="http://schemas.openxmlformats.org/markup-compatibility/2006" xmlns:mv="urn:schemas-microsoft-com:mac:vml" xmlns:o="urn:schemas-microsoft-com:office:office" xmlns:r="http://schemas.openxmlformats.org/officeDocument/2006/relationships" xmlns:m="http://schemas.openxmlformats.org/officeDocument/2006/math" xmlns:v="urn:schemas-microsoft-com:vml" xmlns:wp14="http://schemas.microsoft.com/office/word/2010/wordprocessingDrawing" xmlns:wp="http://schemas.openxmlformats.org/drawingml/2006/wordprocessingDrawing" xmlns:w10="urn:schemas-microsoft-com:office:word" xmlns:w="http://schemas.openxmlformats.org/wordprocessingml/2006/main" xmlns:w14="http://schemas.microsoft.com/office/word/2010/wordml" xmlns:w15="http://schemas.microsoft.com/office/word/2012/wordml" xmlns:wpg="http://schemas.microsoft.com/office/word/2010/wordprocessingGroup" xmlns:wpi="http://schemas.microsoft.com/office/word/2010/wordprocessingInk" xmlns:wne="http://schemas.microsoft.com/office/word/2006/wordml" xmlns:wps="http://schemas.microsoft.com/office/word/2010/wordprocessingShape" mc:Ignorable="w14 w15 wp14">
+<w:ftr xmlns:wpc="http://schemas.microsoft.com/office/word/2010/wordprocessingCanvas" xmlns:cx="http://schemas.microsoft.com/office/drawing/2014/chartex" xmlns:cx1="http://schemas.microsoft.com/office/drawing/2015/9/8/chartex" xmlns:cx2="http://schemas.microsoft.com/office/drawing/2015/10/21/chartex" xmlns:cx3="http://schemas.microsoft.com/office/drawing/2016/5/9/chartex" xmlns:cx4="http://schemas.microsoft.com/office/drawing/2016/5/10/chartex" xmlns:cx5="http://schemas.microsoft.com/office/drawing/2016/5/11/chartex" xmlns:cx6="http://schemas.microsoft.com/office/drawing/2016/5/12/chartex" xmlns:cx7="http://schemas.microsoft.com/office/drawing/2016/5/13/chartex" xmlns:cx8="http://schemas.microsoft.com/office/drawing/2016/5/14/chartex" xmlns:mc="http://schemas.openxmlformats.org/markup-compatibility/2006" xmlns:aink="http://schemas.microsoft.com/office/drawing/2016/ink" xmlns:am3d="http://schemas.microsoft.com/office/drawing/2017/model3d" xmlns:o="urn:schemas-microsoft-com:office:office" xmlns:r="http://schemas.openxmlformats.org/officeDocument/2006/relationships" xmlns:m="http://schemas.openxmlformats.org/officeDocument/2006/math" xmlns:v="urn:schemas-microsoft-com:vml" xmlns:wp14="http://schemas.microsoft.com/office/word/2010/wordprocessingDrawing" xmlns:wp="http://schemas.openxmlformats.org/drawingml/2006/wordprocessingDrawing" xmlns:w10="urn:schemas-microsoft-com:office:word" xmlns:w="http://schemas.openxmlformats.org/wordprocessingml/2006/main" xmlns:w14="http://schemas.microsoft.com/office/word/2010/wordml" xmlns:w15="http://schemas.microsoft.com/office/word/2012/wordml" xmlns:w16cid="http://schemas.microsoft.com/office/word/2016/wordml/cid" xmlns:w16se="http://schemas.microsoft.com/office/word/2015/wordml/symex" xmlns:wpg="http://schemas.microsoft.com/office/word/2010/wordprocessingGroup" xmlns:wpi="http://schemas.microsoft.com/office/word/2010/wordprocessingInk" xmlns:wne="http://schemas.microsoft.com/office/word/2006/wordml" xmlns:wps="http://schemas.microsoft.com/office/word/2010/wordprocessingShape" mc:Ignorable="w14 w15 w16se w16cid wp14">
   <w:p>
     <w:pPr>
       <w:pStyle w:val="Rodap"/>
@@ -40007,7 +40594,7 @@
 </file>
 
 <file path=word/footer2.xml><?xml version="1.0" encoding="utf-8"?>
-<w:ftr xmlns:wpc="http://schemas.microsoft.com/office/word/2010/wordprocessingCanvas" xmlns:mo="http://schemas.microsoft.com/office/mac/office/2008/main" xmlns:mc="http://schemas.openxmlformats.org/markup-compatibility/2006" xmlns:mv="urn:schemas-microsoft-com:mac:vml" xmlns:o="urn:schemas-microsoft-com:office:office" xmlns:r="http://schemas.openxmlformats.org/officeDocument/2006/relationships" xmlns:m="http://schemas.openxmlformats.org/officeDocument/2006/math" xmlns:v="urn:schemas-microsoft-com:vml" xmlns:wp14="http://schemas.microsoft.com/office/word/2010/wordprocessingDrawing" xmlns:wp="http://schemas.openxmlformats.org/drawingml/2006/wordprocessingDrawing" xmlns:w10="urn:schemas-microsoft-com:office:word" xmlns:w="http://schemas.openxmlformats.org/wordprocessingml/2006/main" xmlns:w14="http://schemas.microsoft.com/office/word/2010/wordml" xmlns:w15="http://schemas.microsoft.com/office/word/2012/wordml" xmlns:wpg="http://schemas.microsoft.com/office/word/2010/wordprocessingGroup" xmlns:wpi="http://schemas.microsoft.com/office/word/2010/wordprocessingInk" xmlns:wne="http://schemas.microsoft.com/office/word/2006/wordml" xmlns:wps="http://schemas.microsoft.com/office/word/2010/wordprocessingShape" mc:Ignorable="w14 w15 wp14">
+<w:ftr xmlns:wpc="http://schemas.microsoft.com/office/word/2010/wordprocessingCanvas" xmlns:cx="http://schemas.microsoft.com/office/drawing/2014/chartex" xmlns:cx1="http://schemas.microsoft.com/office/drawing/2015/9/8/chartex" xmlns:cx2="http://schemas.microsoft.com/office/drawing/2015/10/21/chartex" xmlns:cx3="http://schemas.microsoft.com/office/drawing/2016/5/9/chartex" xmlns:cx4="http://schemas.microsoft.com/office/drawing/2016/5/10/chartex" xmlns:cx5="http://schemas.microsoft.com/office/drawing/2016/5/11/chartex" xmlns:cx6="http://schemas.microsoft.com/office/drawing/2016/5/12/chartex" xmlns:cx7="http://schemas.microsoft.com/office/drawing/2016/5/13/chartex" xmlns:cx8="http://schemas.microsoft.com/office/drawing/2016/5/14/chartex" xmlns:mc="http://schemas.openxmlformats.org/markup-compatibility/2006" xmlns:aink="http://schemas.microsoft.com/office/drawing/2016/ink" xmlns:am3d="http://schemas.microsoft.com/office/drawing/2017/model3d" xmlns:o="urn:schemas-microsoft-com:office:office" xmlns:r="http://schemas.openxmlformats.org/officeDocument/2006/relationships" xmlns:m="http://schemas.openxmlformats.org/officeDocument/2006/math" xmlns:v="urn:schemas-microsoft-com:vml" xmlns:wp14="http://schemas.microsoft.com/office/word/2010/wordprocessingDrawing" xmlns:wp="http://schemas.openxmlformats.org/drawingml/2006/wordprocessingDrawing" xmlns:w10="urn:schemas-microsoft-com:office:word" xmlns:w="http://schemas.openxmlformats.org/wordprocessingml/2006/main" xmlns:w14="http://schemas.microsoft.com/office/word/2010/wordml" xmlns:w15="http://schemas.microsoft.com/office/word/2012/wordml" xmlns:w16cid="http://schemas.microsoft.com/office/word/2016/wordml/cid" xmlns:w16se="http://schemas.microsoft.com/office/word/2015/wordml/symex" xmlns:wpg="http://schemas.microsoft.com/office/word/2010/wordprocessingGroup" xmlns:wpi="http://schemas.microsoft.com/office/word/2010/wordprocessingInk" xmlns:wne="http://schemas.microsoft.com/office/word/2006/wordml" xmlns:wps="http://schemas.microsoft.com/office/word/2010/wordprocessingShape" mc:Ignorable="w14 w15 w16se w16cid wp14">
   <w:p>
     <w:pPr>
       <w:pStyle w:val="Rodap"/>
@@ -40057,7 +40644,7 @@
 </file>
 
 <file path=word/footer3.xml><?xml version="1.0" encoding="utf-8"?>
-<w:ftr xmlns:wpc="http://schemas.microsoft.com/office/word/2010/wordprocessingCanvas" xmlns:mo="http://schemas.microsoft.com/office/mac/office/2008/main" xmlns:mc="http://schemas.openxmlformats.org/markup-compatibility/2006" xmlns:mv="urn:schemas-microsoft-com:mac:vml" xmlns:o="urn:schemas-microsoft-com:office:office" xmlns:r="http://schemas.openxmlformats.org/officeDocument/2006/relationships" xmlns:m="http://schemas.openxmlformats.org/officeDocument/2006/math" xmlns:v="urn:schemas-microsoft-com:vml" xmlns:wp14="http://schemas.microsoft.com/office/word/2010/wordprocessingDrawing" xmlns:wp="http://schemas.openxmlformats.org/drawingml/2006/wordprocessingDrawing" xmlns:w10="urn:schemas-microsoft-com:office:word" xmlns:w="http://schemas.openxmlformats.org/wordprocessingml/2006/main" xmlns:w14="http://schemas.microsoft.com/office/word/2010/wordml" xmlns:w15="http://schemas.microsoft.com/office/word/2012/wordml" xmlns:wpg="http://schemas.microsoft.com/office/word/2010/wordprocessingGroup" xmlns:wpi="http://schemas.microsoft.com/office/word/2010/wordprocessingInk" xmlns:wne="http://schemas.microsoft.com/office/word/2006/wordml" xmlns:wps="http://schemas.microsoft.com/office/word/2010/wordprocessingShape" mc:Ignorable="w14 w15 wp14">
+<w:ftr xmlns:wpc="http://schemas.microsoft.com/office/word/2010/wordprocessingCanvas" xmlns:cx="http://schemas.microsoft.com/office/drawing/2014/chartex" xmlns:cx1="http://schemas.microsoft.com/office/drawing/2015/9/8/chartex" xmlns:cx2="http://schemas.microsoft.com/office/drawing/2015/10/21/chartex" xmlns:cx3="http://schemas.microsoft.com/office/drawing/2016/5/9/chartex" xmlns:cx4="http://schemas.microsoft.com/office/drawing/2016/5/10/chartex" xmlns:cx5="http://schemas.microsoft.com/office/drawing/2016/5/11/chartex" xmlns:cx6="http://schemas.microsoft.com/office/drawing/2016/5/12/chartex" xmlns:cx7="http://schemas.microsoft.com/office/drawing/2016/5/13/chartex" xmlns:cx8="http://schemas.microsoft.com/office/drawing/2016/5/14/chartex" xmlns:mc="http://schemas.openxmlformats.org/markup-compatibility/2006" xmlns:aink="http://schemas.microsoft.com/office/drawing/2016/ink" xmlns:am3d="http://schemas.microsoft.com/office/drawing/2017/model3d" xmlns:o="urn:schemas-microsoft-com:office:office" xmlns:r="http://schemas.openxmlformats.org/officeDocument/2006/relationships" xmlns:m="http://schemas.openxmlformats.org/officeDocument/2006/math" xmlns:v="urn:schemas-microsoft-com:vml" xmlns:wp14="http://schemas.microsoft.com/office/word/2010/wordprocessingDrawing" xmlns:wp="http://schemas.openxmlformats.org/drawingml/2006/wordprocessingDrawing" xmlns:w10="urn:schemas-microsoft-com:office:word" xmlns:w="http://schemas.openxmlformats.org/wordprocessingml/2006/main" xmlns:w14="http://schemas.microsoft.com/office/word/2010/wordml" xmlns:w15="http://schemas.microsoft.com/office/word/2012/wordml" xmlns:w16cid="http://schemas.microsoft.com/office/word/2016/wordml/cid" xmlns:w16se="http://schemas.microsoft.com/office/word/2015/wordml/symex" xmlns:wpg="http://schemas.microsoft.com/office/word/2010/wordprocessingGroup" xmlns:wpi="http://schemas.microsoft.com/office/word/2010/wordprocessingInk" xmlns:wne="http://schemas.microsoft.com/office/word/2006/wordml" xmlns:wps="http://schemas.microsoft.com/office/word/2010/wordprocessingShape" mc:Ignorable="w14 w15 w16se w16cid wp14">
   <w:p>
     <w:pPr>
       <w:pStyle w:val="Rodap"/>
@@ -40111,7 +40698,7 @@
 </file>
 
 <file path=word/footnotes.xml><?xml version="1.0" encoding="utf-8"?>
-<w:footnotes xmlns:wpc="http://schemas.microsoft.com/office/word/2010/wordprocessingCanvas" xmlns:mo="http://schemas.microsoft.com/office/mac/office/2008/main" xmlns:mc="http://schemas.openxmlformats.org/markup-compatibility/2006" xmlns:mv="urn:schemas-microsoft-com:mac:vml" xmlns:o="urn:schemas-microsoft-com:office:office" xmlns:r="http://schemas.openxmlformats.org/officeDocument/2006/relationships" xmlns:m="http://schemas.openxmlformats.org/officeDocument/2006/math" xmlns:v="urn:schemas-microsoft-com:vml" xmlns:wp14="http://schemas.microsoft.com/office/word/2010/wordprocessingDrawing" xmlns:wp="http://schemas.openxmlformats.org/drawingml/2006/wordprocessingDrawing" xmlns:w10="urn:schemas-microsoft-com:office:word" xmlns:w="http://schemas.openxmlformats.org/wordprocessingml/2006/main" xmlns:w14="http://schemas.microsoft.com/office/word/2010/wordml" xmlns:w15="http://schemas.microsoft.com/office/word/2012/wordml" xmlns:wpg="http://schemas.microsoft.com/office/word/2010/wordprocessingGroup" xmlns:wpi="http://schemas.microsoft.com/office/word/2010/wordprocessingInk" xmlns:wne="http://schemas.microsoft.com/office/word/2006/wordml" xmlns:wps="http://schemas.microsoft.com/office/word/2010/wordprocessingShape" mc:Ignorable="w14 w15 wp14">
+<w:footnotes xmlns:wpc="http://schemas.microsoft.com/office/word/2010/wordprocessingCanvas" xmlns:cx="http://schemas.microsoft.com/office/drawing/2014/chartex" xmlns:cx1="http://schemas.microsoft.com/office/drawing/2015/9/8/chartex" xmlns:cx2="http://schemas.microsoft.com/office/drawing/2015/10/21/chartex" xmlns:cx3="http://schemas.microsoft.com/office/drawing/2016/5/9/chartex" xmlns:cx4="http://schemas.microsoft.com/office/drawing/2016/5/10/chartex" xmlns:cx5="http://schemas.microsoft.com/office/drawing/2016/5/11/chartex" xmlns:cx6="http://schemas.microsoft.com/office/drawing/2016/5/12/chartex" xmlns:cx7="http://schemas.microsoft.com/office/drawing/2016/5/13/chartex" xmlns:cx8="http://schemas.microsoft.com/office/drawing/2016/5/14/chartex" xmlns:mc="http://schemas.openxmlformats.org/markup-compatibility/2006" xmlns:aink="http://schemas.microsoft.com/office/drawing/2016/ink" xmlns:am3d="http://schemas.microsoft.com/office/drawing/2017/model3d" xmlns:o="urn:schemas-microsoft-com:office:office" xmlns:r="http://schemas.openxmlformats.org/officeDocument/2006/relationships" xmlns:m="http://schemas.openxmlformats.org/officeDocument/2006/math" xmlns:v="urn:schemas-microsoft-com:vml" xmlns:wp14="http://schemas.microsoft.com/office/word/2010/wordprocessingDrawing" xmlns:wp="http://schemas.openxmlformats.org/drawingml/2006/wordprocessingDrawing" xmlns:w10="urn:schemas-microsoft-com:office:word" xmlns:w="http://schemas.openxmlformats.org/wordprocessingml/2006/main" xmlns:w14="http://schemas.microsoft.com/office/word/2010/wordml" xmlns:w15="http://schemas.microsoft.com/office/word/2012/wordml" xmlns:w16cid="http://schemas.microsoft.com/office/word/2016/wordml/cid" xmlns:w16se="http://schemas.microsoft.com/office/word/2015/wordml/symex" xmlns:wpg="http://schemas.microsoft.com/office/word/2010/wordprocessingGroup" xmlns:wpi="http://schemas.microsoft.com/office/word/2010/wordprocessingInk" xmlns:wne="http://schemas.microsoft.com/office/word/2006/wordml" xmlns:wps="http://schemas.microsoft.com/office/word/2010/wordprocessingShape" mc:Ignorable="w14 w15 w16se w16cid wp14">
   <w:footnote w:type="separator" w:id="-1">
     <w:p>
       <w:r>
@@ -40130,7 +40717,7 @@
 </file>
 
 <file path=word/header1.xml><?xml version="1.0" encoding="utf-8"?>
-<w:hdr xmlns:wpc="http://schemas.microsoft.com/office/word/2010/wordprocessingCanvas" xmlns:mo="http://schemas.microsoft.com/office/mac/office/2008/main" xmlns:mc="http://schemas.openxmlformats.org/markup-compatibility/2006" xmlns:mv="urn:schemas-microsoft-com:mac:vml" xmlns:o="urn:schemas-microsoft-com:office:office" xmlns:r="http://schemas.openxmlformats.org/officeDocument/2006/relationships" xmlns:m="http://schemas.openxmlformats.org/officeDocument/2006/math" xmlns:v="urn:schemas-microsoft-com:vml" xmlns:wp14="http://schemas.microsoft.com/office/word/2010/wordprocessingDrawing" xmlns:wp="http://schemas.openxmlformats.org/drawingml/2006/wordprocessingDrawing" xmlns:w10="urn:schemas-microsoft-com:office:word" xmlns:w="http://schemas.openxmlformats.org/wordprocessingml/2006/main" xmlns:w14="http://schemas.microsoft.com/office/word/2010/wordml" xmlns:w15="http://schemas.microsoft.com/office/word/2012/wordml" xmlns:wpg="http://schemas.microsoft.com/office/word/2010/wordprocessingGroup" xmlns:wpi="http://schemas.microsoft.com/office/word/2010/wordprocessingInk" xmlns:wne="http://schemas.microsoft.com/office/word/2006/wordml" xmlns:wps="http://schemas.microsoft.com/office/word/2010/wordprocessingShape" mc:Ignorable="w14 w15 wp14">
+<w:hdr xmlns:wpc="http://schemas.microsoft.com/office/word/2010/wordprocessingCanvas" xmlns:cx="http://schemas.microsoft.com/office/drawing/2014/chartex" xmlns:cx1="http://schemas.microsoft.com/office/drawing/2015/9/8/chartex" xmlns:cx2="http://schemas.microsoft.com/office/drawing/2015/10/21/chartex" xmlns:cx3="http://schemas.microsoft.com/office/drawing/2016/5/9/chartex" xmlns:cx4="http://schemas.microsoft.com/office/drawing/2016/5/10/chartex" xmlns:cx5="http://schemas.microsoft.com/office/drawing/2016/5/11/chartex" xmlns:cx6="http://schemas.microsoft.com/office/drawing/2016/5/12/chartex" xmlns:cx7="http://schemas.microsoft.com/office/drawing/2016/5/13/chartex" xmlns:cx8="http://schemas.microsoft.com/office/drawing/2016/5/14/chartex" xmlns:mc="http://schemas.openxmlformats.org/markup-compatibility/2006" xmlns:aink="http://schemas.microsoft.com/office/drawing/2016/ink" xmlns:am3d="http://schemas.microsoft.com/office/drawing/2017/model3d" xmlns:o="urn:schemas-microsoft-com:office:office" xmlns:r="http://schemas.openxmlformats.org/officeDocument/2006/relationships" xmlns:m="http://schemas.openxmlformats.org/officeDocument/2006/math" xmlns:v="urn:schemas-microsoft-com:vml" xmlns:wp14="http://schemas.microsoft.com/office/word/2010/wordprocessingDrawing" xmlns:wp="http://schemas.openxmlformats.org/drawingml/2006/wordprocessingDrawing" xmlns:w10="urn:schemas-microsoft-com:office:word" xmlns:w="http://schemas.openxmlformats.org/wordprocessingml/2006/main" xmlns:w14="http://schemas.microsoft.com/office/word/2010/wordml" xmlns:w15="http://schemas.microsoft.com/office/word/2012/wordml" xmlns:w16cid="http://schemas.microsoft.com/office/word/2016/wordml/cid" xmlns:w16se="http://schemas.microsoft.com/office/word/2015/wordml/symex" xmlns:wpg="http://schemas.microsoft.com/office/word/2010/wordprocessingGroup" xmlns:wpi="http://schemas.microsoft.com/office/word/2010/wordprocessingInk" xmlns:wne="http://schemas.microsoft.com/office/word/2006/wordml" xmlns:wps="http://schemas.microsoft.com/office/word/2010/wordprocessingShape" mc:Ignorable="w14 w15 w16se w16cid wp14">
   <w:p>
     <w:pPr>
       <w:pStyle w:val="Cabealho"/>
@@ -40140,13 +40727,13 @@
 </file>
 
 <file path=word/header2.xml><?xml version="1.0" encoding="utf-8"?>
-<w:hdr xmlns:wpc="http://schemas.microsoft.com/office/word/2010/wordprocessingCanvas" xmlns:mo="http://schemas.microsoft.com/office/mac/office/2008/main" xmlns:mc="http://schemas.openxmlformats.org/markup-compatibility/2006" xmlns:mv="urn:schemas-microsoft-com:mac:vml" xmlns:o="urn:schemas-microsoft-com:office:office" xmlns:r="http://schemas.openxmlformats.org/officeDocument/2006/relationships" xmlns:m="http://schemas.openxmlformats.org/officeDocument/2006/math" xmlns:v="urn:schemas-microsoft-com:vml" xmlns:wp14="http://schemas.microsoft.com/office/word/2010/wordprocessingDrawing" xmlns:wp="http://schemas.openxmlformats.org/drawingml/2006/wordprocessingDrawing" xmlns:w10="urn:schemas-microsoft-com:office:word" xmlns:w="http://schemas.openxmlformats.org/wordprocessingml/2006/main" xmlns:w14="http://schemas.microsoft.com/office/word/2010/wordml" xmlns:w15="http://schemas.microsoft.com/office/word/2012/wordml" xmlns:wpg="http://schemas.microsoft.com/office/word/2010/wordprocessingGroup" xmlns:wpi="http://schemas.microsoft.com/office/word/2010/wordprocessingInk" xmlns:wne="http://schemas.microsoft.com/office/word/2006/wordml" xmlns:wps="http://schemas.microsoft.com/office/word/2010/wordprocessingShape" mc:Ignorable="w14 w15 wp14">
+<w:hdr xmlns:wpc="http://schemas.microsoft.com/office/word/2010/wordprocessingCanvas" xmlns:cx="http://schemas.microsoft.com/office/drawing/2014/chartex" xmlns:cx1="http://schemas.microsoft.com/office/drawing/2015/9/8/chartex" xmlns:cx2="http://schemas.microsoft.com/office/drawing/2015/10/21/chartex" xmlns:cx3="http://schemas.microsoft.com/office/drawing/2016/5/9/chartex" xmlns:cx4="http://schemas.microsoft.com/office/drawing/2016/5/10/chartex" xmlns:cx5="http://schemas.microsoft.com/office/drawing/2016/5/11/chartex" xmlns:cx6="http://schemas.microsoft.com/office/drawing/2016/5/12/chartex" xmlns:cx7="http://schemas.microsoft.com/office/drawing/2016/5/13/chartex" xmlns:cx8="http://schemas.microsoft.com/office/drawing/2016/5/14/chartex" xmlns:mc="http://schemas.openxmlformats.org/markup-compatibility/2006" xmlns:aink="http://schemas.microsoft.com/office/drawing/2016/ink" xmlns:am3d="http://schemas.microsoft.com/office/drawing/2017/model3d" xmlns:o="urn:schemas-microsoft-com:office:office" xmlns:r="http://schemas.openxmlformats.org/officeDocument/2006/relationships" xmlns:m="http://schemas.openxmlformats.org/officeDocument/2006/math" xmlns:v="urn:schemas-microsoft-com:vml" xmlns:wp14="http://schemas.microsoft.com/office/word/2010/wordprocessingDrawing" xmlns:wp="http://schemas.openxmlformats.org/drawingml/2006/wordprocessingDrawing" xmlns:w10="urn:schemas-microsoft-com:office:word" xmlns:w="http://schemas.openxmlformats.org/wordprocessingml/2006/main" xmlns:w14="http://schemas.microsoft.com/office/word/2010/wordml" xmlns:w15="http://schemas.microsoft.com/office/word/2012/wordml" xmlns:w16cid="http://schemas.microsoft.com/office/word/2016/wordml/cid" xmlns:w16se="http://schemas.microsoft.com/office/word/2015/wordml/symex" xmlns:wpg="http://schemas.microsoft.com/office/word/2010/wordprocessingGroup" xmlns:wpi="http://schemas.microsoft.com/office/word/2010/wordprocessingInk" xmlns:wne="http://schemas.microsoft.com/office/word/2006/wordml" xmlns:wps="http://schemas.microsoft.com/office/word/2010/wordprocessingShape" mc:Ignorable="w14 w15 w16se w16cid wp14">
   <w:p/>
 </w:hdr>
 </file>
 
 <file path=word/header3.xml><?xml version="1.0" encoding="utf-8"?>
-<w:hdr xmlns:wpc="http://schemas.microsoft.com/office/word/2010/wordprocessingCanvas" xmlns:mo="http://schemas.microsoft.com/office/mac/office/2008/main" xmlns:mc="http://schemas.openxmlformats.org/markup-compatibility/2006" xmlns:mv="urn:schemas-microsoft-com:mac:vml" xmlns:o="urn:schemas-microsoft-com:office:office" xmlns:r="http://schemas.openxmlformats.org/officeDocument/2006/relationships" xmlns:m="http://schemas.openxmlformats.org/officeDocument/2006/math" xmlns:v="urn:schemas-microsoft-com:vml" xmlns:wp14="http://schemas.microsoft.com/office/word/2010/wordprocessingDrawing" xmlns:wp="http://schemas.openxmlformats.org/drawingml/2006/wordprocessingDrawing" xmlns:w10="urn:schemas-microsoft-com:office:word" xmlns:w="http://schemas.openxmlformats.org/wordprocessingml/2006/main" xmlns:w14="http://schemas.microsoft.com/office/word/2010/wordml" xmlns:w15="http://schemas.microsoft.com/office/word/2012/wordml" xmlns:wpg="http://schemas.microsoft.com/office/word/2010/wordprocessingGroup" xmlns:wpi="http://schemas.microsoft.com/office/word/2010/wordprocessingInk" xmlns:wne="http://schemas.microsoft.com/office/word/2006/wordml" xmlns:wps="http://schemas.microsoft.com/office/word/2010/wordprocessingShape" mc:Ignorable="w14 w15 wp14">
+<w:hdr xmlns:wpc="http://schemas.microsoft.com/office/word/2010/wordprocessingCanvas" xmlns:cx="http://schemas.microsoft.com/office/drawing/2014/chartex" xmlns:cx1="http://schemas.microsoft.com/office/drawing/2015/9/8/chartex" xmlns:cx2="http://schemas.microsoft.com/office/drawing/2015/10/21/chartex" xmlns:cx3="http://schemas.microsoft.com/office/drawing/2016/5/9/chartex" xmlns:cx4="http://schemas.microsoft.com/office/drawing/2016/5/10/chartex" xmlns:cx5="http://schemas.microsoft.com/office/drawing/2016/5/11/chartex" xmlns:cx6="http://schemas.microsoft.com/office/drawing/2016/5/12/chartex" xmlns:cx7="http://schemas.microsoft.com/office/drawing/2016/5/13/chartex" xmlns:cx8="http://schemas.microsoft.com/office/drawing/2016/5/14/chartex" xmlns:mc="http://schemas.openxmlformats.org/markup-compatibility/2006" xmlns:aink="http://schemas.microsoft.com/office/drawing/2016/ink" xmlns:am3d="http://schemas.microsoft.com/office/drawing/2017/model3d" xmlns:o="urn:schemas-microsoft-com:office:office" xmlns:r="http://schemas.openxmlformats.org/officeDocument/2006/relationships" xmlns:m="http://schemas.openxmlformats.org/officeDocument/2006/math" xmlns:v="urn:schemas-microsoft-com:vml" xmlns:wp14="http://schemas.microsoft.com/office/word/2010/wordprocessingDrawing" xmlns:wp="http://schemas.openxmlformats.org/drawingml/2006/wordprocessingDrawing" xmlns:w10="urn:schemas-microsoft-com:office:word" xmlns:w="http://schemas.openxmlformats.org/wordprocessingml/2006/main" xmlns:w14="http://schemas.microsoft.com/office/word/2010/wordml" xmlns:w15="http://schemas.microsoft.com/office/word/2012/wordml" xmlns:w16cid="http://schemas.microsoft.com/office/word/2016/wordml/cid" xmlns:w16se="http://schemas.microsoft.com/office/word/2015/wordml/symex" xmlns:wpg="http://schemas.microsoft.com/office/word/2010/wordprocessingGroup" xmlns:wpi="http://schemas.microsoft.com/office/word/2010/wordprocessingInk" xmlns:wne="http://schemas.microsoft.com/office/word/2006/wordml" xmlns:wps="http://schemas.microsoft.com/office/word/2010/wordprocessingShape" mc:Ignorable="w14 w15 w16se w16cid wp14">
   <w:p>
     <w:pPr>
       <w:pStyle w:val="Cabealho"/>
@@ -40156,8 +40743,8 @@
 </file>
 
 <file path=word/numbering.xml><?xml version="1.0" encoding="utf-8"?>
-<w:numbering xmlns:wpc="http://schemas.microsoft.com/office/word/2010/wordprocessingCanvas" xmlns:mo="http://schemas.microsoft.com/office/mac/office/2008/main" xmlns:mc="http://schemas.openxmlformats.org/markup-compatibility/2006" xmlns:mv="urn:schemas-microsoft-com:mac:vml" xmlns:o="urn:schemas-microsoft-com:office:office" xmlns:r="http://schemas.openxmlformats.org/officeDocument/2006/relationships" xmlns:m="http://schemas.openxmlformats.org/officeDocument/2006/math" xmlns:v="urn:schemas-microsoft-com:vml" xmlns:wp14="http://schemas.microsoft.com/office/word/2010/wordprocessingDrawing" xmlns:wp="http://schemas.openxmlformats.org/drawingml/2006/wordprocessingDrawing" xmlns:w10="urn:schemas-microsoft-com:office:word" xmlns:w="http://schemas.openxmlformats.org/wordprocessingml/2006/main" xmlns:w14="http://schemas.microsoft.com/office/word/2010/wordml" xmlns:w15="http://schemas.microsoft.com/office/word/2012/wordml" xmlns:wpg="http://schemas.microsoft.com/office/word/2010/wordprocessingGroup" xmlns:wpi="http://schemas.microsoft.com/office/word/2010/wordprocessingInk" xmlns:wne="http://schemas.microsoft.com/office/word/2006/wordml" xmlns:wps="http://schemas.microsoft.com/office/word/2010/wordprocessingShape" mc:Ignorable="w14 w15 wp14">
-  <w:abstractNum w:abstractNumId="0">
+<w:numbering xmlns:wpc="http://schemas.microsoft.com/office/word/2010/wordprocessingCanvas" xmlns:cx="http://schemas.microsoft.com/office/drawing/2014/chartex" xmlns:cx1="http://schemas.microsoft.com/office/drawing/2015/9/8/chartex" xmlns:cx2="http://schemas.microsoft.com/office/drawing/2015/10/21/chartex" xmlns:cx3="http://schemas.microsoft.com/office/drawing/2016/5/9/chartex" xmlns:cx4="http://schemas.microsoft.com/office/drawing/2016/5/10/chartex" xmlns:cx5="http://schemas.microsoft.com/office/drawing/2016/5/11/chartex" xmlns:cx6="http://schemas.microsoft.com/office/drawing/2016/5/12/chartex" xmlns:cx7="http://schemas.microsoft.com/office/drawing/2016/5/13/chartex" xmlns:cx8="http://schemas.microsoft.com/office/drawing/2016/5/14/chartex" xmlns:mc="http://schemas.openxmlformats.org/markup-compatibility/2006" xmlns:aink="http://schemas.microsoft.com/office/drawing/2016/ink" xmlns:am3d="http://schemas.microsoft.com/office/drawing/2017/model3d" xmlns:o="urn:schemas-microsoft-com:office:office" xmlns:r="http://schemas.openxmlformats.org/officeDocument/2006/relationships" xmlns:m="http://schemas.openxmlformats.org/officeDocument/2006/math" xmlns:v="urn:schemas-microsoft-com:vml" xmlns:wp14="http://schemas.microsoft.com/office/word/2010/wordprocessingDrawing" xmlns:wp="http://schemas.openxmlformats.org/drawingml/2006/wordprocessingDrawing" xmlns:w10="urn:schemas-microsoft-com:office:word" xmlns:w="http://schemas.openxmlformats.org/wordprocessingml/2006/main" xmlns:w14="http://schemas.microsoft.com/office/word/2010/wordml" xmlns:w15="http://schemas.microsoft.com/office/word/2012/wordml" xmlns:w16cid="http://schemas.microsoft.com/office/word/2016/wordml/cid" xmlns:w16se="http://schemas.microsoft.com/office/word/2015/wordml/symex" xmlns:wpg="http://schemas.microsoft.com/office/word/2010/wordprocessingGroup" xmlns:wpi="http://schemas.microsoft.com/office/word/2010/wordprocessingInk" xmlns:wne="http://schemas.microsoft.com/office/word/2006/wordml" xmlns:wps="http://schemas.microsoft.com/office/word/2010/wordprocessingShape" mc:Ignorable="w14 w15 w16se w16cid wp14">
+  <w:abstractNum w:abstractNumId="0" w15:restartNumberingAfterBreak="0">
     <w:nsid w:val="06D70807"/>
     <w:multiLevelType w:val="hybridMultilevel"/>
     <w:tmpl w:val="2AA69804"/>
@@ -40270,7 +40857,7 @@
       </w:rPr>
     </w:lvl>
   </w:abstractNum>
-  <w:abstractNum w:abstractNumId="1">
+  <w:abstractNum w:abstractNumId="1" w15:restartNumberingAfterBreak="0">
     <w:nsid w:val="0E0E7056"/>
     <w:multiLevelType w:val="multilevel"/>
     <w:tmpl w:val="D3B08406"/>
@@ -40383,7 +40970,7 @@
       </w:rPr>
     </w:lvl>
   </w:abstractNum>
-  <w:abstractNum w:abstractNumId="2">
+  <w:abstractNum w:abstractNumId="2" w15:restartNumberingAfterBreak="0">
     <w:nsid w:val="0EDB198C"/>
     <w:multiLevelType w:val="hybridMultilevel"/>
     <w:tmpl w:val="A9ACD906"/>
@@ -40496,7 +41083,7 @@
       </w:rPr>
     </w:lvl>
   </w:abstractNum>
-  <w:abstractNum w:abstractNumId="3">
+  <w:abstractNum w:abstractNumId="3" w15:restartNumberingAfterBreak="0">
     <w:nsid w:val="0F1E3214"/>
     <w:multiLevelType w:val="hybridMultilevel"/>
     <w:tmpl w:val="B9BE5AD8"/>
@@ -40609,10 +41196,10 @@
       </w:rPr>
     </w:lvl>
   </w:abstractNum>
-  <w:abstractNum w:abstractNumId="4">
+  <w:abstractNum w:abstractNumId="4" w15:restartNumberingAfterBreak="0">
     <w:nsid w:val="0F391DB0"/>
     <w:multiLevelType w:val="hybridMultilevel"/>
-    <w:tmpl w:val="F946BD34"/>
+    <w:tmpl w:val="C9A8B9A2"/>
     <w:lvl w:ilvl="0" w:tplc="08160001">
       <w:start w:val="1"/>
       <w:numFmt w:val="bullet"/>
@@ -40722,7 +41309,7 @@
       </w:rPr>
     </w:lvl>
   </w:abstractNum>
-  <w:abstractNum w:abstractNumId="5">
+  <w:abstractNum w:abstractNumId="5" w15:restartNumberingAfterBreak="0">
     <w:nsid w:val="1192386B"/>
     <w:multiLevelType w:val="hybridMultilevel"/>
     <w:tmpl w:val="3284609E"/>
@@ -40835,7 +41422,7 @@
       </w:rPr>
     </w:lvl>
   </w:abstractNum>
-  <w:abstractNum w:abstractNumId="6">
+  <w:abstractNum w:abstractNumId="6" w15:restartNumberingAfterBreak="0">
     <w:nsid w:val="15DD70F0"/>
     <w:multiLevelType w:val="hybridMultilevel"/>
     <w:tmpl w:val="DD105A8A"/>
@@ -40924,7 +41511,7 @@
       </w:pPr>
     </w:lvl>
   </w:abstractNum>
-  <w:abstractNum w:abstractNumId="7">
+  <w:abstractNum w:abstractNumId="7" w15:restartNumberingAfterBreak="0">
     <w:nsid w:val="19F80818"/>
     <w:multiLevelType w:val="multilevel"/>
     <w:tmpl w:val="9428685A"/>
@@ -41051,7 +41638,7 @@
       </w:rPr>
     </w:lvl>
   </w:abstractNum>
-  <w:abstractNum w:abstractNumId="8">
+  <w:abstractNum w:abstractNumId="8" w15:restartNumberingAfterBreak="0">
     <w:nsid w:val="1D614D4B"/>
     <w:multiLevelType w:val="hybridMultilevel"/>
     <w:tmpl w:val="E05CE734"/>
@@ -41137,7 +41724,7 @@
       </w:pPr>
     </w:lvl>
   </w:abstractNum>
-  <w:abstractNum w:abstractNumId="9">
+  <w:abstractNum w:abstractNumId="9" w15:restartNumberingAfterBreak="0">
     <w:nsid w:val="2A194716"/>
     <w:multiLevelType w:val="hybridMultilevel"/>
     <w:tmpl w:val="AEC09C62"/>
@@ -41223,7 +41810,7 @@
       </w:pPr>
     </w:lvl>
   </w:abstractNum>
-  <w:abstractNum w:abstractNumId="10">
+  <w:abstractNum w:abstractNumId="10" w15:restartNumberingAfterBreak="0">
     <w:nsid w:val="2E8C5CB3"/>
     <w:multiLevelType w:val="hybridMultilevel"/>
     <w:tmpl w:val="05F29384"/>
@@ -41309,7 +41896,7 @@
       </w:pPr>
     </w:lvl>
   </w:abstractNum>
-  <w:abstractNum w:abstractNumId="11">
+  <w:abstractNum w:abstractNumId="11" w15:restartNumberingAfterBreak="0">
     <w:nsid w:val="2E92567C"/>
     <w:multiLevelType w:val="hybridMultilevel"/>
     <w:tmpl w:val="070CC766"/>
@@ -41422,7 +42009,7 @@
       </w:rPr>
     </w:lvl>
   </w:abstractNum>
-  <w:abstractNum w:abstractNumId="12">
+  <w:abstractNum w:abstractNumId="12" w15:restartNumberingAfterBreak="0">
     <w:nsid w:val="326C1402"/>
     <w:multiLevelType w:val="hybridMultilevel"/>
     <w:tmpl w:val="721E7B9E"/>
@@ -41535,7 +42122,7 @@
       </w:rPr>
     </w:lvl>
   </w:abstractNum>
-  <w:abstractNum w:abstractNumId="13">
+  <w:abstractNum w:abstractNumId="13" w15:restartNumberingAfterBreak="0">
     <w:nsid w:val="362740FE"/>
     <w:multiLevelType w:val="hybridMultilevel"/>
     <w:tmpl w:val="E31669E4"/>
@@ -41648,7 +42235,7 @@
       </w:rPr>
     </w:lvl>
   </w:abstractNum>
-  <w:abstractNum w:abstractNumId="14">
+  <w:abstractNum w:abstractNumId="14" w15:restartNumberingAfterBreak="0">
     <w:nsid w:val="39D85CC1"/>
     <w:multiLevelType w:val="multilevel"/>
     <w:tmpl w:val="B82A91C6"/>
@@ -41709,7 +42296,7 @@
     <w:lvl w:ilvl="3">
       <w:start w:val="1"/>
       <w:numFmt w:val="none"/>
-      <w:pStyle w:val="Cabealho4"/>
+      <w:pStyle w:val="Ttulo4"/>
       <w:suff w:val="nothing"/>
       <w:lvlText w:val=""/>
       <w:lvlJc w:val="left"/>
@@ -41723,7 +42310,7 @@
     <w:lvl w:ilvl="4">
       <w:start w:val="1"/>
       <w:numFmt w:val="none"/>
-      <w:pStyle w:val="Cabealho5"/>
+      <w:pStyle w:val="Ttulo5"/>
       <w:suff w:val="nothing"/>
       <w:lvlText w:val=""/>
       <w:lvlJc w:val="left"/>
@@ -41737,7 +42324,7 @@
     <w:lvl w:ilvl="5">
       <w:start w:val="1"/>
       <w:numFmt w:val="none"/>
-      <w:pStyle w:val="Cabealho6"/>
+      <w:pStyle w:val="Ttulo6"/>
       <w:suff w:val="nothing"/>
       <w:lvlText w:val=""/>
       <w:lvlJc w:val="left"/>
@@ -41751,7 +42338,7 @@
     <w:lvl w:ilvl="6">
       <w:start w:val="1"/>
       <w:numFmt w:val="none"/>
-      <w:pStyle w:val="Cabealho7"/>
+      <w:pStyle w:val="Ttulo7"/>
       <w:suff w:val="nothing"/>
       <w:lvlText w:val=""/>
       <w:lvlJc w:val="left"/>
@@ -41765,7 +42352,7 @@
     <w:lvl w:ilvl="7">
       <w:start w:val="1"/>
       <w:numFmt w:val="none"/>
-      <w:pStyle w:val="Cabealho8"/>
+      <w:pStyle w:val="Ttulo8"/>
       <w:suff w:val="nothing"/>
       <w:lvlText w:val=""/>
       <w:lvlJc w:val="left"/>
@@ -41779,7 +42366,7 @@
     <w:lvl w:ilvl="8">
       <w:start w:val="1"/>
       <w:numFmt w:val="none"/>
-      <w:pStyle w:val="Cabealho9"/>
+      <w:pStyle w:val="Ttulo9"/>
       <w:suff w:val="nothing"/>
       <w:lvlText w:val=""/>
       <w:lvlJc w:val="left"/>
@@ -41791,7 +42378,7 @@
       </w:rPr>
     </w:lvl>
   </w:abstractNum>
-  <w:abstractNum w:abstractNumId="15">
+  <w:abstractNum w:abstractNumId="15" w15:restartNumberingAfterBreak="0">
     <w:nsid w:val="3D064600"/>
     <w:multiLevelType w:val="hybridMultilevel"/>
     <w:tmpl w:val="63B81A2C"/>
@@ -41904,7 +42491,7 @@
       </w:rPr>
     </w:lvl>
   </w:abstractNum>
-  <w:abstractNum w:abstractNumId="16">
+  <w:abstractNum w:abstractNumId="16" w15:restartNumberingAfterBreak="0">
     <w:nsid w:val="3FB9662B"/>
     <w:multiLevelType w:val="hybridMultilevel"/>
     <w:tmpl w:val="79A67C72"/>
@@ -41993,7 +42580,7 @@
       </w:pPr>
     </w:lvl>
   </w:abstractNum>
-  <w:abstractNum w:abstractNumId="17">
+  <w:abstractNum w:abstractNumId="17" w15:restartNumberingAfterBreak="0">
     <w:nsid w:val="402E5C01"/>
     <w:multiLevelType w:val="hybridMultilevel"/>
     <w:tmpl w:val="9CC23C32"/>
@@ -42106,7 +42693,7 @@
       </w:rPr>
     </w:lvl>
   </w:abstractNum>
-  <w:abstractNum w:abstractNumId="18">
+  <w:abstractNum w:abstractNumId="18" w15:restartNumberingAfterBreak="0">
     <w:nsid w:val="465603EA"/>
     <w:multiLevelType w:val="hybridMultilevel"/>
     <w:tmpl w:val="B64AA928"/>
@@ -42195,7 +42782,7 @@
       </w:pPr>
     </w:lvl>
   </w:abstractNum>
-  <w:abstractNum w:abstractNumId="19">
+  <w:abstractNum w:abstractNumId="19" w15:restartNumberingAfterBreak="0">
     <w:nsid w:val="49DC39A8"/>
     <w:multiLevelType w:val="hybridMultilevel"/>
     <w:tmpl w:val="4CB04EB6"/>
@@ -42308,7 +42895,7 @@
       </w:rPr>
     </w:lvl>
   </w:abstractNum>
-  <w:abstractNum w:abstractNumId="20">
+  <w:abstractNum w:abstractNumId="20" w15:restartNumberingAfterBreak="0">
     <w:nsid w:val="519F0654"/>
     <w:multiLevelType w:val="hybridMultilevel"/>
     <w:tmpl w:val="E258F9DC"/>
@@ -42421,7 +43008,7 @@
       </w:rPr>
     </w:lvl>
   </w:abstractNum>
-  <w:abstractNum w:abstractNumId="21">
+  <w:abstractNum w:abstractNumId="21" w15:restartNumberingAfterBreak="0">
     <w:nsid w:val="57440A25"/>
     <w:multiLevelType w:val="hybridMultilevel"/>
     <w:tmpl w:val="E01403EA"/>
@@ -42534,7 +43121,7 @@
       </w:rPr>
     </w:lvl>
   </w:abstractNum>
-  <w:abstractNum w:abstractNumId="22">
+  <w:abstractNum w:abstractNumId="22" w15:restartNumberingAfterBreak="0">
     <w:nsid w:val="58E05FAB"/>
     <w:multiLevelType w:val="hybridMultilevel"/>
     <w:tmpl w:val="BB2AD09C"/>
@@ -42647,7 +43234,7 @@
       </w:rPr>
     </w:lvl>
   </w:abstractNum>
-  <w:abstractNum w:abstractNumId="23">
+  <w:abstractNum w:abstractNumId="23" w15:restartNumberingAfterBreak="0">
     <w:nsid w:val="616E7F34"/>
     <w:multiLevelType w:val="hybridMultilevel"/>
     <w:tmpl w:val="7E9002D2"/>
@@ -42736,7 +43323,7 @@
       </w:pPr>
     </w:lvl>
   </w:abstractNum>
-  <w:abstractNum w:abstractNumId="24">
+  <w:abstractNum w:abstractNumId="24" w15:restartNumberingAfterBreak="0">
     <w:nsid w:val="654D0FA3"/>
     <w:multiLevelType w:val="hybridMultilevel"/>
     <w:tmpl w:val="74322744"/>
@@ -42848,7 +43435,7 @@
       </w:rPr>
     </w:lvl>
   </w:abstractNum>
-  <w:abstractNum w:abstractNumId="25">
+  <w:abstractNum w:abstractNumId="25" w15:restartNumberingAfterBreak="0">
     <w:nsid w:val="6A5B6927"/>
     <w:multiLevelType w:val="hybridMultilevel"/>
     <w:tmpl w:val="902ECEA2"/>
@@ -42934,7 +43521,7 @@
       </w:pPr>
     </w:lvl>
   </w:abstractNum>
-  <w:abstractNum w:abstractNumId="26">
+  <w:abstractNum w:abstractNumId="26" w15:restartNumberingAfterBreak="0">
     <w:nsid w:val="6D801042"/>
     <w:multiLevelType w:val="hybridMultilevel"/>
     <w:tmpl w:val="15CE04E6"/>
@@ -43046,7 +43633,7 @@
       </w:rPr>
     </w:lvl>
   </w:abstractNum>
-  <w:abstractNum w:abstractNumId="27">
+  <w:abstractNum w:abstractNumId="27" w15:restartNumberingAfterBreak="0">
     <w:nsid w:val="76696347"/>
     <w:multiLevelType w:val="hybridMultilevel"/>
     <w:tmpl w:val="C5947368"/>
@@ -43159,7 +43746,7 @@
       </w:rPr>
     </w:lvl>
   </w:abstractNum>
-  <w:abstractNum w:abstractNumId="28">
+  <w:abstractNum w:abstractNumId="28" w15:restartNumberingAfterBreak="0">
     <w:nsid w:val="791F61AA"/>
     <w:multiLevelType w:val="hybridMultilevel"/>
     <w:tmpl w:val="E8AA60C8"/>
@@ -43271,7 +43858,7 @@
       </w:rPr>
     </w:lvl>
   </w:abstractNum>
-  <w:abstractNum w:abstractNumId="29">
+  <w:abstractNum w:abstractNumId="29" w15:restartNumberingAfterBreak="0">
     <w:nsid w:val="7DFC745A"/>
     <w:multiLevelType w:val="hybridMultilevel"/>
     <w:tmpl w:val="5FEC6454"/>
@@ -43478,7 +44065,7 @@
 </file>
 
 <file path=word/styles.xml><?xml version="1.0" encoding="utf-8"?>
-<w:styles xmlns:mc="http://schemas.openxmlformats.org/markup-compatibility/2006" xmlns:r="http://schemas.openxmlformats.org/officeDocument/2006/relationships" xmlns:w="http://schemas.openxmlformats.org/wordprocessingml/2006/main" xmlns:w14="http://schemas.microsoft.com/office/word/2010/wordml" xmlns:w15="http://schemas.microsoft.com/office/word/2012/wordml" mc:Ignorable="w14 w15">
+<w:styles xmlns:mc="http://schemas.openxmlformats.org/markup-compatibility/2006" xmlns:r="http://schemas.openxmlformats.org/officeDocument/2006/relationships" xmlns:w="http://schemas.openxmlformats.org/wordprocessingml/2006/main" xmlns:w14="http://schemas.microsoft.com/office/word/2010/wordml" xmlns:w15="http://schemas.microsoft.com/office/word/2012/wordml" xmlns:w16cid="http://schemas.microsoft.com/office/word/2016/wordml/cid" xmlns:w16se="http://schemas.microsoft.com/office/word/2015/wordml/symex" mc:Ignorable="w14 w15 w16se w16cid">
   <w:docDefaults>
     <w:rPrDefault>
       <w:rPr>
@@ -43488,7 +44075,7 @@
     </w:rPrDefault>
     <w:pPrDefault/>
   </w:docDefaults>
-  <w:latentStyles w:defLockedState="0" w:defUIPriority="0" w:defSemiHidden="0" w:defUnhideWhenUsed="0" w:defQFormat="0" w:count="382">
+  <w:latentStyles w:defLockedState="0" w:defUIPriority="0" w:defSemiHidden="0" w:defUnhideWhenUsed="0" w:defQFormat="0" w:count="375">
     <w:lsdException w:name="Normal" w:qFormat="1"/>
     <w:lsdException w:name="heading 1" w:qFormat="1"/>
     <w:lsdException w:name="heading 2" w:qFormat="1"/>
@@ -43784,7 +44371,7 @@
       <w:lang w:val="en-US" w:eastAsia="en-US"/>
     </w:rPr>
   </w:style>
-  <w:style w:type="paragraph" w:styleId="Cabealho1">
+  <w:style w:type="paragraph" w:styleId="Ttulo1">
     <w:name w:val="heading 1"/>
     <w:basedOn w:val="Normal"/>
     <w:next w:val="Normal"/>
@@ -43805,7 +44392,7 @@
       <w:lang w:val="pt-PT"/>
     </w:rPr>
   </w:style>
-  <w:style w:type="paragraph" w:styleId="Cabealho2">
+  <w:style w:type="paragraph" w:styleId="Ttulo2">
     <w:name w:val="heading 2"/>
     <w:basedOn w:val="Normal"/>
     <w:next w:val="Normal"/>
@@ -43825,7 +44412,7 @@
       <w:lang w:val="pt-PT"/>
     </w:rPr>
   </w:style>
-  <w:style w:type="paragraph" w:styleId="Cabealho3">
+  <w:style w:type="paragraph" w:styleId="Ttulo3">
     <w:name w:val="heading 3"/>
     <w:basedOn w:val="Normal"/>
     <w:next w:val="Normal"/>
@@ -43844,7 +44431,7 @@
       <w:lang w:val="pt-PT"/>
     </w:rPr>
   </w:style>
-  <w:style w:type="paragraph" w:styleId="Cabealho4">
+  <w:style w:type="paragraph" w:styleId="Ttulo4">
     <w:name w:val="heading 4"/>
     <w:basedOn w:val="Normal"/>
     <w:next w:val="Normal"/>
@@ -43866,7 +44453,7 @@
       <w:szCs w:val="28"/>
     </w:rPr>
   </w:style>
-  <w:style w:type="paragraph" w:styleId="Cabealho5">
+  <w:style w:type="paragraph" w:styleId="Ttulo5">
     <w:name w:val="heading 5"/>
     <w:basedOn w:val="Normal"/>
     <w:next w:val="Normal"/>
@@ -43888,7 +44475,7 @@
       <w:szCs w:val="26"/>
     </w:rPr>
   </w:style>
-  <w:style w:type="paragraph" w:styleId="Cabealho6">
+  <w:style w:type="paragraph" w:styleId="Ttulo6">
     <w:name w:val="heading 6"/>
     <w:basedOn w:val="Normal"/>
     <w:next w:val="Normal"/>
@@ -43909,7 +44496,7 @@
       <w:szCs w:val="22"/>
     </w:rPr>
   </w:style>
-  <w:style w:type="paragraph" w:styleId="Cabealho7">
+  <w:style w:type="paragraph" w:styleId="Ttulo7">
     <w:name w:val="heading 7"/>
     <w:basedOn w:val="Normal"/>
     <w:next w:val="Normal"/>
@@ -43927,7 +44514,7 @@
       <w:sz w:val="24"/>
     </w:rPr>
   </w:style>
-  <w:style w:type="paragraph" w:styleId="Cabealho8">
+  <w:style w:type="paragraph" w:styleId="Ttulo8">
     <w:name w:val="heading 8"/>
     <w:basedOn w:val="Normal"/>
     <w:next w:val="Normal"/>
@@ -43947,7 +44534,7 @@
       <w:sz w:val="24"/>
     </w:rPr>
   </w:style>
-  <w:style w:type="paragraph" w:styleId="Cabealho9">
+  <w:style w:type="paragraph" w:styleId="Ttulo9">
     <w:name w:val="heading 9"/>
     <w:basedOn w:val="Normal"/>
     <w:next w:val="Normal"/>
@@ -44028,7 +44615,7 @@
   </w:style>
   <w:style w:type="paragraph" w:customStyle="1" w:styleId="Ttulo11">
     <w:name w:val="Título 11"/>
-    <w:basedOn w:val="Cabealho1"/>
+    <w:basedOn w:val="Ttulo1"/>
     <w:next w:val="Normal"/>
     <w:pPr>
       <w:numPr>
@@ -44052,7 +44639,7 @@
   </w:style>
   <w:style w:type="paragraph" w:customStyle="1" w:styleId="Ttulo21">
     <w:name w:val="Título 21"/>
-    <w:basedOn w:val="Cabealho2"/>
+    <w:basedOn w:val="Ttulo2"/>
     <w:next w:val="Normal"/>
     <w:pPr>
       <w:numPr>
@@ -44063,7 +44650,7 @@
   </w:style>
   <w:style w:type="paragraph" w:customStyle="1" w:styleId="Ttulo31">
     <w:name w:val="Título 31"/>
-    <w:basedOn w:val="Cabealho3"/>
+    <w:basedOn w:val="Ttulo3"/>
     <w:next w:val="Normal"/>
     <w:pPr>
       <w:numPr>
@@ -44080,7 +44667,7 @@
       <w:u w:val="single"/>
     </w:rPr>
   </w:style>
-  <w:style w:type="paragraph" w:styleId="ndicedeIlustraes">
+  <w:style w:type="paragraph" w:styleId="ndicedeilustraes">
     <w:name w:val="table of figures"/>
     <w:basedOn w:val="Normal"/>
     <w:next w:val="Normal"/>
@@ -44094,7 +44681,7 @@
   </w:style>
   <w:style w:type="paragraph" w:styleId="Cabealhodondice">
     <w:name w:val="TOC Heading"/>
-    <w:basedOn w:val="Cabealho1"/>
+    <w:basedOn w:val="Ttulo1"/>
     <w:next w:val="Normal"/>
     <w:uiPriority w:val="39"/>
     <w:unhideWhenUsed/>
@@ -44157,14 +44744,14 @@
       <w:ind w:left="907"/>
     </w:pPr>
   </w:style>
-  <w:style w:type="paragraph" w:customStyle="1" w:styleId="Ttulo1">
+  <w:style w:type="paragraph" w:customStyle="1" w:styleId="Ttulo10">
     <w:name w:val="Título1"/>
-    <w:basedOn w:val="Cabealho1"/>
+    <w:basedOn w:val="Ttulo1"/>
     <w:next w:val="Normal"/>
   </w:style>
   <w:style w:type="paragraph" w:customStyle="1" w:styleId="Anexo">
     <w:name w:val="Anexo"/>
-    <w:basedOn w:val="Cabealho1"/>
+    <w:basedOn w:val="Ttulo1"/>
     <w:next w:val="Normal"/>
     <w:pPr>
       <w:numPr>
@@ -44489,7 +45076,7 @@
 </file>
 
 <file path=customXml/itemProps1.xml><?xml version="1.0" encoding="utf-8"?>
-<ds:datastoreItem xmlns:ds="http://schemas.openxmlformats.org/officeDocument/2006/customXml" ds:itemID="{1114D7D3-89E2-2840-BCAD-0E6E741743D6}">
+<ds:datastoreItem xmlns:ds="http://schemas.openxmlformats.org/officeDocument/2006/customXml" ds:itemID="{A84AC035-BEE5-4FCA-B587-943FF5DEE652}">
   <ds:schemaRefs>
     <ds:schemaRef ds:uri="http://schemas.openxmlformats.org/officeDocument/2006/bibliography"/>
   </ds:schemaRefs>

</xml_diff>